<commit_message>
Adjusted CV, added hobbies photos and description to the projects
</commit_message>
<xml_diff>
--- a/Serhii Kozlov CV.docx
+++ b/Serhii Kozlov CV.docx
@@ -176,14 +176,7 @@
           <w:rFonts w:ascii="Cambria" w:hAnsi="Cambria" w:cs="Times New Roman"/>
           <w:color w:val="000000" w:themeColor="text1"/>
         </w:rPr>
-        <w:t xml:space="preserve">: </w:t>
-      </w:r>
-      <w:r>
-        <w:rPr>
-          <w:rFonts w:ascii="Cambria" w:hAnsi="Cambria" w:cs="Times New Roman"/>
-          <w:color w:val="000000" w:themeColor="text1"/>
-        </w:rPr>
-        <w:t>https://github.com/dandelion-greenwich</w:t>
+        <w:t>: https://github.com/dandelion-greenwich</w:t>
       </w:r>
     </w:p>
     <w:p>
@@ -288,21 +281,7 @@
           <w:rFonts w:ascii="Cambria" w:hAnsi="Cambria" w:cs="Times New Roman"/>
           <w:color w:val="000000" w:themeColor="text1"/>
         </w:rPr>
-        <w:t xml:space="preserve">Second year student in </w:t>
-      </w:r>
-      <w:r>
-        <w:rPr>
-          <w:rFonts w:ascii="Cambria" w:hAnsi="Cambria" w:cs="Times New Roman"/>
-          <w:color w:val="000000" w:themeColor="text1"/>
-        </w:rPr>
-        <w:t>Game Design and Development (BSc, Hons)</w:t>
-      </w:r>
-      <w:r>
-        <w:rPr>
-          <w:rFonts w:ascii="Cambria" w:hAnsi="Cambria" w:cs="Times New Roman"/>
-          <w:color w:val="000000" w:themeColor="text1"/>
-        </w:rPr>
-        <w:t>, specialising in Programming</w:t>
+        <w:t>Second year student in Game Design and Development (BSc, Hons), specialising in Programming</w:t>
       </w:r>
     </w:p>
     <w:p>
@@ -417,7 +396,7 @@
       <w:pPr>
         <w:pStyle w:val="Heading1"/>
         <w:rPr>
-          <w:rFonts w:ascii="Cambria" w:hAnsi="Cambria"/>
+          <w:rFonts w:ascii="Cambria" w:hAnsi="Cambria" w:cs="Times New Roman"/>
           <w:color w:val="000000" w:themeColor="text1"/>
           <w:sz w:val="28"/>
           <w:szCs w:val="28"/>
@@ -425,144 +404,11 @@
       </w:pPr>
       <w:r>
         <w:rPr>
-          <w:rFonts w:ascii="Cambria" w:hAnsi="Cambria"/>
+          <w:rFonts w:ascii="Cambria" w:hAnsi="Cambria" w:cs="Times New Roman"/>
           <w:color w:val="000000" w:themeColor="text1"/>
           <w:sz w:val="28"/>
           <w:szCs w:val="28"/>
         </w:rPr>
-        <w:t>Technical Skills</w:t>
-      </w:r>
-    </w:p>
-    <w:p>
-      <w:pPr>
-        <w:rPr>
-          <w:rFonts w:ascii="Cambria" w:hAnsi="Cambria" w:cs="Times New Roman"/>
-          <w:color w:val="000000" w:themeColor="text1"/>
-          <w:sz w:val="24"/>
-          <w:szCs w:val="24"/>
-        </w:rPr>
-      </w:pPr>
-      <w:r>
-        <w:rPr>
-          <w:rFonts w:ascii="Cambria" w:hAnsi="Cambria" w:cs="Times New Roman"/>
-          <w:b/>
-          <w:bCs/>
-          <w:color w:val="000000" w:themeColor="text1"/>
-          <w:sz w:val="24"/>
-          <w:szCs w:val="24"/>
-        </w:rPr>
-        <w:t>Programming Languages:</w:t>
-      </w:r>
-      <w:r>
-        <w:rPr>
-          <w:rFonts w:ascii="Cambria" w:hAnsi="Cambria" w:cs="Times New Roman"/>
-          <w:color w:val="000000" w:themeColor="text1"/>
-          <w:sz w:val="24"/>
-          <w:szCs w:val="24"/>
-        </w:rPr>
-        <w:t xml:space="preserve"> C#, C++, HTML, CSS.</w:t>
-      </w:r>
-    </w:p>
-    <w:p>
-      <w:pPr>
-        <w:rPr>
-          <w:rFonts w:ascii="Cambria" w:hAnsi="Cambria" w:cs="Times New Roman"/>
-          <w:color w:val="000000" w:themeColor="text1"/>
-          <w:sz w:val="24"/>
-          <w:szCs w:val="24"/>
-        </w:rPr>
-      </w:pPr>
-      <w:r>
-        <w:rPr>
-          <w:rFonts w:ascii="Cambria" w:hAnsi="Cambria" w:cs="Times New Roman"/>
-          <w:b/>
-          <w:bCs/>
-          <w:color w:val="000000" w:themeColor="text1"/>
-          <w:sz w:val="24"/>
-          <w:szCs w:val="24"/>
-        </w:rPr>
-        <w:t xml:space="preserve">Game Engines: </w:t>
-      </w:r>
-      <w:r>
-        <w:rPr>
-          <w:rFonts w:ascii="Cambria" w:hAnsi="Cambria" w:cs="Times New Roman"/>
-          <w:color w:val="000000" w:themeColor="text1"/>
-          <w:sz w:val="24"/>
-          <w:szCs w:val="24"/>
-        </w:rPr>
-        <w:t>Unity, Unreal Engine</w:t>
-      </w:r>
-    </w:p>
-    <w:p>
-      <w:pPr>
-        <w:rPr>
-          <w:rFonts w:ascii="Cambria" w:hAnsi="Cambria" w:cs="Times New Roman"/>
-          <w:color w:val="000000" w:themeColor="text1"/>
-          <w:sz w:val="24"/>
-          <w:szCs w:val="24"/>
-        </w:rPr>
-      </w:pPr>
-      <w:r>
-        <w:rPr>
-          <w:rFonts w:ascii="Cambria" w:hAnsi="Cambria" w:cs="Times New Roman"/>
-          <w:b/>
-          <w:bCs/>
-          <w:color w:val="000000" w:themeColor="text1"/>
-          <w:sz w:val="24"/>
-          <w:szCs w:val="24"/>
-        </w:rPr>
-        <w:t xml:space="preserve">Other Software: </w:t>
-      </w:r>
-      <w:r>
-        <w:rPr>
-          <w:rFonts w:ascii="Cambria" w:hAnsi="Cambria" w:cs="Times New Roman"/>
-          <w:color w:val="000000" w:themeColor="text1"/>
-          <w:sz w:val="24"/>
-          <w:szCs w:val="24"/>
-        </w:rPr>
-        <w:t>GitKraken, Git Bash, Maya, Photoshop</w:t>
-      </w:r>
-    </w:p>
-    <w:p>
-      <w:pPr>
-        <w:pBdr>
-          <w:bottom w:val="single" w:sz="8" w:space="1" w:color="auto"/>
-        </w:pBdr>
-        <w:spacing w:line="240" w:lineRule="auto"/>
-        <w:rPr>
-          <w:rFonts w:ascii="Cambria" w:hAnsi="Cambria" w:cs="Times New Roman"/>
-          <w:color w:val="000000" w:themeColor="text1"/>
-          <w:sz w:val="8"/>
-          <w:szCs w:val="8"/>
-        </w:rPr>
-      </w:pPr>
-    </w:p>
-    <w:p>
-      <w:pPr>
-        <w:pStyle w:val="Space"/>
-        <w:rPr>
-          <w:rFonts w:ascii="Cambria" w:hAnsi="Cambria" w:cs="Times New Roman"/>
-          <w:color w:val="000000" w:themeColor="text1"/>
-        </w:rPr>
-      </w:pPr>
-    </w:p>
-    <w:p>
-      <w:pPr>
-        <w:pStyle w:val="Heading1"/>
-        <w:rPr>
-          <w:rFonts w:ascii="Cambria" w:hAnsi="Cambria" w:cs="Times New Roman"/>
-          <w:color w:val="000000" w:themeColor="text1"/>
-          <w:sz w:val="28"/>
-          <w:szCs w:val="28"/>
-        </w:rPr>
-      </w:pPr>
-      <w:r>
-        <w:rPr>
-          <w:rFonts w:ascii="Cambria" w:hAnsi="Cambria" w:cs="Times New Roman"/>
-          <w:color w:val="000000" w:themeColor="text1"/>
-          <w:sz w:val="28"/>
-          <w:szCs w:val="28"/>
-        </w:rPr>
         <w:t>PROJECTS</w:t>
       </w:r>
     </w:p>
@@ -580,29 +426,14 @@
           <w:rFonts w:ascii="Cambria" w:hAnsi="Cambria" w:cs="Times New Roman"/>
           <w:color w:val="000000" w:themeColor="text1"/>
         </w:rPr>
-        <w:t>Coco Dash</w:t>
-      </w:r>
-      <w:r>
-        <w:rPr>
-          <w:rStyle w:val="Emphasis"/>
-          <w:rFonts w:ascii="Cambria" w:hAnsi="Cambria" w:cs="Times New Roman"/>
-          <w:color w:val="000000" w:themeColor="text1"/>
-        </w:rPr>
-        <w:t xml:space="preserve"> </w:t>
-      </w:r>
-      <w:r>
-        <w:rPr>
-          <w:rFonts w:ascii="Cambria" w:hAnsi="Cambria" w:cs="Times New Roman"/>
-          <w:color w:val="000000" w:themeColor="text1"/>
-        </w:rPr>
-        <w:t xml:space="preserve">| </w:t>
-      </w:r>
-      <w:r>
-        <w:rPr>
-          <w:rFonts w:ascii="Cambria" w:hAnsi="Cambria" w:cs="Times New Roman"/>
-          <w:color w:val="000000" w:themeColor="text1"/>
-        </w:rPr>
-        <w:t>Unity, C#</w:t>
+        <w:t xml:space="preserve">Coco Dash </w:t>
+      </w:r>
+      <w:r>
+        <w:rPr>
+          <w:rFonts w:ascii="Cambria" w:hAnsi="Cambria" w:cs="Times New Roman"/>
+          <w:color w:val="000000" w:themeColor="text1"/>
+        </w:rPr>
+        <w:t>| Unity, C#</w:t>
       </w:r>
       <w:r>
         <w:rPr>
@@ -745,14 +576,7 @@
           <w:rFonts w:ascii="Cambria" w:hAnsi="Cambria" w:cs="Times New Roman"/>
           <w:color w:val="000000" w:themeColor="text1"/>
         </w:rPr>
-        <w:t xml:space="preserve">| </w:t>
-      </w:r>
-      <w:r>
-        <w:rPr>
-          <w:rFonts w:ascii="Cambria" w:hAnsi="Cambria" w:cs="Times New Roman"/>
-          <w:color w:val="000000" w:themeColor="text1"/>
-        </w:rPr>
-        <w:t>Unity, C#</w:t>
+        <w:t>| Unity, C#</w:t>
       </w:r>
       <w:r>
         <w:rPr>
@@ -873,14 +697,7 @@
           <w:rFonts w:ascii="Cambria" w:hAnsi="Cambria" w:cs="Times New Roman"/>
           <w:color w:val="000000" w:themeColor="text1"/>
         </w:rPr>
-        <w:t xml:space="preserve"> Unreal engine, C++</w:t>
-      </w:r>
-      <w:r>
-        <w:rPr>
-          <w:rFonts w:ascii="Cambria" w:hAnsi="Cambria" w:cs="Times New Roman"/>
-          <w:color w:val="000000" w:themeColor="text1"/>
-        </w:rPr>
-        <w:t>, Blueprints</w:t>
+        <w:t xml:space="preserve"> Unreal engine, C++, Blueprints</w:t>
       </w:r>
       <w:r>
         <w:rPr>
@@ -953,10 +770,7 @@
     </w:p>
     <w:p>
       <w:pPr>
-        <w:pStyle w:val="Heading1"/>
-        <w:rPr>
-          <w:rFonts w:ascii="Cambria" w:hAnsi="Cambria"/>
-          <w:color w:val="000000" w:themeColor="text1"/>
+        <w:rPr>
           <w:sz w:val="14"/>
           <w:szCs w:val="14"/>
         </w:rPr>
@@ -979,7 +793,7 @@
           <w:sz w:val="28"/>
           <w:szCs w:val="28"/>
         </w:rPr>
-        <w:t>lANGUAGES</w:t>
+        <w:t>Technical Skills</w:t>
       </w:r>
     </w:p>
     <w:p>
@@ -1000,16 +814,16 @@
           <w:sz w:val="24"/>
           <w:szCs w:val="24"/>
         </w:rPr>
-        <w:t xml:space="preserve">English </w:t>
-      </w:r>
-      <w:r>
-        <w:rPr>
-          <w:rFonts w:ascii="Cambria" w:hAnsi="Cambria" w:cs="Times New Roman"/>
-          <w:color w:val="000000" w:themeColor="text1"/>
-          <w:sz w:val="24"/>
-          <w:szCs w:val="24"/>
-        </w:rPr>
-        <w:t>(Fluent)</w:t>
+        <w:t>Programming Languages:</w:t>
+      </w:r>
+      <w:r>
+        <w:rPr>
+          <w:rFonts w:ascii="Cambria" w:hAnsi="Cambria" w:cs="Times New Roman"/>
+          <w:color w:val="000000" w:themeColor="text1"/>
+          <w:sz w:val="24"/>
+          <w:szCs w:val="24"/>
+        </w:rPr>
+        <w:t xml:space="preserve"> C#, C++, HTML, CSS.</w:t>
       </w:r>
     </w:p>
     <w:p>
@@ -1030,16 +844,16 @@
           <w:sz w:val="24"/>
           <w:szCs w:val="24"/>
         </w:rPr>
-        <w:t xml:space="preserve">Ukrainian </w:t>
-      </w:r>
-      <w:r>
-        <w:rPr>
-          <w:rFonts w:ascii="Cambria" w:hAnsi="Cambria" w:cs="Times New Roman"/>
-          <w:color w:val="000000" w:themeColor="text1"/>
-          <w:sz w:val="24"/>
-          <w:szCs w:val="24"/>
-        </w:rPr>
-        <w:t>(Native)</w:t>
+        <w:t xml:space="preserve">Game Engines: </w:t>
+      </w:r>
+      <w:r>
+        <w:rPr>
+          <w:rFonts w:ascii="Cambria" w:hAnsi="Cambria" w:cs="Times New Roman"/>
+          <w:color w:val="000000" w:themeColor="text1"/>
+          <w:sz w:val="24"/>
+          <w:szCs w:val="24"/>
+        </w:rPr>
+        <w:t>Unity, Unreal Engine</w:t>
       </w:r>
     </w:p>
     <w:p>
@@ -1060,8 +874,122 @@
           <w:sz w:val="24"/>
           <w:szCs w:val="24"/>
         </w:rPr>
-        <w:t>Russian</w:t>
-      </w:r>
+        <w:t xml:space="preserve">Other: </w:t>
+      </w:r>
+      <w:r>
+        <w:rPr>
+          <w:rFonts w:ascii="Cambria" w:hAnsi="Cambria" w:cs="Times New Roman"/>
+          <w:color w:val="000000" w:themeColor="text1"/>
+          <w:sz w:val="24"/>
+          <w:szCs w:val="24"/>
+        </w:rPr>
+        <w:t>Version control (</w:t>
+      </w:r>
+      <w:r>
+        <w:rPr>
+          <w:rFonts w:ascii="Cambria" w:hAnsi="Cambria" w:cs="Times New Roman"/>
+          <w:color w:val="000000" w:themeColor="text1"/>
+          <w:sz w:val="24"/>
+          <w:szCs w:val="24"/>
+        </w:rPr>
+        <w:t>GitKraken, Git Bash</w:t>
+      </w:r>
+      <w:r>
+        <w:rPr>
+          <w:rFonts w:ascii="Cambria" w:hAnsi="Cambria" w:cs="Times New Roman"/>
+          <w:color w:val="000000" w:themeColor="text1"/>
+          <w:sz w:val="24"/>
+          <w:szCs w:val="24"/>
+        </w:rPr>
+        <w:t>)</w:t>
+      </w:r>
+      <w:r>
+        <w:rPr>
+          <w:rFonts w:ascii="Cambria" w:hAnsi="Cambria" w:cs="Times New Roman"/>
+          <w:color w:val="000000" w:themeColor="text1"/>
+          <w:sz w:val="24"/>
+          <w:szCs w:val="24"/>
+        </w:rPr>
+        <w:t>, Maya, Photoshop</w:t>
+      </w:r>
+      <w:r>
+        <w:rPr>
+          <w:rFonts w:ascii="Cambria" w:hAnsi="Cambria" w:cs="Times New Roman"/>
+          <w:color w:val="000000" w:themeColor="text1"/>
+          <w:sz w:val="24"/>
+          <w:szCs w:val="24"/>
+        </w:rPr>
+        <w:t>, Arduino</w:t>
+      </w:r>
+    </w:p>
+    <w:p>
+      <w:pPr>
+        <w:pBdr>
+          <w:bottom w:val="single" w:sz="8" w:space="1" w:color="auto"/>
+        </w:pBdr>
+        <w:spacing w:line="240" w:lineRule="auto"/>
+        <w:rPr>
+          <w:rFonts w:ascii="Cambria" w:hAnsi="Cambria" w:cs="Times New Roman"/>
+          <w:color w:val="000000" w:themeColor="text1"/>
+          <w:sz w:val="8"/>
+          <w:szCs w:val="8"/>
+        </w:rPr>
+      </w:pPr>
+    </w:p>
+    <w:p>
+      <w:pPr>
+        <w:pBdr>
+          <w:bottom w:val="single" w:sz="8" w:space="1" w:color="auto"/>
+        </w:pBdr>
+        <w:spacing w:line="240" w:lineRule="auto"/>
+        <w:rPr>
+          <w:rFonts w:ascii="Cambria" w:hAnsi="Cambria" w:cs="Times New Roman"/>
+          <w:color w:val="000000" w:themeColor="text1"/>
+          <w:sz w:val="8"/>
+          <w:szCs w:val="8"/>
+        </w:rPr>
+      </w:pPr>
+    </w:p>
+    <w:p>
+      <w:pPr>
+        <w:pStyle w:val="Heading1"/>
+        <w:rPr>
+          <w:rFonts w:ascii="Cambria" w:hAnsi="Cambria"/>
+          <w:color w:val="000000" w:themeColor="text1"/>
+          <w:sz w:val="14"/>
+          <w:szCs w:val="14"/>
+        </w:rPr>
+      </w:pPr>
+    </w:p>
+    <w:p>
+      <w:pPr>
+        <w:pStyle w:val="Heading1"/>
+        <w:rPr>
+          <w:rFonts w:ascii="Cambria" w:hAnsi="Cambria"/>
+          <w:color w:val="000000" w:themeColor="text1"/>
+          <w:sz w:val="28"/>
+          <w:szCs w:val="28"/>
+        </w:rPr>
+      </w:pPr>
+      <w:r>
+        <w:rPr>
+          <w:rFonts w:ascii="Cambria" w:hAnsi="Cambria"/>
+          <w:color w:val="000000" w:themeColor="text1"/>
+          <w:sz w:val="28"/>
+          <w:szCs w:val="28"/>
+        </w:rPr>
+        <w:t>Other skills</w:t>
+      </w:r>
+    </w:p>
+    <w:p>
+      <w:pPr>
+        <w:rPr>
+          <w:rFonts w:ascii="Cambria" w:hAnsi="Cambria" w:cs="Times New Roman"/>
+          <w:color w:val="000000" w:themeColor="text1"/>
+          <w:sz w:val="24"/>
+          <w:szCs w:val="24"/>
+        </w:rPr>
+      </w:pPr>
       <w:r>
         <w:rPr>
           <w:rFonts w:ascii="Cambria" w:hAnsi="Cambria" w:cs="Times New Roman"/>
@@ -1071,6 +999,62 @@
           <w:sz w:val="24"/>
           <w:szCs w:val="24"/>
         </w:rPr>
+        <w:t xml:space="preserve">Languages: </w:t>
+      </w:r>
+      <w:r>
+        <w:rPr>
+          <w:rFonts w:ascii="Cambria" w:hAnsi="Cambria" w:cs="Times New Roman"/>
+          <w:color w:val="000000" w:themeColor="text1"/>
+          <w:sz w:val="24"/>
+          <w:szCs w:val="24"/>
+        </w:rPr>
+        <w:t>English (Fluent)</w:t>
+      </w:r>
+      <w:r>
+        <w:rPr>
+          <w:rFonts w:ascii="Cambria" w:hAnsi="Cambria" w:cs="Times New Roman"/>
+          <w:color w:val="000000" w:themeColor="text1"/>
+          <w:sz w:val="24"/>
+          <w:szCs w:val="24"/>
+        </w:rPr>
+        <w:t xml:space="preserve">, </w:t>
+      </w:r>
+      <w:r>
+        <w:rPr>
+          <w:rFonts w:ascii="Cambria" w:hAnsi="Cambria" w:cs="Times New Roman"/>
+          <w:color w:val="000000" w:themeColor="text1"/>
+          <w:sz w:val="24"/>
+          <w:szCs w:val="24"/>
+        </w:rPr>
+        <w:t>Ukrainian (Native)</w:t>
+      </w:r>
+      <w:r>
+        <w:rPr>
+          <w:rFonts w:ascii="Cambria" w:hAnsi="Cambria" w:cs="Times New Roman"/>
+          <w:color w:val="000000" w:themeColor="text1"/>
+          <w:sz w:val="24"/>
+          <w:szCs w:val="24"/>
+        </w:rPr>
+        <w:t xml:space="preserve">, </w:t>
+      </w:r>
+      <w:r>
+        <w:rPr>
+          <w:rFonts w:ascii="Cambria" w:hAnsi="Cambria" w:cs="Times New Roman"/>
+          <w:color w:val="000000" w:themeColor="text1"/>
+          <w:sz w:val="24"/>
+          <w:szCs w:val="24"/>
+        </w:rPr>
+        <w:t>Russian</w:t>
+      </w:r>
+      <w:r>
+        <w:rPr>
+          <w:rFonts w:ascii="Cambria" w:hAnsi="Cambria" w:cs="Times New Roman"/>
+          <w:b/>
+          <w:bCs/>
+          <w:color w:val="000000" w:themeColor="text1"/>
+          <w:sz w:val="24"/>
+          <w:szCs w:val="24"/>
+        </w:rPr>
         <w:t xml:space="preserve"> </w:t>
       </w:r>
       <w:r>
@@ -1082,6 +1066,421 @@
         </w:rPr>
         <w:t>(Native)</w:t>
       </w:r>
+    </w:p>
+    <w:p>
+      <w:pPr>
+        <w:rPr>
+          <w:rFonts w:ascii="Cambria" w:hAnsi="Cambria" w:cs="Times New Roman"/>
+          <w:color w:val="000000" w:themeColor="text1"/>
+          <w:sz w:val="24"/>
+          <w:szCs w:val="24"/>
+        </w:rPr>
+      </w:pPr>
+      <w:r>
+        <w:rPr>
+          <w:rFonts w:ascii="Cambria" w:hAnsi="Cambria" w:cs="Times New Roman"/>
+          <w:b/>
+          <w:bCs/>
+          <w:color w:val="000000" w:themeColor="text1"/>
+          <w:sz w:val="24"/>
+          <w:szCs w:val="24"/>
+        </w:rPr>
+        <w:t>Soft skills:</w:t>
+      </w:r>
+      <w:r>
+        <w:rPr>
+          <w:rFonts w:ascii="Cambria" w:hAnsi="Cambria" w:cs="Times New Roman"/>
+          <w:color w:val="000000" w:themeColor="text1"/>
+          <w:sz w:val="24"/>
+          <w:szCs w:val="24"/>
+        </w:rPr>
+        <w:t xml:space="preserve"> Working in teams, Agile development with SCRUM</w:t>
+      </w:r>
+    </w:p>
+    <w:p>
+      <w:pPr>
+        <w:pStyle w:val="Heading1"/>
+        <w:rPr>
+          <w:rFonts w:ascii="Cambria" w:hAnsi="Cambria"/>
+          <w:color w:val="000000" w:themeColor="text1"/>
+          <w:sz w:val="14"/>
+          <w:szCs w:val="14"/>
+        </w:rPr>
+      </w:pPr>
+    </w:p>
+    <w:p/>
+    <w:p>
+      <w:pPr>
+        <w:pStyle w:val="Heading1"/>
+        <w:rPr>
+          <w:rFonts w:ascii="Cambria" w:hAnsi="Cambria"/>
+          <w:color w:val="000000" w:themeColor="text1"/>
+          <w:sz w:val="28"/>
+          <w:szCs w:val="28"/>
+        </w:rPr>
+      </w:pPr>
+      <w:r>
+        <w:rPr>
+          <w:rFonts w:ascii="Cambria" w:hAnsi="Cambria"/>
+          <w:color w:val="000000" w:themeColor="text1"/>
+          <w:sz w:val="28"/>
+          <w:szCs w:val="28"/>
+        </w:rPr>
+        <w:lastRenderedPageBreak/>
+        <w:t>Volunteering</w:t>
+      </w:r>
+    </w:p>
+    <w:p>
+      <w:pPr>
+        <w:pStyle w:val="List"/>
+        <w:rPr>
+          <w:rFonts w:ascii="Cambria" w:hAnsi="Cambria" w:cs="Times New Roman"/>
+          <w:color w:val="000000" w:themeColor="text1"/>
+        </w:rPr>
+      </w:pPr>
+      <w:r>
+        <w:rPr>
+          <w:rStyle w:val="Emphasis"/>
+          <w:rFonts w:ascii="Cambria" w:hAnsi="Cambria" w:cs="Times New Roman"/>
+          <w:color w:val="000000" w:themeColor="text1"/>
+        </w:rPr>
+        <w:t>Travel Ukraine</w:t>
+      </w:r>
+      <w:r>
+        <w:rPr>
+          <w:rStyle w:val="Emphasis"/>
+          <w:rFonts w:ascii="Cambria" w:hAnsi="Cambria" w:cs="Times New Roman"/>
+          <w:color w:val="000000" w:themeColor="text1"/>
+          <w:lang w:val="en-GB"/>
+        </w:rPr>
+        <w:t xml:space="preserve"> festival (</w:t>
+      </w:r>
+      <w:r>
+        <w:rPr>
+          <w:rStyle w:val="Emphasis"/>
+          <w:rFonts w:ascii="Cambria" w:hAnsi="Cambria" w:cs="Times New Roman"/>
+          <w:b w:val="0"/>
+          <w:bCs/>
+          <w:color w:val="000000" w:themeColor="text1"/>
+          <w:lang w:val="uk-UA"/>
+        </w:rPr>
+        <w:t>Мандруй Україною фестиваль)</w:t>
+      </w:r>
+      <w:r>
+        <w:rPr>
+          <w:rFonts w:ascii="Cambria" w:hAnsi="Cambria" w:cs="Times New Roman"/>
+          <w:color w:val="000000" w:themeColor="text1"/>
+        </w:rPr>
+        <w:tab/>
+      </w:r>
+      <w:r>
+        <w:rPr>
+          <w:rFonts w:ascii="Cambria" w:hAnsi="Cambria" w:cs="Times New Roman"/>
+          <w:color w:val="000000" w:themeColor="text1"/>
+        </w:rPr>
+        <w:t xml:space="preserve">August </w:t>
+      </w:r>
+      <w:r>
+        <w:rPr>
+          <w:rFonts w:ascii="Cambria" w:hAnsi="Cambria" w:cs="Times New Roman"/>
+          <w:color w:val="000000" w:themeColor="text1"/>
+        </w:rPr>
+        <w:t>202</w:t>
+      </w:r>
+      <w:r>
+        <w:rPr>
+          <w:rFonts w:ascii="Cambria" w:hAnsi="Cambria" w:cs="Times New Roman"/>
+          <w:color w:val="000000" w:themeColor="text1"/>
+        </w:rPr>
+        <w:t>1</w:t>
+      </w:r>
+    </w:p>
+    <w:p>
+      <w:pPr>
+        <w:pStyle w:val="ListBullet"/>
+        <w:numPr>
+          <w:ilvl w:val="0"/>
+          <w:numId w:val="0"/>
+        </w:numPr>
+        <w:rPr>
+          <w:rFonts w:ascii="Cambria" w:hAnsi="Cambria" w:cs="Times New Roman"/>
+          <w:color w:val="000000" w:themeColor="text1"/>
+          <w:sz w:val="24"/>
+          <w:szCs w:val="24"/>
+        </w:rPr>
+      </w:pPr>
+      <w:r>
+        <w:rPr>
+          <w:rFonts w:ascii="Cambria" w:hAnsi="Cambria" w:cs="Times New Roman"/>
+          <w:color w:val="000000" w:themeColor="text1"/>
+          <w:sz w:val="24"/>
+          <w:szCs w:val="24"/>
+        </w:rPr>
+        <w:t xml:space="preserve">Assisted in organizing main stage logistics </w:t>
+      </w:r>
+    </w:p>
+    <w:p>
+      <w:pPr>
+        <w:pStyle w:val="ListBullet"/>
+        <w:numPr>
+          <w:ilvl w:val="0"/>
+          <w:numId w:val="0"/>
+        </w:numPr>
+        <w:rPr>
+          <w:rFonts w:ascii="Cambria" w:hAnsi="Cambria" w:cs="Times New Roman"/>
+          <w:color w:val="000000" w:themeColor="text1"/>
+          <w:sz w:val="24"/>
+          <w:szCs w:val="24"/>
+        </w:rPr>
+      </w:pPr>
+    </w:p>
+    <w:p>
+      <w:pPr>
+        <w:pStyle w:val="List"/>
+        <w:rPr>
+          <w:rFonts w:ascii="Cambria" w:hAnsi="Cambria" w:cs="Times New Roman"/>
+          <w:color w:val="000000" w:themeColor="text1"/>
+        </w:rPr>
+      </w:pPr>
+      <w:r>
+        <w:rPr>
+          <w:rStyle w:val="Emphasis"/>
+          <w:rFonts w:ascii="Cambria" w:hAnsi="Cambria" w:cs="Times New Roman"/>
+          <w:color w:val="000000" w:themeColor="text1"/>
+        </w:rPr>
+        <w:t>Mukachevo refugee aid warehouse</w:t>
+      </w:r>
+      <w:r>
+        <w:rPr>
+          <w:rFonts w:ascii="Cambria" w:hAnsi="Cambria" w:cs="Times New Roman"/>
+          <w:color w:val="000000" w:themeColor="text1"/>
+        </w:rPr>
+        <w:tab/>
+      </w:r>
+      <w:r>
+        <w:rPr>
+          <w:rFonts w:ascii="Cambria" w:hAnsi="Cambria" w:cs="Times New Roman"/>
+          <w:color w:val="000000" w:themeColor="text1"/>
+        </w:rPr>
+        <w:t>March 2022</w:t>
+      </w:r>
+    </w:p>
+    <w:p>
+      <w:pPr>
+        <w:pStyle w:val="List"/>
+        <w:rPr>
+          <w:rFonts w:ascii="Cambria" w:hAnsi="Cambria" w:cs="Times New Roman"/>
+          <w:color w:val="000000" w:themeColor="text1"/>
+          <w:szCs w:val="24"/>
+        </w:rPr>
+      </w:pPr>
+      <w:r>
+        <w:rPr>
+          <w:rFonts w:ascii="Cambria" w:hAnsi="Cambria" w:cs="Times New Roman"/>
+          <w:color w:val="000000" w:themeColor="text1"/>
+          <w:szCs w:val="24"/>
+        </w:rPr>
+        <w:t xml:space="preserve">Assisted in </w:t>
+      </w:r>
+      <w:r>
+        <w:rPr>
+          <w:rFonts w:ascii="Cambria" w:hAnsi="Cambria" w:cs="Times New Roman"/>
+          <w:color w:val="000000" w:themeColor="text1"/>
+          <w:szCs w:val="24"/>
+        </w:rPr>
+        <w:t>distributing aid to war-impacted regions of Ukraine</w:t>
+      </w:r>
+    </w:p>
+    <w:p>
+      <w:pPr>
+        <w:pStyle w:val="List"/>
+        <w:rPr>
+          <w:rStyle w:val="Emphasis"/>
+          <w:rFonts w:ascii="Cambria" w:hAnsi="Cambria" w:cs="Times New Roman"/>
+          <w:color w:val="000000" w:themeColor="text1"/>
+        </w:rPr>
+      </w:pPr>
+    </w:p>
+    <w:p>
+      <w:pPr>
+        <w:pStyle w:val="List"/>
+        <w:rPr>
+          <w:rFonts w:ascii="Cambria" w:hAnsi="Cambria" w:cs="Times New Roman"/>
+          <w:color w:val="000000" w:themeColor="text1"/>
+        </w:rPr>
+      </w:pPr>
+      <w:r>
+        <w:rPr>
+          <w:rStyle w:val="Emphasis"/>
+          <w:rFonts w:ascii="Cambria" w:hAnsi="Cambria" w:cs="Times New Roman"/>
+          <w:color w:val="000000" w:themeColor="text1"/>
+        </w:rPr>
+        <w:t>Develop: Brighton</w:t>
+      </w:r>
+      <w:r>
+        <w:rPr>
+          <w:rFonts w:ascii="Cambria" w:hAnsi="Cambria" w:cs="Times New Roman"/>
+          <w:color w:val="000000" w:themeColor="text1"/>
+        </w:rPr>
+        <w:tab/>
+      </w:r>
+      <w:r>
+        <w:rPr>
+          <w:rFonts w:ascii="Cambria" w:hAnsi="Cambria" w:cs="Times New Roman"/>
+          <w:color w:val="000000" w:themeColor="text1"/>
+        </w:rPr>
+        <w:t>July</w:t>
+      </w:r>
+      <w:r>
+        <w:rPr>
+          <w:rFonts w:ascii="Cambria" w:hAnsi="Cambria" w:cs="Times New Roman"/>
+          <w:color w:val="000000" w:themeColor="text1"/>
+        </w:rPr>
+        <w:t xml:space="preserve"> 202</w:t>
+      </w:r>
+      <w:r>
+        <w:rPr>
+          <w:rFonts w:ascii="Cambria" w:hAnsi="Cambria" w:cs="Times New Roman"/>
+          <w:color w:val="000000" w:themeColor="text1"/>
+        </w:rPr>
+        <w:t>4</w:t>
+      </w:r>
+    </w:p>
+    <w:p>
+      <w:pPr>
+        <w:pStyle w:val="ListBullet"/>
+        <w:numPr>
+          <w:ilvl w:val="0"/>
+          <w:numId w:val="0"/>
+        </w:numPr>
+        <w:rPr>
+          <w:rFonts w:ascii="Cambria" w:hAnsi="Cambria" w:cs="Times New Roman"/>
+          <w:color w:val="000000" w:themeColor="text1"/>
+          <w:sz w:val="24"/>
+          <w:szCs w:val="24"/>
+        </w:rPr>
+      </w:pPr>
+      <w:r>
+        <w:rPr>
+          <w:rFonts w:ascii="Cambria" w:hAnsi="Cambria" w:cs="Times New Roman"/>
+          <w:color w:val="000000" w:themeColor="text1"/>
+          <w:sz w:val="24"/>
+          <w:szCs w:val="24"/>
+        </w:rPr>
+        <w:t>Assisted with attendee navigation and talk</w:t>
+      </w:r>
+      <w:r>
+        <w:rPr>
+          <w:rFonts w:ascii="Cambria" w:hAnsi="Cambria" w:cs="Times New Roman"/>
+          <w:color w:val="000000" w:themeColor="text1"/>
+          <w:sz w:val="24"/>
+          <w:szCs w:val="24"/>
+        </w:rPr>
+        <w:t>s</w:t>
+      </w:r>
+      <w:r>
+        <w:rPr>
+          <w:rFonts w:ascii="Cambria" w:hAnsi="Cambria" w:cs="Times New Roman"/>
+          <w:color w:val="000000" w:themeColor="text1"/>
+          <w:sz w:val="24"/>
+          <w:szCs w:val="24"/>
+        </w:rPr>
+        <w:t xml:space="preserve"> organization</w:t>
+      </w:r>
+    </w:p>
+    <w:p>
+      <w:pPr>
+        <w:pBdr>
+          <w:bottom w:val="single" w:sz="8" w:space="1" w:color="auto"/>
+        </w:pBdr>
+        <w:spacing w:line="240" w:lineRule="auto"/>
+        <w:rPr>
+          <w:rFonts w:ascii="Cambria" w:hAnsi="Cambria" w:cs="Times New Roman"/>
+          <w:color w:val="000000" w:themeColor="text1"/>
+          <w:sz w:val="8"/>
+          <w:szCs w:val="8"/>
+        </w:rPr>
+      </w:pPr>
+    </w:p>
+    <w:p>
+      <w:pPr>
+        <w:pStyle w:val="Heading1"/>
+        <w:rPr>
+          <w:rFonts w:ascii="Cambria" w:hAnsi="Cambria"/>
+          <w:color w:val="000000" w:themeColor="text1"/>
+          <w:sz w:val="14"/>
+          <w:szCs w:val="14"/>
+        </w:rPr>
+      </w:pPr>
+    </w:p>
+    <w:p>
+      <w:pPr>
+        <w:pStyle w:val="Heading1"/>
+        <w:rPr>
+          <w:rFonts w:ascii="Cambria" w:hAnsi="Cambria"/>
+          <w:color w:val="000000" w:themeColor="text1"/>
+          <w:sz w:val="28"/>
+          <w:szCs w:val="28"/>
+        </w:rPr>
+      </w:pPr>
+      <w:r>
+        <w:rPr>
+          <w:rFonts w:ascii="Cambria" w:hAnsi="Cambria"/>
+          <w:color w:val="000000" w:themeColor="text1"/>
+          <w:sz w:val="28"/>
+          <w:szCs w:val="28"/>
+        </w:rPr>
+        <w:t>References</w:t>
+      </w:r>
+    </w:p>
+    <w:p>
+      <w:pPr>
+        <w:pStyle w:val="ListBullet"/>
+        <w:numPr>
+          <w:ilvl w:val="0"/>
+          <w:numId w:val="0"/>
+        </w:numPr>
+        <w:rPr>
+          <w:rFonts w:ascii="Cambria" w:hAnsi="Cambria" w:cs="Times New Roman"/>
+          <w:color w:val="000000" w:themeColor="text1"/>
+          <w:sz w:val="24"/>
+          <w:szCs w:val="24"/>
+        </w:rPr>
+      </w:pPr>
+      <w:r>
+        <w:rPr>
+          <w:rFonts w:ascii="Cambria" w:hAnsi="Cambria" w:cs="Times New Roman"/>
+          <w:color w:val="000000" w:themeColor="text1"/>
+          <w:sz w:val="24"/>
+          <w:szCs w:val="24"/>
+        </w:rPr>
+        <w:t>Available on request!</w:t>
+      </w:r>
+    </w:p>
+    <w:p>
+      <w:pPr>
+        <w:pStyle w:val="ListBullet"/>
+        <w:numPr>
+          <w:ilvl w:val="0"/>
+          <w:numId w:val="0"/>
+        </w:numPr>
+        <w:rPr>
+          <w:rFonts w:ascii="Cambria" w:hAnsi="Cambria" w:cs="Times New Roman"/>
+          <w:color w:val="000000" w:themeColor="text1"/>
+          <w:sz w:val="24"/>
+          <w:szCs w:val="24"/>
+        </w:rPr>
+      </w:pPr>
+    </w:p>
+    <w:p>
+      <w:pPr>
+        <w:rPr>
+          <w:rFonts w:ascii="Cambria" w:hAnsi="Cambria" w:cs="Times New Roman"/>
+          <w:color w:val="000000" w:themeColor="text1"/>
+          <w:sz w:val="24"/>
+          <w:szCs w:val="24"/>
+        </w:rPr>
+      </w:pPr>
     </w:p>
     <w:p>
       <w:pPr>
@@ -1158,7 +1557,7 @@
   <w:abstractNum w:abstractNumId="0" w15:restartNumberingAfterBreak="0">
     <w:nsid w:val="FFFFFF89"/>
     <w:multiLevelType w:val="singleLevel"/>
-    <w:tmpl w:val="89CA8710"/>
+    <w:tmpl w:val="833AAF20"/>
     <w:lvl w:ilvl="0">
       <w:start w:val="1"/>
       <w:numFmt w:val="bullet"/>
@@ -1403,6 +1802,118 @@
     </w:lvl>
   </w:abstractNum>
   <w:abstractNum w:abstractNumId="3" w15:restartNumberingAfterBreak="0">
+    <w:nsid w:val="2D264717"/>
+    <w:multiLevelType w:val="hybridMultilevel"/>
+    <w:tmpl w:val="DCBA602A"/>
+    <w:lvl w:ilvl="0" w:tplc="17A20B96">
+      <w:numFmt w:val="bullet"/>
+      <w:lvlText w:val="-"/>
+      <w:lvlJc w:val="left"/>
+      <w:pPr>
+        <w:ind w:left="720" w:hanging="360"/>
+      </w:pPr>
+      <w:rPr>
+        <w:rFonts w:ascii="Cambria" w:eastAsiaTheme="minorHAnsi" w:hAnsi="Cambria" w:cs="Times New Roman" w:hint="default"/>
+      </w:rPr>
+    </w:lvl>
+    <w:lvl w:ilvl="1" w:tplc="08090003" w:tentative="1">
+      <w:start w:val="1"/>
+      <w:numFmt w:val="bullet"/>
+      <w:lvlText w:val="o"/>
+      <w:lvlJc w:val="left"/>
+      <w:pPr>
+        <w:ind w:left="1440" w:hanging="360"/>
+      </w:pPr>
+      <w:rPr>
+        <w:rFonts w:ascii="Courier New" w:hAnsi="Courier New" w:cs="Courier New" w:hint="default"/>
+      </w:rPr>
+    </w:lvl>
+    <w:lvl w:ilvl="2" w:tplc="08090005" w:tentative="1">
+      <w:start w:val="1"/>
+      <w:numFmt w:val="bullet"/>
+      <w:lvlText w:val=""/>
+      <w:lvlJc w:val="left"/>
+      <w:pPr>
+        <w:ind w:left="2160" w:hanging="360"/>
+      </w:pPr>
+      <w:rPr>
+        <w:rFonts w:ascii="Wingdings" w:hAnsi="Wingdings" w:hint="default"/>
+      </w:rPr>
+    </w:lvl>
+    <w:lvl w:ilvl="3" w:tplc="08090001" w:tentative="1">
+      <w:start w:val="1"/>
+      <w:numFmt w:val="bullet"/>
+      <w:lvlText w:val=""/>
+      <w:lvlJc w:val="left"/>
+      <w:pPr>
+        <w:ind w:left="2880" w:hanging="360"/>
+      </w:pPr>
+      <w:rPr>
+        <w:rFonts w:ascii="Symbol" w:hAnsi="Symbol" w:hint="default"/>
+      </w:rPr>
+    </w:lvl>
+    <w:lvl w:ilvl="4" w:tplc="08090003" w:tentative="1">
+      <w:start w:val="1"/>
+      <w:numFmt w:val="bullet"/>
+      <w:lvlText w:val="o"/>
+      <w:lvlJc w:val="left"/>
+      <w:pPr>
+        <w:ind w:left="3600" w:hanging="360"/>
+      </w:pPr>
+      <w:rPr>
+        <w:rFonts w:ascii="Courier New" w:hAnsi="Courier New" w:cs="Courier New" w:hint="default"/>
+      </w:rPr>
+    </w:lvl>
+    <w:lvl w:ilvl="5" w:tplc="08090005" w:tentative="1">
+      <w:start w:val="1"/>
+      <w:numFmt w:val="bullet"/>
+      <w:lvlText w:val=""/>
+      <w:lvlJc w:val="left"/>
+      <w:pPr>
+        <w:ind w:left="4320" w:hanging="360"/>
+      </w:pPr>
+      <w:rPr>
+        <w:rFonts w:ascii="Wingdings" w:hAnsi="Wingdings" w:hint="default"/>
+      </w:rPr>
+    </w:lvl>
+    <w:lvl w:ilvl="6" w:tplc="08090001" w:tentative="1">
+      <w:start w:val="1"/>
+      <w:numFmt w:val="bullet"/>
+      <w:lvlText w:val=""/>
+      <w:lvlJc w:val="left"/>
+      <w:pPr>
+        <w:ind w:left="5040" w:hanging="360"/>
+      </w:pPr>
+      <w:rPr>
+        <w:rFonts w:ascii="Symbol" w:hAnsi="Symbol" w:hint="default"/>
+      </w:rPr>
+    </w:lvl>
+    <w:lvl w:ilvl="7" w:tplc="08090003" w:tentative="1">
+      <w:start w:val="1"/>
+      <w:numFmt w:val="bullet"/>
+      <w:lvlText w:val="o"/>
+      <w:lvlJc w:val="left"/>
+      <w:pPr>
+        <w:ind w:left="5760" w:hanging="360"/>
+      </w:pPr>
+      <w:rPr>
+        <w:rFonts w:ascii="Courier New" w:hAnsi="Courier New" w:cs="Courier New" w:hint="default"/>
+      </w:rPr>
+    </w:lvl>
+    <w:lvl w:ilvl="8" w:tplc="08090005" w:tentative="1">
+      <w:start w:val="1"/>
+      <w:numFmt w:val="bullet"/>
+      <w:lvlText w:val=""/>
+      <w:lvlJc w:val="left"/>
+      <w:pPr>
+        <w:ind w:left="6480" w:hanging="360"/>
+      </w:pPr>
+      <w:rPr>
+        <w:rFonts w:ascii="Wingdings" w:hAnsi="Wingdings" w:hint="default"/>
+      </w:rPr>
+    </w:lvl>
+  </w:abstractNum>
+  <w:abstractNum w:abstractNumId="4" w15:restartNumberingAfterBreak="0">
     <w:nsid w:val="340C0100"/>
     <w:multiLevelType w:val="multilevel"/>
     <w:tmpl w:val="3536A228"/>
@@ -1551,7 +2062,7 @@
       </w:rPr>
     </w:lvl>
   </w:abstractNum>
-  <w:abstractNum w:abstractNumId="4" w15:restartNumberingAfterBreak="0">
+  <w:abstractNum w:abstractNumId="5" w15:restartNumberingAfterBreak="0">
     <w:nsid w:val="5FD07473"/>
     <w:multiLevelType w:val="hybridMultilevel"/>
     <w:tmpl w:val="5CCC9640"/>
@@ -1658,6 +2169,118 @@
       <w:lvlJc w:val="left"/>
       <w:pPr>
         <w:ind w:left="6837" w:hanging="360"/>
+      </w:pPr>
+      <w:rPr>
+        <w:rFonts w:ascii="Wingdings" w:hAnsi="Wingdings" w:hint="default"/>
+      </w:rPr>
+    </w:lvl>
+  </w:abstractNum>
+  <w:abstractNum w:abstractNumId="6" w15:restartNumberingAfterBreak="0">
+    <w:nsid w:val="79F74B84"/>
+    <w:multiLevelType w:val="hybridMultilevel"/>
+    <w:tmpl w:val="CF28D4EE"/>
+    <w:lvl w:ilvl="0" w:tplc="17A20B96">
+      <w:numFmt w:val="bullet"/>
+      <w:lvlText w:val="-"/>
+      <w:lvlJc w:val="left"/>
+      <w:pPr>
+        <w:ind w:left="720" w:hanging="360"/>
+      </w:pPr>
+      <w:rPr>
+        <w:rFonts w:ascii="Cambria" w:eastAsiaTheme="minorHAnsi" w:hAnsi="Cambria" w:cs="Times New Roman" w:hint="default"/>
+      </w:rPr>
+    </w:lvl>
+    <w:lvl w:ilvl="1" w:tplc="08090003" w:tentative="1">
+      <w:start w:val="1"/>
+      <w:numFmt w:val="bullet"/>
+      <w:lvlText w:val="o"/>
+      <w:lvlJc w:val="left"/>
+      <w:pPr>
+        <w:ind w:left="1440" w:hanging="360"/>
+      </w:pPr>
+      <w:rPr>
+        <w:rFonts w:ascii="Courier New" w:hAnsi="Courier New" w:cs="Courier New" w:hint="default"/>
+      </w:rPr>
+    </w:lvl>
+    <w:lvl w:ilvl="2" w:tplc="08090005" w:tentative="1">
+      <w:start w:val="1"/>
+      <w:numFmt w:val="bullet"/>
+      <w:lvlText w:val=""/>
+      <w:lvlJc w:val="left"/>
+      <w:pPr>
+        <w:ind w:left="2160" w:hanging="360"/>
+      </w:pPr>
+      <w:rPr>
+        <w:rFonts w:ascii="Wingdings" w:hAnsi="Wingdings" w:hint="default"/>
+      </w:rPr>
+    </w:lvl>
+    <w:lvl w:ilvl="3" w:tplc="08090001" w:tentative="1">
+      <w:start w:val="1"/>
+      <w:numFmt w:val="bullet"/>
+      <w:lvlText w:val=""/>
+      <w:lvlJc w:val="left"/>
+      <w:pPr>
+        <w:ind w:left="2880" w:hanging="360"/>
+      </w:pPr>
+      <w:rPr>
+        <w:rFonts w:ascii="Symbol" w:hAnsi="Symbol" w:hint="default"/>
+      </w:rPr>
+    </w:lvl>
+    <w:lvl w:ilvl="4" w:tplc="08090003" w:tentative="1">
+      <w:start w:val="1"/>
+      <w:numFmt w:val="bullet"/>
+      <w:lvlText w:val="o"/>
+      <w:lvlJc w:val="left"/>
+      <w:pPr>
+        <w:ind w:left="3600" w:hanging="360"/>
+      </w:pPr>
+      <w:rPr>
+        <w:rFonts w:ascii="Courier New" w:hAnsi="Courier New" w:cs="Courier New" w:hint="default"/>
+      </w:rPr>
+    </w:lvl>
+    <w:lvl w:ilvl="5" w:tplc="08090005" w:tentative="1">
+      <w:start w:val="1"/>
+      <w:numFmt w:val="bullet"/>
+      <w:lvlText w:val=""/>
+      <w:lvlJc w:val="left"/>
+      <w:pPr>
+        <w:ind w:left="4320" w:hanging="360"/>
+      </w:pPr>
+      <w:rPr>
+        <w:rFonts w:ascii="Wingdings" w:hAnsi="Wingdings" w:hint="default"/>
+      </w:rPr>
+    </w:lvl>
+    <w:lvl w:ilvl="6" w:tplc="08090001" w:tentative="1">
+      <w:start w:val="1"/>
+      <w:numFmt w:val="bullet"/>
+      <w:lvlText w:val=""/>
+      <w:lvlJc w:val="left"/>
+      <w:pPr>
+        <w:ind w:left="5040" w:hanging="360"/>
+      </w:pPr>
+      <w:rPr>
+        <w:rFonts w:ascii="Symbol" w:hAnsi="Symbol" w:hint="default"/>
+      </w:rPr>
+    </w:lvl>
+    <w:lvl w:ilvl="7" w:tplc="08090003" w:tentative="1">
+      <w:start w:val="1"/>
+      <w:numFmt w:val="bullet"/>
+      <w:lvlText w:val="o"/>
+      <w:lvlJc w:val="left"/>
+      <w:pPr>
+        <w:ind w:left="5760" w:hanging="360"/>
+      </w:pPr>
+      <w:rPr>
+        <w:rFonts w:ascii="Courier New" w:hAnsi="Courier New" w:cs="Courier New" w:hint="default"/>
+      </w:rPr>
+    </w:lvl>
+    <w:lvl w:ilvl="8" w:tplc="08090005" w:tentative="1">
+      <w:start w:val="1"/>
+      <w:numFmt w:val="bullet"/>
+      <w:lvlText w:val=""/>
+      <w:lvlJc w:val="left"/>
+      <w:pPr>
+        <w:ind w:left="6480" w:hanging="360"/>
       </w:pPr>
       <w:rPr>
         <w:rFonts w:ascii="Wingdings" w:hAnsi="Wingdings" w:hint="default"/>
@@ -1668,16 +2291,22 @@
     <w:abstractNumId w:val="1"/>
   </w:num>
   <w:num w:numId="2" w16cid:durableId="873925989">
-    <w:abstractNumId w:val="4"/>
+    <w:abstractNumId w:val="5"/>
   </w:num>
   <w:num w:numId="3" w16cid:durableId="1145048583">
     <w:abstractNumId w:val="2"/>
   </w:num>
   <w:num w:numId="4" w16cid:durableId="428891247">
-    <w:abstractNumId w:val="3"/>
+    <w:abstractNumId w:val="4"/>
   </w:num>
   <w:num w:numId="5" w16cid:durableId="1991596441">
     <w:abstractNumId w:val="0"/>
+  </w:num>
+  <w:num w:numId="6" w16cid:durableId="1864589465">
+    <w:abstractNumId w:val="6"/>
+  </w:num>
+  <w:num w:numId="7" w16cid:durableId="1581325901">
+    <w:abstractNumId w:val="3"/>
   </w:num>
 </w:numbering>
 </file>
@@ -2075,7 +2704,7 @@
   <w:style w:type="paragraph" w:default="1" w:styleId="Normal">
     <w:name w:val="Normal"/>
     <w:qFormat/>
-    <w:rsid w:val="00942E5F"/>
+    <w:rsid w:val="001F42BB"/>
     <w:pPr>
       <w:spacing w:after="0"/>
       <w:jc w:val="both"/>
@@ -2671,42 +3300,6 @@
 </file>
 
 <file path=customXml/item1.xml><?xml version="1.0" encoding="utf-8"?>
-<p:properties xmlns:p="http://schemas.microsoft.com/office/2006/metadata/properties" xmlns:xsi="http://www.w3.org/2001/XMLSchema-instance" xmlns:pc="http://schemas.microsoft.com/office/infopath/2007/PartnerControls">
-  <documentManagement>
-    <_ip_UnifiedCompliancePolicyUIAction xmlns="http://schemas.microsoft.com/sharepoint/v3" xsi:nil="true"/>
-    <_ip_UnifiedCompliancePolicyProperties xmlns="http://schemas.microsoft.com/sharepoint/v3" xsi:nil="true"/>
-    <TaxCatchAll xmlns="230e9df3-be65-4c73-a93b-d1236ebd677e" xsi:nil="true"/>
-    <ImageTagsTaxHTField xmlns="71af3243-3dd4-4a8d-8c0d-dd76da1f02a5">
-      <Terms xmlns="http://schemas.microsoft.com/office/infopath/2007/PartnerControls"/>
-    </ImageTagsTaxHTField>
-    <Image xmlns="71af3243-3dd4-4a8d-8c0d-dd76da1f02a5">
-      <Url xsi:nil="true"/>
-      <Description xsi:nil="true"/>
-    </Image>
-    <Status xmlns="71af3243-3dd4-4a8d-8c0d-dd76da1f02a5">Not started</Status>
-    <Background xmlns="71af3243-3dd4-4a8d-8c0d-dd76da1f02a5">false</Background>
-    <MediaServiceKeyPoints xmlns="71af3243-3dd4-4a8d-8c0d-dd76da1f02a5" xsi:nil="true"/>
-    <SharedWithUsers xmlns="16c05727-aa75-4e4a-9b5f-8a80a1165891">
-      <UserInfo>
-        <DisplayName/>
-        <AccountId xsi:nil="true"/>
-        <AccountType/>
-      </UserInfo>
-    </SharedWithUsers>
-  </documentManagement>
-</p:properties>
-</file>
-
-<file path=customXml/item2.xml><?xml version="1.0" encoding="utf-8"?>
-<?mso-contentType ?>
-<FormTemplates xmlns="http://schemas.microsoft.com/sharepoint/v3/contenttype/forms">
-  <Display>DocumentLibraryForm</Display>
-  <Edit>DocumentLibraryForm</Edit>
-  <New>DocumentLibraryForm</New>
-</FormTemplates>
-</file>
-
-<file path=customXml/item3.xml><?xml version="1.0" encoding="utf-8"?>
 <ct:contentTypeSchema xmlns:ct="http://schemas.microsoft.com/office/2006/metadata/contentType" xmlns:ma="http://schemas.microsoft.com/office/2006/metadata/properties/metaAttributes" ct:_="" ma:_="" ma:contentTypeName="Document" ma:contentTypeID="0x01010079F111ED35F8CC479449609E8A0923A6" ma:contentTypeVersion="30" ma:contentTypeDescription="Create a new document." ma:contentTypeScope="" ma:versionID="cec0622158e8f13124e9e8fd4de31bd1">
   <xsd:schema xmlns:xsd="http://www.w3.org/2001/XMLSchema" xmlns:xs="http://www.w3.org/2001/XMLSchema" xmlns:p="http://schemas.microsoft.com/office/2006/metadata/properties" xmlns:ns1="http://schemas.microsoft.com/sharepoint/v3" xmlns:ns2="71af3243-3dd4-4a8d-8c0d-dd76da1f02a5" xmlns:ns3="16c05727-aa75-4e4a-9b5f-8a80a1165891" xmlns:ns4="230e9df3-be65-4c73-a93b-d1236ebd677e" targetNamespace="http://schemas.microsoft.com/office/2006/metadata/properties" ma:root="true" ma:fieldsID="3b52f30ab005d15df08657af532e6e38" ns1:_="" ns2:_="" ns3:_="" ns4:_="">
     <xsd:import namespace="http://schemas.microsoft.com/sharepoint/v3"/>
@@ -3024,28 +3617,43 @@
 </ct:contentTypeSchema>
 </file>
 
-<file path=customXml/itemProps1.xml><?xml version="1.0" encoding="utf-8"?>
-<ds:datastoreItem xmlns:ds="http://schemas.openxmlformats.org/officeDocument/2006/customXml" ds:itemID="{2FA1C4FC-8415-4BF3-9F42-41DE68C426A1}">
-  <ds:schemaRefs>
-    <ds:schemaRef ds:uri="http://schemas.microsoft.com/office/2006/metadata/properties"/>
-    <ds:schemaRef ds:uri="http://schemas.microsoft.com/office/infopath/2007/PartnerControls"/>
-    <ds:schemaRef ds:uri="http://schemas.microsoft.com/sharepoint/v3"/>
-    <ds:schemaRef ds:uri="230e9df3-be65-4c73-a93b-d1236ebd677e"/>
-    <ds:schemaRef ds:uri="71af3243-3dd4-4a8d-8c0d-dd76da1f02a5"/>
-    <ds:schemaRef ds:uri="16c05727-aa75-4e4a-9b5f-8a80a1165891"/>
-  </ds:schemaRefs>
-</ds:datastoreItem>
+<file path=customXml/item2.xml><?xml version="1.0" encoding="utf-8"?>
+<?mso-contentType ?>
+<FormTemplates xmlns="http://schemas.microsoft.com/sharepoint/v3/contenttype/forms">
+  <Display>DocumentLibraryForm</Display>
+  <Edit>DocumentLibraryForm</Edit>
+  <New>DocumentLibraryForm</New>
+</FormTemplates>
 </file>
 
-<file path=customXml/itemProps2.xml><?xml version="1.0" encoding="utf-8"?>
-<ds:datastoreItem xmlns:ds="http://schemas.openxmlformats.org/officeDocument/2006/customXml" ds:itemID="{F8158BE5-FF4A-47EA-ABCC-F2FC8C69734F}">
-  <ds:schemaRefs>
-    <ds:schemaRef ds:uri="http://schemas.microsoft.com/sharepoint/v3/contenttype/forms"/>
-  </ds:schemaRefs>
-</ds:datastoreItem>
+<file path=customXml/item3.xml><?xml version="1.0" encoding="utf-8"?>
+<p:properties xmlns:p="http://schemas.microsoft.com/office/2006/metadata/properties" xmlns:xsi="http://www.w3.org/2001/XMLSchema-instance" xmlns:pc="http://schemas.microsoft.com/office/infopath/2007/PartnerControls">
+  <documentManagement>
+    <_ip_UnifiedCompliancePolicyUIAction xmlns="http://schemas.microsoft.com/sharepoint/v3" xsi:nil="true"/>
+    <_ip_UnifiedCompliancePolicyProperties xmlns="http://schemas.microsoft.com/sharepoint/v3" xsi:nil="true"/>
+    <TaxCatchAll xmlns="230e9df3-be65-4c73-a93b-d1236ebd677e" xsi:nil="true"/>
+    <ImageTagsTaxHTField xmlns="71af3243-3dd4-4a8d-8c0d-dd76da1f02a5">
+      <Terms xmlns="http://schemas.microsoft.com/office/infopath/2007/PartnerControls"/>
+    </ImageTagsTaxHTField>
+    <Image xmlns="71af3243-3dd4-4a8d-8c0d-dd76da1f02a5">
+      <Url xsi:nil="true"/>
+      <Description xsi:nil="true"/>
+    </Image>
+    <Status xmlns="71af3243-3dd4-4a8d-8c0d-dd76da1f02a5">Not started</Status>
+    <Background xmlns="71af3243-3dd4-4a8d-8c0d-dd76da1f02a5">false</Background>
+    <MediaServiceKeyPoints xmlns="71af3243-3dd4-4a8d-8c0d-dd76da1f02a5" xsi:nil="true"/>
+    <SharedWithUsers xmlns="16c05727-aa75-4e4a-9b5f-8a80a1165891">
+      <UserInfo>
+        <DisplayName/>
+        <AccountId xsi:nil="true"/>
+        <AccountType/>
+      </UserInfo>
+    </SharedWithUsers>
+  </documentManagement>
+</p:properties>
 </file>
 
-<file path=customXml/itemProps3.xml><?xml version="1.0" encoding="utf-8"?>
+<file path=customXml/itemProps1.xml><?xml version="1.0" encoding="utf-8"?>
 <ds:datastoreItem xmlns:ds="http://schemas.openxmlformats.org/officeDocument/2006/customXml" ds:itemID="{E334ADCA-0391-45BE-A0B8-AA9AA9016254}">
   <ds:schemaRefs>
     <ds:schemaRef ds:uri="http://schemas.microsoft.com/office/2006/metadata/contentType"/>
@@ -3066,6 +3674,27 @@
 </ds:datastoreItem>
 </file>
 
+<file path=customXml/itemProps2.xml><?xml version="1.0" encoding="utf-8"?>
+<ds:datastoreItem xmlns:ds="http://schemas.openxmlformats.org/officeDocument/2006/customXml" ds:itemID="{F8158BE5-FF4A-47EA-ABCC-F2FC8C69734F}">
+  <ds:schemaRefs>
+    <ds:schemaRef ds:uri="http://schemas.microsoft.com/sharepoint/v3/contenttype/forms"/>
+  </ds:schemaRefs>
+</ds:datastoreItem>
+</file>
+
+<file path=customXml/itemProps3.xml><?xml version="1.0" encoding="utf-8"?>
+<ds:datastoreItem xmlns:ds="http://schemas.openxmlformats.org/officeDocument/2006/customXml" ds:itemID="{2FA1C4FC-8415-4BF3-9F42-41DE68C426A1}">
+  <ds:schemaRefs>
+    <ds:schemaRef ds:uri="http://schemas.microsoft.com/office/2006/metadata/properties"/>
+    <ds:schemaRef ds:uri="http://schemas.microsoft.com/office/infopath/2007/PartnerControls"/>
+    <ds:schemaRef ds:uri="http://schemas.microsoft.com/sharepoint/v3"/>
+    <ds:schemaRef ds:uri="230e9df3-be65-4c73-a93b-d1236ebd677e"/>
+    <ds:schemaRef ds:uri="71af3243-3dd4-4a8d-8c0d-dd76da1f02a5"/>
+    <ds:schemaRef ds:uri="16c05727-aa75-4e4a-9b5f-8a80a1165891"/>
+  </ds:schemaRefs>
+</ds:datastoreItem>
+</file>
+
 <file path=docMetadata/LabelInfo.xml><?xml version="1.0" encoding="utf-8"?>
 <clbl:labelList xmlns:clbl="http://schemas.microsoft.com/office/2020/mipLabelMetadata"/>
 </file>
</xml_diff>

<commit_message>
Adjusted my CV, added links and zip files of the projects and added description of the hobbies section
</commit_message>
<xml_diff>
--- a/Serhii Kozlov CV.docx
+++ b/Serhii Kozlov CV.docx
@@ -195,12 +195,10 @@
     </w:p>
     <w:p>
       <w:pPr>
-        <w:spacing w:line="240" w:lineRule="auto"/>
-        <w:rPr>
-          <w:rFonts w:ascii="Cambria" w:hAnsi="Cambria" w:cs="Times New Roman"/>
-          <w:color w:val="000000" w:themeColor="text1"/>
-          <w:sz w:val="14"/>
-          <w:szCs w:val="14"/>
+        <w:pStyle w:val="Space"/>
+        <w:rPr>
+          <w:rFonts w:ascii="Cambria" w:hAnsi="Cambria" w:cs="Times New Roman"/>
+          <w:color w:val="000000" w:themeColor="text1"/>
         </w:rPr>
       </w:pPr>
     </w:p>
@@ -212,7 +210,6 @@
           <w:color w:val="000000" w:themeColor="text1"/>
           <w:sz w:val="28"/>
           <w:szCs w:val="28"/>
-          <w:lang w:val="uk-UA"/>
         </w:rPr>
       </w:pPr>
       <w:r>
@@ -222,7 +219,7 @@
           <w:sz w:val="28"/>
           <w:szCs w:val="28"/>
         </w:rPr>
-        <w:t>Education</w:t>
+        <w:t>PROJECTS</w:t>
       </w:r>
     </w:p>
     <w:p>
@@ -235,27 +232,22 @@
       </w:pPr>
       <w:r>
         <w:rPr>
-          <w:rFonts w:ascii="Cambria" w:hAnsi="Cambria" w:cs="Times New Roman"/>
-          <w:b/>
-          <w:bCs/>
-          <w:color w:val="000000" w:themeColor="text1"/>
-        </w:rPr>
-        <w:t>University of Greenwich, United Kingdom</w:t>
-      </w:r>
-      <w:r>
-        <w:rPr>
-          <w:rFonts w:ascii="Cambria" w:hAnsi="Cambria" w:cs="Times New Roman"/>
-          <w:b/>
-          <w:bCs/>
-          <w:color w:val="000000" w:themeColor="text1"/>
-        </w:rPr>
-        <w:t xml:space="preserve"> </w:t>
-      </w:r>
-      <w:r>
-        <w:rPr>
-          <w:rFonts w:ascii="Cambria" w:hAnsi="Cambria" w:cs="Times New Roman"/>
-          <w:b/>
-          <w:bCs/>
+          <w:rStyle w:val="Emphasis"/>
+          <w:rFonts w:ascii="Cambria" w:hAnsi="Cambria" w:cs="Times New Roman"/>
+          <w:color w:val="000000" w:themeColor="text1"/>
+        </w:rPr>
+        <w:t xml:space="preserve">Coco Dash </w:t>
+      </w:r>
+      <w:r>
+        <w:rPr>
+          <w:rFonts w:ascii="Cambria" w:hAnsi="Cambria" w:cs="Times New Roman"/>
+          <w:color w:val="000000" w:themeColor="text1"/>
+        </w:rPr>
+        <w:t>| Unity, C#</w:t>
+      </w:r>
+      <w:r>
+        <w:rPr>
+          <w:rFonts w:ascii="Cambria" w:hAnsi="Cambria" w:cs="Times New Roman"/>
           <w:color w:val="000000" w:themeColor="text1"/>
         </w:rPr>
         <w:tab/>
@@ -265,188 +257,6 @@
           <w:rFonts w:ascii="Cambria" w:hAnsi="Cambria" w:cs="Times New Roman"/>
           <w:color w:val="000000" w:themeColor="text1"/>
         </w:rPr>
-        <w:t>Graduation June 2026</w:t>
-      </w:r>
-    </w:p>
-    <w:p>
-      <w:pPr>
-        <w:pStyle w:val="List"/>
-        <w:rPr>
-          <w:rFonts w:ascii="Cambria" w:hAnsi="Cambria" w:cs="Times New Roman"/>
-          <w:color w:val="000000" w:themeColor="text1"/>
-        </w:rPr>
-      </w:pPr>
-      <w:r>
-        <w:rPr>
-          <w:rFonts w:ascii="Cambria" w:hAnsi="Cambria" w:cs="Times New Roman"/>
-          <w:color w:val="000000" w:themeColor="text1"/>
-        </w:rPr>
-        <w:t>Second year student in Game Design and Development (BSc, Hons), specialising in Programming</w:t>
-      </w:r>
-    </w:p>
-    <w:p>
-      <w:pPr>
-        <w:pStyle w:val="List"/>
-        <w:rPr>
-          <w:rFonts w:ascii="Cambria" w:hAnsi="Cambria" w:cs="Times New Roman"/>
-          <w:color w:val="000000" w:themeColor="text1"/>
-        </w:rPr>
-      </w:pPr>
-      <w:r>
-        <w:rPr>
-          <w:rFonts w:ascii="Cambria" w:hAnsi="Cambria" w:cs="Times New Roman"/>
-          <w:color w:val="000000" w:themeColor="text1"/>
-        </w:rPr>
-        <w:tab/>
-      </w:r>
-    </w:p>
-    <w:p>
-      <w:pPr>
-        <w:pStyle w:val="List"/>
-        <w:rPr>
-          <w:rFonts w:ascii="Cambria" w:hAnsi="Cambria" w:cs="Times New Roman"/>
-          <w:color w:val="000000" w:themeColor="text1"/>
-        </w:rPr>
-      </w:pPr>
-      <w:r>
-        <w:rPr>
-          <w:rFonts w:ascii="Cambria" w:hAnsi="Cambria" w:cs="Times New Roman"/>
-          <w:b/>
-          <w:bCs/>
-          <w:color w:val="000000" w:themeColor="text1"/>
-        </w:rPr>
-        <w:t xml:space="preserve">School </w:t>
-      </w:r>
-      <w:r>
-        <w:rPr>
-          <w:rFonts w:ascii="Cambria" w:hAnsi="Cambria" w:cs="Times New Roman"/>
-          <w:b/>
-          <w:bCs/>
-          <w:color w:val="000000" w:themeColor="text1"/>
-          <w:lang w:val="en-GB"/>
-        </w:rPr>
-        <w:t>“Athens”, Ukraine</w:t>
-      </w:r>
-      <w:r>
-        <w:rPr>
-          <w:rFonts w:ascii="Cambria" w:hAnsi="Cambria" w:cs="Times New Roman"/>
-          <w:color w:val="000000" w:themeColor="text1"/>
-        </w:rPr>
-        <w:t xml:space="preserve"> </w:t>
-      </w:r>
-      <w:r>
-        <w:rPr>
-          <w:rFonts w:ascii="Cambria" w:hAnsi="Cambria" w:cs="Times New Roman"/>
-          <w:color w:val="000000" w:themeColor="text1"/>
-        </w:rPr>
-        <w:tab/>
-        <w:t>Sep 2016 – June 2021</w:t>
-      </w:r>
-    </w:p>
-    <w:p>
-      <w:pPr>
-        <w:pStyle w:val="List"/>
-        <w:rPr>
-          <w:rFonts w:ascii="Cambria" w:hAnsi="Cambria" w:cs="Times New Roman"/>
-          <w:color w:val="000000" w:themeColor="text1"/>
-          <w:lang w:val="en-GB"/>
-        </w:rPr>
-      </w:pPr>
-      <w:r>
-        <w:rPr>
-          <w:rFonts w:ascii="Cambria" w:hAnsi="Cambria" w:cs="Times New Roman"/>
-          <w:color w:val="000000" w:themeColor="text1"/>
-          <w:lang w:val="en-GB"/>
-        </w:rPr>
-        <w:t>Completed secondary education, Business Administration and Management</w:t>
-      </w:r>
-      <w:r>
-        <w:rPr>
-          <w:rFonts w:ascii="Cambria" w:hAnsi="Cambria" w:cs="Times New Roman"/>
-          <w:color w:val="000000" w:themeColor="text1"/>
-          <w:lang w:val="en-GB"/>
-        </w:rPr>
-        <w:tab/>
-      </w:r>
-    </w:p>
-    <w:p>
-      <w:pPr>
-        <w:pBdr>
-          <w:bottom w:val="single" w:sz="8" w:space="1" w:color="auto"/>
-        </w:pBdr>
-        <w:spacing w:line="240" w:lineRule="auto"/>
-        <w:rPr>
-          <w:rFonts w:ascii="Cambria" w:hAnsi="Cambria" w:cs="Times New Roman"/>
-          <w:color w:val="000000" w:themeColor="text1"/>
-          <w:sz w:val="8"/>
-          <w:szCs w:val="8"/>
-        </w:rPr>
-      </w:pPr>
-    </w:p>
-    <w:p>
-      <w:pPr>
-        <w:pStyle w:val="Space"/>
-        <w:rPr>
-          <w:rFonts w:ascii="Cambria" w:hAnsi="Cambria" w:cs="Times New Roman"/>
-          <w:color w:val="000000" w:themeColor="text1"/>
-        </w:rPr>
-      </w:pPr>
-    </w:p>
-    <w:p>
-      <w:pPr>
-        <w:pStyle w:val="Heading1"/>
-        <w:rPr>
-          <w:rFonts w:ascii="Cambria" w:hAnsi="Cambria" w:cs="Times New Roman"/>
-          <w:color w:val="000000" w:themeColor="text1"/>
-          <w:sz w:val="28"/>
-          <w:szCs w:val="28"/>
-        </w:rPr>
-      </w:pPr>
-      <w:r>
-        <w:rPr>
-          <w:rFonts w:ascii="Cambria" w:hAnsi="Cambria" w:cs="Times New Roman"/>
-          <w:color w:val="000000" w:themeColor="text1"/>
-          <w:sz w:val="28"/>
-          <w:szCs w:val="28"/>
-        </w:rPr>
-        <w:t>PROJECTS</w:t>
-      </w:r>
-    </w:p>
-    <w:p>
-      <w:pPr>
-        <w:pStyle w:val="List"/>
-        <w:rPr>
-          <w:rFonts w:ascii="Cambria" w:hAnsi="Cambria" w:cs="Times New Roman"/>
-          <w:color w:val="000000" w:themeColor="text1"/>
-        </w:rPr>
-      </w:pPr>
-      <w:r>
-        <w:rPr>
-          <w:rStyle w:val="Emphasis"/>
-          <w:rFonts w:ascii="Cambria" w:hAnsi="Cambria" w:cs="Times New Roman"/>
-          <w:color w:val="000000" w:themeColor="text1"/>
-        </w:rPr>
-        <w:t xml:space="preserve">Coco Dash </w:t>
-      </w:r>
-      <w:r>
-        <w:rPr>
-          <w:rFonts w:ascii="Cambria" w:hAnsi="Cambria" w:cs="Times New Roman"/>
-          <w:color w:val="000000" w:themeColor="text1"/>
-        </w:rPr>
-        <w:t>| Unity, C#</w:t>
-      </w:r>
-      <w:r>
-        <w:rPr>
-          <w:rFonts w:ascii="Cambria" w:hAnsi="Cambria" w:cs="Times New Roman"/>
-          <w:color w:val="000000" w:themeColor="text1"/>
-        </w:rPr>
-        <w:tab/>
-      </w:r>
-      <w:r>
-        <w:rPr>
-          <w:rFonts w:ascii="Cambria" w:hAnsi="Cambria" w:cs="Times New Roman"/>
-          <w:color w:val="000000" w:themeColor="text1"/>
-        </w:rPr>
         <w:t>Jan 2023 – April 2023</w:t>
       </w:r>
     </w:p>
@@ -487,7 +297,34 @@
           <w:sz w:val="24"/>
           <w:szCs w:val="24"/>
         </w:rPr>
-        <w:t xml:space="preserve">Lead programmer, worked on player and camera movement, enemy ai, game loop and abilities </w:t>
+        <w:t xml:space="preserve">Lead programmer, worked on player and camera movement, enemy </w:t>
+      </w:r>
+      <w:r>
+        <w:rPr>
+          <w:rFonts w:ascii="Cambria" w:hAnsi="Cambria" w:cs="Times New Roman"/>
+          <w:color w:val="000000" w:themeColor="text1"/>
+          <w:sz w:val="24"/>
+          <w:szCs w:val="24"/>
+        </w:rPr>
+        <w:t>AI</w:t>
+      </w:r>
+      <w:r>
+        <w:rPr>
+          <w:rFonts w:ascii="Cambria" w:hAnsi="Cambria" w:cs="Times New Roman"/>
+          <w:color w:val="000000" w:themeColor="text1"/>
+          <w:sz w:val="24"/>
+          <w:szCs w:val="24"/>
+        </w:rPr>
+        <w:t>, game loop and abilities</w:t>
+      </w:r>
+      <w:r>
+        <w:rPr>
+          <w:rFonts w:ascii="Cambria" w:hAnsi="Cambria" w:cs="Times New Roman"/>
+          <w:color w:val="000000" w:themeColor="text1"/>
+          <w:sz w:val="24"/>
+          <w:szCs w:val="24"/>
+        </w:rPr>
+        <w:t>.</w:t>
       </w:r>
     </w:p>
     <w:p>
@@ -517,6 +354,15 @@
           <w:szCs w:val="24"/>
         </w:rPr>
         <w:t xml:space="preserve"> at University of Greenwich 2023</w:t>
+      </w:r>
+      <w:r>
+        <w:rPr>
+          <w:rFonts w:ascii="Cambria" w:hAnsi="Cambria" w:cs="Times New Roman"/>
+          <w:color w:val="000000" w:themeColor="text1"/>
+          <w:sz w:val="24"/>
+          <w:szCs w:val="24"/>
+        </w:rPr>
+        <w:t>.</w:t>
       </w:r>
     </w:p>
     <w:p>
@@ -650,7 +496,16 @@
           <w:sz w:val="24"/>
           <w:szCs w:val="24"/>
         </w:rPr>
-        <w:t xml:space="preserve">Grade: 1st </w:t>
+        <w:t>Grade: 1</w:t>
+      </w:r>
+      <w:r>
+        <w:rPr>
+          <w:rFonts w:ascii="Cambria" w:hAnsi="Cambria" w:cs="Times New Roman"/>
+          <w:color w:val="000000" w:themeColor="text1"/>
+          <w:sz w:val="24"/>
+          <w:szCs w:val="24"/>
+        </w:rPr>
+        <w:t>st</w:t>
       </w:r>
     </w:p>
     <w:p>
@@ -733,6 +588,15 @@
         </w:rPr>
         <w:t>Fast-paced first-person slasher and spellcasting shooter</w:t>
       </w:r>
+      <w:r>
+        <w:rPr>
+          <w:rFonts w:ascii="Cambria" w:hAnsi="Cambria" w:cs="Times New Roman"/>
+          <w:color w:val="000000" w:themeColor="text1"/>
+          <w:sz w:val="24"/>
+          <w:szCs w:val="24"/>
+        </w:rPr>
+        <w:t>.</w:t>
+      </w:r>
     </w:p>
     <w:p>
       <w:pPr>
@@ -855,6 +719,15 @@
         </w:rPr>
         <w:t>Unity, Unreal Engine</w:t>
       </w:r>
+      <w:r>
+        <w:rPr>
+          <w:rFonts w:ascii="Cambria" w:hAnsi="Cambria" w:cs="Times New Roman"/>
+          <w:color w:val="000000" w:themeColor="text1"/>
+          <w:sz w:val="24"/>
+          <w:szCs w:val="24"/>
+        </w:rPr>
+        <w:t>.</w:t>
+      </w:r>
     </w:p>
     <w:p>
       <w:pPr>
@@ -920,6 +793,15 @@
           <w:szCs w:val="24"/>
         </w:rPr>
         <w:t>, Arduino</w:t>
+      </w:r>
+      <w:r>
+        <w:rPr>
+          <w:rFonts w:ascii="Cambria" w:hAnsi="Cambria" w:cs="Times New Roman"/>
+          <w:color w:val="000000" w:themeColor="text1"/>
+          <w:sz w:val="24"/>
+          <w:szCs w:val="24"/>
+        </w:rPr>
+        <w:t>.</w:t>
       </w:r>
     </w:p>
     <w:p>
@@ -938,6 +820,188 @@
     </w:p>
     <w:p>
       <w:pPr>
+        <w:pStyle w:val="Heading1"/>
+        <w:rPr>
+          <w:rFonts w:ascii="Cambria" w:hAnsi="Cambria" w:cs="Times New Roman"/>
+          <w:color w:val="000000" w:themeColor="text1"/>
+          <w:sz w:val="14"/>
+          <w:szCs w:val="14"/>
+        </w:rPr>
+      </w:pPr>
+    </w:p>
+    <w:p>
+      <w:pPr>
+        <w:pStyle w:val="Heading1"/>
+        <w:rPr>
+          <w:rFonts w:ascii="Cambria" w:hAnsi="Cambria" w:cs="Times New Roman"/>
+          <w:color w:val="000000" w:themeColor="text1"/>
+          <w:sz w:val="28"/>
+          <w:szCs w:val="28"/>
+          <w:lang w:val="uk-UA"/>
+        </w:rPr>
+      </w:pPr>
+      <w:r>
+        <w:rPr>
+          <w:rFonts w:ascii="Cambria" w:hAnsi="Cambria" w:cs="Times New Roman"/>
+          <w:color w:val="000000" w:themeColor="text1"/>
+          <w:sz w:val="28"/>
+          <w:szCs w:val="28"/>
+        </w:rPr>
+        <w:t>Education</w:t>
+      </w:r>
+    </w:p>
+    <w:p>
+      <w:pPr>
+        <w:pStyle w:val="List"/>
+        <w:rPr>
+          <w:rFonts w:ascii="Cambria" w:hAnsi="Cambria" w:cs="Times New Roman"/>
+          <w:color w:val="000000" w:themeColor="text1"/>
+        </w:rPr>
+      </w:pPr>
+      <w:r>
+        <w:rPr>
+          <w:rFonts w:ascii="Cambria" w:hAnsi="Cambria" w:cs="Times New Roman"/>
+          <w:b/>
+          <w:bCs/>
+          <w:color w:val="000000" w:themeColor="text1"/>
+        </w:rPr>
+        <w:t xml:space="preserve">University of Greenwich, United Kingdom </w:t>
+      </w:r>
+      <w:r>
+        <w:rPr>
+          <w:rFonts w:ascii="Cambria" w:hAnsi="Cambria" w:cs="Times New Roman"/>
+          <w:b/>
+          <w:bCs/>
+          <w:color w:val="000000" w:themeColor="text1"/>
+        </w:rPr>
+        <w:tab/>
+      </w:r>
+      <w:r>
+        <w:rPr>
+          <w:rFonts w:ascii="Cambria" w:hAnsi="Cambria" w:cs="Times New Roman"/>
+          <w:color w:val="000000" w:themeColor="text1"/>
+        </w:rPr>
+        <w:t>Graduation June 2026</w:t>
+      </w:r>
+    </w:p>
+    <w:p>
+      <w:pPr>
+        <w:pStyle w:val="List"/>
+        <w:rPr>
+          <w:rFonts w:ascii="Cambria" w:hAnsi="Cambria" w:cs="Times New Roman"/>
+          <w:color w:val="000000" w:themeColor="text1"/>
+        </w:rPr>
+      </w:pPr>
+      <w:r>
+        <w:rPr>
+          <w:rFonts w:ascii="Cambria" w:hAnsi="Cambria" w:cs="Times New Roman"/>
+          <w:color w:val="000000" w:themeColor="text1"/>
+        </w:rPr>
+        <w:t>Second year student in Game Design and Development (BSc, Hons), specialising in Programming</w:t>
+      </w:r>
+      <w:r>
+        <w:rPr>
+          <w:rFonts w:ascii="Cambria" w:hAnsi="Cambria" w:cs="Times New Roman"/>
+          <w:color w:val="000000" w:themeColor="text1"/>
+        </w:rPr>
+        <w:t>.</w:t>
+      </w:r>
+    </w:p>
+    <w:p>
+      <w:pPr>
+        <w:pStyle w:val="List"/>
+        <w:rPr>
+          <w:rFonts w:ascii="Cambria" w:hAnsi="Cambria" w:cs="Times New Roman"/>
+          <w:color w:val="000000" w:themeColor="text1"/>
+        </w:rPr>
+      </w:pPr>
+      <w:r>
+        <w:rPr>
+          <w:rFonts w:ascii="Cambria" w:hAnsi="Cambria" w:cs="Times New Roman"/>
+          <w:color w:val="000000" w:themeColor="text1"/>
+        </w:rPr>
+        <w:tab/>
+      </w:r>
+    </w:p>
+    <w:p>
+      <w:pPr>
+        <w:pStyle w:val="List"/>
+        <w:rPr>
+          <w:rFonts w:ascii="Cambria" w:hAnsi="Cambria" w:cs="Times New Roman"/>
+          <w:color w:val="000000" w:themeColor="text1"/>
+        </w:rPr>
+      </w:pPr>
+      <w:r>
+        <w:rPr>
+          <w:rFonts w:ascii="Cambria" w:hAnsi="Cambria" w:cs="Times New Roman"/>
+          <w:b/>
+          <w:bCs/>
+          <w:color w:val="000000" w:themeColor="text1"/>
+        </w:rPr>
+        <w:t xml:space="preserve">School </w:t>
+      </w:r>
+      <w:r>
+        <w:rPr>
+          <w:rFonts w:ascii="Cambria" w:hAnsi="Cambria" w:cs="Times New Roman"/>
+          <w:b/>
+          <w:bCs/>
+          <w:color w:val="000000" w:themeColor="text1"/>
+          <w:lang w:val="en-GB"/>
+        </w:rPr>
+        <w:t>“Athens”, Ukraine</w:t>
+      </w:r>
+      <w:r>
+        <w:rPr>
+          <w:rFonts w:ascii="Cambria" w:hAnsi="Cambria" w:cs="Times New Roman"/>
+          <w:color w:val="000000" w:themeColor="text1"/>
+        </w:rPr>
+        <w:t xml:space="preserve"> </w:t>
+      </w:r>
+      <w:r>
+        <w:rPr>
+          <w:rFonts w:ascii="Cambria" w:hAnsi="Cambria" w:cs="Times New Roman"/>
+          <w:color w:val="000000" w:themeColor="text1"/>
+        </w:rPr>
+        <w:tab/>
+        <w:t>Sep 2016 – June 2021</w:t>
+      </w:r>
+    </w:p>
+    <w:p>
+      <w:pPr>
+        <w:pStyle w:val="List"/>
+        <w:rPr>
+          <w:rFonts w:ascii="Cambria" w:hAnsi="Cambria" w:cs="Times New Roman"/>
+          <w:color w:val="000000" w:themeColor="text1"/>
+          <w:lang w:val="en-GB"/>
+        </w:rPr>
+      </w:pPr>
+      <w:r>
+        <w:rPr>
+          <w:rFonts w:ascii="Cambria" w:hAnsi="Cambria" w:cs="Times New Roman"/>
+          <w:color w:val="000000" w:themeColor="text1"/>
+          <w:lang w:val="en-GB"/>
+        </w:rPr>
+        <w:t>Completed secondary education, Business Administration and Management</w:t>
+      </w:r>
+      <w:r>
+        <w:rPr>
+          <w:rFonts w:ascii="Cambria" w:hAnsi="Cambria" w:cs="Times New Roman"/>
+          <w:color w:val="000000" w:themeColor="text1"/>
+          <w:lang w:val="en-GB"/>
+        </w:rPr>
+        <w:t>.</w:t>
+      </w:r>
+      <w:r>
+        <w:rPr>
+          <w:rFonts w:ascii="Cambria" w:hAnsi="Cambria" w:cs="Times New Roman"/>
+          <w:color w:val="000000" w:themeColor="text1"/>
+          <w:lang w:val="en-GB"/>
+        </w:rPr>
+        <w:tab/>
+      </w:r>
+    </w:p>
+    <w:p>
+      <w:pPr>
         <w:pBdr>
           <w:bottom w:val="single" w:sz="8" w:space="1" w:color="auto"/>
         </w:pBdr>
@@ -1066,6 +1130,15 @@
         </w:rPr>
         <w:t>(Native)</w:t>
       </w:r>
+      <w:r>
+        <w:rPr>
+          <w:rFonts w:ascii="Cambria" w:hAnsi="Cambria" w:cs="Times New Roman"/>
+          <w:color w:val="000000" w:themeColor="text1"/>
+          <w:sz w:val="24"/>
+          <w:szCs w:val="24"/>
+        </w:rPr>
+        <w:t>.</w:t>
+      </w:r>
     </w:p>
     <w:p>
       <w:pPr>
@@ -1094,7 +1167,79 @@
           <w:sz w:val="24"/>
           <w:szCs w:val="24"/>
         </w:rPr>
-        <w:t xml:space="preserve"> Working in teams, Agile development with SCRUM</w:t>
+        <w:t xml:space="preserve"> </w:t>
+      </w:r>
+      <w:r>
+        <w:rPr>
+          <w:rFonts w:ascii="Cambria" w:hAnsi="Cambria" w:cs="Times New Roman"/>
+          <w:color w:val="000000" w:themeColor="text1"/>
+          <w:sz w:val="24"/>
+          <w:szCs w:val="24"/>
+        </w:rPr>
+        <w:t>Organising</w:t>
+      </w:r>
+      <w:r>
+        <w:rPr>
+          <w:rFonts w:ascii="Cambria" w:hAnsi="Cambria" w:cs="Times New Roman"/>
+          <w:color w:val="000000" w:themeColor="text1"/>
+          <w:sz w:val="24"/>
+          <w:szCs w:val="24"/>
+        </w:rPr>
+        <w:t xml:space="preserve"> </w:t>
+      </w:r>
+      <w:r>
+        <w:rPr>
+          <w:rFonts w:ascii="Cambria" w:hAnsi="Cambria" w:cs="Times New Roman"/>
+          <w:color w:val="000000" w:themeColor="text1"/>
+          <w:sz w:val="24"/>
+          <w:szCs w:val="24"/>
+        </w:rPr>
+        <w:t xml:space="preserve">tabletop </w:t>
+      </w:r>
+      <w:r>
+        <w:rPr>
+          <w:rFonts w:ascii="Cambria" w:hAnsi="Cambria" w:cs="Times New Roman"/>
+          <w:color w:val="000000" w:themeColor="text1"/>
+          <w:sz w:val="24"/>
+          <w:szCs w:val="24"/>
+        </w:rPr>
+        <w:t>society in University of Greenwich</w:t>
+      </w:r>
+      <w:r>
+        <w:rPr>
+          <w:rFonts w:ascii="Cambria" w:hAnsi="Cambria" w:cs="Times New Roman"/>
+          <w:color w:val="000000" w:themeColor="text1"/>
+          <w:sz w:val="24"/>
+          <w:szCs w:val="24"/>
+        </w:rPr>
+        <w:t>, Agile development with SCRUM</w:t>
+      </w:r>
+      <w:r>
+        <w:rPr>
+          <w:rFonts w:ascii="Cambria" w:hAnsi="Cambria" w:cs="Times New Roman"/>
+          <w:color w:val="000000" w:themeColor="text1"/>
+          <w:sz w:val="24"/>
+          <w:szCs w:val="24"/>
+        </w:rPr>
+        <w:t xml:space="preserve"> </w:t>
+      </w:r>
+      <w:r>
+        <w:rPr>
+          <w:rFonts w:ascii="Cambria" w:hAnsi="Cambria" w:cs="Times New Roman"/>
+          <w:color w:val="000000" w:themeColor="text1"/>
+          <w:sz w:val="24"/>
+          <w:szCs w:val="24"/>
+        </w:rPr>
+        <w:t xml:space="preserve">Working </w:t>
+      </w:r>
+      <w:r>
+        <w:rPr>
+          <w:rFonts w:ascii="Cambria" w:hAnsi="Cambria" w:cs="Times New Roman"/>
+          <w:color w:val="000000" w:themeColor="text1"/>
+          <w:sz w:val="24"/>
+          <w:szCs w:val="24"/>
+        </w:rPr>
+        <w:t>on multiple projects in teams.</w:t>
       </w:r>
     </w:p>
     <w:p>
@@ -1108,7 +1253,14 @@
         </w:rPr>
       </w:pPr>
     </w:p>
-    <w:p/>
+    <w:p>
+      <w:pPr>
+        <w:rPr>
+          <w:sz w:val="14"/>
+          <w:szCs w:val="14"/>
+        </w:rPr>
+      </w:pPr>
+    </w:p>
     <w:p>
       <w:pPr>
         <w:pStyle w:val="Heading1"/>
@@ -1126,7 +1278,114 @@
           <w:sz w:val="28"/>
           <w:szCs w:val="28"/>
         </w:rPr>
-        <w:lastRenderedPageBreak/>
+        <w:t>Other work experience</w:t>
+      </w:r>
+    </w:p>
+    <w:p>
+      <w:pPr>
+        <w:pStyle w:val="List"/>
+        <w:rPr>
+          <w:rFonts w:ascii="Cambria" w:hAnsi="Cambria" w:cs="Times New Roman"/>
+          <w:color w:val="000000" w:themeColor="text1"/>
+        </w:rPr>
+      </w:pPr>
+      <w:r>
+        <w:rPr>
+          <w:rStyle w:val="Emphasis"/>
+          <w:rFonts w:ascii="Cambria" w:hAnsi="Cambria" w:cs="Times New Roman"/>
+          <w:color w:val="000000" w:themeColor="text1"/>
+        </w:rPr>
+        <w:t>Sales assistant, Zara</w:t>
+      </w:r>
+      <w:r>
+        <w:rPr>
+          <w:rStyle w:val="Emphasis"/>
+          <w:rFonts w:ascii="Cambria" w:hAnsi="Cambria" w:cs="Times New Roman"/>
+          <w:color w:val="000000" w:themeColor="text1"/>
+          <w:lang w:val="en-GB"/>
+        </w:rPr>
+        <w:t xml:space="preserve"> </w:t>
+      </w:r>
+      <w:r>
+        <w:rPr>
+          <w:rFonts w:ascii="Cambria" w:hAnsi="Cambria" w:cs="Times New Roman"/>
+          <w:color w:val="000000" w:themeColor="text1"/>
+        </w:rPr>
+        <w:t xml:space="preserve">| </w:t>
+      </w:r>
+      <w:r>
+        <w:rPr>
+          <w:rFonts w:ascii="Cambria" w:hAnsi="Cambria" w:cs="Times New Roman"/>
+          <w:color w:val="000000" w:themeColor="text1"/>
+        </w:rPr>
+        <w:t>Full-time, part-time</w:t>
+      </w:r>
+      <w:r>
+        <w:rPr>
+          <w:rFonts w:ascii="Cambria" w:hAnsi="Cambria" w:cs="Times New Roman"/>
+          <w:color w:val="000000" w:themeColor="text1"/>
+        </w:rPr>
+        <w:tab/>
+      </w:r>
+      <w:r>
+        <w:rPr>
+          <w:rFonts w:ascii="Cambria" w:hAnsi="Cambria" w:cs="Times New Roman"/>
+          <w:color w:val="000000" w:themeColor="text1"/>
+        </w:rPr>
+        <w:t>July 2023 - Now</w:t>
+      </w:r>
+    </w:p>
+    <w:p>
+      <w:pPr>
+        <w:pBdr>
+          <w:bottom w:val="single" w:sz="8" w:space="1" w:color="auto"/>
+        </w:pBdr>
+        <w:spacing w:line="240" w:lineRule="auto"/>
+        <w:rPr>
+          <w:rFonts w:ascii="Cambria" w:hAnsi="Cambria" w:cs="Times New Roman"/>
+          <w:color w:val="000000" w:themeColor="text1"/>
+          <w:sz w:val="8"/>
+          <w:szCs w:val="8"/>
+        </w:rPr>
+      </w:pPr>
+      <w:r>
+        <w:rPr>
+          <w:rFonts w:ascii="Cambria" w:hAnsi="Cambria" w:cs="Times New Roman"/>
+          <w:color w:val="000000" w:themeColor="text1"/>
+          <w:sz w:val="24"/>
+          <w:szCs w:val="24"/>
+        </w:rPr>
+        <w:t>Managed online parcel processing and stockroom organization. Assisted with inventory management and supported customers on the shop floor.</w:t>
+      </w:r>
+    </w:p>
+    <w:p>
+      <w:pPr>
+        <w:pStyle w:val="Heading1"/>
+        <w:rPr>
+          <w:rFonts w:ascii="Cambria" w:hAnsi="Cambria"/>
+          <w:color w:val="000000" w:themeColor="text1"/>
+          <w:sz w:val="14"/>
+          <w:szCs w:val="14"/>
+        </w:rPr>
+      </w:pPr>
+    </w:p>
+    <w:p>
+      <w:pPr>
+        <w:pStyle w:val="Heading1"/>
+        <w:rPr>
+          <w:rFonts w:ascii="Cambria" w:hAnsi="Cambria"/>
+          <w:color w:val="000000" w:themeColor="text1"/>
+          <w:sz w:val="28"/>
+          <w:szCs w:val="28"/>
+        </w:rPr>
+      </w:pPr>
+      <w:r>
+        <w:rPr>
+          <w:rFonts w:ascii="Cambria" w:hAnsi="Cambria"/>
+          <w:color w:val="000000" w:themeColor="text1"/>
+          <w:sz w:val="28"/>
+          <w:szCs w:val="28"/>
+        </w:rPr>
         <w:t>Volunteering</w:t>
       </w:r>
     </w:p>
@@ -1178,21 +1437,21 @@
           <w:rFonts w:ascii="Cambria" w:hAnsi="Cambria" w:cs="Times New Roman"/>
           <w:color w:val="000000" w:themeColor="text1"/>
         </w:rPr>
-        <w:t xml:space="preserve">August </w:t>
-      </w:r>
-      <w:r>
-        <w:rPr>
-          <w:rFonts w:ascii="Cambria" w:hAnsi="Cambria" w:cs="Times New Roman"/>
-          <w:color w:val="000000" w:themeColor="text1"/>
-        </w:rPr>
-        <w:t>202</w:t>
-      </w:r>
-      <w:r>
-        <w:rPr>
-          <w:rFonts w:ascii="Cambria" w:hAnsi="Cambria" w:cs="Times New Roman"/>
-          <w:color w:val="000000" w:themeColor="text1"/>
-        </w:rPr>
-        <w:t>1</w:t>
+        <w:t>Aug</w:t>
+      </w:r>
+      <w:r>
+        <w:rPr>
+          <w:rFonts w:ascii="Cambria" w:hAnsi="Cambria" w:cs="Times New Roman"/>
+          <w:color w:val="000000" w:themeColor="text1"/>
+        </w:rPr>
+        <w:t>ust</w:t>
+      </w:r>
+      <w:r>
+        <w:rPr>
+          <w:rFonts w:ascii="Cambria" w:hAnsi="Cambria" w:cs="Times New Roman"/>
+          <w:color w:val="000000" w:themeColor="text1"/>
+        </w:rPr>
+        <w:t xml:space="preserve"> 2021</w:t>
       </w:r>
     </w:p>
     <w:p>
@@ -1216,7 +1475,16 @@
           <w:sz w:val="24"/>
           <w:szCs w:val="24"/>
         </w:rPr>
-        <w:t xml:space="preserve">Assisted in organizing main stage logistics </w:t>
+        <w:t>Assisted in organizing main stage logistics</w:t>
+      </w:r>
+      <w:r>
+        <w:rPr>
+          <w:rFonts w:ascii="Cambria" w:hAnsi="Cambria" w:cs="Times New Roman"/>
+          <w:color w:val="000000" w:themeColor="text1"/>
+          <w:sz w:val="24"/>
+          <w:szCs w:val="24"/>
+        </w:rPr>
+        <w:t>.</w:t>
       </w:r>
     </w:p>
     <w:p>
@@ -1280,15 +1548,15 @@
           <w:color w:val="000000" w:themeColor="text1"/>
           <w:szCs w:val="24"/>
         </w:rPr>
-        <w:t xml:space="preserve">Assisted in </w:t>
-      </w:r>
-      <w:r>
-        <w:rPr>
-          <w:rFonts w:ascii="Cambria" w:hAnsi="Cambria" w:cs="Times New Roman"/>
-          <w:color w:val="000000" w:themeColor="text1"/>
-          <w:szCs w:val="24"/>
-        </w:rPr>
-        <w:t>distributing aid to war-impacted regions of Ukraine</w:t>
+        <w:t>Assisted in distributing aid to war-impacted regions of Ukraine</w:t>
+      </w:r>
+      <w:r>
+        <w:rPr>
+          <w:rFonts w:ascii="Cambria" w:hAnsi="Cambria" w:cs="Times New Roman"/>
+          <w:color w:val="000000" w:themeColor="text1"/>
+          <w:szCs w:val="24"/>
+        </w:rPr>
+        <w:t>.</w:t>
       </w:r>
     </w:p>
     <w:p>
@@ -1329,63 +1597,7 @@
           <w:rFonts w:ascii="Cambria" w:hAnsi="Cambria" w:cs="Times New Roman"/>
           <w:color w:val="000000" w:themeColor="text1"/>
         </w:rPr>
-        <w:t>July</w:t>
-      </w:r>
-      <w:r>
-        <w:rPr>
-          <w:rFonts w:ascii="Cambria" w:hAnsi="Cambria" w:cs="Times New Roman"/>
-          <w:color w:val="000000" w:themeColor="text1"/>
-        </w:rPr>
-        <w:t xml:space="preserve"> 202</w:t>
-      </w:r>
-      <w:r>
-        <w:rPr>
-          <w:rFonts w:ascii="Cambria" w:hAnsi="Cambria" w:cs="Times New Roman"/>
-          <w:color w:val="000000" w:themeColor="text1"/>
-        </w:rPr>
-        <w:t>4</w:t>
-      </w:r>
-    </w:p>
-    <w:p>
-      <w:pPr>
-        <w:pStyle w:val="ListBullet"/>
-        <w:numPr>
-          <w:ilvl w:val="0"/>
-          <w:numId w:val="0"/>
-        </w:numPr>
-        <w:rPr>
-          <w:rFonts w:ascii="Cambria" w:hAnsi="Cambria" w:cs="Times New Roman"/>
-          <w:color w:val="000000" w:themeColor="text1"/>
-          <w:sz w:val="24"/>
-          <w:szCs w:val="24"/>
-        </w:rPr>
-      </w:pPr>
-      <w:r>
-        <w:rPr>
-          <w:rFonts w:ascii="Cambria" w:hAnsi="Cambria" w:cs="Times New Roman"/>
-          <w:color w:val="000000" w:themeColor="text1"/>
-          <w:sz w:val="24"/>
-          <w:szCs w:val="24"/>
-        </w:rPr>
-        <w:t>Assisted with attendee navigation and talk</w:t>
-      </w:r>
-      <w:r>
-        <w:rPr>
-          <w:rFonts w:ascii="Cambria" w:hAnsi="Cambria" w:cs="Times New Roman"/>
-          <w:color w:val="000000" w:themeColor="text1"/>
-          <w:sz w:val="24"/>
-          <w:szCs w:val="24"/>
-        </w:rPr>
-        <w:t>s</w:t>
-      </w:r>
-      <w:r>
-        <w:rPr>
-          <w:rFonts w:ascii="Cambria" w:hAnsi="Cambria" w:cs="Times New Roman"/>
-          <w:color w:val="000000" w:themeColor="text1"/>
-          <w:sz w:val="24"/>
-          <w:szCs w:val="24"/>
-        </w:rPr>
-        <w:t xml:space="preserve"> organization</w:t>
+        <w:t>July 2024</w:t>
       </w:r>
     </w:p>
     <w:p>
@@ -1401,6 +1613,15 @@
           <w:szCs w:val="8"/>
         </w:rPr>
       </w:pPr>
+      <w:r>
+        <w:rPr>
+          <w:rFonts w:ascii="Cambria" w:hAnsi="Cambria" w:cs="Times New Roman"/>
+          <w:color w:val="000000" w:themeColor="text1"/>
+          <w:sz w:val="24"/>
+          <w:szCs w:val="24"/>
+        </w:rPr>
+        <w:t>Assisted with attendee navigation and talks organization at an event with 5,000 attendees, working as part of a 30-member team.</w:t>
+      </w:r>
     </w:p>
     <w:p>
       <w:pPr>
@@ -1557,7 +1778,7 @@
   <w:abstractNum w:abstractNumId="0" w15:restartNumberingAfterBreak="0">
     <w:nsid w:val="FFFFFF89"/>
     <w:multiLevelType w:val="singleLevel"/>
-    <w:tmpl w:val="833AAF20"/>
+    <w:tmpl w:val="9D46F3E4"/>
     <w:lvl w:ilvl="0">
       <w:start w:val="1"/>
       <w:numFmt w:val="bullet"/>
@@ -3300,6 +3521,42 @@
 </file>
 
 <file path=customXml/item1.xml><?xml version="1.0" encoding="utf-8"?>
+<p:properties xmlns:p="http://schemas.microsoft.com/office/2006/metadata/properties" xmlns:xsi="http://www.w3.org/2001/XMLSchema-instance" xmlns:pc="http://schemas.microsoft.com/office/infopath/2007/PartnerControls">
+  <documentManagement>
+    <_ip_UnifiedCompliancePolicyUIAction xmlns="http://schemas.microsoft.com/sharepoint/v3" xsi:nil="true"/>
+    <_ip_UnifiedCompliancePolicyProperties xmlns="http://schemas.microsoft.com/sharepoint/v3" xsi:nil="true"/>
+    <TaxCatchAll xmlns="230e9df3-be65-4c73-a93b-d1236ebd677e" xsi:nil="true"/>
+    <ImageTagsTaxHTField xmlns="71af3243-3dd4-4a8d-8c0d-dd76da1f02a5">
+      <Terms xmlns="http://schemas.microsoft.com/office/infopath/2007/PartnerControls"/>
+    </ImageTagsTaxHTField>
+    <Image xmlns="71af3243-3dd4-4a8d-8c0d-dd76da1f02a5">
+      <Url xsi:nil="true"/>
+      <Description xsi:nil="true"/>
+    </Image>
+    <Status xmlns="71af3243-3dd4-4a8d-8c0d-dd76da1f02a5">Not started</Status>
+    <Background xmlns="71af3243-3dd4-4a8d-8c0d-dd76da1f02a5">false</Background>
+    <MediaServiceKeyPoints xmlns="71af3243-3dd4-4a8d-8c0d-dd76da1f02a5" xsi:nil="true"/>
+    <SharedWithUsers xmlns="16c05727-aa75-4e4a-9b5f-8a80a1165891">
+      <UserInfo>
+        <DisplayName/>
+        <AccountId xsi:nil="true"/>
+        <AccountType/>
+      </UserInfo>
+    </SharedWithUsers>
+  </documentManagement>
+</p:properties>
+</file>
+
+<file path=customXml/item2.xml><?xml version="1.0" encoding="utf-8"?>
+<?mso-contentType ?>
+<FormTemplates xmlns="http://schemas.microsoft.com/sharepoint/v3/contenttype/forms">
+  <Display>DocumentLibraryForm</Display>
+  <Edit>DocumentLibraryForm</Edit>
+  <New>DocumentLibraryForm</New>
+</FormTemplates>
+</file>
+
+<file path=customXml/item3.xml><?xml version="1.0" encoding="utf-8"?>
 <ct:contentTypeSchema xmlns:ct="http://schemas.microsoft.com/office/2006/metadata/contentType" xmlns:ma="http://schemas.microsoft.com/office/2006/metadata/properties/metaAttributes" ct:_="" ma:_="" ma:contentTypeName="Document" ma:contentTypeID="0x01010079F111ED35F8CC479449609E8A0923A6" ma:contentTypeVersion="30" ma:contentTypeDescription="Create a new document." ma:contentTypeScope="" ma:versionID="cec0622158e8f13124e9e8fd4de31bd1">
   <xsd:schema xmlns:xsd="http://www.w3.org/2001/XMLSchema" xmlns:xs="http://www.w3.org/2001/XMLSchema" xmlns:p="http://schemas.microsoft.com/office/2006/metadata/properties" xmlns:ns1="http://schemas.microsoft.com/sharepoint/v3" xmlns:ns2="71af3243-3dd4-4a8d-8c0d-dd76da1f02a5" xmlns:ns3="16c05727-aa75-4e4a-9b5f-8a80a1165891" xmlns:ns4="230e9df3-be65-4c73-a93b-d1236ebd677e" targetNamespace="http://schemas.microsoft.com/office/2006/metadata/properties" ma:root="true" ma:fieldsID="3b52f30ab005d15df08657af532e6e38" ns1:_="" ns2:_="" ns3:_="" ns4:_="">
     <xsd:import namespace="http://schemas.microsoft.com/sharepoint/v3"/>
@@ -3617,43 +3874,28 @@
 </ct:contentTypeSchema>
 </file>
 
-<file path=customXml/item2.xml><?xml version="1.0" encoding="utf-8"?>
-<?mso-contentType ?>
-<FormTemplates xmlns="http://schemas.microsoft.com/sharepoint/v3/contenttype/forms">
-  <Display>DocumentLibraryForm</Display>
-  <Edit>DocumentLibraryForm</Edit>
-  <New>DocumentLibraryForm</New>
-</FormTemplates>
+<file path=customXml/itemProps1.xml><?xml version="1.0" encoding="utf-8"?>
+<ds:datastoreItem xmlns:ds="http://schemas.openxmlformats.org/officeDocument/2006/customXml" ds:itemID="{2FA1C4FC-8415-4BF3-9F42-41DE68C426A1}">
+  <ds:schemaRefs>
+    <ds:schemaRef ds:uri="http://schemas.microsoft.com/office/2006/metadata/properties"/>
+    <ds:schemaRef ds:uri="http://schemas.microsoft.com/office/infopath/2007/PartnerControls"/>
+    <ds:schemaRef ds:uri="http://schemas.microsoft.com/sharepoint/v3"/>
+    <ds:schemaRef ds:uri="230e9df3-be65-4c73-a93b-d1236ebd677e"/>
+    <ds:schemaRef ds:uri="71af3243-3dd4-4a8d-8c0d-dd76da1f02a5"/>
+    <ds:schemaRef ds:uri="16c05727-aa75-4e4a-9b5f-8a80a1165891"/>
+  </ds:schemaRefs>
+</ds:datastoreItem>
 </file>
 
-<file path=customXml/item3.xml><?xml version="1.0" encoding="utf-8"?>
-<p:properties xmlns:p="http://schemas.microsoft.com/office/2006/metadata/properties" xmlns:xsi="http://www.w3.org/2001/XMLSchema-instance" xmlns:pc="http://schemas.microsoft.com/office/infopath/2007/PartnerControls">
-  <documentManagement>
-    <_ip_UnifiedCompliancePolicyUIAction xmlns="http://schemas.microsoft.com/sharepoint/v3" xsi:nil="true"/>
-    <_ip_UnifiedCompliancePolicyProperties xmlns="http://schemas.microsoft.com/sharepoint/v3" xsi:nil="true"/>
-    <TaxCatchAll xmlns="230e9df3-be65-4c73-a93b-d1236ebd677e" xsi:nil="true"/>
-    <ImageTagsTaxHTField xmlns="71af3243-3dd4-4a8d-8c0d-dd76da1f02a5">
-      <Terms xmlns="http://schemas.microsoft.com/office/infopath/2007/PartnerControls"/>
-    </ImageTagsTaxHTField>
-    <Image xmlns="71af3243-3dd4-4a8d-8c0d-dd76da1f02a5">
-      <Url xsi:nil="true"/>
-      <Description xsi:nil="true"/>
-    </Image>
-    <Status xmlns="71af3243-3dd4-4a8d-8c0d-dd76da1f02a5">Not started</Status>
-    <Background xmlns="71af3243-3dd4-4a8d-8c0d-dd76da1f02a5">false</Background>
-    <MediaServiceKeyPoints xmlns="71af3243-3dd4-4a8d-8c0d-dd76da1f02a5" xsi:nil="true"/>
-    <SharedWithUsers xmlns="16c05727-aa75-4e4a-9b5f-8a80a1165891">
-      <UserInfo>
-        <DisplayName/>
-        <AccountId xsi:nil="true"/>
-        <AccountType/>
-      </UserInfo>
-    </SharedWithUsers>
-  </documentManagement>
-</p:properties>
+<file path=customXml/itemProps2.xml><?xml version="1.0" encoding="utf-8"?>
+<ds:datastoreItem xmlns:ds="http://schemas.openxmlformats.org/officeDocument/2006/customXml" ds:itemID="{F8158BE5-FF4A-47EA-ABCC-F2FC8C69734F}">
+  <ds:schemaRefs>
+    <ds:schemaRef ds:uri="http://schemas.microsoft.com/sharepoint/v3/contenttype/forms"/>
+  </ds:schemaRefs>
+</ds:datastoreItem>
 </file>
 
-<file path=customXml/itemProps1.xml><?xml version="1.0" encoding="utf-8"?>
+<file path=customXml/itemProps3.xml><?xml version="1.0" encoding="utf-8"?>
 <ds:datastoreItem xmlns:ds="http://schemas.openxmlformats.org/officeDocument/2006/customXml" ds:itemID="{E334ADCA-0391-45BE-A0B8-AA9AA9016254}">
   <ds:schemaRefs>
     <ds:schemaRef ds:uri="http://schemas.microsoft.com/office/2006/metadata/contentType"/>
@@ -3674,27 +3916,6 @@
 </ds:datastoreItem>
 </file>
 
-<file path=customXml/itemProps2.xml><?xml version="1.0" encoding="utf-8"?>
-<ds:datastoreItem xmlns:ds="http://schemas.openxmlformats.org/officeDocument/2006/customXml" ds:itemID="{F8158BE5-FF4A-47EA-ABCC-F2FC8C69734F}">
-  <ds:schemaRefs>
-    <ds:schemaRef ds:uri="http://schemas.microsoft.com/sharepoint/v3/contenttype/forms"/>
-  </ds:schemaRefs>
-</ds:datastoreItem>
-</file>
-
-<file path=customXml/itemProps3.xml><?xml version="1.0" encoding="utf-8"?>
-<ds:datastoreItem xmlns:ds="http://schemas.openxmlformats.org/officeDocument/2006/customXml" ds:itemID="{2FA1C4FC-8415-4BF3-9F42-41DE68C426A1}">
-  <ds:schemaRefs>
-    <ds:schemaRef ds:uri="http://schemas.microsoft.com/office/2006/metadata/properties"/>
-    <ds:schemaRef ds:uri="http://schemas.microsoft.com/office/infopath/2007/PartnerControls"/>
-    <ds:schemaRef ds:uri="http://schemas.microsoft.com/sharepoint/v3"/>
-    <ds:schemaRef ds:uri="230e9df3-be65-4c73-a93b-d1236ebd677e"/>
-    <ds:schemaRef ds:uri="71af3243-3dd4-4a8d-8c0d-dd76da1f02a5"/>
-    <ds:schemaRef ds:uri="16c05727-aa75-4e4a-9b5f-8a80a1165891"/>
-  </ds:schemaRefs>
-</ds:datastoreItem>
-</file>
-
 <file path=docMetadata/LabelInfo.xml><?xml version="1.0" encoding="utf-8"?>
 <clbl:labelList xmlns:clbl="http://schemas.microsoft.com/office/2020/mipLabelMetadata"/>
 </file>
</xml_diff>

<commit_message>
Edited descriptions of the projects, edited CV
</commit_message>
<xml_diff>
--- a/Serhii Kozlov CV.docx
+++ b/Serhii Kozlov CV.docx
@@ -277,7 +277,7 @@
           <w:sz w:val="24"/>
           <w:szCs w:val="24"/>
         </w:rPr>
-        <w:t>3D game inspired by PAC-MAN. Created using unity engine as a group project for first year.</w:t>
+        <w:t>3D game inspired by PAC-MAN. Created using unity engine as a group project for first year</w:t>
       </w:r>
     </w:p>
     <w:p>
@@ -317,15 +317,6 @@
         </w:rPr>
         <w:t>, game loop and abilities</w:t>
       </w:r>
-      <w:r>
-        <w:rPr>
-          <w:rFonts w:ascii="Cambria" w:hAnsi="Cambria" w:cs="Times New Roman"/>
-          <w:color w:val="000000" w:themeColor="text1"/>
-          <w:sz w:val="24"/>
-          <w:szCs w:val="24"/>
-        </w:rPr>
-        <w:t>.</w:t>
-      </w:r>
     </w:p>
     <w:p>
       <w:pPr>
@@ -354,15 +345,6 @@
           <w:szCs w:val="24"/>
         </w:rPr>
         <w:t xml:space="preserve"> at University of Greenwich 2023</w:t>
-      </w:r>
-      <w:r>
-        <w:rPr>
-          <w:rFonts w:ascii="Cambria" w:hAnsi="Cambria" w:cs="Times New Roman"/>
-          <w:color w:val="000000" w:themeColor="text1"/>
-          <w:sz w:val="24"/>
-          <w:szCs w:val="24"/>
-        </w:rPr>
-        <w:t>.</w:t>
       </w:r>
     </w:p>
     <w:p>
@@ -456,7 +438,7 @@
           <w:sz w:val="24"/>
           <w:szCs w:val="24"/>
         </w:rPr>
-        <w:t>2D shooter game with different types of enemies and powerups.</w:t>
+        <w:t>2D shooter game with different types of enemies and powerups</w:t>
       </w:r>
     </w:p>
     <w:p>
@@ -476,7 +458,7 @@
           <w:sz w:val="24"/>
           <w:szCs w:val="24"/>
         </w:rPr>
-        <w:t>Strong focus on OOP principles, such as inheritance and overrides.</w:t>
+        <w:t>Strong focus on OOP principles, such as inheritance and overrides</w:t>
       </w:r>
     </w:p>
     <w:p>
@@ -588,15 +570,6 @@
         </w:rPr>
         <w:t>Fast-paced first-person slasher and spellcasting shooter</w:t>
       </w:r>
-      <w:r>
-        <w:rPr>
-          <w:rFonts w:ascii="Cambria" w:hAnsi="Cambria" w:cs="Times New Roman"/>
-          <w:color w:val="000000" w:themeColor="text1"/>
-          <w:sz w:val="24"/>
-          <w:szCs w:val="24"/>
-        </w:rPr>
-        <w:t>.</w:t>
-      </w:r>
     </w:p>
     <w:p>
       <w:pPr>
@@ -719,15 +692,6 @@
         </w:rPr>
         <w:t>Unity, Unreal Engine</w:t>
       </w:r>
-      <w:r>
-        <w:rPr>
-          <w:rFonts w:ascii="Cambria" w:hAnsi="Cambria" w:cs="Times New Roman"/>
-          <w:color w:val="000000" w:themeColor="text1"/>
-          <w:sz w:val="24"/>
-          <w:szCs w:val="24"/>
-        </w:rPr>
-        <w:t>.</w:t>
-      </w:r>
     </w:p>
     <w:p>
       <w:pPr>
@@ -793,15 +757,6 @@
           <w:szCs w:val="24"/>
         </w:rPr>
         <w:t>, Arduino</w:t>
-      </w:r>
-      <w:r>
-        <w:rPr>
-          <w:rFonts w:ascii="Cambria" w:hAnsi="Cambria" w:cs="Times New Roman"/>
-          <w:color w:val="000000" w:themeColor="text1"/>
-          <w:sz w:val="24"/>
-          <w:szCs w:val="24"/>
-        </w:rPr>
-        <w:t>.</w:t>
       </w:r>
     </w:p>
     <w:p>
@@ -899,13 +854,6 @@
         </w:rPr>
         <w:t>Second year student in Game Design and Development (BSc, Hons), specialising in Programming</w:t>
       </w:r>
-      <w:r>
-        <w:rPr>
-          <w:rFonts w:ascii="Cambria" w:hAnsi="Cambria" w:cs="Times New Roman"/>
-          <w:color w:val="000000" w:themeColor="text1"/>
-        </w:rPr>
-        <w:t>.</w:t>
-      </w:r>
     </w:p>
     <w:p>
       <w:pPr>
@@ -981,7 +929,7 @@
           <w:color w:val="000000" w:themeColor="text1"/>
           <w:lang w:val="en-GB"/>
         </w:rPr>
-        <w:t>Completed secondary education, Business Administration and Management</w:t>
+        <w:t xml:space="preserve">Completed secondary education, </w:t>
       </w:r>
       <w:r>
         <w:rPr>
@@ -989,15 +937,7 @@
           <w:color w:val="000000" w:themeColor="text1"/>
           <w:lang w:val="en-GB"/>
         </w:rPr>
-        <w:t>.</w:t>
-      </w:r>
-      <w:r>
-        <w:rPr>
-          <w:rFonts w:ascii="Cambria" w:hAnsi="Cambria" w:cs="Times New Roman"/>
-          <w:color w:val="000000" w:themeColor="text1"/>
-          <w:lang w:val="en-GB"/>
-        </w:rPr>
-        <w:tab/>
+        <w:t>the equivalent of A-Levels in Business Administration and management</w:t>
       </w:r>
     </w:p>
     <w:p>
@@ -1176,7 +1116,34 @@
           <w:sz w:val="24"/>
           <w:szCs w:val="24"/>
         </w:rPr>
-        <w:t>Organising</w:t>
+        <w:t xml:space="preserve">Organising </w:t>
+      </w:r>
+      <w:r>
+        <w:rPr>
+          <w:rFonts w:ascii="Cambria" w:hAnsi="Cambria" w:cs="Times New Roman"/>
+          <w:color w:val="000000" w:themeColor="text1"/>
+          <w:sz w:val="24"/>
+          <w:szCs w:val="24"/>
+        </w:rPr>
+        <w:t xml:space="preserve">tabletop </w:t>
+      </w:r>
+      <w:r>
+        <w:rPr>
+          <w:rFonts w:ascii="Cambria" w:hAnsi="Cambria" w:cs="Times New Roman"/>
+          <w:color w:val="000000" w:themeColor="text1"/>
+          <w:sz w:val="24"/>
+          <w:szCs w:val="24"/>
+        </w:rPr>
+        <w:t>society in University of Greenwich</w:t>
+      </w:r>
+      <w:r>
+        <w:rPr>
+          <w:rFonts w:ascii="Cambria" w:hAnsi="Cambria" w:cs="Times New Roman"/>
+          <w:color w:val="000000" w:themeColor="text1"/>
+          <w:sz w:val="24"/>
+          <w:szCs w:val="24"/>
+        </w:rPr>
+        <w:t>, Agile development with SCRUM</w:t>
       </w:r>
       <w:r>
         <w:rPr>
@@ -1194,52 +1161,7 @@
           <w:sz w:val="24"/>
           <w:szCs w:val="24"/>
         </w:rPr>
-        <w:t xml:space="preserve">tabletop </w:t>
-      </w:r>
-      <w:r>
-        <w:rPr>
-          <w:rFonts w:ascii="Cambria" w:hAnsi="Cambria" w:cs="Times New Roman"/>
-          <w:color w:val="000000" w:themeColor="text1"/>
-          <w:sz w:val="24"/>
-          <w:szCs w:val="24"/>
-        </w:rPr>
-        <w:t>society in University of Greenwich</w:t>
-      </w:r>
-      <w:r>
-        <w:rPr>
-          <w:rFonts w:ascii="Cambria" w:hAnsi="Cambria" w:cs="Times New Roman"/>
-          <w:color w:val="000000" w:themeColor="text1"/>
-          <w:sz w:val="24"/>
-          <w:szCs w:val="24"/>
-        </w:rPr>
-        <w:t>, Agile development with SCRUM</w:t>
-      </w:r>
-      <w:r>
-        <w:rPr>
-          <w:rFonts w:ascii="Cambria" w:hAnsi="Cambria" w:cs="Times New Roman"/>
-          <w:color w:val="000000" w:themeColor="text1"/>
-          <w:sz w:val="24"/>
-          <w:szCs w:val="24"/>
-        </w:rPr>
-        <w:t xml:space="preserve"> </w:t>
-      </w:r>
-      <w:r>
-        <w:rPr>
-          <w:rFonts w:ascii="Cambria" w:hAnsi="Cambria" w:cs="Times New Roman"/>
-          <w:color w:val="000000" w:themeColor="text1"/>
-          <w:sz w:val="24"/>
-          <w:szCs w:val="24"/>
-        </w:rPr>
-        <w:t xml:space="preserve">Working </w:t>
-      </w:r>
-      <w:r>
-        <w:rPr>
-          <w:rFonts w:ascii="Cambria" w:hAnsi="Cambria" w:cs="Times New Roman"/>
-          <w:color w:val="000000" w:themeColor="text1"/>
-          <w:sz w:val="24"/>
-          <w:szCs w:val="24"/>
-        </w:rPr>
-        <w:t>on multiple projects in teams.</w:t>
+        <w:t>Working on multiple projects in teams</w:t>
       </w:r>
     </w:p>
     <w:p>
@@ -1355,7 +1277,7 @@
           <w:sz w:val="24"/>
           <w:szCs w:val="24"/>
         </w:rPr>
-        <w:t>Managed online parcel processing and stockroom organization. Assisted with inventory management and supported customers on the shop floor.</w:t>
+        <w:t>Managed online parcel processing and stockroom organization. Assisted with inventory management and supported customers on the shop floor</w:t>
       </w:r>
     </w:p>
     <w:p>
@@ -1477,15 +1399,6 @@
         </w:rPr>
         <w:t>Assisted in organizing main stage logistics</w:t>
       </w:r>
-      <w:r>
-        <w:rPr>
-          <w:rFonts w:ascii="Cambria" w:hAnsi="Cambria" w:cs="Times New Roman"/>
-          <w:color w:val="000000" w:themeColor="text1"/>
-          <w:sz w:val="24"/>
-          <w:szCs w:val="24"/>
-        </w:rPr>
-        <w:t>.</w:t>
-      </w:r>
     </w:p>
     <w:p>
       <w:pPr>
@@ -1550,14 +1463,6 @@
         </w:rPr>
         <w:t>Assisted in distributing aid to war-impacted regions of Ukraine</w:t>
       </w:r>
-      <w:r>
-        <w:rPr>
-          <w:rFonts w:ascii="Cambria" w:hAnsi="Cambria" w:cs="Times New Roman"/>
-          <w:color w:val="000000" w:themeColor="text1"/>
-          <w:szCs w:val="24"/>
-        </w:rPr>
-        <w:t>.</w:t>
-      </w:r>
     </w:p>
     <w:p>
       <w:pPr>
@@ -1620,7 +1525,7 @@
           <w:sz w:val="24"/>
           <w:szCs w:val="24"/>
         </w:rPr>
-        <w:t>Assisted with attendee navigation and talks organization at an event with 5,000 attendees, working as part of a 30-member team.</w:t>
+        <w:t>Assisted with attendee navigation and talks organization at an event with 5,000 attendees, working as part of a 30-member team</w:t>
       </w:r>
     </w:p>
     <w:p>
@@ -3521,42 +3426,6 @@
 </file>
 
 <file path=customXml/item1.xml><?xml version="1.0" encoding="utf-8"?>
-<p:properties xmlns:p="http://schemas.microsoft.com/office/2006/metadata/properties" xmlns:xsi="http://www.w3.org/2001/XMLSchema-instance" xmlns:pc="http://schemas.microsoft.com/office/infopath/2007/PartnerControls">
-  <documentManagement>
-    <_ip_UnifiedCompliancePolicyUIAction xmlns="http://schemas.microsoft.com/sharepoint/v3" xsi:nil="true"/>
-    <_ip_UnifiedCompliancePolicyProperties xmlns="http://schemas.microsoft.com/sharepoint/v3" xsi:nil="true"/>
-    <TaxCatchAll xmlns="230e9df3-be65-4c73-a93b-d1236ebd677e" xsi:nil="true"/>
-    <ImageTagsTaxHTField xmlns="71af3243-3dd4-4a8d-8c0d-dd76da1f02a5">
-      <Terms xmlns="http://schemas.microsoft.com/office/infopath/2007/PartnerControls"/>
-    </ImageTagsTaxHTField>
-    <Image xmlns="71af3243-3dd4-4a8d-8c0d-dd76da1f02a5">
-      <Url xsi:nil="true"/>
-      <Description xsi:nil="true"/>
-    </Image>
-    <Status xmlns="71af3243-3dd4-4a8d-8c0d-dd76da1f02a5">Not started</Status>
-    <Background xmlns="71af3243-3dd4-4a8d-8c0d-dd76da1f02a5">false</Background>
-    <MediaServiceKeyPoints xmlns="71af3243-3dd4-4a8d-8c0d-dd76da1f02a5" xsi:nil="true"/>
-    <SharedWithUsers xmlns="16c05727-aa75-4e4a-9b5f-8a80a1165891">
-      <UserInfo>
-        <DisplayName/>
-        <AccountId xsi:nil="true"/>
-        <AccountType/>
-      </UserInfo>
-    </SharedWithUsers>
-  </documentManagement>
-</p:properties>
-</file>
-
-<file path=customXml/item2.xml><?xml version="1.0" encoding="utf-8"?>
-<?mso-contentType ?>
-<FormTemplates xmlns="http://schemas.microsoft.com/sharepoint/v3/contenttype/forms">
-  <Display>DocumentLibraryForm</Display>
-  <Edit>DocumentLibraryForm</Edit>
-  <New>DocumentLibraryForm</New>
-</FormTemplates>
-</file>
-
-<file path=customXml/item3.xml><?xml version="1.0" encoding="utf-8"?>
 <ct:contentTypeSchema xmlns:ct="http://schemas.microsoft.com/office/2006/metadata/contentType" xmlns:ma="http://schemas.microsoft.com/office/2006/metadata/properties/metaAttributes" ct:_="" ma:_="" ma:contentTypeName="Document" ma:contentTypeID="0x01010079F111ED35F8CC479449609E8A0923A6" ma:contentTypeVersion="30" ma:contentTypeDescription="Create a new document." ma:contentTypeScope="" ma:versionID="cec0622158e8f13124e9e8fd4de31bd1">
   <xsd:schema xmlns:xsd="http://www.w3.org/2001/XMLSchema" xmlns:xs="http://www.w3.org/2001/XMLSchema" xmlns:p="http://schemas.microsoft.com/office/2006/metadata/properties" xmlns:ns1="http://schemas.microsoft.com/sharepoint/v3" xmlns:ns2="71af3243-3dd4-4a8d-8c0d-dd76da1f02a5" xmlns:ns3="16c05727-aa75-4e4a-9b5f-8a80a1165891" xmlns:ns4="230e9df3-be65-4c73-a93b-d1236ebd677e" targetNamespace="http://schemas.microsoft.com/office/2006/metadata/properties" ma:root="true" ma:fieldsID="3b52f30ab005d15df08657af532e6e38" ns1:_="" ns2:_="" ns3:_="" ns4:_="">
     <xsd:import namespace="http://schemas.microsoft.com/sharepoint/v3"/>
@@ -3874,28 +3743,43 @@
 </ct:contentTypeSchema>
 </file>
 
-<file path=customXml/itemProps1.xml><?xml version="1.0" encoding="utf-8"?>
-<ds:datastoreItem xmlns:ds="http://schemas.openxmlformats.org/officeDocument/2006/customXml" ds:itemID="{2FA1C4FC-8415-4BF3-9F42-41DE68C426A1}">
-  <ds:schemaRefs>
-    <ds:schemaRef ds:uri="http://schemas.microsoft.com/office/2006/metadata/properties"/>
-    <ds:schemaRef ds:uri="http://schemas.microsoft.com/office/infopath/2007/PartnerControls"/>
-    <ds:schemaRef ds:uri="http://schemas.microsoft.com/sharepoint/v3"/>
-    <ds:schemaRef ds:uri="230e9df3-be65-4c73-a93b-d1236ebd677e"/>
-    <ds:schemaRef ds:uri="71af3243-3dd4-4a8d-8c0d-dd76da1f02a5"/>
-    <ds:schemaRef ds:uri="16c05727-aa75-4e4a-9b5f-8a80a1165891"/>
-  </ds:schemaRefs>
-</ds:datastoreItem>
+<file path=customXml/item2.xml><?xml version="1.0" encoding="utf-8"?>
+<?mso-contentType ?>
+<FormTemplates xmlns="http://schemas.microsoft.com/sharepoint/v3/contenttype/forms">
+  <Display>DocumentLibraryForm</Display>
+  <Edit>DocumentLibraryForm</Edit>
+  <New>DocumentLibraryForm</New>
+</FormTemplates>
 </file>
 
-<file path=customXml/itemProps2.xml><?xml version="1.0" encoding="utf-8"?>
-<ds:datastoreItem xmlns:ds="http://schemas.openxmlformats.org/officeDocument/2006/customXml" ds:itemID="{F8158BE5-FF4A-47EA-ABCC-F2FC8C69734F}">
-  <ds:schemaRefs>
-    <ds:schemaRef ds:uri="http://schemas.microsoft.com/sharepoint/v3/contenttype/forms"/>
-  </ds:schemaRefs>
-</ds:datastoreItem>
+<file path=customXml/item3.xml><?xml version="1.0" encoding="utf-8"?>
+<p:properties xmlns:p="http://schemas.microsoft.com/office/2006/metadata/properties" xmlns:xsi="http://www.w3.org/2001/XMLSchema-instance" xmlns:pc="http://schemas.microsoft.com/office/infopath/2007/PartnerControls">
+  <documentManagement>
+    <_ip_UnifiedCompliancePolicyUIAction xmlns="http://schemas.microsoft.com/sharepoint/v3" xsi:nil="true"/>
+    <_ip_UnifiedCompliancePolicyProperties xmlns="http://schemas.microsoft.com/sharepoint/v3" xsi:nil="true"/>
+    <TaxCatchAll xmlns="230e9df3-be65-4c73-a93b-d1236ebd677e" xsi:nil="true"/>
+    <ImageTagsTaxHTField xmlns="71af3243-3dd4-4a8d-8c0d-dd76da1f02a5">
+      <Terms xmlns="http://schemas.microsoft.com/office/infopath/2007/PartnerControls"/>
+    </ImageTagsTaxHTField>
+    <Image xmlns="71af3243-3dd4-4a8d-8c0d-dd76da1f02a5">
+      <Url xsi:nil="true"/>
+      <Description xsi:nil="true"/>
+    </Image>
+    <Status xmlns="71af3243-3dd4-4a8d-8c0d-dd76da1f02a5">Not started</Status>
+    <Background xmlns="71af3243-3dd4-4a8d-8c0d-dd76da1f02a5">false</Background>
+    <MediaServiceKeyPoints xmlns="71af3243-3dd4-4a8d-8c0d-dd76da1f02a5" xsi:nil="true"/>
+    <SharedWithUsers xmlns="16c05727-aa75-4e4a-9b5f-8a80a1165891">
+      <UserInfo>
+        <DisplayName/>
+        <AccountId xsi:nil="true"/>
+        <AccountType/>
+      </UserInfo>
+    </SharedWithUsers>
+  </documentManagement>
+</p:properties>
 </file>
 
-<file path=customXml/itemProps3.xml><?xml version="1.0" encoding="utf-8"?>
+<file path=customXml/itemProps1.xml><?xml version="1.0" encoding="utf-8"?>
 <ds:datastoreItem xmlns:ds="http://schemas.openxmlformats.org/officeDocument/2006/customXml" ds:itemID="{E334ADCA-0391-45BE-A0B8-AA9AA9016254}">
   <ds:schemaRefs>
     <ds:schemaRef ds:uri="http://schemas.microsoft.com/office/2006/metadata/contentType"/>
@@ -3916,6 +3800,27 @@
 </ds:datastoreItem>
 </file>
 
+<file path=customXml/itemProps2.xml><?xml version="1.0" encoding="utf-8"?>
+<ds:datastoreItem xmlns:ds="http://schemas.openxmlformats.org/officeDocument/2006/customXml" ds:itemID="{F8158BE5-FF4A-47EA-ABCC-F2FC8C69734F}">
+  <ds:schemaRefs>
+    <ds:schemaRef ds:uri="http://schemas.microsoft.com/sharepoint/v3/contenttype/forms"/>
+  </ds:schemaRefs>
+</ds:datastoreItem>
+</file>
+
+<file path=customXml/itemProps3.xml><?xml version="1.0" encoding="utf-8"?>
+<ds:datastoreItem xmlns:ds="http://schemas.openxmlformats.org/officeDocument/2006/customXml" ds:itemID="{2FA1C4FC-8415-4BF3-9F42-41DE68C426A1}">
+  <ds:schemaRefs>
+    <ds:schemaRef ds:uri="http://schemas.microsoft.com/office/2006/metadata/properties"/>
+    <ds:schemaRef ds:uri="http://schemas.microsoft.com/office/infopath/2007/PartnerControls"/>
+    <ds:schemaRef ds:uri="http://schemas.microsoft.com/sharepoint/v3"/>
+    <ds:schemaRef ds:uri="230e9df3-be65-4c73-a93b-d1236ebd677e"/>
+    <ds:schemaRef ds:uri="71af3243-3dd4-4a8d-8c0d-dd76da1f02a5"/>
+    <ds:schemaRef ds:uri="16c05727-aa75-4e4a-9b5f-8a80a1165891"/>
+  </ds:schemaRefs>
+</ds:datastoreItem>
+</file>
+
 <file path=docMetadata/LabelInfo.xml><?xml version="1.0" encoding="utf-8"?>
 <clbl:labelList xmlns:clbl="http://schemas.microsoft.com/office/2020/mipLabelMetadata"/>
 </file>
</xml_diff>

<commit_message>
Replaced youtube portfolio trailer to video built in the site, minor adjustments to website and CV
</commit_message>
<xml_diff>
--- a/Serhii Kozlov CV.docx
+++ b/Serhii Kozlov CV.docx
@@ -225,10 +225,6 @@
     <w:p>
       <w:pPr>
         <w:pStyle w:val="List"/>
-        <w:rPr>
-          <w:rFonts w:ascii="Cambria" w:hAnsi="Cambria" w:cs="Times New Roman"/>
-          <w:color w:val="000000" w:themeColor="text1"/>
-        </w:rPr>
       </w:pPr>
       <w:r>
         <w:rPr>
@@ -257,7 +253,24 @@
           <w:rFonts w:ascii="Cambria" w:hAnsi="Cambria" w:cs="Times New Roman"/>
           <w:color w:val="000000" w:themeColor="text1"/>
         </w:rPr>
-        <w:t>Jan 2023 – April 2023</w:t>
+        <w:t>Jan 202</w:t>
+      </w:r>
+      <w:r>
+        <w:rPr>
+          <w:rFonts w:ascii="Cambria" w:hAnsi="Cambria" w:cs="Times New Roman"/>
+          <w:color w:val="000000" w:themeColor="text1"/>
+        </w:rPr>
+        <w:t>4</w:t>
+      </w:r>
+      <w:r>
+        <w:rPr>
+          <w:rFonts w:ascii="Cambria" w:hAnsi="Cambria" w:cs="Times New Roman"/>
+          <w:color w:val="000000" w:themeColor="text1"/>
+        </w:rPr>
+        <w:t xml:space="preserve"> – April 202</w:t>
+      </w:r>
+      <w:r>
+        <w:t>4</w:t>
       </w:r>
     </w:p>
     <w:p>
@@ -418,7 +431,14 @@
           <w:rFonts w:ascii="Cambria" w:hAnsi="Cambria" w:cs="Times New Roman"/>
           <w:color w:val="000000" w:themeColor="text1"/>
         </w:rPr>
-        <w:t>April 2023</w:t>
+        <w:t>April 202</w:t>
+      </w:r>
+      <w:r>
+        <w:rPr>
+          <w:rFonts w:ascii="Cambria" w:hAnsi="Cambria" w:cs="Times New Roman"/>
+          <w:color w:val="000000" w:themeColor="text1"/>
+        </w:rPr>
+        <w:t>4</w:t>
       </w:r>
     </w:p>
     <w:p>
@@ -497,7 +517,7 @@
           <w:ilvl w:val="0"/>
           <w:numId w:val="0"/>
         </w:numPr>
-        <w:ind w:left="720"/>
+        <w:ind w:left="1080"/>
         <w:rPr>
           <w:rFonts w:ascii="Cambria" w:hAnsi="Cambria" w:cs="Times New Roman"/>
           <w:color w:val="000000" w:themeColor="text1"/>
@@ -548,7 +568,21 @@
           <w:rFonts w:ascii="Cambria" w:hAnsi="Cambria" w:cs="Times New Roman"/>
           <w:color w:val="000000" w:themeColor="text1"/>
         </w:rPr>
-        <w:t>Jan 2024 - Now</w:t>
+        <w:t>Jan 202</w:t>
+      </w:r>
+      <w:r>
+        <w:rPr>
+          <w:rFonts w:ascii="Cambria" w:hAnsi="Cambria" w:cs="Times New Roman"/>
+          <w:color w:val="000000" w:themeColor="text1"/>
+        </w:rPr>
+        <w:t>5</w:t>
+      </w:r>
+      <w:r>
+        <w:rPr>
+          <w:rFonts w:ascii="Cambria" w:hAnsi="Cambria" w:cs="Times New Roman"/>
+          <w:color w:val="000000" w:themeColor="text1"/>
+        </w:rPr>
+        <w:t xml:space="preserve"> - Now</w:t>
       </w:r>
     </w:p>
     <w:p>
@@ -722,14 +756,25 @@
         </w:rPr>
         <w:t>Version control (</w:t>
       </w:r>
-      <w:r>
-        <w:rPr>
-          <w:rFonts w:ascii="Cambria" w:hAnsi="Cambria" w:cs="Times New Roman"/>
-          <w:color w:val="000000" w:themeColor="text1"/>
-          <w:sz w:val="24"/>
-          <w:szCs w:val="24"/>
-        </w:rPr>
-        <w:t>GitKraken, Git Bash</w:t>
+      <w:proofErr w:type="spellStart"/>
+      <w:r>
+        <w:rPr>
+          <w:rFonts w:ascii="Cambria" w:hAnsi="Cambria" w:cs="Times New Roman"/>
+          <w:color w:val="000000" w:themeColor="text1"/>
+          <w:sz w:val="24"/>
+          <w:szCs w:val="24"/>
+        </w:rPr>
+        <w:t>GitKraken</w:t>
+      </w:r>
+      <w:proofErr w:type="spellEnd"/>
+      <w:r>
+        <w:rPr>
+          <w:rFonts w:ascii="Cambria" w:hAnsi="Cambria" w:cs="Times New Roman"/>
+          <w:color w:val="000000" w:themeColor="text1"/>
+          <w:sz w:val="24"/>
+          <w:szCs w:val="24"/>
+        </w:rPr>
+        <w:t>, Git Bash</w:t>
       </w:r>
       <w:r>
         <w:rPr>
@@ -1109,14 +1154,25 @@
         </w:rPr>
         <w:t xml:space="preserve"> </w:t>
       </w:r>
-      <w:r>
-        <w:rPr>
-          <w:rFonts w:ascii="Cambria" w:hAnsi="Cambria" w:cs="Times New Roman"/>
-          <w:color w:val="000000" w:themeColor="text1"/>
-          <w:sz w:val="24"/>
-          <w:szCs w:val="24"/>
-        </w:rPr>
-        <w:t xml:space="preserve">Organising </w:t>
+      <w:proofErr w:type="spellStart"/>
+      <w:r>
+        <w:rPr>
+          <w:rFonts w:ascii="Cambria" w:hAnsi="Cambria" w:cs="Times New Roman"/>
+          <w:color w:val="000000" w:themeColor="text1"/>
+          <w:sz w:val="24"/>
+          <w:szCs w:val="24"/>
+        </w:rPr>
+        <w:t>Organising</w:t>
+      </w:r>
+      <w:proofErr w:type="spellEnd"/>
+      <w:r>
+        <w:rPr>
+          <w:rFonts w:ascii="Cambria" w:hAnsi="Cambria" w:cs="Times New Roman"/>
+          <w:color w:val="000000" w:themeColor="text1"/>
+          <w:sz w:val="24"/>
+          <w:szCs w:val="24"/>
+        </w:rPr>
+        <w:t xml:space="preserve"> </w:t>
       </w:r>
       <w:r>
         <w:rPr>
@@ -1266,19 +1322,33 @@
         <w:rPr>
           <w:rFonts w:ascii="Cambria" w:hAnsi="Cambria" w:cs="Times New Roman"/>
           <w:color w:val="000000" w:themeColor="text1"/>
+          <w:sz w:val="24"/>
+          <w:szCs w:val="24"/>
+        </w:rPr>
+      </w:pPr>
+      <w:r>
+        <w:rPr>
+          <w:rFonts w:ascii="Cambria" w:hAnsi="Cambria" w:cs="Times New Roman"/>
+          <w:color w:val="000000" w:themeColor="text1"/>
+          <w:sz w:val="24"/>
+          <w:szCs w:val="24"/>
+        </w:rPr>
+        <w:t>Managed online parcel processing and stockroom organization. Assisted with inventory management and supported customers on the shop floor</w:t>
+      </w:r>
+    </w:p>
+    <w:p>
+      <w:pPr>
+        <w:pBdr>
+          <w:bottom w:val="single" w:sz="8" w:space="1" w:color="auto"/>
+        </w:pBdr>
+        <w:spacing w:line="240" w:lineRule="auto"/>
+        <w:rPr>
+          <w:rFonts w:ascii="Cambria" w:hAnsi="Cambria" w:cs="Times New Roman"/>
+          <w:color w:val="000000" w:themeColor="text1"/>
           <w:sz w:val="8"/>
           <w:szCs w:val="8"/>
         </w:rPr>
       </w:pPr>
-      <w:r>
-        <w:rPr>
-          <w:rFonts w:ascii="Cambria" w:hAnsi="Cambria" w:cs="Times New Roman"/>
-          <w:color w:val="000000" w:themeColor="text1"/>
-          <w:sz w:val="24"/>
-          <w:szCs w:val="24"/>
-        </w:rPr>
-        <w:t>Managed online parcel processing and stockroom organization. Assisted with inventory management and supported customers on the shop floor</w:t>
-      </w:r>
     </w:p>
     <w:p>
       <w:pPr>
@@ -1310,6 +1380,189 @@
         </w:rPr>
         <w:t>Volunteering</w:t>
       </w:r>
+    </w:p>
+    <w:p>
+      <w:pPr>
+        <w:pStyle w:val="List"/>
+        <w:rPr>
+          <w:rFonts w:ascii="Cambria" w:hAnsi="Cambria" w:cs="Times New Roman"/>
+          <w:b/>
+          <w:iCs/>
+          <w:color w:val="000000" w:themeColor="text1"/>
+        </w:rPr>
+      </w:pPr>
+      <w:proofErr w:type="gramStart"/>
+      <w:r>
+        <w:rPr>
+          <w:rStyle w:val="Emphasis"/>
+          <w:rFonts w:ascii="Cambria" w:hAnsi="Cambria" w:cs="Times New Roman"/>
+          <w:color w:val="000000" w:themeColor="text1"/>
+        </w:rPr>
+        <w:t>Develop</w:t>
+      </w:r>
+      <w:proofErr w:type="gramEnd"/>
+      <w:r>
+        <w:rPr>
+          <w:rStyle w:val="Emphasis"/>
+          <w:rFonts w:ascii="Cambria" w:hAnsi="Cambria" w:cs="Times New Roman"/>
+          <w:color w:val="000000" w:themeColor="text1"/>
+        </w:rPr>
+        <w:t>: Brighton</w:t>
+      </w:r>
+      <w:r>
+        <w:rPr>
+          <w:rFonts w:ascii="Cambria" w:hAnsi="Cambria" w:cs="Times New Roman"/>
+          <w:color w:val="000000" w:themeColor="text1"/>
+        </w:rPr>
+        <w:tab/>
+      </w:r>
+      <w:r>
+        <w:rPr>
+          <w:rFonts w:ascii="Cambria" w:hAnsi="Cambria" w:cs="Times New Roman"/>
+          <w:color w:val="000000" w:themeColor="text1"/>
+        </w:rPr>
+        <w:t>July 2024</w:t>
+      </w:r>
+    </w:p>
+    <w:p>
+      <w:pPr>
+        <w:pStyle w:val="List"/>
+        <w:rPr>
+          <w:rStyle w:val="Emphasis"/>
+          <w:rFonts w:ascii="Cambria" w:hAnsi="Cambria" w:cs="Times New Roman"/>
+          <w:b w:val="0"/>
+          <w:bCs/>
+          <w:color w:val="000000" w:themeColor="text1"/>
+        </w:rPr>
+      </w:pPr>
+      <w:r>
+        <w:rPr>
+          <w:rStyle w:val="Emphasis"/>
+          <w:rFonts w:ascii="Cambria" w:hAnsi="Cambria" w:cs="Times New Roman"/>
+          <w:b w:val="0"/>
+          <w:bCs/>
+          <w:color w:val="000000" w:themeColor="text1"/>
+        </w:rPr>
+        <w:t xml:space="preserve">Assisted with attendee navigation and talks </w:t>
+      </w:r>
+      <w:proofErr w:type="spellStart"/>
+      <w:r>
+        <w:rPr>
+          <w:rStyle w:val="Emphasis"/>
+          <w:rFonts w:ascii="Cambria" w:hAnsi="Cambria" w:cs="Times New Roman"/>
+          <w:b w:val="0"/>
+          <w:bCs/>
+          <w:color w:val="000000" w:themeColor="text1"/>
+        </w:rPr>
+        <w:t>organi</w:t>
+      </w:r>
+      <w:r>
+        <w:rPr>
+          <w:rStyle w:val="Emphasis"/>
+          <w:rFonts w:ascii="Cambria" w:hAnsi="Cambria" w:cs="Times New Roman"/>
+          <w:b w:val="0"/>
+          <w:bCs/>
+          <w:color w:val="000000" w:themeColor="text1"/>
+        </w:rPr>
+        <w:t>s</w:t>
+      </w:r>
+      <w:r>
+        <w:rPr>
+          <w:rStyle w:val="Emphasis"/>
+          <w:rFonts w:ascii="Cambria" w:hAnsi="Cambria" w:cs="Times New Roman"/>
+          <w:b w:val="0"/>
+          <w:bCs/>
+          <w:color w:val="000000" w:themeColor="text1"/>
+        </w:rPr>
+        <w:t>ation</w:t>
+      </w:r>
+      <w:proofErr w:type="spellEnd"/>
+      <w:r>
+        <w:rPr>
+          <w:rStyle w:val="Emphasis"/>
+          <w:rFonts w:ascii="Cambria" w:hAnsi="Cambria" w:cs="Times New Roman"/>
+          <w:b w:val="0"/>
+          <w:bCs/>
+          <w:color w:val="000000" w:themeColor="text1"/>
+        </w:rPr>
+        <w:t xml:space="preserve"> at an event with 5000 attendees, working as part of a 30-member team</w:t>
+      </w:r>
+    </w:p>
+    <w:p>
+      <w:pPr>
+        <w:pStyle w:val="List"/>
+        <w:rPr>
+          <w:rStyle w:val="Emphasis"/>
+          <w:rFonts w:ascii="Cambria" w:hAnsi="Cambria" w:cs="Times New Roman"/>
+          <w:b w:val="0"/>
+          <w:bCs/>
+          <w:color w:val="000000" w:themeColor="text1"/>
+        </w:rPr>
+      </w:pPr>
+    </w:p>
+    <w:p>
+      <w:pPr>
+        <w:pStyle w:val="List"/>
+        <w:rPr>
+          <w:rFonts w:ascii="Cambria" w:hAnsi="Cambria" w:cs="Times New Roman"/>
+          <w:color w:val="000000" w:themeColor="text1"/>
+        </w:rPr>
+      </w:pPr>
+      <w:r>
+        <w:rPr>
+          <w:rStyle w:val="Emphasis"/>
+          <w:rFonts w:ascii="Cambria" w:hAnsi="Cambria" w:cs="Times New Roman"/>
+          <w:color w:val="000000" w:themeColor="text1"/>
+        </w:rPr>
+        <w:t>Mukachevo refugee aid warehouse</w:t>
+      </w:r>
+      <w:r>
+        <w:rPr>
+          <w:rFonts w:ascii="Cambria" w:hAnsi="Cambria" w:cs="Times New Roman"/>
+          <w:color w:val="000000" w:themeColor="text1"/>
+        </w:rPr>
+        <w:tab/>
+      </w:r>
+      <w:r>
+        <w:rPr>
+          <w:rFonts w:ascii="Cambria" w:hAnsi="Cambria" w:cs="Times New Roman"/>
+          <w:color w:val="000000" w:themeColor="text1"/>
+        </w:rPr>
+        <w:t>March 2022</w:t>
+      </w:r>
+    </w:p>
+    <w:p>
+      <w:pPr>
+        <w:pStyle w:val="List"/>
+        <w:rPr>
+          <w:rStyle w:val="Emphasis"/>
+          <w:rFonts w:ascii="Cambria" w:hAnsi="Cambria" w:cs="Times New Roman"/>
+          <w:b w:val="0"/>
+          <w:iCs w:val="0"/>
+          <w:color w:val="000000" w:themeColor="text1"/>
+          <w:szCs w:val="24"/>
+        </w:rPr>
+      </w:pPr>
+      <w:r>
+        <w:rPr>
+          <w:rFonts w:ascii="Cambria" w:hAnsi="Cambria" w:cs="Times New Roman"/>
+          <w:color w:val="000000" w:themeColor="text1"/>
+          <w:szCs w:val="24"/>
+        </w:rPr>
+        <w:t>Assisted in distributing aid to war-impacted regions of Ukraine</w:t>
+      </w:r>
+    </w:p>
+    <w:p>
+      <w:pPr>
+        <w:pStyle w:val="List"/>
+        <w:rPr>
+          <w:rStyle w:val="Emphasis"/>
+          <w:rFonts w:ascii="Cambria" w:hAnsi="Cambria" w:cs="Times New Roman"/>
+          <w:b w:val="0"/>
+          <w:bCs/>
+          <w:color w:val="000000" w:themeColor="text1"/>
+        </w:rPr>
+      </w:pPr>
     </w:p>
     <w:p>
       <w:pPr>
@@ -1402,218 +1655,10 @@
     </w:p>
     <w:p>
       <w:pPr>
-        <w:pStyle w:val="ListBullet"/>
-        <w:numPr>
-          <w:ilvl w:val="0"/>
-          <w:numId w:val="0"/>
-        </w:numPr>
-        <w:rPr>
-          <w:rFonts w:ascii="Cambria" w:hAnsi="Cambria" w:cs="Times New Roman"/>
-          <w:color w:val="000000" w:themeColor="text1"/>
-          <w:sz w:val="24"/>
-          <w:szCs w:val="24"/>
-        </w:rPr>
-      </w:pPr>
-    </w:p>
-    <w:p>
-      <w:pPr>
         <w:pStyle w:val="List"/>
         <w:rPr>
           <w:rFonts w:ascii="Cambria" w:hAnsi="Cambria" w:cs="Times New Roman"/>
           <w:color w:val="000000" w:themeColor="text1"/>
-        </w:rPr>
-      </w:pPr>
-      <w:r>
-        <w:rPr>
-          <w:rStyle w:val="Emphasis"/>
-          <w:rFonts w:ascii="Cambria" w:hAnsi="Cambria" w:cs="Times New Roman"/>
-          <w:color w:val="000000" w:themeColor="text1"/>
-        </w:rPr>
-        <w:t>Mukachevo refugee aid warehouse</w:t>
-      </w:r>
-      <w:r>
-        <w:rPr>
-          <w:rFonts w:ascii="Cambria" w:hAnsi="Cambria" w:cs="Times New Roman"/>
-          <w:color w:val="000000" w:themeColor="text1"/>
-        </w:rPr>
-        <w:tab/>
-      </w:r>
-      <w:r>
-        <w:rPr>
-          <w:rFonts w:ascii="Cambria" w:hAnsi="Cambria" w:cs="Times New Roman"/>
-          <w:color w:val="000000" w:themeColor="text1"/>
-        </w:rPr>
-        <w:t>March 2022</w:t>
-      </w:r>
-    </w:p>
-    <w:p>
-      <w:pPr>
-        <w:pStyle w:val="List"/>
-        <w:rPr>
-          <w:rFonts w:ascii="Cambria" w:hAnsi="Cambria" w:cs="Times New Roman"/>
-          <w:color w:val="000000" w:themeColor="text1"/>
-          <w:szCs w:val="24"/>
-        </w:rPr>
-      </w:pPr>
-      <w:r>
-        <w:rPr>
-          <w:rFonts w:ascii="Cambria" w:hAnsi="Cambria" w:cs="Times New Roman"/>
-          <w:color w:val="000000" w:themeColor="text1"/>
-          <w:szCs w:val="24"/>
-        </w:rPr>
-        <w:t>Assisted in distributing aid to war-impacted regions of Ukraine</w:t>
-      </w:r>
-    </w:p>
-    <w:p>
-      <w:pPr>
-        <w:pStyle w:val="List"/>
-        <w:rPr>
-          <w:rStyle w:val="Emphasis"/>
-          <w:rFonts w:ascii="Cambria" w:hAnsi="Cambria" w:cs="Times New Roman"/>
-          <w:color w:val="000000" w:themeColor="text1"/>
-        </w:rPr>
-      </w:pPr>
-    </w:p>
-    <w:p>
-      <w:pPr>
-        <w:pStyle w:val="List"/>
-        <w:rPr>
-          <w:rFonts w:ascii="Cambria" w:hAnsi="Cambria" w:cs="Times New Roman"/>
-          <w:color w:val="000000" w:themeColor="text1"/>
-        </w:rPr>
-      </w:pPr>
-      <w:r>
-        <w:rPr>
-          <w:rStyle w:val="Emphasis"/>
-          <w:rFonts w:ascii="Cambria" w:hAnsi="Cambria" w:cs="Times New Roman"/>
-          <w:color w:val="000000" w:themeColor="text1"/>
-        </w:rPr>
-        <w:t>Develop: Brighton</w:t>
-      </w:r>
-      <w:r>
-        <w:rPr>
-          <w:rFonts w:ascii="Cambria" w:hAnsi="Cambria" w:cs="Times New Roman"/>
-          <w:color w:val="000000" w:themeColor="text1"/>
-        </w:rPr>
-        <w:tab/>
-      </w:r>
-      <w:r>
-        <w:rPr>
-          <w:rFonts w:ascii="Cambria" w:hAnsi="Cambria" w:cs="Times New Roman"/>
-          <w:color w:val="000000" w:themeColor="text1"/>
-        </w:rPr>
-        <w:t>July 2024</w:t>
-      </w:r>
-    </w:p>
-    <w:p>
-      <w:pPr>
-        <w:pBdr>
-          <w:bottom w:val="single" w:sz="8" w:space="1" w:color="auto"/>
-        </w:pBdr>
-        <w:spacing w:line="240" w:lineRule="auto"/>
-        <w:rPr>
-          <w:rFonts w:ascii="Cambria" w:hAnsi="Cambria" w:cs="Times New Roman"/>
-          <w:color w:val="000000" w:themeColor="text1"/>
-          <w:sz w:val="8"/>
-          <w:szCs w:val="8"/>
-        </w:rPr>
-      </w:pPr>
-      <w:r>
-        <w:rPr>
-          <w:rFonts w:ascii="Cambria" w:hAnsi="Cambria" w:cs="Times New Roman"/>
-          <w:color w:val="000000" w:themeColor="text1"/>
-          <w:sz w:val="24"/>
-          <w:szCs w:val="24"/>
-        </w:rPr>
-        <w:t>Assisted with attendee navigation and talks organization at an event with 5,000 attendees, working as part of a 30-member team</w:t>
-      </w:r>
-    </w:p>
-    <w:p>
-      <w:pPr>
-        <w:pStyle w:val="Heading1"/>
-        <w:rPr>
-          <w:rFonts w:ascii="Cambria" w:hAnsi="Cambria"/>
-          <w:color w:val="000000" w:themeColor="text1"/>
-          <w:sz w:val="14"/>
-          <w:szCs w:val="14"/>
-        </w:rPr>
-      </w:pPr>
-    </w:p>
-    <w:p>
-      <w:pPr>
-        <w:pStyle w:val="Heading1"/>
-        <w:rPr>
-          <w:rFonts w:ascii="Cambria" w:hAnsi="Cambria"/>
-          <w:color w:val="000000" w:themeColor="text1"/>
-          <w:sz w:val="28"/>
-          <w:szCs w:val="28"/>
-        </w:rPr>
-      </w:pPr>
-      <w:r>
-        <w:rPr>
-          <w:rFonts w:ascii="Cambria" w:hAnsi="Cambria"/>
-          <w:color w:val="000000" w:themeColor="text1"/>
-          <w:sz w:val="28"/>
-          <w:szCs w:val="28"/>
-        </w:rPr>
-        <w:t>References</w:t>
-      </w:r>
-    </w:p>
-    <w:p>
-      <w:pPr>
-        <w:pStyle w:val="ListBullet"/>
-        <w:numPr>
-          <w:ilvl w:val="0"/>
-          <w:numId w:val="0"/>
-        </w:numPr>
-        <w:rPr>
-          <w:rFonts w:ascii="Cambria" w:hAnsi="Cambria" w:cs="Times New Roman"/>
-          <w:color w:val="000000" w:themeColor="text1"/>
-          <w:sz w:val="24"/>
-          <w:szCs w:val="24"/>
-        </w:rPr>
-      </w:pPr>
-      <w:r>
-        <w:rPr>
-          <w:rFonts w:ascii="Cambria" w:hAnsi="Cambria" w:cs="Times New Roman"/>
-          <w:color w:val="000000" w:themeColor="text1"/>
-          <w:sz w:val="24"/>
-          <w:szCs w:val="24"/>
-        </w:rPr>
-        <w:t>Available on request!</w:t>
-      </w:r>
-    </w:p>
-    <w:p>
-      <w:pPr>
-        <w:pStyle w:val="ListBullet"/>
-        <w:numPr>
-          <w:ilvl w:val="0"/>
-          <w:numId w:val="0"/>
-        </w:numPr>
-        <w:rPr>
-          <w:rFonts w:ascii="Cambria" w:hAnsi="Cambria" w:cs="Times New Roman"/>
-          <w:color w:val="000000" w:themeColor="text1"/>
-          <w:sz w:val="24"/>
-          <w:szCs w:val="24"/>
-        </w:rPr>
-      </w:pPr>
-    </w:p>
-    <w:p>
-      <w:pPr>
-        <w:rPr>
-          <w:rFonts w:ascii="Cambria" w:hAnsi="Cambria" w:cs="Times New Roman"/>
-          <w:color w:val="000000" w:themeColor="text1"/>
-          <w:sz w:val="24"/>
-          <w:szCs w:val="24"/>
-        </w:rPr>
-      </w:pPr>
-    </w:p>
-    <w:p>
-      <w:pPr>
-        <w:rPr>
-          <w:rFonts w:ascii="Cambria" w:hAnsi="Cambria" w:cs="Times New Roman"/>
-          <w:color w:val="000000" w:themeColor="text1"/>
-          <w:sz w:val="24"/>
           <w:szCs w:val="24"/>
         </w:rPr>
       </w:pPr>
@@ -1683,7 +1728,7 @@
   <w:abstractNum w:abstractNumId="0" w15:restartNumberingAfterBreak="0">
     <w:nsid w:val="FFFFFF89"/>
     <w:multiLevelType w:val="singleLevel"/>
-    <w:tmpl w:val="9D46F3E4"/>
+    <w:tmpl w:val="0D3ABEDC"/>
     <w:lvl w:ilvl="0">
       <w:start w:val="1"/>
       <w:numFmt w:val="bullet"/>
@@ -3426,6 +3471,42 @@
 </file>
 
 <file path=customXml/item1.xml><?xml version="1.0" encoding="utf-8"?>
+<p:properties xmlns:p="http://schemas.microsoft.com/office/2006/metadata/properties" xmlns:xsi="http://www.w3.org/2001/XMLSchema-instance" xmlns:pc="http://schemas.microsoft.com/office/infopath/2007/PartnerControls">
+  <documentManagement>
+    <_ip_UnifiedCompliancePolicyUIAction xmlns="http://schemas.microsoft.com/sharepoint/v3" xsi:nil="true"/>
+    <_ip_UnifiedCompliancePolicyProperties xmlns="http://schemas.microsoft.com/sharepoint/v3" xsi:nil="true"/>
+    <TaxCatchAll xmlns="230e9df3-be65-4c73-a93b-d1236ebd677e" xsi:nil="true"/>
+    <ImageTagsTaxHTField xmlns="71af3243-3dd4-4a8d-8c0d-dd76da1f02a5">
+      <Terms xmlns="http://schemas.microsoft.com/office/infopath/2007/PartnerControls"/>
+    </ImageTagsTaxHTField>
+    <Image xmlns="71af3243-3dd4-4a8d-8c0d-dd76da1f02a5">
+      <Url xsi:nil="true"/>
+      <Description xsi:nil="true"/>
+    </Image>
+    <Status xmlns="71af3243-3dd4-4a8d-8c0d-dd76da1f02a5">Not started</Status>
+    <Background xmlns="71af3243-3dd4-4a8d-8c0d-dd76da1f02a5">false</Background>
+    <MediaServiceKeyPoints xmlns="71af3243-3dd4-4a8d-8c0d-dd76da1f02a5" xsi:nil="true"/>
+    <SharedWithUsers xmlns="16c05727-aa75-4e4a-9b5f-8a80a1165891">
+      <UserInfo>
+        <DisplayName/>
+        <AccountId xsi:nil="true"/>
+        <AccountType/>
+      </UserInfo>
+    </SharedWithUsers>
+  </documentManagement>
+</p:properties>
+</file>
+
+<file path=customXml/item2.xml><?xml version="1.0" encoding="utf-8"?>
+<?mso-contentType ?>
+<FormTemplates xmlns="http://schemas.microsoft.com/sharepoint/v3/contenttype/forms">
+  <Display>DocumentLibraryForm</Display>
+  <Edit>DocumentLibraryForm</Edit>
+  <New>DocumentLibraryForm</New>
+</FormTemplates>
+</file>
+
+<file path=customXml/item3.xml><?xml version="1.0" encoding="utf-8"?>
 <ct:contentTypeSchema xmlns:ct="http://schemas.microsoft.com/office/2006/metadata/contentType" xmlns:ma="http://schemas.microsoft.com/office/2006/metadata/properties/metaAttributes" ct:_="" ma:_="" ma:contentTypeName="Document" ma:contentTypeID="0x01010079F111ED35F8CC479449609E8A0923A6" ma:contentTypeVersion="30" ma:contentTypeDescription="Create a new document." ma:contentTypeScope="" ma:versionID="cec0622158e8f13124e9e8fd4de31bd1">
   <xsd:schema xmlns:xsd="http://www.w3.org/2001/XMLSchema" xmlns:xs="http://www.w3.org/2001/XMLSchema" xmlns:p="http://schemas.microsoft.com/office/2006/metadata/properties" xmlns:ns1="http://schemas.microsoft.com/sharepoint/v3" xmlns:ns2="71af3243-3dd4-4a8d-8c0d-dd76da1f02a5" xmlns:ns3="16c05727-aa75-4e4a-9b5f-8a80a1165891" xmlns:ns4="230e9df3-be65-4c73-a93b-d1236ebd677e" targetNamespace="http://schemas.microsoft.com/office/2006/metadata/properties" ma:root="true" ma:fieldsID="3b52f30ab005d15df08657af532e6e38" ns1:_="" ns2:_="" ns3:_="" ns4:_="">
     <xsd:import namespace="http://schemas.microsoft.com/sharepoint/v3"/>
@@ -3743,43 +3824,28 @@
 </ct:contentTypeSchema>
 </file>
 
-<file path=customXml/item2.xml><?xml version="1.0" encoding="utf-8"?>
-<?mso-contentType ?>
-<FormTemplates xmlns="http://schemas.microsoft.com/sharepoint/v3/contenttype/forms">
-  <Display>DocumentLibraryForm</Display>
-  <Edit>DocumentLibraryForm</Edit>
-  <New>DocumentLibraryForm</New>
-</FormTemplates>
+<file path=customXml/itemProps1.xml><?xml version="1.0" encoding="utf-8"?>
+<ds:datastoreItem xmlns:ds="http://schemas.openxmlformats.org/officeDocument/2006/customXml" ds:itemID="{2FA1C4FC-8415-4BF3-9F42-41DE68C426A1}">
+  <ds:schemaRefs>
+    <ds:schemaRef ds:uri="http://schemas.microsoft.com/office/2006/metadata/properties"/>
+    <ds:schemaRef ds:uri="http://schemas.microsoft.com/office/infopath/2007/PartnerControls"/>
+    <ds:schemaRef ds:uri="http://schemas.microsoft.com/sharepoint/v3"/>
+    <ds:schemaRef ds:uri="230e9df3-be65-4c73-a93b-d1236ebd677e"/>
+    <ds:schemaRef ds:uri="71af3243-3dd4-4a8d-8c0d-dd76da1f02a5"/>
+    <ds:schemaRef ds:uri="16c05727-aa75-4e4a-9b5f-8a80a1165891"/>
+  </ds:schemaRefs>
+</ds:datastoreItem>
 </file>
 
-<file path=customXml/item3.xml><?xml version="1.0" encoding="utf-8"?>
-<p:properties xmlns:p="http://schemas.microsoft.com/office/2006/metadata/properties" xmlns:xsi="http://www.w3.org/2001/XMLSchema-instance" xmlns:pc="http://schemas.microsoft.com/office/infopath/2007/PartnerControls">
-  <documentManagement>
-    <_ip_UnifiedCompliancePolicyUIAction xmlns="http://schemas.microsoft.com/sharepoint/v3" xsi:nil="true"/>
-    <_ip_UnifiedCompliancePolicyProperties xmlns="http://schemas.microsoft.com/sharepoint/v3" xsi:nil="true"/>
-    <TaxCatchAll xmlns="230e9df3-be65-4c73-a93b-d1236ebd677e" xsi:nil="true"/>
-    <ImageTagsTaxHTField xmlns="71af3243-3dd4-4a8d-8c0d-dd76da1f02a5">
-      <Terms xmlns="http://schemas.microsoft.com/office/infopath/2007/PartnerControls"/>
-    </ImageTagsTaxHTField>
-    <Image xmlns="71af3243-3dd4-4a8d-8c0d-dd76da1f02a5">
-      <Url xsi:nil="true"/>
-      <Description xsi:nil="true"/>
-    </Image>
-    <Status xmlns="71af3243-3dd4-4a8d-8c0d-dd76da1f02a5">Not started</Status>
-    <Background xmlns="71af3243-3dd4-4a8d-8c0d-dd76da1f02a5">false</Background>
-    <MediaServiceKeyPoints xmlns="71af3243-3dd4-4a8d-8c0d-dd76da1f02a5" xsi:nil="true"/>
-    <SharedWithUsers xmlns="16c05727-aa75-4e4a-9b5f-8a80a1165891">
-      <UserInfo>
-        <DisplayName/>
-        <AccountId xsi:nil="true"/>
-        <AccountType/>
-      </UserInfo>
-    </SharedWithUsers>
-  </documentManagement>
-</p:properties>
+<file path=customXml/itemProps2.xml><?xml version="1.0" encoding="utf-8"?>
+<ds:datastoreItem xmlns:ds="http://schemas.openxmlformats.org/officeDocument/2006/customXml" ds:itemID="{F8158BE5-FF4A-47EA-ABCC-F2FC8C69734F}">
+  <ds:schemaRefs>
+    <ds:schemaRef ds:uri="http://schemas.microsoft.com/sharepoint/v3/contenttype/forms"/>
+  </ds:schemaRefs>
+</ds:datastoreItem>
 </file>
 
-<file path=customXml/itemProps1.xml><?xml version="1.0" encoding="utf-8"?>
+<file path=customXml/itemProps3.xml><?xml version="1.0" encoding="utf-8"?>
 <ds:datastoreItem xmlns:ds="http://schemas.openxmlformats.org/officeDocument/2006/customXml" ds:itemID="{E334ADCA-0391-45BE-A0B8-AA9AA9016254}">
   <ds:schemaRefs>
     <ds:schemaRef ds:uri="http://schemas.microsoft.com/office/2006/metadata/contentType"/>
@@ -3800,27 +3866,6 @@
 </ds:datastoreItem>
 </file>
 
-<file path=customXml/itemProps2.xml><?xml version="1.0" encoding="utf-8"?>
-<ds:datastoreItem xmlns:ds="http://schemas.openxmlformats.org/officeDocument/2006/customXml" ds:itemID="{F8158BE5-FF4A-47EA-ABCC-F2FC8C69734F}">
-  <ds:schemaRefs>
-    <ds:schemaRef ds:uri="http://schemas.microsoft.com/sharepoint/v3/contenttype/forms"/>
-  </ds:schemaRefs>
-</ds:datastoreItem>
-</file>
-
-<file path=customXml/itemProps3.xml><?xml version="1.0" encoding="utf-8"?>
-<ds:datastoreItem xmlns:ds="http://schemas.openxmlformats.org/officeDocument/2006/customXml" ds:itemID="{2FA1C4FC-8415-4BF3-9F42-41DE68C426A1}">
-  <ds:schemaRefs>
-    <ds:schemaRef ds:uri="http://schemas.microsoft.com/office/2006/metadata/properties"/>
-    <ds:schemaRef ds:uri="http://schemas.microsoft.com/office/infopath/2007/PartnerControls"/>
-    <ds:schemaRef ds:uri="http://schemas.microsoft.com/sharepoint/v3"/>
-    <ds:schemaRef ds:uri="230e9df3-be65-4c73-a93b-d1236ebd677e"/>
-    <ds:schemaRef ds:uri="71af3243-3dd4-4a8d-8c0d-dd76da1f02a5"/>
-    <ds:schemaRef ds:uri="16c05727-aa75-4e4a-9b5f-8a80a1165891"/>
-  </ds:schemaRefs>
-</ds:datastoreItem>
-</file>
-
 <file path=docMetadata/LabelInfo.xml><?xml version="1.0" encoding="utf-8"?>
 <clbl:labelList xmlns:clbl="http://schemas.microsoft.com/office/2020/mipLabelMetadata"/>
 </file>
</xml_diff>

<commit_message>
Replaced word CV to pdf
</commit_message>
<xml_diff>
--- a/Serhii Kozlov CV.docx
+++ b/Serhii Kozlov CV.docx
@@ -756,25 +756,14 @@
         </w:rPr>
         <w:t>Version control (</w:t>
       </w:r>
-      <w:proofErr w:type="spellStart"/>
-      <w:r>
-        <w:rPr>
-          <w:rFonts w:ascii="Cambria" w:hAnsi="Cambria" w:cs="Times New Roman"/>
-          <w:color w:val="000000" w:themeColor="text1"/>
-          <w:sz w:val="24"/>
-          <w:szCs w:val="24"/>
-        </w:rPr>
-        <w:t>GitKraken</w:t>
-      </w:r>
-      <w:proofErr w:type="spellEnd"/>
-      <w:r>
-        <w:rPr>
-          <w:rFonts w:ascii="Cambria" w:hAnsi="Cambria" w:cs="Times New Roman"/>
-          <w:color w:val="000000" w:themeColor="text1"/>
-          <w:sz w:val="24"/>
-          <w:szCs w:val="24"/>
-        </w:rPr>
-        <w:t>, Git Bash</w:t>
+      <w:r>
+        <w:rPr>
+          <w:rFonts w:ascii="Cambria" w:hAnsi="Cambria" w:cs="Times New Roman"/>
+          <w:color w:val="000000" w:themeColor="text1"/>
+          <w:sz w:val="24"/>
+          <w:szCs w:val="24"/>
+        </w:rPr>
+        <w:t>GitKraken, Git Bash</w:t>
       </w:r>
       <w:r>
         <w:rPr>
@@ -1154,25 +1143,14 @@
         </w:rPr>
         <w:t xml:space="preserve"> </w:t>
       </w:r>
-      <w:proofErr w:type="spellStart"/>
-      <w:r>
-        <w:rPr>
-          <w:rFonts w:ascii="Cambria" w:hAnsi="Cambria" w:cs="Times New Roman"/>
-          <w:color w:val="000000" w:themeColor="text1"/>
-          <w:sz w:val="24"/>
-          <w:szCs w:val="24"/>
-        </w:rPr>
-        <w:t>Organising</w:t>
-      </w:r>
-      <w:proofErr w:type="spellEnd"/>
-      <w:r>
-        <w:rPr>
-          <w:rFonts w:ascii="Cambria" w:hAnsi="Cambria" w:cs="Times New Roman"/>
-          <w:color w:val="000000" w:themeColor="text1"/>
-          <w:sz w:val="24"/>
-          <w:szCs w:val="24"/>
-        </w:rPr>
-        <w:t xml:space="preserve"> </w:t>
+      <w:r>
+        <w:rPr>
+          <w:rFonts w:ascii="Cambria" w:hAnsi="Cambria" w:cs="Times New Roman"/>
+          <w:color w:val="000000" w:themeColor="text1"/>
+          <w:sz w:val="24"/>
+          <w:szCs w:val="24"/>
+        </w:rPr>
+        <w:t xml:space="preserve">Organising </w:t>
       </w:r>
       <w:r>
         <w:rPr>
@@ -1200,6 +1178,15 @@
           <w:szCs w:val="24"/>
         </w:rPr>
         <w:t>, Agile development with SCRUM</w:t>
+      </w:r>
+      <w:r>
+        <w:rPr>
+          <w:rFonts w:ascii="Cambria" w:hAnsi="Cambria" w:cs="Times New Roman"/>
+          <w:color w:val="000000" w:themeColor="text1"/>
+          <w:sz w:val="24"/>
+          <w:szCs w:val="24"/>
+        </w:rPr>
+        <w:t>,</w:t>
       </w:r>
       <w:r>
         <w:rPr>
@@ -1333,7 +1320,25 @@
           <w:sz w:val="24"/>
           <w:szCs w:val="24"/>
         </w:rPr>
-        <w:t>Managed online parcel processing and stockroom organization. Assisted with inventory management and supported customers on the shop floor</w:t>
+        <w:t>Managed online parcel processing and stockroom organi</w:t>
+      </w:r>
+      <w:r>
+        <w:rPr>
+          <w:rFonts w:ascii="Cambria" w:hAnsi="Cambria" w:cs="Times New Roman"/>
+          <w:color w:val="000000" w:themeColor="text1"/>
+          <w:sz w:val="24"/>
+          <w:szCs w:val="24"/>
+        </w:rPr>
+        <w:t>s</w:t>
+      </w:r>
+      <w:r>
+        <w:rPr>
+          <w:rFonts w:ascii="Cambria" w:hAnsi="Cambria" w:cs="Times New Roman"/>
+          <w:color w:val="000000" w:themeColor="text1"/>
+          <w:sz w:val="24"/>
+          <w:szCs w:val="24"/>
+        </w:rPr>
+        <w:t>ation. Assisted with inventory management and supported customers on the shop floor</w:t>
       </w:r>
     </w:p>
     <w:p>
@@ -1391,23 +1396,13 @@
           <w:color w:val="000000" w:themeColor="text1"/>
         </w:rPr>
       </w:pPr>
-      <w:proofErr w:type="gramStart"/>
       <w:r>
         <w:rPr>
           <w:rStyle w:val="Emphasis"/>
           <w:rFonts w:ascii="Cambria" w:hAnsi="Cambria" w:cs="Times New Roman"/>
           <w:color w:val="000000" w:themeColor="text1"/>
         </w:rPr>
-        <w:t>Develop</w:t>
-      </w:r>
-      <w:proofErr w:type="gramEnd"/>
-      <w:r>
-        <w:rPr>
-          <w:rStyle w:val="Emphasis"/>
-          <w:rFonts w:ascii="Cambria" w:hAnsi="Cambria" w:cs="Times New Roman"/>
-          <w:color w:val="000000" w:themeColor="text1"/>
-        </w:rPr>
-        <w:t>: Brighton</w:t>
+        <w:t>Develop: Brighton</w:t>
       </w:r>
       <w:r>
         <w:rPr>
@@ -1443,9 +1438,8 @@
           <w:bCs/>
           <w:color w:val="000000" w:themeColor="text1"/>
         </w:rPr>
-        <w:t xml:space="preserve">Assisted with attendee navigation and talks </w:t>
-      </w:r>
-      <w:proofErr w:type="spellStart"/>
+        <w:t>Assisted with attendee navigation and talks organi</w:t>
+      </w:r>
       <w:r>
         <w:rPr>
           <w:rStyle w:val="Emphasis"/>
@@ -1454,7 +1448,7 @@
           <w:bCs/>
           <w:color w:val="000000" w:themeColor="text1"/>
         </w:rPr>
-        <w:t>organi</w:t>
+        <w:t>s</w:t>
       </w:r>
       <w:r>
         <w:rPr>
@@ -1464,28 +1458,7 @@
           <w:bCs/>
           <w:color w:val="000000" w:themeColor="text1"/>
         </w:rPr>
-        <w:t>s</w:t>
-      </w:r>
-      <w:r>
-        <w:rPr>
-          <w:rStyle w:val="Emphasis"/>
-          <w:rFonts w:ascii="Cambria" w:hAnsi="Cambria" w:cs="Times New Roman"/>
-          <w:b w:val="0"/>
-          <w:bCs/>
-          <w:color w:val="000000" w:themeColor="text1"/>
-        </w:rPr>
-        <w:t>ation</w:t>
-      </w:r>
-      <w:proofErr w:type="spellEnd"/>
-      <w:r>
-        <w:rPr>
-          <w:rStyle w:val="Emphasis"/>
-          <w:rFonts w:ascii="Cambria" w:hAnsi="Cambria" w:cs="Times New Roman"/>
-          <w:b w:val="0"/>
-          <w:bCs/>
-          <w:color w:val="000000" w:themeColor="text1"/>
-        </w:rPr>
-        <w:t xml:space="preserve"> at an event with 5000 attendees, working as part of a 30-member team</w:t>
+        <w:t>ation at an event with 5000 attendees, working as part of a 30-member team</w:t>
       </w:r>
     </w:p>
     <w:p>
@@ -2910,6 +2883,7 @@
   <w:style w:type="character" w:default="1" w:styleId="DefaultParagraphFont">
     <w:name w:val="Default Paragraph Font"/>
     <w:uiPriority w:val="1"/>
+    <w:semiHidden/>
     <w:unhideWhenUsed/>
   </w:style>
   <w:style w:type="table" w:default="1" w:styleId="TableNormal">
@@ -3471,42 +3445,6 @@
 </file>
 
 <file path=customXml/item1.xml><?xml version="1.0" encoding="utf-8"?>
-<p:properties xmlns:p="http://schemas.microsoft.com/office/2006/metadata/properties" xmlns:xsi="http://www.w3.org/2001/XMLSchema-instance" xmlns:pc="http://schemas.microsoft.com/office/infopath/2007/PartnerControls">
-  <documentManagement>
-    <_ip_UnifiedCompliancePolicyUIAction xmlns="http://schemas.microsoft.com/sharepoint/v3" xsi:nil="true"/>
-    <_ip_UnifiedCompliancePolicyProperties xmlns="http://schemas.microsoft.com/sharepoint/v3" xsi:nil="true"/>
-    <TaxCatchAll xmlns="230e9df3-be65-4c73-a93b-d1236ebd677e" xsi:nil="true"/>
-    <ImageTagsTaxHTField xmlns="71af3243-3dd4-4a8d-8c0d-dd76da1f02a5">
-      <Terms xmlns="http://schemas.microsoft.com/office/infopath/2007/PartnerControls"/>
-    </ImageTagsTaxHTField>
-    <Image xmlns="71af3243-3dd4-4a8d-8c0d-dd76da1f02a5">
-      <Url xsi:nil="true"/>
-      <Description xsi:nil="true"/>
-    </Image>
-    <Status xmlns="71af3243-3dd4-4a8d-8c0d-dd76da1f02a5">Not started</Status>
-    <Background xmlns="71af3243-3dd4-4a8d-8c0d-dd76da1f02a5">false</Background>
-    <MediaServiceKeyPoints xmlns="71af3243-3dd4-4a8d-8c0d-dd76da1f02a5" xsi:nil="true"/>
-    <SharedWithUsers xmlns="16c05727-aa75-4e4a-9b5f-8a80a1165891">
-      <UserInfo>
-        <DisplayName/>
-        <AccountId xsi:nil="true"/>
-        <AccountType/>
-      </UserInfo>
-    </SharedWithUsers>
-  </documentManagement>
-</p:properties>
-</file>
-
-<file path=customXml/item2.xml><?xml version="1.0" encoding="utf-8"?>
-<?mso-contentType ?>
-<FormTemplates xmlns="http://schemas.microsoft.com/sharepoint/v3/contenttype/forms">
-  <Display>DocumentLibraryForm</Display>
-  <Edit>DocumentLibraryForm</Edit>
-  <New>DocumentLibraryForm</New>
-</FormTemplates>
-</file>
-
-<file path=customXml/item3.xml><?xml version="1.0" encoding="utf-8"?>
 <ct:contentTypeSchema xmlns:ct="http://schemas.microsoft.com/office/2006/metadata/contentType" xmlns:ma="http://schemas.microsoft.com/office/2006/metadata/properties/metaAttributes" ct:_="" ma:_="" ma:contentTypeName="Document" ma:contentTypeID="0x01010079F111ED35F8CC479449609E8A0923A6" ma:contentTypeVersion="30" ma:contentTypeDescription="Create a new document." ma:contentTypeScope="" ma:versionID="cec0622158e8f13124e9e8fd4de31bd1">
   <xsd:schema xmlns:xsd="http://www.w3.org/2001/XMLSchema" xmlns:xs="http://www.w3.org/2001/XMLSchema" xmlns:p="http://schemas.microsoft.com/office/2006/metadata/properties" xmlns:ns1="http://schemas.microsoft.com/sharepoint/v3" xmlns:ns2="71af3243-3dd4-4a8d-8c0d-dd76da1f02a5" xmlns:ns3="16c05727-aa75-4e4a-9b5f-8a80a1165891" xmlns:ns4="230e9df3-be65-4c73-a93b-d1236ebd677e" targetNamespace="http://schemas.microsoft.com/office/2006/metadata/properties" ma:root="true" ma:fieldsID="3b52f30ab005d15df08657af532e6e38" ns1:_="" ns2:_="" ns3:_="" ns4:_="">
     <xsd:import namespace="http://schemas.microsoft.com/sharepoint/v3"/>
@@ -3824,28 +3762,43 @@
 </ct:contentTypeSchema>
 </file>
 
-<file path=customXml/itemProps1.xml><?xml version="1.0" encoding="utf-8"?>
-<ds:datastoreItem xmlns:ds="http://schemas.openxmlformats.org/officeDocument/2006/customXml" ds:itemID="{2FA1C4FC-8415-4BF3-9F42-41DE68C426A1}">
-  <ds:schemaRefs>
-    <ds:schemaRef ds:uri="http://schemas.microsoft.com/office/2006/metadata/properties"/>
-    <ds:schemaRef ds:uri="http://schemas.microsoft.com/office/infopath/2007/PartnerControls"/>
-    <ds:schemaRef ds:uri="http://schemas.microsoft.com/sharepoint/v3"/>
-    <ds:schemaRef ds:uri="230e9df3-be65-4c73-a93b-d1236ebd677e"/>
-    <ds:schemaRef ds:uri="71af3243-3dd4-4a8d-8c0d-dd76da1f02a5"/>
-    <ds:schemaRef ds:uri="16c05727-aa75-4e4a-9b5f-8a80a1165891"/>
-  </ds:schemaRefs>
-</ds:datastoreItem>
+<file path=customXml/item2.xml><?xml version="1.0" encoding="utf-8"?>
+<?mso-contentType ?>
+<FormTemplates xmlns="http://schemas.microsoft.com/sharepoint/v3/contenttype/forms">
+  <Display>DocumentLibraryForm</Display>
+  <Edit>DocumentLibraryForm</Edit>
+  <New>DocumentLibraryForm</New>
+</FormTemplates>
 </file>
 
-<file path=customXml/itemProps2.xml><?xml version="1.0" encoding="utf-8"?>
-<ds:datastoreItem xmlns:ds="http://schemas.openxmlformats.org/officeDocument/2006/customXml" ds:itemID="{F8158BE5-FF4A-47EA-ABCC-F2FC8C69734F}">
-  <ds:schemaRefs>
-    <ds:schemaRef ds:uri="http://schemas.microsoft.com/sharepoint/v3/contenttype/forms"/>
-  </ds:schemaRefs>
-</ds:datastoreItem>
+<file path=customXml/item3.xml><?xml version="1.0" encoding="utf-8"?>
+<p:properties xmlns:p="http://schemas.microsoft.com/office/2006/metadata/properties" xmlns:xsi="http://www.w3.org/2001/XMLSchema-instance" xmlns:pc="http://schemas.microsoft.com/office/infopath/2007/PartnerControls">
+  <documentManagement>
+    <_ip_UnifiedCompliancePolicyUIAction xmlns="http://schemas.microsoft.com/sharepoint/v3" xsi:nil="true"/>
+    <_ip_UnifiedCompliancePolicyProperties xmlns="http://schemas.microsoft.com/sharepoint/v3" xsi:nil="true"/>
+    <TaxCatchAll xmlns="230e9df3-be65-4c73-a93b-d1236ebd677e" xsi:nil="true"/>
+    <ImageTagsTaxHTField xmlns="71af3243-3dd4-4a8d-8c0d-dd76da1f02a5">
+      <Terms xmlns="http://schemas.microsoft.com/office/infopath/2007/PartnerControls"/>
+    </ImageTagsTaxHTField>
+    <Image xmlns="71af3243-3dd4-4a8d-8c0d-dd76da1f02a5">
+      <Url xsi:nil="true"/>
+      <Description xsi:nil="true"/>
+    </Image>
+    <Status xmlns="71af3243-3dd4-4a8d-8c0d-dd76da1f02a5">Not started</Status>
+    <Background xmlns="71af3243-3dd4-4a8d-8c0d-dd76da1f02a5">false</Background>
+    <MediaServiceKeyPoints xmlns="71af3243-3dd4-4a8d-8c0d-dd76da1f02a5" xsi:nil="true"/>
+    <SharedWithUsers xmlns="16c05727-aa75-4e4a-9b5f-8a80a1165891">
+      <UserInfo>
+        <DisplayName/>
+        <AccountId xsi:nil="true"/>
+        <AccountType/>
+      </UserInfo>
+    </SharedWithUsers>
+  </documentManagement>
+</p:properties>
 </file>
 
-<file path=customXml/itemProps3.xml><?xml version="1.0" encoding="utf-8"?>
+<file path=customXml/itemProps1.xml><?xml version="1.0" encoding="utf-8"?>
 <ds:datastoreItem xmlns:ds="http://schemas.openxmlformats.org/officeDocument/2006/customXml" ds:itemID="{E334ADCA-0391-45BE-A0B8-AA9AA9016254}">
   <ds:schemaRefs>
     <ds:schemaRef ds:uri="http://schemas.microsoft.com/office/2006/metadata/contentType"/>
@@ -3866,6 +3819,27 @@
 </ds:datastoreItem>
 </file>
 
+<file path=customXml/itemProps2.xml><?xml version="1.0" encoding="utf-8"?>
+<ds:datastoreItem xmlns:ds="http://schemas.openxmlformats.org/officeDocument/2006/customXml" ds:itemID="{F8158BE5-FF4A-47EA-ABCC-F2FC8C69734F}">
+  <ds:schemaRefs>
+    <ds:schemaRef ds:uri="http://schemas.microsoft.com/sharepoint/v3/contenttype/forms"/>
+  </ds:schemaRefs>
+</ds:datastoreItem>
+</file>
+
+<file path=customXml/itemProps3.xml><?xml version="1.0" encoding="utf-8"?>
+<ds:datastoreItem xmlns:ds="http://schemas.openxmlformats.org/officeDocument/2006/customXml" ds:itemID="{2FA1C4FC-8415-4BF3-9F42-41DE68C426A1}">
+  <ds:schemaRefs>
+    <ds:schemaRef ds:uri="http://schemas.microsoft.com/office/2006/metadata/properties"/>
+    <ds:schemaRef ds:uri="http://schemas.microsoft.com/office/infopath/2007/PartnerControls"/>
+    <ds:schemaRef ds:uri="http://schemas.microsoft.com/sharepoint/v3"/>
+    <ds:schemaRef ds:uri="230e9df3-be65-4c73-a93b-d1236ebd677e"/>
+    <ds:schemaRef ds:uri="71af3243-3dd4-4a8d-8c0d-dd76da1f02a5"/>
+    <ds:schemaRef ds:uri="16c05727-aa75-4e4a-9b5f-8a80a1165891"/>
+  </ds:schemaRefs>
+</ds:datastoreItem>
+</file>
+
 <file path=docMetadata/LabelInfo.xml><?xml version="1.0" encoding="utf-8"?>
 <clbl:labelList xmlns:clbl="http://schemas.microsoft.com/office/2020/mipLabelMetadata"/>
 </file>
</xml_diff>

<commit_message>
Edit video and CV
</commit_message>
<xml_diff>
--- a/Serhii Kozlov CV.docx
+++ b/Serhii Kozlov CV.docx
@@ -104,7 +104,16 @@
           <w:bCs/>
           <w:color w:val="000000" w:themeColor="text1"/>
         </w:rPr>
-        <w:t>Adress:</w:t>
+        <w:t>Address</w:t>
+      </w:r>
+      <w:r>
+        <w:rPr>
+          <w:rFonts w:ascii="Cambria" w:hAnsi="Cambria" w:cs="Times New Roman"/>
+          <w:b/>
+          <w:bCs/>
+          <w:color w:val="000000" w:themeColor="text1"/>
+        </w:rPr>
+        <w:t>:</w:t>
       </w:r>
       <w:r>
         <w:rPr>
@@ -195,10 +204,12 @@
     </w:p>
     <w:p>
       <w:pPr>
-        <w:pStyle w:val="Space"/>
-        <w:rPr>
-          <w:rFonts w:ascii="Cambria" w:hAnsi="Cambria" w:cs="Times New Roman"/>
-          <w:color w:val="000000" w:themeColor="text1"/>
+        <w:pStyle w:val="Heading1"/>
+        <w:rPr>
+          <w:rFonts w:ascii="Cambria" w:hAnsi="Cambria" w:cs="Times New Roman"/>
+          <w:color w:val="002C56" w:themeColor="accent1"/>
+          <w:sz w:val="14"/>
+          <w:szCs w:val="14"/>
         </w:rPr>
       </w:pPr>
     </w:p>
@@ -298,7 +309,61 @@
           <w:sz w:val="24"/>
           <w:szCs w:val="24"/>
         </w:rPr>
-        <w:t>3D game inspired by PAC-MAN. Created using unity engine as a group project for first year</w:t>
+        <w:t xml:space="preserve">3D game inspired by PAC-MAN. Created using </w:t>
+      </w:r>
+      <w:r>
+        <w:rPr>
+          <w:rFonts w:ascii="Cambria" w:hAnsi="Cambria" w:cs="Times New Roman"/>
+          <w:color w:val="000000" w:themeColor="text1"/>
+          <w:sz w:val="24"/>
+          <w:szCs w:val="24"/>
+        </w:rPr>
+        <w:t>Unity</w:t>
+      </w:r>
+      <w:r>
+        <w:rPr>
+          <w:rFonts w:ascii="Cambria" w:hAnsi="Cambria" w:cs="Times New Roman"/>
+          <w:color w:val="000000" w:themeColor="text1"/>
+          <w:sz w:val="24"/>
+          <w:szCs w:val="24"/>
+        </w:rPr>
+        <w:t xml:space="preserve"> </w:t>
+      </w:r>
+      <w:r>
+        <w:rPr>
+          <w:rFonts w:ascii="Cambria" w:hAnsi="Cambria" w:cs="Times New Roman"/>
+          <w:color w:val="000000" w:themeColor="text1"/>
+          <w:sz w:val="24"/>
+          <w:szCs w:val="24"/>
+        </w:rPr>
+        <w:t>e</w:t>
+      </w:r>
+      <w:r>
+        <w:rPr>
+          <w:rFonts w:ascii="Cambria" w:hAnsi="Cambria" w:cs="Times New Roman"/>
+          <w:color w:val="000000" w:themeColor="text1"/>
+          <w:sz w:val="24"/>
+          <w:szCs w:val="24"/>
+        </w:rPr>
+        <w:t xml:space="preserve">ngine as a group project for </w:t>
+      </w:r>
+      <w:r>
+        <w:rPr>
+          <w:rFonts w:ascii="Cambria" w:hAnsi="Cambria" w:cs="Times New Roman"/>
+          <w:color w:val="000000" w:themeColor="text1"/>
+          <w:sz w:val="24"/>
+          <w:szCs w:val="24"/>
+        </w:rPr>
+        <w:t xml:space="preserve">the </w:t>
+      </w:r>
+      <w:r>
+        <w:rPr>
+          <w:rFonts w:ascii="Cambria" w:hAnsi="Cambria" w:cs="Times New Roman"/>
+          <w:color w:val="000000" w:themeColor="text1"/>
+          <w:sz w:val="24"/>
+          <w:szCs w:val="24"/>
+        </w:rPr>
+        <w:t>first year</w:t>
       </w:r>
     </w:p>
     <w:p>
@@ -638,6 +703,26 @@
           <w:sz w:val="24"/>
           <w:szCs w:val="24"/>
         </w:rPr>
+        <w:t>Usage of interfaces and event dispatchers</w:t>
+      </w:r>
+    </w:p>
+    <w:p>
+      <w:pPr>
+        <w:pStyle w:val="ListBullet"/>
+        <w:rPr>
+          <w:rFonts w:ascii="Cambria" w:hAnsi="Cambria" w:cs="Times New Roman"/>
+          <w:color w:val="000000" w:themeColor="text1"/>
+          <w:sz w:val="24"/>
+          <w:szCs w:val="24"/>
+        </w:rPr>
+      </w:pPr>
+      <w:r>
+        <w:rPr>
+          <w:rFonts w:ascii="Cambria" w:hAnsi="Cambria" w:cs="Times New Roman"/>
+          <w:color w:val="000000" w:themeColor="text1"/>
+          <w:sz w:val="24"/>
+          <w:szCs w:val="24"/>
+        </w:rPr>
         <w:t>In development</w:t>
       </w:r>
     </w:p>
@@ -675,21 +760,482 @@
       </w:pPr>
       <w:r>
         <w:rPr>
+          <w:rFonts w:ascii="Cambria" w:hAnsi="Cambria" w:cs="Times New Roman"/>
+          <w:b w:val="0"/>
+          <w:bCs/>
+          <w:noProof/>
+          <w:color w:val="000000" w:themeColor="text1"/>
+          <w:sz w:val="24"/>
+        </w:rPr>
+        <mc:AlternateContent>
+          <mc:Choice Requires="wps">
+            <w:drawing>
+              <wp:anchor distT="45720" distB="45720" distL="114300" distR="114300" simplePos="0" relativeHeight="251659264" behindDoc="1" locked="0" layoutInCell="1" allowOverlap="1" wp14:anchorId="2706D8C4" wp14:editId="65B7FEEF">
+                <wp:simplePos x="0" y="0"/>
+                <wp:positionH relativeFrom="margin">
+                  <wp:posOffset>3157220</wp:posOffset>
+                </wp:positionH>
+                <wp:positionV relativeFrom="paragraph">
+                  <wp:posOffset>244384</wp:posOffset>
+                </wp:positionV>
+                <wp:extent cx="3803073" cy="1149639"/>
+                <wp:effectExtent l="0" t="0" r="26035" b="12700"/>
+                <wp:wrapNone/>
+                <wp:docPr id="217" name="Text Box 2"/>
+                <wp:cNvGraphicFramePr>
+                  <a:graphicFrameLocks xmlns:a="http://schemas.openxmlformats.org/drawingml/2006/main"/>
+                </wp:cNvGraphicFramePr>
+                <a:graphic xmlns:a="http://schemas.openxmlformats.org/drawingml/2006/main">
+                  <a:graphicData uri="http://schemas.microsoft.com/office/word/2010/wordprocessingShape">
+                    <wps:wsp>
+                      <wps:cNvSpPr txBox="1">
+                        <a:spLocks noChangeArrowheads="1"/>
+                      </wps:cNvSpPr>
+                      <wps:spPr bwMode="auto">
+                        <a:xfrm>
+                          <a:off x="0" y="0"/>
+                          <a:ext cx="3803073" cy="1149639"/>
+                        </a:xfrm>
+                        <a:prstGeom prst="rect">
+                          <a:avLst/>
+                        </a:prstGeom>
+                        <a:solidFill>
+                          <a:srgbClr val="FFFFFF"/>
+                        </a:solidFill>
+                        <a:ln w="9525">
+                          <a:solidFill>
+                            <a:schemeClr val="bg1"/>
+                          </a:solidFill>
+                          <a:miter lim="800000"/>
+                          <a:headEnd/>
+                          <a:tailEnd/>
+                        </a:ln>
+                      </wps:spPr>
+                      <wps:txbx>
+                        <w:txbxContent>
+                          <w:p>
+                            <w:pPr>
+                              <w:spacing w:line="276" w:lineRule="auto"/>
+                              <w:rPr>
+                                <w:color w:val="000000" w:themeColor="text1"/>
+                              </w:rPr>
+                            </w:pPr>
+                            <w:r>
+                              <w:rPr>
+                                <w:rFonts w:ascii="Cambria" w:hAnsi="Cambria" w:cs="Times New Roman"/>
+                                <w:b/>
+                                <w:bCs/>
+                                <w:color w:val="000000" w:themeColor="text1"/>
+                                <w:sz w:val="24"/>
+                                <w:szCs w:val="24"/>
+                              </w:rPr>
+                              <w:t>Soft</w:t>
+                            </w:r>
+                            <w:r>
+                              <w:rPr>
+                                <w:rFonts w:ascii="Cambria" w:hAnsi="Cambria" w:cs="Times New Roman"/>
+                                <w:b/>
+                                <w:bCs/>
+                                <w:color w:val="000000" w:themeColor="text1"/>
+                                <w:sz w:val="24"/>
+                                <w:szCs w:val="24"/>
+                              </w:rPr>
+                              <w:t xml:space="preserve"> skills</w:t>
+                            </w:r>
+                            <w:r>
+                              <w:rPr>
+                                <w:rFonts w:ascii="Cambria" w:hAnsi="Cambria" w:cs="Times New Roman"/>
+                                <w:b/>
+                                <w:bCs/>
+                                <w:color w:val="000000" w:themeColor="text1"/>
+                                <w:sz w:val="24"/>
+                                <w:szCs w:val="24"/>
+                              </w:rPr>
+                              <w:t>:</w:t>
+                            </w:r>
+                            <w:r>
+                              <w:rPr>
+                                <w:rFonts w:ascii="Cambria" w:hAnsi="Cambria" w:cs="Times New Roman"/>
+                                <w:b/>
+                                <w:bCs/>
+                                <w:color w:val="000000" w:themeColor="text1"/>
+                                <w:sz w:val="24"/>
+                                <w:szCs w:val="24"/>
+                              </w:rPr>
+                              <w:t xml:space="preserve"> </w:t>
+                            </w:r>
+                          </w:p>
+                          <w:p>
+                            <w:pPr>
+                              <w:spacing w:line="240" w:lineRule="auto"/>
+                              <w:rPr>
+                                <w:rFonts w:ascii="Cambria" w:hAnsi="Cambria" w:cs="Times New Roman"/>
+                                <w:color w:val="000000" w:themeColor="text1"/>
+                                <w:sz w:val="24"/>
+                                <w:szCs w:val="24"/>
+                              </w:rPr>
+                            </w:pPr>
+                            <w:r>
+                              <w:rPr>
+                                <w:rFonts w:ascii="Cambria" w:hAnsi="Cambria" w:cs="Times New Roman"/>
+                                <w:color w:val="000000" w:themeColor="text1"/>
+                                <w:sz w:val="24"/>
+                                <w:szCs w:val="24"/>
+                              </w:rPr>
+                              <w:t>-</w:t>
+                            </w:r>
+                            <w:r>
+                              <w:rPr>
+                                <w:rFonts w:ascii="Cambria" w:hAnsi="Cambria" w:cs="Times New Roman"/>
+                                <w:color w:val="000000" w:themeColor="text1"/>
+                                <w:sz w:val="24"/>
+                                <w:szCs w:val="24"/>
+                              </w:rPr>
+                              <w:t xml:space="preserve"> </w:t>
+                            </w:r>
+                            <w:r>
+                              <w:rPr>
+                                <w:rFonts w:ascii="Cambria" w:hAnsi="Cambria" w:cs="Times New Roman"/>
+                                <w:color w:val="000000" w:themeColor="text1"/>
+                                <w:sz w:val="24"/>
+                                <w:szCs w:val="24"/>
+                              </w:rPr>
+                              <w:t>Working on multiple projects in teams</w:t>
+                            </w:r>
+                          </w:p>
+                          <w:p>
+                            <w:pPr>
+                              <w:spacing w:line="240" w:lineRule="auto"/>
+                              <w:rPr>
+                                <w:rFonts w:ascii="Cambria" w:hAnsi="Cambria" w:cs="Times New Roman"/>
+                                <w:color w:val="000000" w:themeColor="text1"/>
+                                <w:sz w:val="24"/>
+                                <w:szCs w:val="24"/>
+                              </w:rPr>
+                            </w:pPr>
+                            <w:r>
+                              <w:rPr>
+                                <w:rFonts w:ascii="Cambria" w:hAnsi="Cambria" w:cs="Times New Roman"/>
+                                <w:color w:val="000000" w:themeColor="text1"/>
+                                <w:sz w:val="24"/>
+                                <w:szCs w:val="24"/>
+                              </w:rPr>
+                              <w:t xml:space="preserve">- </w:t>
+                            </w:r>
+                            <w:r>
+                              <w:rPr>
+                                <w:rFonts w:ascii="Cambria" w:hAnsi="Cambria" w:cs="Times New Roman"/>
+                                <w:color w:val="000000" w:themeColor="text1"/>
+                                <w:sz w:val="24"/>
+                                <w:szCs w:val="24"/>
+                              </w:rPr>
+                              <w:t>Agile development with SCRUM</w:t>
+                            </w:r>
+                          </w:p>
+                          <w:p>
+                            <w:pPr>
+                              <w:spacing w:line="240" w:lineRule="auto"/>
+                              <w:rPr>
+                                <w:rFonts w:ascii="Cambria" w:hAnsi="Cambria" w:cs="Times New Roman"/>
+                                <w:color w:val="000000" w:themeColor="text1"/>
+                                <w:sz w:val="24"/>
+                                <w:szCs w:val="24"/>
+                              </w:rPr>
+                            </w:pPr>
+                            <w:r>
+                              <w:rPr>
+                                <w:rFonts w:ascii="Cambria" w:hAnsi="Cambria" w:cs="Times New Roman"/>
+                                <w:color w:val="000000" w:themeColor="text1"/>
+                                <w:sz w:val="24"/>
+                                <w:szCs w:val="24"/>
+                              </w:rPr>
+                              <w:t xml:space="preserve">- </w:t>
+                            </w:r>
+                            <w:r>
+                              <w:rPr>
+                                <w:rFonts w:ascii="Cambria" w:hAnsi="Cambria" w:cs="Times New Roman"/>
+                                <w:color w:val="000000" w:themeColor="text1"/>
+                                <w:sz w:val="24"/>
+                                <w:szCs w:val="24"/>
+                              </w:rPr>
+                              <w:t>Organising tabletop society in University of Greenwich</w:t>
+                            </w:r>
+                          </w:p>
+                          <w:p>
+                            <w:pPr>
+                              <w:spacing w:line="240" w:lineRule="auto"/>
+                              <w:rPr>
+                                <w:rFonts w:ascii="Cambria" w:hAnsi="Cambria" w:cs="Times New Roman"/>
+                                <w:color w:val="000000" w:themeColor="text1"/>
+                                <w:sz w:val="24"/>
+                                <w:szCs w:val="24"/>
+                              </w:rPr>
+                            </w:pPr>
+                            <w:r>
+                              <w:rPr>
+                                <w:rFonts w:ascii="Cambria" w:hAnsi="Cambria" w:cs="Times New Roman"/>
+                                <w:color w:val="000000" w:themeColor="text1"/>
+                                <w:sz w:val="24"/>
+                                <w:szCs w:val="24"/>
+                              </w:rPr>
+                              <w:t>- Languages: English</w:t>
+                            </w:r>
+                            <w:r>
+                              <w:rPr>
+                                <w:rFonts w:ascii="Cambria" w:hAnsi="Cambria" w:cs="Times New Roman"/>
+                                <w:color w:val="000000" w:themeColor="text1"/>
+                                <w:sz w:val="24"/>
+                                <w:szCs w:val="24"/>
+                              </w:rPr>
+                              <w:t>, Ukrainian, Russian</w:t>
+                            </w:r>
+                          </w:p>
+                          <w:p>
+                            <w:pPr>
+                              <w:rPr>
+                                <w:rFonts w:ascii="Cambria" w:hAnsi="Cambria"/>
+                                <w:color w:val="000000" w:themeColor="text1"/>
+                                <w:sz w:val="24"/>
+                                <w:szCs w:val="24"/>
+                              </w:rPr>
+                            </w:pPr>
+                          </w:p>
+                        </w:txbxContent>
+                      </wps:txbx>
+                      <wps:bodyPr rot="0" vert="horz" wrap="square" lIns="91440" tIns="45720" rIns="91440" bIns="45720" anchor="t" anchorCtr="0">
+                        <a:noAutofit/>
+                      </wps:bodyPr>
+                    </wps:wsp>
+                  </a:graphicData>
+                </a:graphic>
+                <wp14:sizeRelH relativeFrom="margin">
+                  <wp14:pctWidth>0</wp14:pctWidth>
+                </wp14:sizeRelH>
+                <wp14:sizeRelV relativeFrom="margin">
+                  <wp14:pctHeight>0</wp14:pctHeight>
+                </wp14:sizeRelV>
+              </wp:anchor>
+            </w:drawing>
+          </mc:Choice>
+          <mc:Fallback>
+            <w:pict>
+              <v:shapetype w14:anchorId="2706D8C4" id="_x0000_t202" coordsize="21600,21600" o:spt="202" path="m,l,21600r21600,l21600,xe">
+                <v:stroke joinstyle="miter"/>
+                <v:path gradientshapeok="t" o:connecttype="rect"/>
+              </v:shapetype>
+              <v:shape id="Text Box 2" o:spid="_x0000_s1026" type="#_x0000_t202" style="position:absolute;left:0;text-align:left;margin-left:248.6pt;margin-top:19.25pt;width:299.45pt;height:90.5pt;z-index:-251657216;visibility:visible;mso-wrap-style:square;mso-width-percent:0;mso-height-percent:0;mso-wrap-distance-left:9pt;mso-wrap-distance-top:3.6pt;mso-wrap-distance-right:9pt;mso-wrap-distance-bottom:3.6pt;mso-position-horizontal:absolute;mso-position-horizontal-relative:margin;mso-position-vertical:absolute;mso-position-vertical-relative:text;mso-width-percent:0;mso-height-percent:0;mso-width-relative:margin;mso-height-relative:margin;v-text-anchor:top" o:gfxdata="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" strokecolor="white [3212]">
+                <v:textbox>
+                  <w:txbxContent>
+                    <w:p>
+                      <w:pPr>
+                        <w:spacing w:line="276" w:lineRule="auto"/>
+                        <w:rPr>
+                          <w:color w:val="000000" w:themeColor="text1"/>
+                        </w:rPr>
+                      </w:pPr>
+                      <w:r>
+                        <w:rPr>
+                          <w:rFonts w:ascii="Cambria" w:hAnsi="Cambria" w:cs="Times New Roman"/>
+                          <w:b/>
+                          <w:bCs/>
+                          <w:color w:val="000000" w:themeColor="text1"/>
+                          <w:sz w:val="24"/>
+                          <w:szCs w:val="24"/>
+                        </w:rPr>
+                        <w:t>Soft</w:t>
+                      </w:r>
+                      <w:r>
+                        <w:rPr>
+                          <w:rFonts w:ascii="Cambria" w:hAnsi="Cambria" w:cs="Times New Roman"/>
+                          <w:b/>
+                          <w:bCs/>
+                          <w:color w:val="000000" w:themeColor="text1"/>
+                          <w:sz w:val="24"/>
+                          <w:szCs w:val="24"/>
+                        </w:rPr>
+                        <w:t xml:space="preserve"> skills</w:t>
+                      </w:r>
+                      <w:r>
+                        <w:rPr>
+                          <w:rFonts w:ascii="Cambria" w:hAnsi="Cambria" w:cs="Times New Roman"/>
+                          <w:b/>
+                          <w:bCs/>
+                          <w:color w:val="000000" w:themeColor="text1"/>
+                          <w:sz w:val="24"/>
+                          <w:szCs w:val="24"/>
+                        </w:rPr>
+                        <w:t>:</w:t>
+                      </w:r>
+                      <w:r>
+                        <w:rPr>
+                          <w:rFonts w:ascii="Cambria" w:hAnsi="Cambria" w:cs="Times New Roman"/>
+                          <w:b/>
+                          <w:bCs/>
+                          <w:color w:val="000000" w:themeColor="text1"/>
+                          <w:sz w:val="24"/>
+                          <w:szCs w:val="24"/>
+                        </w:rPr>
+                        <w:t xml:space="preserve"> </w:t>
+                      </w:r>
+                    </w:p>
+                    <w:p>
+                      <w:pPr>
+                        <w:spacing w:line="240" w:lineRule="auto"/>
+                        <w:rPr>
+                          <w:rFonts w:ascii="Cambria" w:hAnsi="Cambria" w:cs="Times New Roman"/>
+                          <w:color w:val="000000" w:themeColor="text1"/>
+                          <w:sz w:val="24"/>
+                          <w:szCs w:val="24"/>
+                        </w:rPr>
+                      </w:pPr>
+                      <w:r>
+                        <w:rPr>
+                          <w:rFonts w:ascii="Cambria" w:hAnsi="Cambria" w:cs="Times New Roman"/>
+                          <w:color w:val="000000" w:themeColor="text1"/>
+                          <w:sz w:val="24"/>
+                          <w:szCs w:val="24"/>
+                        </w:rPr>
+                        <w:t>-</w:t>
+                      </w:r>
+                      <w:r>
+                        <w:rPr>
+                          <w:rFonts w:ascii="Cambria" w:hAnsi="Cambria" w:cs="Times New Roman"/>
+                          <w:color w:val="000000" w:themeColor="text1"/>
+                          <w:sz w:val="24"/>
+                          <w:szCs w:val="24"/>
+                        </w:rPr>
+                        <w:t xml:space="preserve"> </w:t>
+                      </w:r>
+                      <w:r>
+                        <w:rPr>
+                          <w:rFonts w:ascii="Cambria" w:hAnsi="Cambria" w:cs="Times New Roman"/>
+                          <w:color w:val="000000" w:themeColor="text1"/>
+                          <w:sz w:val="24"/>
+                          <w:szCs w:val="24"/>
+                        </w:rPr>
+                        <w:t>Working on multiple projects in teams</w:t>
+                      </w:r>
+                    </w:p>
+                    <w:p>
+                      <w:pPr>
+                        <w:spacing w:line="240" w:lineRule="auto"/>
+                        <w:rPr>
+                          <w:rFonts w:ascii="Cambria" w:hAnsi="Cambria" w:cs="Times New Roman"/>
+                          <w:color w:val="000000" w:themeColor="text1"/>
+                          <w:sz w:val="24"/>
+                          <w:szCs w:val="24"/>
+                        </w:rPr>
+                      </w:pPr>
+                      <w:r>
+                        <w:rPr>
+                          <w:rFonts w:ascii="Cambria" w:hAnsi="Cambria" w:cs="Times New Roman"/>
+                          <w:color w:val="000000" w:themeColor="text1"/>
+                          <w:sz w:val="24"/>
+                          <w:szCs w:val="24"/>
+                        </w:rPr>
+                        <w:t xml:space="preserve">- </w:t>
+                      </w:r>
+                      <w:r>
+                        <w:rPr>
+                          <w:rFonts w:ascii="Cambria" w:hAnsi="Cambria" w:cs="Times New Roman"/>
+                          <w:color w:val="000000" w:themeColor="text1"/>
+                          <w:sz w:val="24"/>
+                          <w:szCs w:val="24"/>
+                        </w:rPr>
+                        <w:t>Agile development with SCRUM</w:t>
+                      </w:r>
+                    </w:p>
+                    <w:p>
+                      <w:pPr>
+                        <w:spacing w:line="240" w:lineRule="auto"/>
+                        <w:rPr>
+                          <w:rFonts w:ascii="Cambria" w:hAnsi="Cambria" w:cs="Times New Roman"/>
+                          <w:color w:val="000000" w:themeColor="text1"/>
+                          <w:sz w:val="24"/>
+                          <w:szCs w:val="24"/>
+                        </w:rPr>
+                      </w:pPr>
+                      <w:r>
+                        <w:rPr>
+                          <w:rFonts w:ascii="Cambria" w:hAnsi="Cambria" w:cs="Times New Roman"/>
+                          <w:color w:val="000000" w:themeColor="text1"/>
+                          <w:sz w:val="24"/>
+                          <w:szCs w:val="24"/>
+                        </w:rPr>
+                        <w:t xml:space="preserve">- </w:t>
+                      </w:r>
+                      <w:r>
+                        <w:rPr>
+                          <w:rFonts w:ascii="Cambria" w:hAnsi="Cambria" w:cs="Times New Roman"/>
+                          <w:color w:val="000000" w:themeColor="text1"/>
+                          <w:sz w:val="24"/>
+                          <w:szCs w:val="24"/>
+                        </w:rPr>
+                        <w:t>Organising tabletop society in University of Greenwich</w:t>
+                      </w:r>
+                    </w:p>
+                    <w:p>
+                      <w:pPr>
+                        <w:spacing w:line="240" w:lineRule="auto"/>
+                        <w:rPr>
+                          <w:rFonts w:ascii="Cambria" w:hAnsi="Cambria" w:cs="Times New Roman"/>
+                          <w:color w:val="000000" w:themeColor="text1"/>
+                          <w:sz w:val="24"/>
+                          <w:szCs w:val="24"/>
+                        </w:rPr>
+                      </w:pPr>
+                      <w:r>
+                        <w:rPr>
+                          <w:rFonts w:ascii="Cambria" w:hAnsi="Cambria" w:cs="Times New Roman"/>
+                          <w:color w:val="000000" w:themeColor="text1"/>
+                          <w:sz w:val="24"/>
+                          <w:szCs w:val="24"/>
+                        </w:rPr>
+                        <w:t>- Languages: English</w:t>
+                      </w:r>
+                      <w:r>
+                        <w:rPr>
+                          <w:rFonts w:ascii="Cambria" w:hAnsi="Cambria" w:cs="Times New Roman"/>
+                          <w:color w:val="000000" w:themeColor="text1"/>
+                          <w:sz w:val="24"/>
+                          <w:szCs w:val="24"/>
+                        </w:rPr>
+                        <w:t>, Ukrainian, Russian</w:t>
+                      </w:r>
+                    </w:p>
+                    <w:p>
+                      <w:pPr>
+                        <w:rPr>
+                          <w:rFonts w:ascii="Cambria" w:hAnsi="Cambria"/>
+                          <w:color w:val="000000" w:themeColor="text1"/>
+                          <w:sz w:val="24"/>
+                          <w:szCs w:val="24"/>
+                        </w:rPr>
+                      </w:pPr>
+                    </w:p>
+                  </w:txbxContent>
+                </v:textbox>
+                <w10:wrap anchorx="margin"/>
+              </v:shape>
+            </w:pict>
+          </mc:Fallback>
+        </mc:AlternateContent>
+      </w:r>
+      <w:r>
+        <w:rPr>
           <w:rFonts w:ascii="Cambria" w:hAnsi="Cambria"/>
           <w:color w:val="002C56" w:themeColor="accent1"/>
           <w:sz w:val="28"/>
           <w:szCs w:val="28"/>
         </w:rPr>
-        <w:t>Technical Skills</w:t>
+        <w:t>Skills</w:t>
       </w:r>
     </w:p>
     <w:p>
       <w:pPr>
-        <w:rPr>
-          <w:rFonts w:ascii="Cambria" w:hAnsi="Cambria" w:cs="Times New Roman"/>
-          <w:color w:val="000000" w:themeColor="text1"/>
-          <w:sz w:val="24"/>
-          <w:szCs w:val="24"/>
+        <w:spacing w:line="276" w:lineRule="auto"/>
+        <w:rPr>
+          <w:color w:val="000000" w:themeColor="text1"/>
         </w:rPr>
       </w:pPr>
       <w:r>
@@ -701,20 +1247,46 @@
           <w:sz w:val="24"/>
           <w:szCs w:val="24"/>
         </w:rPr>
-        <w:t>Programming Languages:</w:t>
-      </w:r>
-      <w:r>
-        <w:rPr>
-          <w:rFonts w:ascii="Cambria" w:hAnsi="Cambria" w:cs="Times New Roman"/>
+        <w:t>Technical</w:t>
+      </w:r>
+      <w:r>
+        <w:rPr>
+          <w:rFonts w:ascii="Cambria" w:hAnsi="Cambria" w:cs="Times New Roman"/>
+          <w:b/>
+          <w:bCs/>
           <w:color w:val="000000" w:themeColor="text1"/>
           <w:sz w:val="24"/>
           <w:szCs w:val="24"/>
         </w:rPr>
-        <w:t xml:space="preserve"> C#, C++, HTML, CSS.</w:t>
+        <w:t xml:space="preserve"> skills</w:t>
+      </w:r>
+      <w:r>
+        <w:rPr>
+          <w:rFonts w:ascii="Cambria" w:hAnsi="Cambria" w:cs="Times New Roman"/>
+          <w:b/>
+          <w:bCs/>
+          <w:color w:val="000000" w:themeColor="text1"/>
+          <w:sz w:val="24"/>
+          <w:szCs w:val="24"/>
+        </w:rPr>
+        <w:t>:</w:t>
+      </w:r>
+      <w:r>
+        <w:rPr>
+          <w:rFonts w:ascii="Cambria" w:hAnsi="Cambria" w:cs="Times New Roman"/>
+          <w:b/>
+          <w:bCs/>
+          <w:color w:val="000000" w:themeColor="text1"/>
+          <w:sz w:val="24"/>
+          <w:szCs w:val="24"/>
+        </w:rPr>
+        <w:t xml:space="preserve"> </w:t>
       </w:r>
     </w:p>
     <w:p>
       <w:pPr>
+        <w:spacing w:line="240" w:lineRule="auto"/>
+        <w:jc w:val="left"/>
         <w:rPr>
           <w:rFonts w:ascii="Cambria" w:hAnsi="Cambria" w:cs="Times New Roman"/>
           <w:color w:val="000000" w:themeColor="text1"/>
@@ -722,6 +1294,62 @@
           <w:szCs w:val="24"/>
         </w:rPr>
       </w:pPr>
+      <w:r>
+        <w:rPr>
+          <w:rFonts w:ascii="Cambria" w:hAnsi="Cambria" w:cs="Times New Roman"/>
+          <w:color w:val="000000" w:themeColor="text1"/>
+          <w:sz w:val="24"/>
+          <w:szCs w:val="24"/>
+        </w:rPr>
+        <w:t>-</w:t>
+      </w:r>
+      <w:r>
+        <w:rPr>
+          <w:rFonts w:ascii="Cambria" w:hAnsi="Cambria" w:cs="Times New Roman"/>
+          <w:color w:val="000000" w:themeColor="text1"/>
+          <w:sz w:val="24"/>
+          <w:szCs w:val="24"/>
+        </w:rPr>
+        <w:t xml:space="preserve"> </w:t>
+      </w:r>
+      <w:r>
+        <w:rPr>
+          <w:rFonts w:ascii="Cambria" w:hAnsi="Cambria" w:cs="Times New Roman"/>
+          <w:color w:val="000000" w:themeColor="text1"/>
+          <w:sz w:val="24"/>
+          <w:szCs w:val="24"/>
+        </w:rPr>
+        <w:t>Programming Languages: C#, C++, HTML, CSS</w:t>
+      </w:r>
+    </w:p>
+    <w:p>
+      <w:pPr>
+        <w:spacing w:line="240" w:lineRule="auto"/>
+        <w:rPr>
+          <w:rFonts w:ascii="Cambria" w:hAnsi="Cambria" w:cs="Times New Roman"/>
+          <w:color w:val="000000" w:themeColor="text1"/>
+          <w:sz w:val="24"/>
+          <w:szCs w:val="24"/>
+        </w:rPr>
+      </w:pPr>
+      <w:r>
+        <w:rPr>
+          <w:rFonts w:ascii="Cambria" w:hAnsi="Cambria" w:cs="Times New Roman"/>
+          <w:color w:val="000000" w:themeColor="text1"/>
+          <w:sz w:val="24"/>
+          <w:szCs w:val="24"/>
+        </w:rPr>
+        <w:t xml:space="preserve">- </w:t>
+      </w:r>
+      <w:r>
+        <w:rPr>
+          <w:rFonts w:ascii="Cambria" w:hAnsi="Cambria" w:cs="Times New Roman"/>
+          <w:color w:val="000000" w:themeColor="text1"/>
+          <w:sz w:val="24"/>
+          <w:szCs w:val="24"/>
+        </w:rPr>
+        <w:t>Game Engines:</w:t>
+      </w:r>
       <w:r>
         <w:rPr>
           <w:rFonts w:ascii="Cambria" w:hAnsi="Cambria" w:cs="Times New Roman"/>
@@ -731,7 +1359,7 @@
           <w:sz w:val="24"/>
           <w:szCs w:val="24"/>
         </w:rPr>
-        <w:t xml:space="preserve">Game Engines: </w:t>
+        <w:t xml:space="preserve"> </w:t>
       </w:r>
       <w:r>
         <w:rPr>
@@ -745,6 +1373,7 @@
     </w:p>
     <w:p>
       <w:pPr>
+        <w:spacing w:line="240" w:lineRule="auto"/>
         <w:rPr>
           <w:rFonts w:ascii="Cambria" w:hAnsi="Cambria" w:cs="Times New Roman"/>
           <w:color w:val="000000" w:themeColor="text1"/>
@@ -755,12 +1384,66 @@
       <w:r>
         <w:rPr>
           <w:rFonts w:ascii="Cambria" w:hAnsi="Cambria" w:cs="Times New Roman"/>
-          <w:b/>
-          <w:bCs/>
           <w:color w:val="000000" w:themeColor="text1"/>
           <w:sz w:val="24"/>
           <w:szCs w:val="24"/>
         </w:rPr>
+        <w:t xml:space="preserve">- </w:t>
+      </w:r>
+      <w:r>
+        <w:rPr>
+          <w:rFonts w:ascii="Cambria" w:hAnsi="Cambria" w:cs="Times New Roman"/>
+          <w:color w:val="000000" w:themeColor="text1"/>
+          <w:sz w:val="24"/>
+          <w:szCs w:val="24"/>
+        </w:rPr>
+        <w:t>Version control</w:t>
+      </w:r>
+      <w:r>
+        <w:rPr>
+          <w:rFonts w:ascii="Cambria" w:hAnsi="Cambria" w:cs="Times New Roman"/>
+          <w:color w:val="000000" w:themeColor="text1"/>
+          <w:sz w:val="24"/>
+          <w:szCs w:val="24"/>
+        </w:rPr>
+        <w:t xml:space="preserve">: </w:t>
+      </w:r>
+      <w:r>
+        <w:rPr>
+          <w:rFonts w:ascii="Cambria" w:hAnsi="Cambria" w:cs="Times New Roman"/>
+          <w:color w:val="000000" w:themeColor="text1"/>
+          <w:sz w:val="24"/>
+          <w:szCs w:val="24"/>
+        </w:rPr>
+        <w:t>GitKraken, Git Bash</w:t>
+      </w:r>
+    </w:p>
+    <w:p>
+      <w:pPr>
+        <w:spacing w:line="240" w:lineRule="auto"/>
+        <w:rPr>
+          <w:rFonts w:ascii="Cambria" w:hAnsi="Cambria" w:cs="Times New Roman"/>
+          <w:color w:val="000000" w:themeColor="text1"/>
+          <w:sz w:val="24"/>
+          <w:szCs w:val="24"/>
+        </w:rPr>
+      </w:pPr>
+      <w:r>
+        <w:rPr>
+          <w:rFonts w:ascii="Cambria" w:hAnsi="Cambria" w:cs="Times New Roman"/>
+          <w:color w:val="000000" w:themeColor="text1"/>
+          <w:sz w:val="24"/>
+          <w:szCs w:val="24"/>
+        </w:rPr>
+        <w:t xml:space="preserve">- </w:t>
+      </w:r>
+      <w:r>
+        <w:rPr>
+          <w:rFonts w:ascii="Cambria" w:hAnsi="Cambria" w:cs="Times New Roman"/>
+          <w:color w:val="000000" w:themeColor="text1"/>
+          <w:sz w:val="24"/>
+          <w:szCs w:val="24"/>
+        </w:rPr>
         <w:t xml:space="preserve">Other: </w:t>
       </w:r>
       <w:r>
@@ -770,34 +1453,7 @@
           <w:sz w:val="24"/>
           <w:szCs w:val="24"/>
         </w:rPr>
-        <w:t>Version control (</w:t>
-      </w:r>
-      <w:r>
-        <w:rPr>
-          <w:rFonts w:ascii="Cambria" w:hAnsi="Cambria" w:cs="Times New Roman"/>
-          <w:color w:val="000000" w:themeColor="text1"/>
-          <w:sz w:val="24"/>
-          <w:szCs w:val="24"/>
-        </w:rPr>
-        <w:t>GitKraken, Git Bash</w:t>
-      </w:r>
-      <w:r>
-        <w:rPr>
-          <w:rFonts w:ascii="Cambria" w:hAnsi="Cambria" w:cs="Times New Roman"/>
-          <w:color w:val="000000" w:themeColor="text1"/>
-          <w:sz w:val="24"/>
-          <w:szCs w:val="24"/>
-        </w:rPr>
-        <w:t>)</w:t>
-      </w:r>
-      <w:r>
-        <w:rPr>
-          <w:rFonts w:ascii="Cambria" w:hAnsi="Cambria" w:cs="Times New Roman"/>
-          <w:color w:val="000000" w:themeColor="text1"/>
-          <w:sz w:val="24"/>
-          <w:szCs w:val="24"/>
-        </w:rPr>
-        <w:t>, Maya, Photoshop</w:t>
+        <w:t>Maya, Photoshop</w:t>
       </w:r>
       <w:r>
         <w:rPr>
@@ -886,7 +1542,21 @@
           <w:rFonts w:ascii="Cambria" w:hAnsi="Cambria" w:cs="Times New Roman"/>
           <w:color w:val="000000" w:themeColor="text1"/>
         </w:rPr>
-        <w:t>Graduation June 2026</w:t>
+        <w:t xml:space="preserve">Sept </w:t>
+      </w:r>
+      <w:r>
+        <w:rPr>
+          <w:rFonts w:ascii="Cambria" w:hAnsi="Cambria" w:cs="Times New Roman"/>
+          <w:color w:val="000000" w:themeColor="text1"/>
+        </w:rPr>
+        <w:t xml:space="preserve">2023 - </w:t>
+      </w:r>
+      <w:r>
+        <w:rPr>
+          <w:rFonts w:ascii="Cambria" w:hAnsi="Cambria" w:cs="Times New Roman"/>
+          <w:color w:val="000000" w:themeColor="text1"/>
+        </w:rPr>
+        <w:t>June 2026</w:t>
       </w:r>
     </w:p>
     <w:p>
@@ -903,91 +1573,6 @@
           <w:color w:val="000000" w:themeColor="text1"/>
         </w:rPr>
         <w:t>Second year student in Game Design and Development (BSc, Hons), specialising in Programming</w:t>
-      </w:r>
-    </w:p>
-    <w:p>
-      <w:pPr>
-        <w:pStyle w:val="List"/>
-        <w:rPr>
-          <w:rFonts w:ascii="Cambria" w:hAnsi="Cambria" w:cs="Times New Roman"/>
-          <w:color w:val="000000" w:themeColor="text1"/>
-        </w:rPr>
-      </w:pPr>
-      <w:r>
-        <w:rPr>
-          <w:rFonts w:ascii="Cambria" w:hAnsi="Cambria" w:cs="Times New Roman"/>
-          <w:color w:val="000000" w:themeColor="text1"/>
-        </w:rPr>
-        <w:tab/>
-      </w:r>
-    </w:p>
-    <w:p>
-      <w:pPr>
-        <w:pStyle w:val="List"/>
-        <w:rPr>
-          <w:rFonts w:ascii="Cambria" w:hAnsi="Cambria" w:cs="Times New Roman"/>
-          <w:color w:val="000000" w:themeColor="text1"/>
-        </w:rPr>
-      </w:pPr>
-      <w:r>
-        <w:rPr>
-          <w:rFonts w:ascii="Cambria" w:hAnsi="Cambria" w:cs="Times New Roman"/>
-          <w:b/>
-          <w:bCs/>
-          <w:color w:val="000000" w:themeColor="text1"/>
-        </w:rPr>
-        <w:t xml:space="preserve">School </w:t>
-      </w:r>
-      <w:r>
-        <w:rPr>
-          <w:rFonts w:ascii="Cambria" w:hAnsi="Cambria" w:cs="Times New Roman"/>
-          <w:b/>
-          <w:bCs/>
-          <w:color w:val="000000" w:themeColor="text1"/>
-          <w:lang w:val="en-GB"/>
-        </w:rPr>
-        <w:t>“Athens”, Ukraine</w:t>
-      </w:r>
-      <w:r>
-        <w:rPr>
-          <w:rFonts w:ascii="Cambria" w:hAnsi="Cambria" w:cs="Times New Roman"/>
-          <w:color w:val="000000" w:themeColor="text1"/>
-        </w:rPr>
-        <w:t xml:space="preserve"> </w:t>
-      </w:r>
-      <w:r>
-        <w:rPr>
-          <w:rFonts w:ascii="Cambria" w:hAnsi="Cambria" w:cs="Times New Roman"/>
-          <w:color w:val="000000" w:themeColor="text1"/>
-        </w:rPr>
-        <w:tab/>
-        <w:t>Sep 2016 – June 2021</w:t>
-      </w:r>
-    </w:p>
-    <w:p>
-      <w:pPr>
-        <w:pStyle w:val="List"/>
-        <w:rPr>
-          <w:rFonts w:ascii="Cambria" w:hAnsi="Cambria" w:cs="Times New Roman"/>
-          <w:color w:val="000000" w:themeColor="text1"/>
-          <w:lang w:val="en-GB"/>
-        </w:rPr>
-      </w:pPr>
-      <w:r>
-        <w:rPr>
-          <w:rFonts w:ascii="Cambria" w:hAnsi="Cambria" w:cs="Times New Roman"/>
-          <w:color w:val="000000" w:themeColor="text1"/>
-          <w:lang w:val="en-GB"/>
-        </w:rPr>
-        <w:t xml:space="preserve">Completed secondary education, </w:t>
-      </w:r>
-      <w:r>
-        <w:rPr>
-          <w:rFonts w:ascii="Cambria" w:hAnsi="Cambria" w:cs="Times New Roman"/>
-          <w:color w:val="000000" w:themeColor="text1"/>
-          <w:lang w:val="en-GB"/>
-        </w:rPr>
-        <w:t>the equivalent of A-Levels in Business Administration and management</w:t>
       </w:r>
     </w:p>
     <w:p>
@@ -1006,14 +1591,19 @@
     </w:p>
     <w:p>
       <w:pPr>
-        <w:pStyle w:val="Heading1"/>
-        <w:rPr>
-          <w:rFonts w:ascii="Cambria" w:hAnsi="Cambria"/>
-          <w:color w:val="000000" w:themeColor="text1"/>
-          <w:sz w:val="14"/>
-          <w:szCs w:val="14"/>
-        </w:rPr>
-      </w:pPr>
+        <w:pStyle w:val="List"/>
+        <w:rPr>
+          <w:rFonts w:ascii="Cambria" w:hAnsi="Cambria" w:cs="Times New Roman"/>
+          <w:color w:val="000000" w:themeColor="text1"/>
+        </w:rPr>
+      </w:pPr>
+      <w:r>
+        <w:rPr>
+          <w:rFonts w:ascii="Cambria" w:hAnsi="Cambria" w:cs="Times New Roman"/>
+          <w:color w:val="000000" w:themeColor="text1"/>
+        </w:rPr>
+        <w:tab/>
+      </w:r>
     </w:p>
     <w:p>
       <w:pPr>
@@ -1032,82 +1622,31 @@
           <w:sz w:val="28"/>
           <w:szCs w:val="28"/>
         </w:rPr>
-        <w:t>Other skills</w:t>
+        <w:t>Other work experience</w:t>
       </w:r>
     </w:p>
     <w:p>
       <w:pPr>
-        <w:rPr>
-          <w:rFonts w:ascii="Cambria" w:hAnsi="Cambria" w:cs="Times New Roman"/>
-          <w:color w:val="000000" w:themeColor="text1"/>
-          <w:sz w:val="24"/>
-          <w:szCs w:val="24"/>
-        </w:rPr>
-      </w:pPr>
-      <w:r>
-        <w:rPr>
-          <w:rFonts w:ascii="Cambria" w:hAnsi="Cambria" w:cs="Times New Roman"/>
-          <w:b/>
-          <w:bCs/>
-          <w:color w:val="000000" w:themeColor="text1"/>
-          <w:sz w:val="24"/>
-          <w:szCs w:val="24"/>
-        </w:rPr>
-        <w:t xml:space="preserve">Languages: </w:t>
-      </w:r>
-      <w:r>
-        <w:rPr>
-          <w:rFonts w:ascii="Cambria" w:hAnsi="Cambria" w:cs="Times New Roman"/>
-          <w:color w:val="000000" w:themeColor="text1"/>
-          <w:sz w:val="24"/>
-          <w:szCs w:val="24"/>
-        </w:rPr>
-        <w:t>English (Fluent)</w:t>
-      </w:r>
-      <w:r>
-        <w:rPr>
-          <w:rFonts w:ascii="Cambria" w:hAnsi="Cambria" w:cs="Times New Roman"/>
-          <w:color w:val="000000" w:themeColor="text1"/>
-          <w:sz w:val="24"/>
-          <w:szCs w:val="24"/>
-        </w:rPr>
-        <w:t xml:space="preserve">, </w:t>
-      </w:r>
-      <w:r>
-        <w:rPr>
-          <w:rFonts w:ascii="Cambria" w:hAnsi="Cambria" w:cs="Times New Roman"/>
-          <w:color w:val="000000" w:themeColor="text1"/>
-          <w:sz w:val="24"/>
-          <w:szCs w:val="24"/>
-        </w:rPr>
-        <w:t>Ukrainian (Native)</w:t>
-      </w:r>
-      <w:r>
-        <w:rPr>
-          <w:rFonts w:ascii="Cambria" w:hAnsi="Cambria" w:cs="Times New Roman"/>
-          <w:color w:val="000000" w:themeColor="text1"/>
-          <w:sz w:val="24"/>
-          <w:szCs w:val="24"/>
-        </w:rPr>
-        <w:t xml:space="preserve">, </w:t>
-      </w:r>
-      <w:r>
-        <w:rPr>
-          <w:rFonts w:ascii="Cambria" w:hAnsi="Cambria" w:cs="Times New Roman"/>
-          <w:color w:val="000000" w:themeColor="text1"/>
-          <w:sz w:val="24"/>
-          <w:szCs w:val="24"/>
-        </w:rPr>
-        <w:t>Russian</w:t>
-      </w:r>
-      <w:r>
-        <w:rPr>
-          <w:rFonts w:ascii="Cambria" w:hAnsi="Cambria" w:cs="Times New Roman"/>
-          <w:b/>
-          <w:bCs/>
-          <w:color w:val="000000" w:themeColor="text1"/>
-          <w:sz w:val="24"/>
-          <w:szCs w:val="24"/>
+        <w:pStyle w:val="List"/>
+        <w:rPr>
+          <w:rFonts w:ascii="Cambria" w:hAnsi="Cambria" w:cs="Times New Roman"/>
+          <w:color w:val="000000" w:themeColor="text1"/>
+        </w:rPr>
+      </w:pPr>
+      <w:r>
+        <w:rPr>
+          <w:rStyle w:val="Emphasis"/>
+          <w:rFonts w:ascii="Cambria" w:hAnsi="Cambria" w:cs="Times New Roman"/>
+          <w:color w:val="000000" w:themeColor="text1"/>
+        </w:rPr>
+        <w:t>Sales assistant, Zara</w:t>
+      </w:r>
+      <w:r>
+        <w:rPr>
+          <w:rStyle w:val="Emphasis"/>
+          <w:rFonts w:ascii="Cambria" w:hAnsi="Cambria" w:cs="Times New Roman"/>
+          <w:color w:val="000000" w:themeColor="text1"/>
+          <w:lang w:val="en-GB"/>
         </w:rPr>
         <w:t xml:space="preserve"> </w:t>
       </w:r>
@@ -1115,23 +1654,34 @@
         <w:rPr>
           <w:rFonts w:ascii="Cambria" w:hAnsi="Cambria" w:cs="Times New Roman"/>
           <w:color w:val="000000" w:themeColor="text1"/>
-          <w:sz w:val="24"/>
-          <w:szCs w:val="24"/>
-        </w:rPr>
-        <w:t>(Native)</w:t>
-      </w:r>
-      <w:r>
-        <w:rPr>
-          <w:rFonts w:ascii="Cambria" w:hAnsi="Cambria" w:cs="Times New Roman"/>
-          <w:color w:val="000000" w:themeColor="text1"/>
-          <w:sz w:val="24"/>
-          <w:szCs w:val="24"/>
-        </w:rPr>
-        <w:t>.</w:t>
+        </w:rPr>
+        <w:t xml:space="preserve">| </w:t>
+      </w:r>
+      <w:r>
+        <w:rPr>
+          <w:rFonts w:ascii="Cambria" w:hAnsi="Cambria" w:cs="Times New Roman"/>
+          <w:color w:val="000000" w:themeColor="text1"/>
+        </w:rPr>
+        <w:t>Full-time, part-time</w:t>
+      </w:r>
+      <w:r>
+        <w:rPr>
+          <w:rFonts w:ascii="Cambria" w:hAnsi="Cambria" w:cs="Times New Roman"/>
+          <w:color w:val="000000" w:themeColor="text1"/>
+        </w:rPr>
+        <w:tab/>
+      </w:r>
+      <w:r>
+        <w:rPr>
+          <w:rFonts w:ascii="Cambria" w:hAnsi="Cambria" w:cs="Times New Roman"/>
+          <w:color w:val="000000" w:themeColor="text1"/>
+        </w:rPr>
+        <w:t>July 2023 - Now</w:t>
       </w:r>
     </w:p>
     <w:p>
       <w:pPr>
+        <w:spacing w:line="240" w:lineRule="auto"/>
         <w:rPr>
           <w:rFonts w:ascii="Cambria" w:hAnsi="Cambria" w:cs="Times New Roman"/>
           <w:color w:val="000000" w:themeColor="text1"/>
@@ -1142,13 +1692,11 @@
       <w:r>
         <w:rPr>
           <w:rFonts w:ascii="Cambria" w:hAnsi="Cambria" w:cs="Times New Roman"/>
-          <w:b/>
-          <w:bCs/>
           <w:color w:val="000000" w:themeColor="text1"/>
           <w:sz w:val="24"/>
           <w:szCs w:val="24"/>
         </w:rPr>
-        <w:t>Soft skills:</w:t>
+        <w:t>Managed online parcel processing and stockroom organi</w:t>
       </w:r>
       <w:r>
         <w:rPr>
@@ -1157,9 +1705,8 @@
           <w:sz w:val="24"/>
           <w:szCs w:val="24"/>
         </w:rPr>
-        <w:t xml:space="preserve"> </w:t>
-      </w:r>
-      <w:proofErr w:type="spellStart"/>
+        <w:t>s</w:t>
+      </w:r>
       <w:r>
         <w:rPr>
           <w:rFonts w:ascii="Cambria" w:hAnsi="Cambria" w:cs="Times New Roman"/>
@@ -1167,89 +1714,17 @@
           <w:sz w:val="24"/>
           <w:szCs w:val="24"/>
         </w:rPr>
-        <w:t>Organising</w:t>
-      </w:r>
-      <w:proofErr w:type="spellEnd"/>
-      <w:r>
-        <w:rPr>
-          <w:rFonts w:ascii="Cambria" w:hAnsi="Cambria" w:cs="Times New Roman"/>
-          <w:color w:val="000000" w:themeColor="text1"/>
-          <w:sz w:val="24"/>
-          <w:szCs w:val="24"/>
-        </w:rPr>
-        <w:t xml:space="preserve"> </w:t>
-      </w:r>
-      <w:r>
-        <w:rPr>
-          <w:rFonts w:ascii="Cambria" w:hAnsi="Cambria" w:cs="Times New Roman"/>
-          <w:color w:val="000000" w:themeColor="text1"/>
-          <w:sz w:val="24"/>
-          <w:szCs w:val="24"/>
-        </w:rPr>
-        <w:t xml:space="preserve">tabletop </w:t>
-      </w:r>
-      <w:r>
-        <w:rPr>
-          <w:rFonts w:ascii="Cambria" w:hAnsi="Cambria" w:cs="Times New Roman"/>
-          <w:color w:val="000000" w:themeColor="text1"/>
-          <w:sz w:val="24"/>
-          <w:szCs w:val="24"/>
-        </w:rPr>
-        <w:t>society in University of Greenwich</w:t>
-      </w:r>
-      <w:r>
-        <w:rPr>
-          <w:rFonts w:ascii="Cambria" w:hAnsi="Cambria" w:cs="Times New Roman"/>
-          <w:color w:val="000000" w:themeColor="text1"/>
-          <w:sz w:val="24"/>
-          <w:szCs w:val="24"/>
-        </w:rPr>
-        <w:t>, Agile development with SCRUM</w:t>
-      </w:r>
-      <w:r>
-        <w:rPr>
-          <w:rFonts w:ascii="Cambria" w:hAnsi="Cambria" w:cs="Times New Roman"/>
-          <w:color w:val="000000" w:themeColor="text1"/>
-          <w:sz w:val="24"/>
-          <w:szCs w:val="24"/>
-        </w:rPr>
-        <w:t>,</w:t>
-      </w:r>
-      <w:r>
-        <w:rPr>
-          <w:rFonts w:ascii="Cambria" w:hAnsi="Cambria" w:cs="Times New Roman"/>
-          <w:color w:val="000000" w:themeColor="text1"/>
-          <w:sz w:val="24"/>
-          <w:szCs w:val="24"/>
-        </w:rPr>
-        <w:t xml:space="preserve"> </w:t>
-      </w:r>
-      <w:r>
-        <w:rPr>
-          <w:rFonts w:ascii="Cambria" w:hAnsi="Cambria" w:cs="Times New Roman"/>
-          <w:color w:val="000000" w:themeColor="text1"/>
-          <w:sz w:val="24"/>
-          <w:szCs w:val="24"/>
-        </w:rPr>
-        <w:t>Working on multiple projects in teams</w:t>
+        <w:t>ation. Assisted with inventory management and supported customers on the shop floor</w:t>
       </w:r>
     </w:p>
     <w:p>
       <w:pPr>
-        <w:pStyle w:val="Heading1"/>
-        <w:rPr>
-          <w:rFonts w:ascii="Cambria" w:hAnsi="Cambria"/>
-          <w:color w:val="000000" w:themeColor="text1"/>
-          <w:sz w:val="14"/>
-          <w:szCs w:val="14"/>
-        </w:rPr>
-      </w:pPr>
-    </w:p>
-    <w:p>
-      <w:pPr>
-        <w:rPr>
-          <w:sz w:val="14"/>
-          <w:szCs w:val="14"/>
+        <w:spacing w:line="240" w:lineRule="auto"/>
+        <w:rPr>
+          <w:rFonts w:ascii="Cambria" w:hAnsi="Cambria" w:cs="Times New Roman"/>
+          <w:color w:val="000000" w:themeColor="text1"/>
+          <w:sz w:val="24"/>
+          <w:szCs w:val="24"/>
         </w:rPr>
       </w:pPr>
     </w:p>
@@ -1270,7 +1745,8 @@
           <w:sz w:val="28"/>
           <w:szCs w:val="28"/>
         </w:rPr>
-        <w:t>Other work experience</w:t>
+        <w:lastRenderedPageBreak/>
+        <w:t>Volunteering</w:t>
       </w:r>
     </w:p>
     <w:p>
@@ -1278,6 +1754,8 @@
         <w:pStyle w:val="List"/>
         <w:rPr>
           <w:rFonts w:ascii="Cambria" w:hAnsi="Cambria" w:cs="Times New Roman"/>
+          <w:b/>
+          <w:iCs/>
           <w:color w:val="000000" w:themeColor="text1"/>
         </w:rPr>
       </w:pPr>
@@ -1287,30 +1765,7 @@
           <w:rFonts w:ascii="Cambria" w:hAnsi="Cambria" w:cs="Times New Roman"/>
           <w:color w:val="000000" w:themeColor="text1"/>
         </w:rPr>
-        <w:t>Sales assistant, Zara</w:t>
-      </w:r>
-      <w:r>
-        <w:rPr>
-          <w:rStyle w:val="Emphasis"/>
-          <w:rFonts w:ascii="Cambria" w:hAnsi="Cambria" w:cs="Times New Roman"/>
-          <w:color w:val="000000" w:themeColor="text1"/>
-          <w:lang w:val="en-GB"/>
-        </w:rPr>
-        <w:t xml:space="preserve"> </w:t>
-      </w:r>
-      <w:r>
-        <w:rPr>
-          <w:rFonts w:ascii="Cambria" w:hAnsi="Cambria" w:cs="Times New Roman"/>
-          <w:color w:val="000000" w:themeColor="text1"/>
-        </w:rPr>
-        <w:t xml:space="preserve">| </w:t>
-      </w:r>
-      <w:r>
-        <w:rPr>
-          <w:rFonts w:ascii="Cambria" w:hAnsi="Cambria" w:cs="Times New Roman"/>
-          <w:color w:val="000000" w:themeColor="text1"/>
-        </w:rPr>
-        <w:t>Full-time, part-time</w:t>
+        <w:t>Develop: Brighton</w:t>
       </w:r>
       <w:r>
         <w:rPr>
@@ -1324,160 +1779,11 @@
           <w:rFonts w:ascii="Cambria" w:hAnsi="Cambria" w:cs="Times New Roman"/>
           <w:color w:val="000000" w:themeColor="text1"/>
         </w:rPr>
-        <w:t>July 2023 - Now</w:t>
+        <w:t>July 2024</w:t>
       </w:r>
     </w:p>
     <w:p>
       <w:pPr>
-        <w:pBdr>
-          <w:bottom w:val="single" w:sz="8" w:space="1" w:color="auto"/>
-        </w:pBdr>
-        <w:spacing w:line="240" w:lineRule="auto"/>
-        <w:rPr>
-          <w:rFonts w:ascii="Cambria" w:hAnsi="Cambria" w:cs="Times New Roman"/>
-          <w:color w:val="000000" w:themeColor="text1"/>
-          <w:sz w:val="24"/>
-          <w:szCs w:val="24"/>
-        </w:rPr>
-      </w:pPr>
-      <w:r>
-        <w:rPr>
-          <w:rFonts w:ascii="Cambria" w:hAnsi="Cambria" w:cs="Times New Roman"/>
-          <w:color w:val="000000" w:themeColor="text1"/>
-          <w:sz w:val="24"/>
-          <w:szCs w:val="24"/>
-        </w:rPr>
-        <w:t xml:space="preserve">Managed online parcel processing and stockroom </w:t>
-      </w:r>
-      <w:proofErr w:type="spellStart"/>
-      <w:r>
-        <w:rPr>
-          <w:rFonts w:ascii="Cambria" w:hAnsi="Cambria" w:cs="Times New Roman"/>
-          <w:color w:val="000000" w:themeColor="text1"/>
-          <w:sz w:val="24"/>
-          <w:szCs w:val="24"/>
-        </w:rPr>
-        <w:t>organi</w:t>
-      </w:r>
-      <w:r>
-        <w:rPr>
-          <w:rFonts w:ascii="Cambria" w:hAnsi="Cambria" w:cs="Times New Roman"/>
-          <w:color w:val="000000" w:themeColor="text1"/>
-          <w:sz w:val="24"/>
-          <w:szCs w:val="24"/>
-        </w:rPr>
-        <w:t>s</w:t>
-      </w:r>
-      <w:r>
-        <w:rPr>
-          <w:rFonts w:ascii="Cambria" w:hAnsi="Cambria" w:cs="Times New Roman"/>
-          <w:color w:val="000000" w:themeColor="text1"/>
-          <w:sz w:val="24"/>
-          <w:szCs w:val="24"/>
-        </w:rPr>
-        <w:t>ation</w:t>
-      </w:r>
-      <w:proofErr w:type="spellEnd"/>
-      <w:r>
-        <w:rPr>
-          <w:rFonts w:ascii="Cambria" w:hAnsi="Cambria" w:cs="Times New Roman"/>
-          <w:color w:val="000000" w:themeColor="text1"/>
-          <w:sz w:val="24"/>
-          <w:szCs w:val="24"/>
-        </w:rPr>
-        <w:t>. Assisted with inventory management and supported customers on the shop floor</w:t>
-      </w:r>
-    </w:p>
-    <w:p>
-      <w:pPr>
-        <w:pBdr>
-          <w:bottom w:val="single" w:sz="8" w:space="1" w:color="auto"/>
-        </w:pBdr>
-        <w:spacing w:line="240" w:lineRule="auto"/>
-        <w:rPr>
-          <w:rFonts w:ascii="Cambria" w:hAnsi="Cambria" w:cs="Times New Roman"/>
-          <w:color w:val="000000" w:themeColor="text1"/>
-          <w:sz w:val="8"/>
-          <w:szCs w:val="8"/>
-        </w:rPr>
-      </w:pPr>
-    </w:p>
-    <w:p>
-      <w:pPr>
-        <w:pStyle w:val="Heading1"/>
-        <w:rPr>
-          <w:rFonts w:ascii="Cambria" w:hAnsi="Cambria"/>
-          <w:color w:val="000000" w:themeColor="text1"/>
-          <w:sz w:val="14"/>
-          <w:szCs w:val="14"/>
-        </w:rPr>
-      </w:pPr>
-    </w:p>
-    <w:p>
-      <w:pPr>
-        <w:pStyle w:val="Heading1"/>
-        <w:rPr>
-          <w:rFonts w:ascii="Cambria" w:hAnsi="Cambria"/>
-          <w:color w:val="002C56" w:themeColor="accent1"/>
-          <w:sz w:val="28"/>
-          <w:szCs w:val="28"/>
-        </w:rPr>
-      </w:pPr>
-      <w:r>
-        <w:rPr>
-          <w:rFonts w:ascii="Cambria" w:hAnsi="Cambria"/>
-          <w:color w:val="002C56" w:themeColor="accent1"/>
-          <w:sz w:val="28"/>
-          <w:szCs w:val="28"/>
-        </w:rPr>
-        <w:t>Volunteering</w:t>
-      </w:r>
-    </w:p>
-    <w:p>
-      <w:pPr>
-        <w:pStyle w:val="List"/>
-        <w:rPr>
-          <w:rFonts w:ascii="Cambria" w:hAnsi="Cambria" w:cs="Times New Roman"/>
-          <w:b/>
-          <w:iCs/>
-          <w:color w:val="000000" w:themeColor="text1"/>
-        </w:rPr>
-      </w:pPr>
-      <w:proofErr w:type="gramStart"/>
-      <w:r>
-        <w:rPr>
-          <w:rStyle w:val="Emphasis"/>
-          <w:rFonts w:ascii="Cambria" w:hAnsi="Cambria" w:cs="Times New Roman"/>
-          <w:color w:val="000000" w:themeColor="text1"/>
-        </w:rPr>
-        <w:t>Develop</w:t>
-      </w:r>
-      <w:proofErr w:type="gramEnd"/>
-      <w:r>
-        <w:rPr>
-          <w:rStyle w:val="Emphasis"/>
-          <w:rFonts w:ascii="Cambria" w:hAnsi="Cambria" w:cs="Times New Roman"/>
-          <w:color w:val="000000" w:themeColor="text1"/>
-        </w:rPr>
-        <w:t>: Brighton</w:t>
-      </w:r>
-      <w:r>
-        <w:rPr>
-          <w:rFonts w:ascii="Cambria" w:hAnsi="Cambria" w:cs="Times New Roman"/>
-          <w:color w:val="000000" w:themeColor="text1"/>
-        </w:rPr>
-        <w:tab/>
-      </w:r>
-      <w:r>
-        <w:rPr>
-          <w:rFonts w:ascii="Cambria" w:hAnsi="Cambria" w:cs="Times New Roman"/>
-          <w:color w:val="000000" w:themeColor="text1"/>
-        </w:rPr>
-        <w:t>July 2024</w:t>
-      </w:r>
-    </w:p>
-    <w:p>
-      <w:pPr>
         <w:pStyle w:val="List"/>
         <w:rPr>
           <w:rStyle w:val="Emphasis"/>
@@ -1495,9 +1801,8 @@
           <w:bCs/>
           <w:color w:val="000000" w:themeColor="text1"/>
         </w:rPr>
-        <w:t xml:space="preserve">Assisted with attendee navigation and talks </w:t>
-      </w:r>
-      <w:proofErr w:type="spellStart"/>
+        <w:t>Assisted with attendee navigation and talks organi</w:t>
+      </w:r>
       <w:r>
         <w:rPr>
           <w:rStyle w:val="Emphasis"/>
@@ -1506,7 +1811,7 @@
           <w:bCs/>
           <w:color w:val="000000" w:themeColor="text1"/>
         </w:rPr>
-        <w:t>organi</w:t>
+        <w:t>s</w:t>
       </w:r>
       <w:r>
         <w:rPr>
@@ -1516,28 +1821,7 @@
           <w:bCs/>
           <w:color w:val="000000" w:themeColor="text1"/>
         </w:rPr>
-        <w:t>s</w:t>
-      </w:r>
-      <w:r>
-        <w:rPr>
-          <w:rStyle w:val="Emphasis"/>
-          <w:rFonts w:ascii="Cambria" w:hAnsi="Cambria" w:cs="Times New Roman"/>
-          <w:b w:val="0"/>
-          <w:bCs/>
-          <w:color w:val="000000" w:themeColor="text1"/>
-        </w:rPr>
-        <w:t>ation</w:t>
-      </w:r>
-      <w:proofErr w:type="spellEnd"/>
-      <w:r>
-        <w:rPr>
-          <w:rStyle w:val="Emphasis"/>
-          <w:rFonts w:ascii="Cambria" w:hAnsi="Cambria" w:cs="Times New Roman"/>
-          <w:b w:val="0"/>
-          <w:bCs/>
-          <w:color w:val="000000" w:themeColor="text1"/>
-        </w:rPr>
-        <w:t xml:space="preserve"> at an event with 5000 attendees, working as part of a 30-member team</w:t>
+        <w:t>ation at an event with 5000 attendees, working as part of a 30-member team</w:t>
       </w:r>
     </w:p>
     <w:p>
@@ -1710,7 +1994,25 @@
           <w:sz w:val="24"/>
           <w:szCs w:val="24"/>
         </w:rPr>
-        <w:t>Assisted in organizing main stage logistics</w:t>
+        <w:t>Assisted in organi</w:t>
+      </w:r>
+      <w:r>
+        <w:rPr>
+          <w:rFonts w:ascii="Cambria" w:hAnsi="Cambria" w:cs="Times New Roman"/>
+          <w:color w:val="000000" w:themeColor="text1"/>
+          <w:sz w:val="24"/>
+          <w:szCs w:val="24"/>
+        </w:rPr>
+        <w:t>s</w:t>
+      </w:r>
+      <w:r>
+        <w:rPr>
+          <w:rFonts w:ascii="Cambria" w:hAnsi="Cambria" w:cs="Times New Roman"/>
+          <w:color w:val="000000" w:themeColor="text1"/>
+          <w:sz w:val="24"/>
+          <w:szCs w:val="24"/>
+        </w:rPr>
+        <w:t>ing main stage logistics</w:t>
       </w:r>
     </w:p>
     <w:p>
@@ -1807,6 +2109,344 @@
     </w:lvl>
   </w:abstractNum>
   <w:abstractNum w:abstractNumId="1" w15:restartNumberingAfterBreak="0">
+    <w:nsid w:val="01943487"/>
+    <w:multiLevelType w:val="hybridMultilevel"/>
+    <w:tmpl w:val="C84CBA3E"/>
+    <w:lvl w:ilvl="0" w:tplc="7A30213E">
+      <w:numFmt w:val="bullet"/>
+      <w:lvlText w:val="-"/>
+      <w:lvlJc w:val="left"/>
+      <w:pPr>
+        <w:ind w:left="720" w:hanging="360"/>
+      </w:pPr>
+      <w:rPr>
+        <w:rFonts w:ascii="Cambria" w:eastAsiaTheme="minorHAnsi" w:hAnsi="Cambria" w:cs="Times New Roman" w:hint="default"/>
+      </w:rPr>
+    </w:lvl>
+    <w:lvl w:ilvl="1" w:tplc="08090003" w:tentative="1">
+      <w:start w:val="1"/>
+      <w:numFmt w:val="bullet"/>
+      <w:lvlText w:val="o"/>
+      <w:lvlJc w:val="left"/>
+      <w:pPr>
+        <w:ind w:left="1440" w:hanging="360"/>
+      </w:pPr>
+      <w:rPr>
+        <w:rFonts w:ascii="Courier New" w:hAnsi="Courier New" w:cs="Courier New" w:hint="default"/>
+      </w:rPr>
+    </w:lvl>
+    <w:lvl w:ilvl="2" w:tplc="08090005" w:tentative="1">
+      <w:start w:val="1"/>
+      <w:numFmt w:val="bullet"/>
+      <w:lvlText w:val=""/>
+      <w:lvlJc w:val="left"/>
+      <w:pPr>
+        <w:ind w:left="2160" w:hanging="360"/>
+      </w:pPr>
+      <w:rPr>
+        <w:rFonts w:ascii="Wingdings" w:hAnsi="Wingdings" w:hint="default"/>
+      </w:rPr>
+    </w:lvl>
+    <w:lvl w:ilvl="3" w:tplc="08090001" w:tentative="1">
+      <w:start w:val="1"/>
+      <w:numFmt w:val="bullet"/>
+      <w:lvlText w:val=""/>
+      <w:lvlJc w:val="left"/>
+      <w:pPr>
+        <w:ind w:left="2880" w:hanging="360"/>
+      </w:pPr>
+      <w:rPr>
+        <w:rFonts w:ascii="Symbol" w:hAnsi="Symbol" w:hint="default"/>
+      </w:rPr>
+    </w:lvl>
+    <w:lvl w:ilvl="4" w:tplc="08090003" w:tentative="1">
+      <w:start w:val="1"/>
+      <w:numFmt w:val="bullet"/>
+      <w:lvlText w:val="o"/>
+      <w:lvlJc w:val="left"/>
+      <w:pPr>
+        <w:ind w:left="3600" w:hanging="360"/>
+      </w:pPr>
+      <w:rPr>
+        <w:rFonts w:ascii="Courier New" w:hAnsi="Courier New" w:cs="Courier New" w:hint="default"/>
+      </w:rPr>
+    </w:lvl>
+    <w:lvl w:ilvl="5" w:tplc="08090005" w:tentative="1">
+      <w:start w:val="1"/>
+      <w:numFmt w:val="bullet"/>
+      <w:lvlText w:val=""/>
+      <w:lvlJc w:val="left"/>
+      <w:pPr>
+        <w:ind w:left="4320" w:hanging="360"/>
+      </w:pPr>
+      <w:rPr>
+        <w:rFonts w:ascii="Wingdings" w:hAnsi="Wingdings" w:hint="default"/>
+      </w:rPr>
+    </w:lvl>
+    <w:lvl w:ilvl="6" w:tplc="08090001" w:tentative="1">
+      <w:start w:val="1"/>
+      <w:numFmt w:val="bullet"/>
+      <w:lvlText w:val=""/>
+      <w:lvlJc w:val="left"/>
+      <w:pPr>
+        <w:ind w:left="5040" w:hanging="360"/>
+      </w:pPr>
+      <w:rPr>
+        <w:rFonts w:ascii="Symbol" w:hAnsi="Symbol" w:hint="default"/>
+      </w:rPr>
+    </w:lvl>
+    <w:lvl w:ilvl="7" w:tplc="08090003" w:tentative="1">
+      <w:start w:val="1"/>
+      <w:numFmt w:val="bullet"/>
+      <w:lvlText w:val="o"/>
+      <w:lvlJc w:val="left"/>
+      <w:pPr>
+        <w:ind w:left="5760" w:hanging="360"/>
+      </w:pPr>
+      <w:rPr>
+        <w:rFonts w:ascii="Courier New" w:hAnsi="Courier New" w:cs="Courier New" w:hint="default"/>
+      </w:rPr>
+    </w:lvl>
+    <w:lvl w:ilvl="8" w:tplc="08090005" w:tentative="1">
+      <w:start w:val="1"/>
+      <w:numFmt w:val="bullet"/>
+      <w:lvlText w:val=""/>
+      <w:lvlJc w:val="left"/>
+      <w:pPr>
+        <w:ind w:left="6480" w:hanging="360"/>
+      </w:pPr>
+      <w:rPr>
+        <w:rFonts w:ascii="Wingdings" w:hAnsi="Wingdings" w:hint="default"/>
+      </w:rPr>
+    </w:lvl>
+  </w:abstractNum>
+  <w:abstractNum w:abstractNumId="2" w15:restartNumberingAfterBreak="0">
+    <w:nsid w:val="0CA00514"/>
+    <w:multiLevelType w:val="hybridMultilevel"/>
+    <w:tmpl w:val="F044FD9A"/>
+    <w:lvl w:ilvl="0" w:tplc="08090001">
+      <w:start w:val="1"/>
+      <w:numFmt w:val="bullet"/>
+      <w:lvlText w:val=""/>
+      <w:lvlJc w:val="left"/>
+      <w:pPr>
+        <w:ind w:left="720" w:hanging="360"/>
+      </w:pPr>
+      <w:rPr>
+        <w:rFonts w:ascii="Symbol" w:hAnsi="Symbol" w:hint="default"/>
+      </w:rPr>
+    </w:lvl>
+    <w:lvl w:ilvl="1" w:tplc="08090003" w:tentative="1">
+      <w:start w:val="1"/>
+      <w:numFmt w:val="bullet"/>
+      <w:lvlText w:val="o"/>
+      <w:lvlJc w:val="left"/>
+      <w:pPr>
+        <w:ind w:left="1440" w:hanging="360"/>
+      </w:pPr>
+      <w:rPr>
+        <w:rFonts w:ascii="Courier New" w:hAnsi="Courier New" w:cs="Courier New" w:hint="default"/>
+      </w:rPr>
+    </w:lvl>
+    <w:lvl w:ilvl="2" w:tplc="08090005" w:tentative="1">
+      <w:start w:val="1"/>
+      <w:numFmt w:val="bullet"/>
+      <w:lvlText w:val=""/>
+      <w:lvlJc w:val="left"/>
+      <w:pPr>
+        <w:ind w:left="2160" w:hanging="360"/>
+      </w:pPr>
+      <w:rPr>
+        <w:rFonts w:ascii="Wingdings" w:hAnsi="Wingdings" w:hint="default"/>
+      </w:rPr>
+    </w:lvl>
+    <w:lvl w:ilvl="3" w:tplc="08090001" w:tentative="1">
+      <w:start w:val="1"/>
+      <w:numFmt w:val="bullet"/>
+      <w:lvlText w:val=""/>
+      <w:lvlJc w:val="left"/>
+      <w:pPr>
+        <w:ind w:left="2880" w:hanging="360"/>
+      </w:pPr>
+      <w:rPr>
+        <w:rFonts w:ascii="Symbol" w:hAnsi="Symbol" w:hint="default"/>
+      </w:rPr>
+    </w:lvl>
+    <w:lvl w:ilvl="4" w:tplc="08090003" w:tentative="1">
+      <w:start w:val="1"/>
+      <w:numFmt w:val="bullet"/>
+      <w:lvlText w:val="o"/>
+      <w:lvlJc w:val="left"/>
+      <w:pPr>
+        <w:ind w:left="3600" w:hanging="360"/>
+      </w:pPr>
+      <w:rPr>
+        <w:rFonts w:ascii="Courier New" w:hAnsi="Courier New" w:cs="Courier New" w:hint="default"/>
+      </w:rPr>
+    </w:lvl>
+    <w:lvl w:ilvl="5" w:tplc="08090005" w:tentative="1">
+      <w:start w:val="1"/>
+      <w:numFmt w:val="bullet"/>
+      <w:lvlText w:val=""/>
+      <w:lvlJc w:val="left"/>
+      <w:pPr>
+        <w:ind w:left="4320" w:hanging="360"/>
+      </w:pPr>
+      <w:rPr>
+        <w:rFonts w:ascii="Wingdings" w:hAnsi="Wingdings" w:hint="default"/>
+      </w:rPr>
+    </w:lvl>
+    <w:lvl w:ilvl="6" w:tplc="08090001" w:tentative="1">
+      <w:start w:val="1"/>
+      <w:numFmt w:val="bullet"/>
+      <w:lvlText w:val=""/>
+      <w:lvlJc w:val="left"/>
+      <w:pPr>
+        <w:ind w:left="5040" w:hanging="360"/>
+      </w:pPr>
+      <w:rPr>
+        <w:rFonts w:ascii="Symbol" w:hAnsi="Symbol" w:hint="default"/>
+      </w:rPr>
+    </w:lvl>
+    <w:lvl w:ilvl="7" w:tplc="08090003" w:tentative="1">
+      <w:start w:val="1"/>
+      <w:numFmt w:val="bullet"/>
+      <w:lvlText w:val="o"/>
+      <w:lvlJc w:val="left"/>
+      <w:pPr>
+        <w:ind w:left="5760" w:hanging="360"/>
+      </w:pPr>
+      <w:rPr>
+        <w:rFonts w:ascii="Courier New" w:hAnsi="Courier New" w:cs="Courier New" w:hint="default"/>
+      </w:rPr>
+    </w:lvl>
+    <w:lvl w:ilvl="8" w:tplc="08090005" w:tentative="1">
+      <w:start w:val="1"/>
+      <w:numFmt w:val="bullet"/>
+      <w:lvlText w:val=""/>
+      <w:lvlJc w:val="left"/>
+      <w:pPr>
+        <w:ind w:left="6480" w:hanging="360"/>
+      </w:pPr>
+      <w:rPr>
+        <w:rFonts w:ascii="Wingdings" w:hAnsi="Wingdings" w:hint="default"/>
+      </w:rPr>
+    </w:lvl>
+  </w:abstractNum>
+  <w:abstractNum w:abstractNumId="3" w15:restartNumberingAfterBreak="0">
+    <w:nsid w:val="0F2B1718"/>
+    <w:multiLevelType w:val="hybridMultilevel"/>
+    <w:tmpl w:val="6FFEEB14"/>
+    <w:lvl w:ilvl="0" w:tplc="08090001">
+      <w:start w:val="1"/>
+      <w:numFmt w:val="bullet"/>
+      <w:lvlText w:val=""/>
+      <w:lvlJc w:val="left"/>
+      <w:pPr>
+        <w:ind w:left="720" w:hanging="360"/>
+      </w:pPr>
+      <w:rPr>
+        <w:rFonts w:ascii="Symbol" w:hAnsi="Symbol" w:hint="default"/>
+      </w:rPr>
+    </w:lvl>
+    <w:lvl w:ilvl="1" w:tplc="08090003" w:tentative="1">
+      <w:start w:val="1"/>
+      <w:numFmt w:val="bullet"/>
+      <w:lvlText w:val="o"/>
+      <w:lvlJc w:val="left"/>
+      <w:pPr>
+        <w:ind w:left="1440" w:hanging="360"/>
+      </w:pPr>
+      <w:rPr>
+        <w:rFonts w:ascii="Courier New" w:hAnsi="Courier New" w:cs="Courier New" w:hint="default"/>
+      </w:rPr>
+    </w:lvl>
+    <w:lvl w:ilvl="2" w:tplc="08090005" w:tentative="1">
+      <w:start w:val="1"/>
+      <w:numFmt w:val="bullet"/>
+      <w:lvlText w:val=""/>
+      <w:lvlJc w:val="left"/>
+      <w:pPr>
+        <w:ind w:left="2160" w:hanging="360"/>
+      </w:pPr>
+      <w:rPr>
+        <w:rFonts w:ascii="Wingdings" w:hAnsi="Wingdings" w:hint="default"/>
+      </w:rPr>
+    </w:lvl>
+    <w:lvl w:ilvl="3" w:tplc="08090001" w:tentative="1">
+      <w:start w:val="1"/>
+      <w:numFmt w:val="bullet"/>
+      <w:lvlText w:val=""/>
+      <w:lvlJc w:val="left"/>
+      <w:pPr>
+        <w:ind w:left="2880" w:hanging="360"/>
+      </w:pPr>
+      <w:rPr>
+        <w:rFonts w:ascii="Symbol" w:hAnsi="Symbol" w:hint="default"/>
+      </w:rPr>
+    </w:lvl>
+    <w:lvl w:ilvl="4" w:tplc="08090003" w:tentative="1">
+      <w:start w:val="1"/>
+      <w:numFmt w:val="bullet"/>
+      <w:lvlText w:val="o"/>
+      <w:lvlJc w:val="left"/>
+      <w:pPr>
+        <w:ind w:left="3600" w:hanging="360"/>
+      </w:pPr>
+      <w:rPr>
+        <w:rFonts w:ascii="Courier New" w:hAnsi="Courier New" w:cs="Courier New" w:hint="default"/>
+      </w:rPr>
+    </w:lvl>
+    <w:lvl w:ilvl="5" w:tplc="08090005" w:tentative="1">
+      <w:start w:val="1"/>
+      <w:numFmt w:val="bullet"/>
+      <w:lvlText w:val=""/>
+      <w:lvlJc w:val="left"/>
+      <w:pPr>
+        <w:ind w:left="4320" w:hanging="360"/>
+      </w:pPr>
+      <w:rPr>
+        <w:rFonts w:ascii="Wingdings" w:hAnsi="Wingdings" w:hint="default"/>
+      </w:rPr>
+    </w:lvl>
+    <w:lvl w:ilvl="6" w:tplc="08090001" w:tentative="1">
+      <w:start w:val="1"/>
+      <w:numFmt w:val="bullet"/>
+      <w:lvlText w:val=""/>
+      <w:lvlJc w:val="left"/>
+      <w:pPr>
+        <w:ind w:left="5040" w:hanging="360"/>
+      </w:pPr>
+      <w:rPr>
+        <w:rFonts w:ascii="Symbol" w:hAnsi="Symbol" w:hint="default"/>
+      </w:rPr>
+    </w:lvl>
+    <w:lvl w:ilvl="7" w:tplc="08090003" w:tentative="1">
+      <w:start w:val="1"/>
+      <w:numFmt w:val="bullet"/>
+      <w:lvlText w:val="o"/>
+      <w:lvlJc w:val="left"/>
+      <w:pPr>
+        <w:ind w:left="5760" w:hanging="360"/>
+      </w:pPr>
+      <w:rPr>
+        <w:rFonts w:ascii="Courier New" w:hAnsi="Courier New" w:cs="Courier New" w:hint="default"/>
+      </w:rPr>
+    </w:lvl>
+    <w:lvl w:ilvl="8" w:tplc="08090005" w:tentative="1">
+      <w:start w:val="1"/>
+      <w:numFmt w:val="bullet"/>
+      <w:lvlText w:val=""/>
+      <w:lvlJc w:val="left"/>
+      <w:pPr>
+        <w:ind w:left="6480" w:hanging="360"/>
+      </w:pPr>
+      <w:rPr>
+        <w:rFonts w:ascii="Wingdings" w:hAnsi="Wingdings" w:hint="default"/>
+      </w:rPr>
+    </w:lvl>
+  </w:abstractNum>
+  <w:abstractNum w:abstractNumId="4" w15:restartNumberingAfterBreak="0">
     <w:nsid w:val="1280752C"/>
     <w:multiLevelType w:val="hybridMultilevel"/>
     <w:tmpl w:val="F2ECE536"/>
@@ -1919,7 +2559,7 @@
       </w:rPr>
     </w:lvl>
   </w:abstractNum>
-  <w:abstractNum w:abstractNumId="2" w15:restartNumberingAfterBreak="0">
+  <w:abstractNum w:abstractNumId="5" w15:restartNumberingAfterBreak="0">
     <w:nsid w:val="186629D6"/>
     <w:multiLevelType w:val="hybridMultilevel"/>
     <w:tmpl w:val="469AE446"/>
@@ -2032,7 +2672,231 @@
       </w:rPr>
     </w:lvl>
   </w:abstractNum>
-  <w:abstractNum w:abstractNumId="3" w15:restartNumberingAfterBreak="0">
+  <w:abstractNum w:abstractNumId="6" w15:restartNumberingAfterBreak="0">
+    <w:nsid w:val="1A555E7E"/>
+    <w:multiLevelType w:val="hybridMultilevel"/>
+    <w:tmpl w:val="E7683572"/>
+    <w:lvl w:ilvl="0" w:tplc="B05C61CA">
+      <w:numFmt w:val="bullet"/>
+      <w:lvlText w:val="-"/>
+      <w:lvlJc w:val="left"/>
+      <w:pPr>
+        <w:ind w:left="720" w:hanging="360"/>
+      </w:pPr>
+      <w:rPr>
+        <w:rFonts w:ascii="Cambria" w:eastAsiaTheme="minorHAnsi" w:hAnsi="Cambria" w:cs="Times New Roman" w:hint="default"/>
+      </w:rPr>
+    </w:lvl>
+    <w:lvl w:ilvl="1" w:tplc="08090003" w:tentative="1">
+      <w:start w:val="1"/>
+      <w:numFmt w:val="bullet"/>
+      <w:lvlText w:val="o"/>
+      <w:lvlJc w:val="left"/>
+      <w:pPr>
+        <w:ind w:left="1440" w:hanging="360"/>
+      </w:pPr>
+      <w:rPr>
+        <w:rFonts w:ascii="Courier New" w:hAnsi="Courier New" w:cs="Courier New" w:hint="default"/>
+      </w:rPr>
+    </w:lvl>
+    <w:lvl w:ilvl="2" w:tplc="08090005" w:tentative="1">
+      <w:start w:val="1"/>
+      <w:numFmt w:val="bullet"/>
+      <w:lvlText w:val=""/>
+      <w:lvlJc w:val="left"/>
+      <w:pPr>
+        <w:ind w:left="2160" w:hanging="360"/>
+      </w:pPr>
+      <w:rPr>
+        <w:rFonts w:ascii="Wingdings" w:hAnsi="Wingdings" w:hint="default"/>
+      </w:rPr>
+    </w:lvl>
+    <w:lvl w:ilvl="3" w:tplc="08090001" w:tentative="1">
+      <w:start w:val="1"/>
+      <w:numFmt w:val="bullet"/>
+      <w:lvlText w:val=""/>
+      <w:lvlJc w:val="left"/>
+      <w:pPr>
+        <w:ind w:left="2880" w:hanging="360"/>
+      </w:pPr>
+      <w:rPr>
+        <w:rFonts w:ascii="Symbol" w:hAnsi="Symbol" w:hint="default"/>
+      </w:rPr>
+    </w:lvl>
+    <w:lvl w:ilvl="4" w:tplc="08090003" w:tentative="1">
+      <w:start w:val="1"/>
+      <w:numFmt w:val="bullet"/>
+      <w:lvlText w:val="o"/>
+      <w:lvlJc w:val="left"/>
+      <w:pPr>
+        <w:ind w:left="3600" w:hanging="360"/>
+      </w:pPr>
+      <w:rPr>
+        <w:rFonts w:ascii="Courier New" w:hAnsi="Courier New" w:cs="Courier New" w:hint="default"/>
+      </w:rPr>
+    </w:lvl>
+    <w:lvl w:ilvl="5" w:tplc="08090005" w:tentative="1">
+      <w:start w:val="1"/>
+      <w:numFmt w:val="bullet"/>
+      <w:lvlText w:val=""/>
+      <w:lvlJc w:val="left"/>
+      <w:pPr>
+        <w:ind w:left="4320" w:hanging="360"/>
+      </w:pPr>
+      <w:rPr>
+        <w:rFonts w:ascii="Wingdings" w:hAnsi="Wingdings" w:hint="default"/>
+      </w:rPr>
+    </w:lvl>
+    <w:lvl w:ilvl="6" w:tplc="08090001" w:tentative="1">
+      <w:start w:val="1"/>
+      <w:numFmt w:val="bullet"/>
+      <w:lvlText w:val=""/>
+      <w:lvlJc w:val="left"/>
+      <w:pPr>
+        <w:ind w:left="5040" w:hanging="360"/>
+      </w:pPr>
+      <w:rPr>
+        <w:rFonts w:ascii="Symbol" w:hAnsi="Symbol" w:hint="default"/>
+      </w:rPr>
+    </w:lvl>
+    <w:lvl w:ilvl="7" w:tplc="08090003" w:tentative="1">
+      <w:start w:val="1"/>
+      <w:numFmt w:val="bullet"/>
+      <w:lvlText w:val="o"/>
+      <w:lvlJc w:val="left"/>
+      <w:pPr>
+        <w:ind w:left="5760" w:hanging="360"/>
+      </w:pPr>
+      <w:rPr>
+        <w:rFonts w:ascii="Courier New" w:hAnsi="Courier New" w:cs="Courier New" w:hint="default"/>
+      </w:rPr>
+    </w:lvl>
+    <w:lvl w:ilvl="8" w:tplc="08090005" w:tentative="1">
+      <w:start w:val="1"/>
+      <w:numFmt w:val="bullet"/>
+      <w:lvlText w:val=""/>
+      <w:lvlJc w:val="left"/>
+      <w:pPr>
+        <w:ind w:left="6480" w:hanging="360"/>
+      </w:pPr>
+      <w:rPr>
+        <w:rFonts w:ascii="Wingdings" w:hAnsi="Wingdings" w:hint="default"/>
+      </w:rPr>
+    </w:lvl>
+  </w:abstractNum>
+  <w:abstractNum w:abstractNumId="7" w15:restartNumberingAfterBreak="0">
+    <w:nsid w:val="25B952C9"/>
+    <w:multiLevelType w:val="hybridMultilevel"/>
+    <w:tmpl w:val="DD1C0DE4"/>
+    <w:lvl w:ilvl="0" w:tplc="192ADC88">
+      <w:numFmt w:val="bullet"/>
+      <w:lvlText w:val="-"/>
+      <w:lvlJc w:val="left"/>
+      <w:pPr>
+        <w:ind w:left="720" w:hanging="360"/>
+      </w:pPr>
+      <w:rPr>
+        <w:rFonts w:ascii="Cambria" w:eastAsiaTheme="minorHAnsi" w:hAnsi="Cambria" w:cs="Times New Roman" w:hint="default"/>
+      </w:rPr>
+    </w:lvl>
+    <w:lvl w:ilvl="1" w:tplc="08090003" w:tentative="1">
+      <w:start w:val="1"/>
+      <w:numFmt w:val="bullet"/>
+      <w:lvlText w:val="o"/>
+      <w:lvlJc w:val="left"/>
+      <w:pPr>
+        <w:ind w:left="1440" w:hanging="360"/>
+      </w:pPr>
+      <w:rPr>
+        <w:rFonts w:ascii="Courier New" w:hAnsi="Courier New" w:cs="Courier New" w:hint="default"/>
+      </w:rPr>
+    </w:lvl>
+    <w:lvl w:ilvl="2" w:tplc="08090005" w:tentative="1">
+      <w:start w:val="1"/>
+      <w:numFmt w:val="bullet"/>
+      <w:lvlText w:val=""/>
+      <w:lvlJc w:val="left"/>
+      <w:pPr>
+        <w:ind w:left="2160" w:hanging="360"/>
+      </w:pPr>
+      <w:rPr>
+        <w:rFonts w:ascii="Wingdings" w:hAnsi="Wingdings" w:hint="default"/>
+      </w:rPr>
+    </w:lvl>
+    <w:lvl w:ilvl="3" w:tplc="08090001" w:tentative="1">
+      <w:start w:val="1"/>
+      <w:numFmt w:val="bullet"/>
+      <w:lvlText w:val=""/>
+      <w:lvlJc w:val="left"/>
+      <w:pPr>
+        <w:ind w:left="2880" w:hanging="360"/>
+      </w:pPr>
+      <w:rPr>
+        <w:rFonts w:ascii="Symbol" w:hAnsi="Symbol" w:hint="default"/>
+      </w:rPr>
+    </w:lvl>
+    <w:lvl w:ilvl="4" w:tplc="08090003" w:tentative="1">
+      <w:start w:val="1"/>
+      <w:numFmt w:val="bullet"/>
+      <w:lvlText w:val="o"/>
+      <w:lvlJc w:val="left"/>
+      <w:pPr>
+        <w:ind w:left="3600" w:hanging="360"/>
+      </w:pPr>
+      <w:rPr>
+        <w:rFonts w:ascii="Courier New" w:hAnsi="Courier New" w:cs="Courier New" w:hint="default"/>
+      </w:rPr>
+    </w:lvl>
+    <w:lvl w:ilvl="5" w:tplc="08090005" w:tentative="1">
+      <w:start w:val="1"/>
+      <w:numFmt w:val="bullet"/>
+      <w:lvlText w:val=""/>
+      <w:lvlJc w:val="left"/>
+      <w:pPr>
+        <w:ind w:left="4320" w:hanging="360"/>
+      </w:pPr>
+      <w:rPr>
+        <w:rFonts w:ascii="Wingdings" w:hAnsi="Wingdings" w:hint="default"/>
+      </w:rPr>
+    </w:lvl>
+    <w:lvl w:ilvl="6" w:tplc="08090001" w:tentative="1">
+      <w:start w:val="1"/>
+      <w:numFmt w:val="bullet"/>
+      <w:lvlText w:val=""/>
+      <w:lvlJc w:val="left"/>
+      <w:pPr>
+        <w:ind w:left="5040" w:hanging="360"/>
+      </w:pPr>
+      <w:rPr>
+        <w:rFonts w:ascii="Symbol" w:hAnsi="Symbol" w:hint="default"/>
+      </w:rPr>
+    </w:lvl>
+    <w:lvl w:ilvl="7" w:tplc="08090003" w:tentative="1">
+      <w:start w:val="1"/>
+      <w:numFmt w:val="bullet"/>
+      <w:lvlText w:val="o"/>
+      <w:lvlJc w:val="left"/>
+      <w:pPr>
+        <w:ind w:left="5760" w:hanging="360"/>
+      </w:pPr>
+      <w:rPr>
+        <w:rFonts w:ascii="Courier New" w:hAnsi="Courier New" w:cs="Courier New" w:hint="default"/>
+      </w:rPr>
+    </w:lvl>
+    <w:lvl w:ilvl="8" w:tplc="08090005" w:tentative="1">
+      <w:start w:val="1"/>
+      <w:numFmt w:val="bullet"/>
+      <w:lvlText w:val=""/>
+      <w:lvlJc w:val="left"/>
+      <w:pPr>
+        <w:ind w:left="6480" w:hanging="360"/>
+      </w:pPr>
+      <w:rPr>
+        <w:rFonts w:ascii="Wingdings" w:hAnsi="Wingdings" w:hint="default"/>
+      </w:rPr>
+    </w:lvl>
+  </w:abstractNum>
+  <w:abstractNum w:abstractNumId="8" w15:restartNumberingAfterBreak="0">
     <w:nsid w:val="2D264717"/>
     <w:multiLevelType w:val="hybridMultilevel"/>
     <w:tmpl w:val="DCBA602A"/>
@@ -2144,7 +3008,7 @@
       </w:rPr>
     </w:lvl>
   </w:abstractNum>
-  <w:abstractNum w:abstractNumId="4" w15:restartNumberingAfterBreak="0">
+  <w:abstractNum w:abstractNumId="9" w15:restartNumberingAfterBreak="0">
     <w:nsid w:val="340C0100"/>
     <w:multiLevelType w:val="multilevel"/>
     <w:tmpl w:val="3536A228"/>
@@ -2293,7 +3157,1129 @@
       </w:rPr>
     </w:lvl>
   </w:abstractNum>
-  <w:abstractNum w:abstractNumId="5" w15:restartNumberingAfterBreak="0">
+  <w:abstractNum w:abstractNumId="10" w15:restartNumberingAfterBreak="0">
+    <w:nsid w:val="44BC2AB4"/>
+    <w:multiLevelType w:val="hybridMultilevel"/>
+    <w:tmpl w:val="FC340478"/>
+    <w:lvl w:ilvl="0" w:tplc="B0B47084">
+      <w:numFmt w:val="bullet"/>
+      <w:lvlText w:val="-"/>
+      <w:lvlJc w:val="left"/>
+      <w:pPr>
+        <w:ind w:left="720" w:hanging="360"/>
+      </w:pPr>
+      <w:rPr>
+        <w:rFonts w:ascii="Cambria" w:eastAsiaTheme="minorHAnsi" w:hAnsi="Cambria" w:cs="Times New Roman" w:hint="default"/>
+      </w:rPr>
+    </w:lvl>
+    <w:lvl w:ilvl="1" w:tplc="08090003" w:tentative="1">
+      <w:start w:val="1"/>
+      <w:numFmt w:val="bullet"/>
+      <w:lvlText w:val="o"/>
+      <w:lvlJc w:val="left"/>
+      <w:pPr>
+        <w:ind w:left="1440" w:hanging="360"/>
+      </w:pPr>
+      <w:rPr>
+        <w:rFonts w:ascii="Courier New" w:hAnsi="Courier New" w:cs="Courier New" w:hint="default"/>
+      </w:rPr>
+    </w:lvl>
+    <w:lvl w:ilvl="2" w:tplc="08090005" w:tentative="1">
+      <w:start w:val="1"/>
+      <w:numFmt w:val="bullet"/>
+      <w:lvlText w:val=""/>
+      <w:lvlJc w:val="left"/>
+      <w:pPr>
+        <w:ind w:left="2160" w:hanging="360"/>
+      </w:pPr>
+      <w:rPr>
+        <w:rFonts w:ascii="Wingdings" w:hAnsi="Wingdings" w:hint="default"/>
+      </w:rPr>
+    </w:lvl>
+    <w:lvl w:ilvl="3" w:tplc="08090001" w:tentative="1">
+      <w:start w:val="1"/>
+      <w:numFmt w:val="bullet"/>
+      <w:lvlText w:val=""/>
+      <w:lvlJc w:val="left"/>
+      <w:pPr>
+        <w:ind w:left="2880" w:hanging="360"/>
+      </w:pPr>
+      <w:rPr>
+        <w:rFonts w:ascii="Symbol" w:hAnsi="Symbol" w:hint="default"/>
+      </w:rPr>
+    </w:lvl>
+    <w:lvl w:ilvl="4" w:tplc="08090003" w:tentative="1">
+      <w:start w:val="1"/>
+      <w:numFmt w:val="bullet"/>
+      <w:lvlText w:val="o"/>
+      <w:lvlJc w:val="left"/>
+      <w:pPr>
+        <w:ind w:left="3600" w:hanging="360"/>
+      </w:pPr>
+      <w:rPr>
+        <w:rFonts w:ascii="Courier New" w:hAnsi="Courier New" w:cs="Courier New" w:hint="default"/>
+      </w:rPr>
+    </w:lvl>
+    <w:lvl w:ilvl="5" w:tplc="08090005" w:tentative="1">
+      <w:start w:val="1"/>
+      <w:numFmt w:val="bullet"/>
+      <w:lvlText w:val=""/>
+      <w:lvlJc w:val="left"/>
+      <w:pPr>
+        <w:ind w:left="4320" w:hanging="360"/>
+      </w:pPr>
+      <w:rPr>
+        <w:rFonts w:ascii="Wingdings" w:hAnsi="Wingdings" w:hint="default"/>
+      </w:rPr>
+    </w:lvl>
+    <w:lvl w:ilvl="6" w:tplc="08090001" w:tentative="1">
+      <w:start w:val="1"/>
+      <w:numFmt w:val="bullet"/>
+      <w:lvlText w:val=""/>
+      <w:lvlJc w:val="left"/>
+      <w:pPr>
+        <w:ind w:left="5040" w:hanging="360"/>
+      </w:pPr>
+      <w:rPr>
+        <w:rFonts w:ascii="Symbol" w:hAnsi="Symbol" w:hint="default"/>
+      </w:rPr>
+    </w:lvl>
+    <w:lvl w:ilvl="7" w:tplc="08090003" w:tentative="1">
+      <w:start w:val="1"/>
+      <w:numFmt w:val="bullet"/>
+      <w:lvlText w:val="o"/>
+      <w:lvlJc w:val="left"/>
+      <w:pPr>
+        <w:ind w:left="5760" w:hanging="360"/>
+      </w:pPr>
+      <w:rPr>
+        <w:rFonts w:ascii="Courier New" w:hAnsi="Courier New" w:cs="Courier New" w:hint="default"/>
+      </w:rPr>
+    </w:lvl>
+    <w:lvl w:ilvl="8" w:tplc="08090005" w:tentative="1">
+      <w:start w:val="1"/>
+      <w:numFmt w:val="bullet"/>
+      <w:lvlText w:val=""/>
+      <w:lvlJc w:val="left"/>
+      <w:pPr>
+        <w:ind w:left="6480" w:hanging="360"/>
+      </w:pPr>
+      <w:rPr>
+        <w:rFonts w:ascii="Wingdings" w:hAnsi="Wingdings" w:hint="default"/>
+      </w:rPr>
+    </w:lvl>
+  </w:abstractNum>
+  <w:abstractNum w:abstractNumId="11" w15:restartNumberingAfterBreak="0">
+    <w:nsid w:val="467D6966"/>
+    <w:multiLevelType w:val="hybridMultilevel"/>
+    <w:tmpl w:val="6BFC0544"/>
+    <w:lvl w:ilvl="0" w:tplc="08090001">
+      <w:start w:val="1"/>
+      <w:numFmt w:val="bullet"/>
+      <w:lvlText w:val=""/>
+      <w:lvlJc w:val="left"/>
+      <w:pPr>
+        <w:ind w:left="720" w:hanging="360"/>
+      </w:pPr>
+      <w:rPr>
+        <w:rFonts w:ascii="Symbol" w:hAnsi="Symbol" w:hint="default"/>
+      </w:rPr>
+    </w:lvl>
+    <w:lvl w:ilvl="1" w:tplc="08090003" w:tentative="1">
+      <w:start w:val="1"/>
+      <w:numFmt w:val="bullet"/>
+      <w:lvlText w:val="o"/>
+      <w:lvlJc w:val="left"/>
+      <w:pPr>
+        <w:ind w:left="1440" w:hanging="360"/>
+      </w:pPr>
+      <w:rPr>
+        <w:rFonts w:ascii="Courier New" w:hAnsi="Courier New" w:cs="Courier New" w:hint="default"/>
+      </w:rPr>
+    </w:lvl>
+    <w:lvl w:ilvl="2" w:tplc="08090005" w:tentative="1">
+      <w:start w:val="1"/>
+      <w:numFmt w:val="bullet"/>
+      <w:lvlText w:val=""/>
+      <w:lvlJc w:val="left"/>
+      <w:pPr>
+        <w:ind w:left="2160" w:hanging="360"/>
+      </w:pPr>
+      <w:rPr>
+        <w:rFonts w:ascii="Wingdings" w:hAnsi="Wingdings" w:hint="default"/>
+      </w:rPr>
+    </w:lvl>
+    <w:lvl w:ilvl="3" w:tplc="08090001" w:tentative="1">
+      <w:start w:val="1"/>
+      <w:numFmt w:val="bullet"/>
+      <w:lvlText w:val=""/>
+      <w:lvlJc w:val="left"/>
+      <w:pPr>
+        <w:ind w:left="2880" w:hanging="360"/>
+      </w:pPr>
+      <w:rPr>
+        <w:rFonts w:ascii="Symbol" w:hAnsi="Symbol" w:hint="default"/>
+      </w:rPr>
+    </w:lvl>
+    <w:lvl w:ilvl="4" w:tplc="08090003" w:tentative="1">
+      <w:start w:val="1"/>
+      <w:numFmt w:val="bullet"/>
+      <w:lvlText w:val="o"/>
+      <w:lvlJc w:val="left"/>
+      <w:pPr>
+        <w:ind w:left="3600" w:hanging="360"/>
+      </w:pPr>
+      <w:rPr>
+        <w:rFonts w:ascii="Courier New" w:hAnsi="Courier New" w:cs="Courier New" w:hint="default"/>
+      </w:rPr>
+    </w:lvl>
+    <w:lvl w:ilvl="5" w:tplc="08090005" w:tentative="1">
+      <w:start w:val="1"/>
+      <w:numFmt w:val="bullet"/>
+      <w:lvlText w:val=""/>
+      <w:lvlJc w:val="left"/>
+      <w:pPr>
+        <w:ind w:left="4320" w:hanging="360"/>
+      </w:pPr>
+      <w:rPr>
+        <w:rFonts w:ascii="Wingdings" w:hAnsi="Wingdings" w:hint="default"/>
+      </w:rPr>
+    </w:lvl>
+    <w:lvl w:ilvl="6" w:tplc="08090001" w:tentative="1">
+      <w:start w:val="1"/>
+      <w:numFmt w:val="bullet"/>
+      <w:lvlText w:val=""/>
+      <w:lvlJc w:val="left"/>
+      <w:pPr>
+        <w:ind w:left="5040" w:hanging="360"/>
+      </w:pPr>
+      <w:rPr>
+        <w:rFonts w:ascii="Symbol" w:hAnsi="Symbol" w:hint="default"/>
+      </w:rPr>
+    </w:lvl>
+    <w:lvl w:ilvl="7" w:tplc="08090003" w:tentative="1">
+      <w:start w:val="1"/>
+      <w:numFmt w:val="bullet"/>
+      <w:lvlText w:val="o"/>
+      <w:lvlJc w:val="left"/>
+      <w:pPr>
+        <w:ind w:left="5760" w:hanging="360"/>
+      </w:pPr>
+      <w:rPr>
+        <w:rFonts w:ascii="Courier New" w:hAnsi="Courier New" w:cs="Courier New" w:hint="default"/>
+      </w:rPr>
+    </w:lvl>
+    <w:lvl w:ilvl="8" w:tplc="08090005" w:tentative="1">
+      <w:start w:val="1"/>
+      <w:numFmt w:val="bullet"/>
+      <w:lvlText w:val=""/>
+      <w:lvlJc w:val="left"/>
+      <w:pPr>
+        <w:ind w:left="6480" w:hanging="360"/>
+      </w:pPr>
+      <w:rPr>
+        <w:rFonts w:ascii="Wingdings" w:hAnsi="Wingdings" w:hint="default"/>
+      </w:rPr>
+    </w:lvl>
+  </w:abstractNum>
+  <w:abstractNum w:abstractNumId="12" w15:restartNumberingAfterBreak="0">
+    <w:nsid w:val="4DC96C42"/>
+    <w:multiLevelType w:val="hybridMultilevel"/>
+    <w:tmpl w:val="4508BAF6"/>
+    <w:lvl w:ilvl="0" w:tplc="875C60A6">
+      <w:numFmt w:val="bullet"/>
+      <w:lvlText w:val="-"/>
+      <w:lvlJc w:val="left"/>
+      <w:pPr>
+        <w:ind w:left="408" w:hanging="360"/>
+      </w:pPr>
+      <w:rPr>
+        <w:rFonts w:ascii="Cambria" w:eastAsiaTheme="minorHAnsi" w:hAnsi="Cambria" w:cs="Times New Roman" w:hint="default"/>
+      </w:rPr>
+    </w:lvl>
+    <w:lvl w:ilvl="1" w:tplc="08090003" w:tentative="1">
+      <w:start w:val="1"/>
+      <w:numFmt w:val="bullet"/>
+      <w:lvlText w:val="o"/>
+      <w:lvlJc w:val="left"/>
+      <w:pPr>
+        <w:ind w:left="1128" w:hanging="360"/>
+      </w:pPr>
+      <w:rPr>
+        <w:rFonts w:ascii="Courier New" w:hAnsi="Courier New" w:cs="Courier New" w:hint="default"/>
+      </w:rPr>
+    </w:lvl>
+    <w:lvl w:ilvl="2" w:tplc="08090005" w:tentative="1">
+      <w:start w:val="1"/>
+      <w:numFmt w:val="bullet"/>
+      <w:lvlText w:val=""/>
+      <w:lvlJc w:val="left"/>
+      <w:pPr>
+        <w:ind w:left="1848" w:hanging="360"/>
+      </w:pPr>
+      <w:rPr>
+        <w:rFonts w:ascii="Wingdings" w:hAnsi="Wingdings" w:hint="default"/>
+      </w:rPr>
+    </w:lvl>
+    <w:lvl w:ilvl="3" w:tplc="08090001" w:tentative="1">
+      <w:start w:val="1"/>
+      <w:numFmt w:val="bullet"/>
+      <w:lvlText w:val=""/>
+      <w:lvlJc w:val="left"/>
+      <w:pPr>
+        <w:ind w:left="2568" w:hanging="360"/>
+      </w:pPr>
+      <w:rPr>
+        <w:rFonts w:ascii="Symbol" w:hAnsi="Symbol" w:hint="default"/>
+      </w:rPr>
+    </w:lvl>
+    <w:lvl w:ilvl="4" w:tplc="08090003" w:tentative="1">
+      <w:start w:val="1"/>
+      <w:numFmt w:val="bullet"/>
+      <w:lvlText w:val="o"/>
+      <w:lvlJc w:val="left"/>
+      <w:pPr>
+        <w:ind w:left="3288" w:hanging="360"/>
+      </w:pPr>
+      <w:rPr>
+        <w:rFonts w:ascii="Courier New" w:hAnsi="Courier New" w:cs="Courier New" w:hint="default"/>
+      </w:rPr>
+    </w:lvl>
+    <w:lvl w:ilvl="5" w:tplc="08090005" w:tentative="1">
+      <w:start w:val="1"/>
+      <w:numFmt w:val="bullet"/>
+      <w:lvlText w:val=""/>
+      <w:lvlJc w:val="left"/>
+      <w:pPr>
+        <w:ind w:left="4008" w:hanging="360"/>
+      </w:pPr>
+      <w:rPr>
+        <w:rFonts w:ascii="Wingdings" w:hAnsi="Wingdings" w:hint="default"/>
+      </w:rPr>
+    </w:lvl>
+    <w:lvl w:ilvl="6" w:tplc="08090001" w:tentative="1">
+      <w:start w:val="1"/>
+      <w:numFmt w:val="bullet"/>
+      <w:lvlText w:val=""/>
+      <w:lvlJc w:val="left"/>
+      <w:pPr>
+        <w:ind w:left="4728" w:hanging="360"/>
+      </w:pPr>
+      <w:rPr>
+        <w:rFonts w:ascii="Symbol" w:hAnsi="Symbol" w:hint="default"/>
+      </w:rPr>
+    </w:lvl>
+    <w:lvl w:ilvl="7" w:tplc="08090003" w:tentative="1">
+      <w:start w:val="1"/>
+      <w:numFmt w:val="bullet"/>
+      <w:lvlText w:val="o"/>
+      <w:lvlJc w:val="left"/>
+      <w:pPr>
+        <w:ind w:left="5448" w:hanging="360"/>
+      </w:pPr>
+      <w:rPr>
+        <w:rFonts w:ascii="Courier New" w:hAnsi="Courier New" w:cs="Courier New" w:hint="default"/>
+      </w:rPr>
+    </w:lvl>
+    <w:lvl w:ilvl="8" w:tplc="08090005" w:tentative="1">
+      <w:start w:val="1"/>
+      <w:numFmt w:val="bullet"/>
+      <w:lvlText w:val=""/>
+      <w:lvlJc w:val="left"/>
+      <w:pPr>
+        <w:ind w:left="6168" w:hanging="360"/>
+      </w:pPr>
+      <w:rPr>
+        <w:rFonts w:ascii="Wingdings" w:hAnsi="Wingdings" w:hint="default"/>
+      </w:rPr>
+    </w:lvl>
+  </w:abstractNum>
+  <w:abstractNum w:abstractNumId="13" w15:restartNumberingAfterBreak="0">
+    <w:nsid w:val="4E933436"/>
+    <w:multiLevelType w:val="hybridMultilevel"/>
+    <w:tmpl w:val="D8DC158C"/>
+    <w:lvl w:ilvl="0" w:tplc="D95A10E0">
+      <w:numFmt w:val="bullet"/>
+      <w:lvlText w:val="-"/>
+      <w:lvlJc w:val="left"/>
+      <w:pPr>
+        <w:ind w:left="720" w:hanging="360"/>
+      </w:pPr>
+      <w:rPr>
+        <w:rFonts w:ascii="Cambria" w:eastAsiaTheme="minorHAnsi" w:hAnsi="Cambria" w:cs="Times New Roman" w:hint="default"/>
+      </w:rPr>
+    </w:lvl>
+    <w:lvl w:ilvl="1" w:tplc="08090003" w:tentative="1">
+      <w:start w:val="1"/>
+      <w:numFmt w:val="bullet"/>
+      <w:lvlText w:val="o"/>
+      <w:lvlJc w:val="left"/>
+      <w:pPr>
+        <w:ind w:left="1440" w:hanging="360"/>
+      </w:pPr>
+      <w:rPr>
+        <w:rFonts w:ascii="Courier New" w:hAnsi="Courier New" w:cs="Courier New" w:hint="default"/>
+      </w:rPr>
+    </w:lvl>
+    <w:lvl w:ilvl="2" w:tplc="08090005" w:tentative="1">
+      <w:start w:val="1"/>
+      <w:numFmt w:val="bullet"/>
+      <w:lvlText w:val=""/>
+      <w:lvlJc w:val="left"/>
+      <w:pPr>
+        <w:ind w:left="2160" w:hanging="360"/>
+      </w:pPr>
+      <w:rPr>
+        <w:rFonts w:ascii="Wingdings" w:hAnsi="Wingdings" w:hint="default"/>
+      </w:rPr>
+    </w:lvl>
+    <w:lvl w:ilvl="3" w:tplc="08090001" w:tentative="1">
+      <w:start w:val="1"/>
+      <w:numFmt w:val="bullet"/>
+      <w:lvlText w:val=""/>
+      <w:lvlJc w:val="left"/>
+      <w:pPr>
+        <w:ind w:left="2880" w:hanging="360"/>
+      </w:pPr>
+      <w:rPr>
+        <w:rFonts w:ascii="Symbol" w:hAnsi="Symbol" w:hint="default"/>
+      </w:rPr>
+    </w:lvl>
+    <w:lvl w:ilvl="4" w:tplc="08090003" w:tentative="1">
+      <w:start w:val="1"/>
+      <w:numFmt w:val="bullet"/>
+      <w:lvlText w:val="o"/>
+      <w:lvlJc w:val="left"/>
+      <w:pPr>
+        <w:ind w:left="3600" w:hanging="360"/>
+      </w:pPr>
+      <w:rPr>
+        <w:rFonts w:ascii="Courier New" w:hAnsi="Courier New" w:cs="Courier New" w:hint="default"/>
+      </w:rPr>
+    </w:lvl>
+    <w:lvl w:ilvl="5" w:tplc="08090005" w:tentative="1">
+      <w:start w:val="1"/>
+      <w:numFmt w:val="bullet"/>
+      <w:lvlText w:val=""/>
+      <w:lvlJc w:val="left"/>
+      <w:pPr>
+        <w:ind w:left="4320" w:hanging="360"/>
+      </w:pPr>
+      <w:rPr>
+        <w:rFonts w:ascii="Wingdings" w:hAnsi="Wingdings" w:hint="default"/>
+      </w:rPr>
+    </w:lvl>
+    <w:lvl w:ilvl="6" w:tplc="08090001" w:tentative="1">
+      <w:start w:val="1"/>
+      <w:numFmt w:val="bullet"/>
+      <w:lvlText w:val=""/>
+      <w:lvlJc w:val="left"/>
+      <w:pPr>
+        <w:ind w:left="5040" w:hanging="360"/>
+      </w:pPr>
+      <w:rPr>
+        <w:rFonts w:ascii="Symbol" w:hAnsi="Symbol" w:hint="default"/>
+      </w:rPr>
+    </w:lvl>
+    <w:lvl w:ilvl="7" w:tplc="08090003" w:tentative="1">
+      <w:start w:val="1"/>
+      <w:numFmt w:val="bullet"/>
+      <w:lvlText w:val="o"/>
+      <w:lvlJc w:val="left"/>
+      <w:pPr>
+        <w:ind w:left="5760" w:hanging="360"/>
+      </w:pPr>
+      <w:rPr>
+        <w:rFonts w:ascii="Courier New" w:hAnsi="Courier New" w:cs="Courier New" w:hint="default"/>
+      </w:rPr>
+    </w:lvl>
+    <w:lvl w:ilvl="8" w:tplc="08090005" w:tentative="1">
+      <w:start w:val="1"/>
+      <w:numFmt w:val="bullet"/>
+      <w:lvlText w:val=""/>
+      <w:lvlJc w:val="left"/>
+      <w:pPr>
+        <w:ind w:left="6480" w:hanging="360"/>
+      </w:pPr>
+      <w:rPr>
+        <w:rFonts w:ascii="Wingdings" w:hAnsi="Wingdings" w:hint="default"/>
+      </w:rPr>
+    </w:lvl>
+  </w:abstractNum>
+  <w:abstractNum w:abstractNumId="14" w15:restartNumberingAfterBreak="0">
+    <w:nsid w:val="4EBD6AC2"/>
+    <w:multiLevelType w:val="hybridMultilevel"/>
+    <w:tmpl w:val="FEA478EE"/>
+    <w:lvl w:ilvl="0" w:tplc="7A30213E">
+      <w:numFmt w:val="bullet"/>
+      <w:lvlText w:val="-"/>
+      <w:lvlJc w:val="left"/>
+      <w:pPr>
+        <w:ind w:left="720" w:hanging="360"/>
+      </w:pPr>
+      <w:rPr>
+        <w:rFonts w:ascii="Cambria" w:eastAsiaTheme="minorHAnsi" w:hAnsi="Cambria" w:cs="Times New Roman" w:hint="default"/>
+      </w:rPr>
+    </w:lvl>
+    <w:lvl w:ilvl="1" w:tplc="08090003" w:tentative="1">
+      <w:start w:val="1"/>
+      <w:numFmt w:val="bullet"/>
+      <w:lvlText w:val="o"/>
+      <w:lvlJc w:val="left"/>
+      <w:pPr>
+        <w:ind w:left="1440" w:hanging="360"/>
+      </w:pPr>
+      <w:rPr>
+        <w:rFonts w:ascii="Courier New" w:hAnsi="Courier New" w:cs="Courier New" w:hint="default"/>
+      </w:rPr>
+    </w:lvl>
+    <w:lvl w:ilvl="2" w:tplc="08090005" w:tentative="1">
+      <w:start w:val="1"/>
+      <w:numFmt w:val="bullet"/>
+      <w:lvlText w:val=""/>
+      <w:lvlJc w:val="left"/>
+      <w:pPr>
+        <w:ind w:left="2160" w:hanging="360"/>
+      </w:pPr>
+      <w:rPr>
+        <w:rFonts w:ascii="Wingdings" w:hAnsi="Wingdings" w:hint="default"/>
+      </w:rPr>
+    </w:lvl>
+    <w:lvl w:ilvl="3" w:tplc="08090001" w:tentative="1">
+      <w:start w:val="1"/>
+      <w:numFmt w:val="bullet"/>
+      <w:lvlText w:val=""/>
+      <w:lvlJc w:val="left"/>
+      <w:pPr>
+        <w:ind w:left="2880" w:hanging="360"/>
+      </w:pPr>
+      <w:rPr>
+        <w:rFonts w:ascii="Symbol" w:hAnsi="Symbol" w:hint="default"/>
+      </w:rPr>
+    </w:lvl>
+    <w:lvl w:ilvl="4" w:tplc="08090003" w:tentative="1">
+      <w:start w:val="1"/>
+      <w:numFmt w:val="bullet"/>
+      <w:lvlText w:val="o"/>
+      <w:lvlJc w:val="left"/>
+      <w:pPr>
+        <w:ind w:left="3600" w:hanging="360"/>
+      </w:pPr>
+      <w:rPr>
+        <w:rFonts w:ascii="Courier New" w:hAnsi="Courier New" w:cs="Courier New" w:hint="default"/>
+      </w:rPr>
+    </w:lvl>
+    <w:lvl w:ilvl="5" w:tplc="08090005" w:tentative="1">
+      <w:start w:val="1"/>
+      <w:numFmt w:val="bullet"/>
+      <w:lvlText w:val=""/>
+      <w:lvlJc w:val="left"/>
+      <w:pPr>
+        <w:ind w:left="4320" w:hanging="360"/>
+      </w:pPr>
+      <w:rPr>
+        <w:rFonts w:ascii="Wingdings" w:hAnsi="Wingdings" w:hint="default"/>
+      </w:rPr>
+    </w:lvl>
+    <w:lvl w:ilvl="6" w:tplc="08090001" w:tentative="1">
+      <w:start w:val="1"/>
+      <w:numFmt w:val="bullet"/>
+      <w:lvlText w:val=""/>
+      <w:lvlJc w:val="left"/>
+      <w:pPr>
+        <w:ind w:left="5040" w:hanging="360"/>
+      </w:pPr>
+      <w:rPr>
+        <w:rFonts w:ascii="Symbol" w:hAnsi="Symbol" w:hint="default"/>
+      </w:rPr>
+    </w:lvl>
+    <w:lvl w:ilvl="7" w:tplc="08090003" w:tentative="1">
+      <w:start w:val="1"/>
+      <w:numFmt w:val="bullet"/>
+      <w:lvlText w:val="o"/>
+      <w:lvlJc w:val="left"/>
+      <w:pPr>
+        <w:ind w:left="5760" w:hanging="360"/>
+      </w:pPr>
+      <w:rPr>
+        <w:rFonts w:ascii="Courier New" w:hAnsi="Courier New" w:cs="Courier New" w:hint="default"/>
+      </w:rPr>
+    </w:lvl>
+    <w:lvl w:ilvl="8" w:tplc="08090005" w:tentative="1">
+      <w:start w:val="1"/>
+      <w:numFmt w:val="bullet"/>
+      <w:lvlText w:val=""/>
+      <w:lvlJc w:val="left"/>
+      <w:pPr>
+        <w:ind w:left="6480" w:hanging="360"/>
+      </w:pPr>
+      <w:rPr>
+        <w:rFonts w:ascii="Wingdings" w:hAnsi="Wingdings" w:hint="default"/>
+      </w:rPr>
+    </w:lvl>
+  </w:abstractNum>
+  <w:abstractNum w:abstractNumId="15" w15:restartNumberingAfterBreak="0">
+    <w:nsid w:val="4EEA2CD9"/>
+    <w:multiLevelType w:val="hybridMultilevel"/>
+    <w:tmpl w:val="B5E23D04"/>
+    <w:lvl w:ilvl="0" w:tplc="6B40DE1E">
+      <w:numFmt w:val="bullet"/>
+      <w:lvlText w:val="-"/>
+      <w:lvlJc w:val="left"/>
+      <w:pPr>
+        <w:ind w:left="720" w:hanging="360"/>
+      </w:pPr>
+      <w:rPr>
+        <w:rFonts w:ascii="Cambria" w:eastAsiaTheme="minorHAnsi" w:hAnsi="Cambria" w:cs="Times New Roman" w:hint="default"/>
+      </w:rPr>
+    </w:lvl>
+    <w:lvl w:ilvl="1" w:tplc="08090003" w:tentative="1">
+      <w:start w:val="1"/>
+      <w:numFmt w:val="bullet"/>
+      <w:lvlText w:val="o"/>
+      <w:lvlJc w:val="left"/>
+      <w:pPr>
+        <w:ind w:left="1440" w:hanging="360"/>
+      </w:pPr>
+      <w:rPr>
+        <w:rFonts w:ascii="Courier New" w:hAnsi="Courier New" w:cs="Courier New" w:hint="default"/>
+      </w:rPr>
+    </w:lvl>
+    <w:lvl w:ilvl="2" w:tplc="08090005" w:tentative="1">
+      <w:start w:val="1"/>
+      <w:numFmt w:val="bullet"/>
+      <w:lvlText w:val=""/>
+      <w:lvlJc w:val="left"/>
+      <w:pPr>
+        <w:ind w:left="2160" w:hanging="360"/>
+      </w:pPr>
+      <w:rPr>
+        <w:rFonts w:ascii="Wingdings" w:hAnsi="Wingdings" w:hint="default"/>
+      </w:rPr>
+    </w:lvl>
+    <w:lvl w:ilvl="3" w:tplc="08090001" w:tentative="1">
+      <w:start w:val="1"/>
+      <w:numFmt w:val="bullet"/>
+      <w:lvlText w:val=""/>
+      <w:lvlJc w:val="left"/>
+      <w:pPr>
+        <w:ind w:left="2880" w:hanging="360"/>
+      </w:pPr>
+      <w:rPr>
+        <w:rFonts w:ascii="Symbol" w:hAnsi="Symbol" w:hint="default"/>
+      </w:rPr>
+    </w:lvl>
+    <w:lvl w:ilvl="4" w:tplc="08090003" w:tentative="1">
+      <w:start w:val="1"/>
+      <w:numFmt w:val="bullet"/>
+      <w:lvlText w:val="o"/>
+      <w:lvlJc w:val="left"/>
+      <w:pPr>
+        <w:ind w:left="3600" w:hanging="360"/>
+      </w:pPr>
+      <w:rPr>
+        <w:rFonts w:ascii="Courier New" w:hAnsi="Courier New" w:cs="Courier New" w:hint="default"/>
+      </w:rPr>
+    </w:lvl>
+    <w:lvl w:ilvl="5" w:tplc="08090005" w:tentative="1">
+      <w:start w:val="1"/>
+      <w:numFmt w:val="bullet"/>
+      <w:lvlText w:val=""/>
+      <w:lvlJc w:val="left"/>
+      <w:pPr>
+        <w:ind w:left="4320" w:hanging="360"/>
+      </w:pPr>
+      <w:rPr>
+        <w:rFonts w:ascii="Wingdings" w:hAnsi="Wingdings" w:hint="default"/>
+      </w:rPr>
+    </w:lvl>
+    <w:lvl w:ilvl="6" w:tplc="08090001" w:tentative="1">
+      <w:start w:val="1"/>
+      <w:numFmt w:val="bullet"/>
+      <w:lvlText w:val=""/>
+      <w:lvlJc w:val="left"/>
+      <w:pPr>
+        <w:ind w:left="5040" w:hanging="360"/>
+      </w:pPr>
+      <w:rPr>
+        <w:rFonts w:ascii="Symbol" w:hAnsi="Symbol" w:hint="default"/>
+      </w:rPr>
+    </w:lvl>
+    <w:lvl w:ilvl="7" w:tplc="08090003" w:tentative="1">
+      <w:start w:val="1"/>
+      <w:numFmt w:val="bullet"/>
+      <w:lvlText w:val="o"/>
+      <w:lvlJc w:val="left"/>
+      <w:pPr>
+        <w:ind w:left="5760" w:hanging="360"/>
+      </w:pPr>
+      <w:rPr>
+        <w:rFonts w:ascii="Courier New" w:hAnsi="Courier New" w:cs="Courier New" w:hint="default"/>
+      </w:rPr>
+    </w:lvl>
+    <w:lvl w:ilvl="8" w:tplc="08090005" w:tentative="1">
+      <w:start w:val="1"/>
+      <w:numFmt w:val="bullet"/>
+      <w:lvlText w:val=""/>
+      <w:lvlJc w:val="left"/>
+      <w:pPr>
+        <w:ind w:left="6480" w:hanging="360"/>
+      </w:pPr>
+      <w:rPr>
+        <w:rFonts w:ascii="Wingdings" w:hAnsi="Wingdings" w:hint="default"/>
+      </w:rPr>
+    </w:lvl>
+  </w:abstractNum>
+  <w:abstractNum w:abstractNumId="16" w15:restartNumberingAfterBreak="0">
+    <w:nsid w:val="4F705495"/>
+    <w:multiLevelType w:val="hybridMultilevel"/>
+    <w:tmpl w:val="C7D4CC72"/>
+    <w:lvl w:ilvl="0" w:tplc="6B40DE1E">
+      <w:numFmt w:val="bullet"/>
+      <w:lvlText w:val="-"/>
+      <w:lvlJc w:val="left"/>
+      <w:pPr>
+        <w:ind w:left="720" w:hanging="360"/>
+      </w:pPr>
+      <w:rPr>
+        <w:rFonts w:ascii="Cambria" w:eastAsiaTheme="minorHAnsi" w:hAnsi="Cambria" w:cs="Times New Roman" w:hint="default"/>
+      </w:rPr>
+    </w:lvl>
+    <w:lvl w:ilvl="1" w:tplc="08090003" w:tentative="1">
+      <w:start w:val="1"/>
+      <w:numFmt w:val="bullet"/>
+      <w:lvlText w:val="o"/>
+      <w:lvlJc w:val="left"/>
+      <w:pPr>
+        <w:ind w:left="1440" w:hanging="360"/>
+      </w:pPr>
+      <w:rPr>
+        <w:rFonts w:ascii="Courier New" w:hAnsi="Courier New" w:cs="Courier New" w:hint="default"/>
+      </w:rPr>
+    </w:lvl>
+    <w:lvl w:ilvl="2" w:tplc="08090005" w:tentative="1">
+      <w:start w:val="1"/>
+      <w:numFmt w:val="bullet"/>
+      <w:lvlText w:val=""/>
+      <w:lvlJc w:val="left"/>
+      <w:pPr>
+        <w:ind w:left="2160" w:hanging="360"/>
+      </w:pPr>
+      <w:rPr>
+        <w:rFonts w:ascii="Wingdings" w:hAnsi="Wingdings" w:hint="default"/>
+      </w:rPr>
+    </w:lvl>
+    <w:lvl w:ilvl="3" w:tplc="08090001" w:tentative="1">
+      <w:start w:val="1"/>
+      <w:numFmt w:val="bullet"/>
+      <w:lvlText w:val=""/>
+      <w:lvlJc w:val="left"/>
+      <w:pPr>
+        <w:ind w:left="2880" w:hanging="360"/>
+      </w:pPr>
+      <w:rPr>
+        <w:rFonts w:ascii="Symbol" w:hAnsi="Symbol" w:hint="default"/>
+      </w:rPr>
+    </w:lvl>
+    <w:lvl w:ilvl="4" w:tplc="08090003" w:tentative="1">
+      <w:start w:val="1"/>
+      <w:numFmt w:val="bullet"/>
+      <w:lvlText w:val="o"/>
+      <w:lvlJc w:val="left"/>
+      <w:pPr>
+        <w:ind w:left="3600" w:hanging="360"/>
+      </w:pPr>
+      <w:rPr>
+        <w:rFonts w:ascii="Courier New" w:hAnsi="Courier New" w:cs="Courier New" w:hint="default"/>
+      </w:rPr>
+    </w:lvl>
+    <w:lvl w:ilvl="5" w:tplc="08090005" w:tentative="1">
+      <w:start w:val="1"/>
+      <w:numFmt w:val="bullet"/>
+      <w:lvlText w:val=""/>
+      <w:lvlJc w:val="left"/>
+      <w:pPr>
+        <w:ind w:left="4320" w:hanging="360"/>
+      </w:pPr>
+      <w:rPr>
+        <w:rFonts w:ascii="Wingdings" w:hAnsi="Wingdings" w:hint="default"/>
+      </w:rPr>
+    </w:lvl>
+    <w:lvl w:ilvl="6" w:tplc="08090001" w:tentative="1">
+      <w:start w:val="1"/>
+      <w:numFmt w:val="bullet"/>
+      <w:lvlText w:val=""/>
+      <w:lvlJc w:val="left"/>
+      <w:pPr>
+        <w:ind w:left="5040" w:hanging="360"/>
+      </w:pPr>
+      <w:rPr>
+        <w:rFonts w:ascii="Symbol" w:hAnsi="Symbol" w:hint="default"/>
+      </w:rPr>
+    </w:lvl>
+    <w:lvl w:ilvl="7" w:tplc="08090003" w:tentative="1">
+      <w:start w:val="1"/>
+      <w:numFmt w:val="bullet"/>
+      <w:lvlText w:val="o"/>
+      <w:lvlJc w:val="left"/>
+      <w:pPr>
+        <w:ind w:left="5760" w:hanging="360"/>
+      </w:pPr>
+      <w:rPr>
+        <w:rFonts w:ascii="Courier New" w:hAnsi="Courier New" w:cs="Courier New" w:hint="default"/>
+      </w:rPr>
+    </w:lvl>
+    <w:lvl w:ilvl="8" w:tplc="08090005" w:tentative="1">
+      <w:start w:val="1"/>
+      <w:numFmt w:val="bullet"/>
+      <w:lvlText w:val=""/>
+      <w:lvlJc w:val="left"/>
+      <w:pPr>
+        <w:ind w:left="6480" w:hanging="360"/>
+      </w:pPr>
+      <w:rPr>
+        <w:rFonts w:ascii="Wingdings" w:hAnsi="Wingdings" w:hint="default"/>
+      </w:rPr>
+    </w:lvl>
+  </w:abstractNum>
+  <w:abstractNum w:abstractNumId="17" w15:restartNumberingAfterBreak="0">
+    <w:nsid w:val="4F7F0A16"/>
+    <w:multiLevelType w:val="hybridMultilevel"/>
+    <w:tmpl w:val="48EC1D78"/>
+    <w:lvl w:ilvl="0" w:tplc="288A81E8">
+      <w:numFmt w:val="bullet"/>
+      <w:lvlText w:val="-"/>
+      <w:lvlJc w:val="left"/>
+      <w:pPr>
+        <w:ind w:left="720" w:hanging="360"/>
+      </w:pPr>
+      <w:rPr>
+        <w:rFonts w:ascii="Cambria" w:eastAsiaTheme="minorHAnsi" w:hAnsi="Cambria" w:cs="Times New Roman" w:hint="default"/>
+      </w:rPr>
+    </w:lvl>
+    <w:lvl w:ilvl="1" w:tplc="08090003" w:tentative="1">
+      <w:start w:val="1"/>
+      <w:numFmt w:val="bullet"/>
+      <w:lvlText w:val="o"/>
+      <w:lvlJc w:val="left"/>
+      <w:pPr>
+        <w:ind w:left="1440" w:hanging="360"/>
+      </w:pPr>
+      <w:rPr>
+        <w:rFonts w:ascii="Courier New" w:hAnsi="Courier New" w:cs="Courier New" w:hint="default"/>
+      </w:rPr>
+    </w:lvl>
+    <w:lvl w:ilvl="2" w:tplc="08090005" w:tentative="1">
+      <w:start w:val="1"/>
+      <w:numFmt w:val="bullet"/>
+      <w:lvlText w:val=""/>
+      <w:lvlJc w:val="left"/>
+      <w:pPr>
+        <w:ind w:left="2160" w:hanging="360"/>
+      </w:pPr>
+      <w:rPr>
+        <w:rFonts w:ascii="Wingdings" w:hAnsi="Wingdings" w:hint="default"/>
+      </w:rPr>
+    </w:lvl>
+    <w:lvl w:ilvl="3" w:tplc="08090001" w:tentative="1">
+      <w:start w:val="1"/>
+      <w:numFmt w:val="bullet"/>
+      <w:lvlText w:val=""/>
+      <w:lvlJc w:val="left"/>
+      <w:pPr>
+        <w:ind w:left="2880" w:hanging="360"/>
+      </w:pPr>
+      <w:rPr>
+        <w:rFonts w:ascii="Symbol" w:hAnsi="Symbol" w:hint="default"/>
+      </w:rPr>
+    </w:lvl>
+    <w:lvl w:ilvl="4" w:tplc="08090003" w:tentative="1">
+      <w:start w:val="1"/>
+      <w:numFmt w:val="bullet"/>
+      <w:lvlText w:val="o"/>
+      <w:lvlJc w:val="left"/>
+      <w:pPr>
+        <w:ind w:left="3600" w:hanging="360"/>
+      </w:pPr>
+      <w:rPr>
+        <w:rFonts w:ascii="Courier New" w:hAnsi="Courier New" w:cs="Courier New" w:hint="default"/>
+      </w:rPr>
+    </w:lvl>
+    <w:lvl w:ilvl="5" w:tplc="08090005" w:tentative="1">
+      <w:start w:val="1"/>
+      <w:numFmt w:val="bullet"/>
+      <w:lvlText w:val=""/>
+      <w:lvlJc w:val="left"/>
+      <w:pPr>
+        <w:ind w:left="4320" w:hanging="360"/>
+      </w:pPr>
+      <w:rPr>
+        <w:rFonts w:ascii="Wingdings" w:hAnsi="Wingdings" w:hint="default"/>
+      </w:rPr>
+    </w:lvl>
+    <w:lvl w:ilvl="6" w:tplc="08090001" w:tentative="1">
+      <w:start w:val="1"/>
+      <w:numFmt w:val="bullet"/>
+      <w:lvlText w:val=""/>
+      <w:lvlJc w:val="left"/>
+      <w:pPr>
+        <w:ind w:left="5040" w:hanging="360"/>
+      </w:pPr>
+      <w:rPr>
+        <w:rFonts w:ascii="Symbol" w:hAnsi="Symbol" w:hint="default"/>
+      </w:rPr>
+    </w:lvl>
+    <w:lvl w:ilvl="7" w:tplc="08090003" w:tentative="1">
+      <w:start w:val="1"/>
+      <w:numFmt w:val="bullet"/>
+      <w:lvlText w:val="o"/>
+      <w:lvlJc w:val="left"/>
+      <w:pPr>
+        <w:ind w:left="5760" w:hanging="360"/>
+      </w:pPr>
+      <w:rPr>
+        <w:rFonts w:ascii="Courier New" w:hAnsi="Courier New" w:cs="Courier New" w:hint="default"/>
+      </w:rPr>
+    </w:lvl>
+    <w:lvl w:ilvl="8" w:tplc="08090005" w:tentative="1">
+      <w:start w:val="1"/>
+      <w:numFmt w:val="bullet"/>
+      <w:lvlText w:val=""/>
+      <w:lvlJc w:val="left"/>
+      <w:pPr>
+        <w:ind w:left="6480" w:hanging="360"/>
+      </w:pPr>
+      <w:rPr>
+        <w:rFonts w:ascii="Wingdings" w:hAnsi="Wingdings" w:hint="default"/>
+      </w:rPr>
+    </w:lvl>
+  </w:abstractNum>
+  <w:abstractNum w:abstractNumId="18" w15:restartNumberingAfterBreak="0">
+    <w:nsid w:val="54A92283"/>
+    <w:multiLevelType w:val="hybridMultilevel"/>
+    <w:tmpl w:val="B0F89C18"/>
+    <w:lvl w:ilvl="0" w:tplc="26F00C72">
+      <w:numFmt w:val="bullet"/>
+      <w:lvlText w:val="-"/>
+      <w:lvlJc w:val="left"/>
+      <w:pPr>
+        <w:ind w:left="720" w:hanging="360"/>
+      </w:pPr>
+      <w:rPr>
+        <w:rFonts w:ascii="Cambria" w:eastAsiaTheme="minorHAnsi" w:hAnsi="Cambria" w:cs="Times New Roman" w:hint="default"/>
+      </w:rPr>
+    </w:lvl>
+    <w:lvl w:ilvl="1" w:tplc="08090003" w:tentative="1">
+      <w:start w:val="1"/>
+      <w:numFmt w:val="bullet"/>
+      <w:lvlText w:val="o"/>
+      <w:lvlJc w:val="left"/>
+      <w:pPr>
+        <w:ind w:left="1440" w:hanging="360"/>
+      </w:pPr>
+      <w:rPr>
+        <w:rFonts w:ascii="Courier New" w:hAnsi="Courier New" w:cs="Courier New" w:hint="default"/>
+      </w:rPr>
+    </w:lvl>
+    <w:lvl w:ilvl="2" w:tplc="08090005" w:tentative="1">
+      <w:start w:val="1"/>
+      <w:numFmt w:val="bullet"/>
+      <w:lvlText w:val=""/>
+      <w:lvlJc w:val="left"/>
+      <w:pPr>
+        <w:ind w:left="2160" w:hanging="360"/>
+      </w:pPr>
+      <w:rPr>
+        <w:rFonts w:ascii="Wingdings" w:hAnsi="Wingdings" w:hint="default"/>
+      </w:rPr>
+    </w:lvl>
+    <w:lvl w:ilvl="3" w:tplc="08090001" w:tentative="1">
+      <w:start w:val="1"/>
+      <w:numFmt w:val="bullet"/>
+      <w:lvlText w:val=""/>
+      <w:lvlJc w:val="left"/>
+      <w:pPr>
+        <w:ind w:left="2880" w:hanging="360"/>
+      </w:pPr>
+      <w:rPr>
+        <w:rFonts w:ascii="Symbol" w:hAnsi="Symbol" w:hint="default"/>
+      </w:rPr>
+    </w:lvl>
+    <w:lvl w:ilvl="4" w:tplc="08090003" w:tentative="1">
+      <w:start w:val="1"/>
+      <w:numFmt w:val="bullet"/>
+      <w:lvlText w:val="o"/>
+      <w:lvlJc w:val="left"/>
+      <w:pPr>
+        <w:ind w:left="3600" w:hanging="360"/>
+      </w:pPr>
+      <w:rPr>
+        <w:rFonts w:ascii="Courier New" w:hAnsi="Courier New" w:cs="Courier New" w:hint="default"/>
+      </w:rPr>
+    </w:lvl>
+    <w:lvl w:ilvl="5" w:tplc="08090005" w:tentative="1">
+      <w:start w:val="1"/>
+      <w:numFmt w:val="bullet"/>
+      <w:lvlText w:val=""/>
+      <w:lvlJc w:val="left"/>
+      <w:pPr>
+        <w:ind w:left="4320" w:hanging="360"/>
+      </w:pPr>
+      <w:rPr>
+        <w:rFonts w:ascii="Wingdings" w:hAnsi="Wingdings" w:hint="default"/>
+      </w:rPr>
+    </w:lvl>
+    <w:lvl w:ilvl="6" w:tplc="08090001" w:tentative="1">
+      <w:start w:val="1"/>
+      <w:numFmt w:val="bullet"/>
+      <w:lvlText w:val=""/>
+      <w:lvlJc w:val="left"/>
+      <w:pPr>
+        <w:ind w:left="5040" w:hanging="360"/>
+      </w:pPr>
+      <w:rPr>
+        <w:rFonts w:ascii="Symbol" w:hAnsi="Symbol" w:hint="default"/>
+      </w:rPr>
+    </w:lvl>
+    <w:lvl w:ilvl="7" w:tplc="08090003" w:tentative="1">
+      <w:start w:val="1"/>
+      <w:numFmt w:val="bullet"/>
+      <w:lvlText w:val="o"/>
+      <w:lvlJc w:val="left"/>
+      <w:pPr>
+        <w:ind w:left="5760" w:hanging="360"/>
+      </w:pPr>
+      <w:rPr>
+        <w:rFonts w:ascii="Courier New" w:hAnsi="Courier New" w:cs="Courier New" w:hint="default"/>
+      </w:rPr>
+    </w:lvl>
+    <w:lvl w:ilvl="8" w:tplc="08090005" w:tentative="1">
+      <w:start w:val="1"/>
+      <w:numFmt w:val="bullet"/>
+      <w:lvlText w:val=""/>
+      <w:lvlJc w:val="left"/>
+      <w:pPr>
+        <w:ind w:left="6480" w:hanging="360"/>
+      </w:pPr>
+      <w:rPr>
+        <w:rFonts w:ascii="Wingdings" w:hAnsi="Wingdings" w:hint="default"/>
+      </w:rPr>
+    </w:lvl>
+  </w:abstractNum>
+  <w:abstractNum w:abstractNumId="19" w15:restartNumberingAfterBreak="0">
+    <w:nsid w:val="554A46AF"/>
+    <w:multiLevelType w:val="hybridMultilevel"/>
+    <w:tmpl w:val="B532B280"/>
+    <w:lvl w:ilvl="0" w:tplc="08090001">
+      <w:start w:val="1"/>
+      <w:numFmt w:val="bullet"/>
+      <w:lvlText w:val=""/>
+      <w:lvlJc w:val="left"/>
+      <w:pPr>
+        <w:ind w:left="720" w:hanging="360"/>
+      </w:pPr>
+      <w:rPr>
+        <w:rFonts w:ascii="Symbol" w:hAnsi="Symbol" w:hint="default"/>
+      </w:rPr>
+    </w:lvl>
+    <w:lvl w:ilvl="1" w:tplc="08090003" w:tentative="1">
+      <w:start w:val="1"/>
+      <w:numFmt w:val="bullet"/>
+      <w:lvlText w:val="o"/>
+      <w:lvlJc w:val="left"/>
+      <w:pPr>
+        <w:ind w:left="1440" w:hanging="360"/>
+      </w:pPr>
+      <w:rPr>
+        <w:rFonts w:ascii="Courier New" w:hAnsi="Courier New" w:cs="Courier New" w:hint="default"/>
+      </w:rPr>
+    </w:lvl>
+    <w:lvl w:ilvl="2" w:tplc="08090005" w:tentative="1">
+      <w:start w:val="1"/>
+      <w:numFmt w:val="bullet"/>
+      <w:lvlText w:val=""/>
+      <w:lvlJc w:val="left"/>
+      <w:pPr>
+        <w:ind w:left="2160" w:hanging="360"/>
+      </w:pPr>
+      <w:rPr>
+        <w:rFonts w:ascii="Wingdings" w:hAnsi="Wingdings" w:hint="default"/>
+      </w:rPr>
+    </w:lvl>
+    <w:lvl w:ilvl="3" w:tplc="08090001" w:tentative="1">
+      <w:start w:val="1"/>
+      <w:numFmt w:val="bullet"/>
+      <w:lvlText w:val=""/>
+      <w:lvlJc w:val="left"/>
+      <w:pPr>
+        <w:ind w:left="2880" w:hanging="360"/>
+      </w:pPr>
+      <w:rPr>
+        <w:rFonts w:ascii="Symbol" w:hAnsi="Symbol" w:hint="default"/>
+      </w:rPr>
+    </w:lvl>
+    <w:lvl w:ilvl="4" w:tplc="08090003" w:tentative="1">
+      <w:start w:val="1"/>
+      <w:numFmt w:val="bullet"/>
+      <w:lvlText w:val="o"/>
+      <w:lvlJc w:val="left"/>
+      <w:pPr>
+        <w:ind w:left="3600" w:hanging="360"/>
+      </w:pPr>
+      <w:rPr>
+        <w:rFonts w:ascii="Courier New" w:hAnsi="Courier New" w:cs="Courier New" w:hint="default"/>
+      </w:rPr>
+    </w:lvl>
+    <w:lvl w:ilvl="5" w:tplc="08090005" w:tentative="1">
+      <w:start w:val="1"/>
+      <w:numFmt w:val="bullet"/>
+      <w:lvlText w:val=""/>
+      <w:lvlJc w:val="left"/>
+      <w:pPr>
+        <w:ind w:left="4320" w:hanging="360"/>
+      </w:pPr>
+      <w:rPr>
+        <w:rFonts w:ascii="Wingdings" w:hAnsi="Wingdings" w:hint="default"/>
+      </w:rPr>
+    </w:lvl>
+    <w:lvl w:ilvl="6" w:tplc="08090001" w:tentative="1">
+      <w:start w:val="1"/>
+      <w:numFmt w:val="bullet"/>
+      <w:lvlText w:val=""/>
+      <w:lvlJc w:val="left"/>
+      <w:pPr>
+        <w:ind w:left="5040" w:hanging="360"/>
+      </w:pPr>
+      <w:rPr>
+        <w:rFonts w:ascii="Symbol" w:hAnsi="Symbol" w:hint="default"/>
+      </w:rPr>
+    </w:lvl>
+    <w:lvl w:ilvl="7" w:tplc="08090003" w:tentative="1">
+      <w:start w:val="1"/>
+      <w:numFmt w:val="bullet"/>
+      <w:lvlText w:val="o"/>
+      <w:lvlJc w:val="left"/>
+      <w:pPr>
+        <w:ind w:left="5760" w:hanging="360"/>
+      </w:pPr>
+      <w:rPr>
+        <w:rFonts w:ascii="Courier New" w:hAnsi="Courier New" w:cs="Courier New" w:hint="default"/>
+      </w:rPr>
+    </w:lvl>
+    <w:lvl w:ilvl="8" w:tplc="08090005" w:tentative="1">
+      <w:start w:val="1"/>
+      <w:numFmt w:val="bullet"/>
+      <w:lvlText w:val=""/>
+      <w:lvlJc w:val="left"/>
+      <w:pPr>
+        <w:ind w:left="6480" w:hanging="360"/>
+      </w:pPr>
+      <w:rPr>
+        <w:rFonts w:ascii="Wingdings" w:hAnsi="Wingdings" w:hint="default"/>
+      </w:rPr>
+    </w:lvl>
+  </w:abstractNum>
+  <w:abstractNum w:abstractNumId="20" w15:restartNumberingAfterBreak="0">
     <w:nsid w:val="5FD07473"/>
     <w:multiLevelType w:val="hybridMultilevel"/>
     <w:tmpl w:val="5CCC9640"/>
@@ -2406,7 +4392,457 @@
       </w:rPr>
     </w:lvl>
   </w:abstractNum>
-  <w:abstractNum w:abstractNumId="6" w15:restartNumberingAfterBreak="0">
+  <w:abstractNum w:abstractNumId="21" w15:restartNumberingAfterBreak="0">
+    <w:nsid w:val="6F032850"/>
+    <w:multiLevelType w:val="hybridMultilevel"/>
+    <w:tmpl w:val="A7A04F9A"/>
+    <w:lvl w:ilvl="0" w:tplc="08090001">
+      <w:start w:val="1"/>
+      <w:numFmt w:val="bullet"/>
+      <w:lvlText w:val=""/>
+      <w:lvlJc w:val="left"/>
+      <w:pPr>
+        <w:ind w:left="720" w:hanging="360"/>
+      </w:pPr>
+      <w:rPr>
+        <w:rFonts w:ascii="Symbol" w:hAnsi="Symbol" w:hint="default"/>
+      </w:rPr>
+    </w:lvl>
+    <w:lvl w:ilvl="1" w:tplc="08090003" w:tentative="1">
+      <w:start w:val="1"/>
+      <w:numFmt w:val="bullet"/>
+      <w:lvlText w:val="o"/>
+      <w:lvlJc w:val="left"/>
+      <w:pPr>
+        <w:ind w:left="1440" w:hanging="360"/>
+      </w:pPr>
+      <w:rPr>
+        <w:rFonts w:ascii="Courier New" w:hAnsi="Courier New" w:cs="Courier New" w:hint="default"/>
+      </w:rPr>
+    </w:lvl>
+    <w:lvl w:ilvl="2" w:tplc="08090005" w:tentative="1">
+      <w:start w:val="1"/>
+      <w:numFmt w:val="bullet"/>
+      <w:lvlText w:val=""/>
+      <w:lvlJc w:val="left"/>
+      <w:pPr>
+        <w:ind w:left="2160" w:hanging="360"/>
+      </w:pPr>
+      <w:rPr>
+        <w:rFonts w:ascii="Wingdings" w:hAnsi="Wingdings" w:hint="default"/>
+      </w:rPr>
+    </w:lvl>
+    <w:lvl w:ilvl="3" w:tplc="08090001" w:tentative="1">
+      <w:start w:val="1"/>
+      <w:numFmt w:val="bullet"/>
+      <w:lvlText w:val=""/>
+      <w:lvlJc w:val="left"/>
+      <w:pPr>
+        <w:ind w:left="2880" w:hanging="360"/>
+      </w:pPr>
+      <w:rPr>
+        <w:rFonts w:ascii="Symbol" w:hAnsi="Symbol" w:hint="default"/>
+      </w:rPr>
+    </w:lvl>
+    <w:lvl w:ilvl="4" w:tplc="08090003" w:tentative="1">
+      <w:start w:val="1"/>
+      <w:numFmt w:val="bullet"/>
+      <w:lvlText w:val="o"/>
+      <w:lvlJc w:val="left"/>
+      <w:pPr>
+        <w:ind w:left="3600" w:hanging="360"/>
+      </w:pPr>
+      <w:rPr>
+        <w:rFonts w:ascii="Courier New" w:hAnsi="Courier New" w:cs="Courier New" w:hint="default"/>
+      </w:rPr>
+    </w:lvl>
+    <w:lvl w:ilvl="5" w:tplc="08090005" w:tentative="1">
+      <w:start w:val="1"/>
+      <w:numFmt w:val="bullet"/>
+      <w:lvlText w:val=""/>
+      <w:lvlJc w:val="left"/>
+      <w:pPr>
+        <w:ind w:left="4320" w:hanging="360"/>
+      </w:pPr>
+      <w:rPr>
+        <w:rFonts w:ascii="Wingdings" w:hAnsi="Wingdings" w:hint="default"/>
+      </w:rPr>
+    </w:lvl>
+    <w:lvl w:ilvl="6" w:tplc="08090001" w:tentative="1">
+      <w:start w:val="1"/>
+      <w:numFmt w:val="bullet"/>
+      <w:lvlText w:val=""/>
+      <w:lvlJc w:val="left"/>
+      <w:pPr>
+        <w:ind w:left="5040" w:hanging="360"/>
+      </w:pPr>
+      <w:rPr>
+        <w:rFonts w:ascii="Symbol" w:hAnsi="Symbol" w:hint="default"/>
+      </w:rPr>
+    </w:lvl>
+    <w:lvl w:ilvl="7" w:tplc="08090003" w:tentative="1">
+      <w:start w:val="1"/>
+      <w:numFmt w:val="bullet"/>
+      <w:lvlText w:val="o"/>
+      <w:lvlJc w:val="left"/>
+      <w:pPr>
+        <w:ind w:left="5760" w:hanging="360"/>
+      </w:pPr>
+      <w:rPr>
+        <w:rFonts w:ascii="Courier New" w:hAnsi="Courier New" w:cs="Courier New" w:hint="default"/>
+      </w:rPr>
+    </w:lvl>
+    <w:lvl w:ilvl="8" w:tplc="08090005" w:tentative="1">
+      <w:start w:val="1"/>
+      <w:numFmt w:val="bullet"/>
+      <w:lvlText w:val=""/>
+      <w:lvlJc w:val="left"/>
+      <w:pPr>
+        <w:ind w:left="6480" w:hanging="360"/>
+      </w:pPr>
+      <w:rPr>
+        <w:rFonts w:ascii="Wingdings" w:hAnsi="Wingdings" w:hint="default"/>
+      </w:rPr>
+    </w:lvl>
+  </w:abstractNum>
+  <w:abstractNum w:abstractNumId="22" w15:restartNumberingAfterBreak="0">
+    <w:nsid w:val="70F410E7"/>
+    <w:multiLevelType w:val="hybridMultilevel"/>
+    <w:tmpl w:val="9D487C3C"/>
+    <w:lvl w:ilvl="0" w:tplc="6B40DE1E">
+      <w:numFmt w:val="bullet"/>
+      <w:lvlText w:val="-"/>
+      <w:lvlJc w:val="left"/>
+      <w:pPr>
+        <w:ind w:left="720" w:hanging="360"/>
+      </w:pPr>
+      <w:rPr>
+        <w:rFonts w:ascii="Cambria" w:eastAsiaTheme="minorHAnsi" w:hAnsi="Cambria" w:cs="Times New Roman" w:hint="default"/>
+      </w:rPr>
+    </w:lvl>
+    <w:lvl w:ilvl="1" w:tplc="08090003" w:tentative="1">
+      <w:start w:val="1"/>
+      <w:numFmt w:val="bullet"/>
+      <w:lvlText w:val="o"/>
+      <w:lvlJc w:val="left"/>
+      <w:pPr>
+        <w:ind w:left="1440" w:hanging="360"/>
+      </w:pPr>
+      <w:rPr>
+        <w:rFonts w:ascii="Courier New" w:hAnsi="Courier New" w:cs="Courier New" w:hint="default"/>
+      </w:rPr>
+    </w:lvl>
+    <w:lvl w:ilvl="2" w:tplc="08090005" w:tentative="1">
+      <w:start w:val="1"/>
+      <w:numFmt w:val="bullet"/>
+      <w:lvlText w:val=""/>
+      <w:lvlJc w:val="left"/>
+      <w:pPr>
+        <w:ind w:left="2160" w:hanging="360"/>
+      </w:pPr>
+      <w:rPr>
+        <w:rFonts w:ascii="Wingdings" w:hAnsi="Wingdings" w:hint="default"/>
+      </w:rPr>
+    </w:lvl>
+    <w:lvl w:ilvl="3" w:tplc="08090001" w:tentative="1">
+      <w:start w:val="1"/>
+      <w:numFmt w:val="bullet"/>
+      <w:lvlText w:val=""/>
+      <w:lvlJc w:val="left"/>
+      <w:pPr>
+        <w:ind w:left="2880" w:hanging="360"/>
+      </w:pPr>
+      <w:rPr>
+        <w:rFonts w:ascii="Symbol" w:hAnsi="Symbol" w:hint="default"/>
+      </w:rPr>
+    </w:lvl>
+    <w:lvl w:ilvl="4" w:tplc="08090003" w:tentative="1">
+      <w:start w:val="1"/>
+      <w:numFmt w:val="bullet"/>
+      <w:lvlText w:val="o"/>
+      <w:lvlJc w:val="left"/>
+      <w:pPr>
+        <w:ind w:left="3600" w:hanging="360"/>
+      </w:pPr>
+      <w:rPr>
+        <w:rFonts w:ascii="Courier New" w:hAnsi="Courier New" w:cs="Courier New" w:hint="default"/>
+      </w:rPr>
+    </w:lvl>
+    <w:lvl w:ilvl="5" w:tplc="08090005" w:tentative="1">
+      <w:start w:val="1"/>
+      <w:numFmt w:val="bullet"/>
+      <w:lvlText w:val=""/>
+      <w:lvlJc w:val="left"/>
+      <w:pPr>
+        <w:ind w:left="4320" w:hanging="360"/>
+      </w:pPr>
+      <w:rPr>
+        <w:rFonts w:ascii="Wingdings" w:hAnsi="Wingdings" w:hint="default"/>
+      </w:rPr>
+    </w:lvl>
+    <w:lvl w:ilvl="6" w:tplc="08090001" w:tentative="1">
+      <w:start w:val="1"/>
+      <w:numFmt w:val="bullet"/>
+      <w:lvlText w:val=""/>
+      <w:lvlJc w:val="left"/>
+      <w:pPr>
+        <w:ind w:left="5040" w:hanging="360"/>
+      </w:pPr>
+      <w:rPr>
+        <w:rFonts w:ascii="Symbol" w:hAnsi="Symbol" w:hint="default"/>
+      </w:rPr>
+    </w:lvl>
+    <w:lvl w:ilvl="7" w:tplc="08090003" w:tentative="1">
+      <w:start w:val="1"/>
+      <w:numFmt w:val="bullet"/>
+      <w:lvlText w:val="o"/>
+      <w:lvlJc w:val="left"/>
+      <w:pPr>
+        <w:ind w:left="5760" w:hanging="360"/>
+      </w:pPr>
+      <w:rPr>
+        <w:rFonts w:ascii="Courier New" w:hAnsi="Courier New" w:cs="Courier New" w:hint="default"/>
+      </w:rPr>
+    </w:lvl>
+    <w:lvl w:ilvl="8" w:tplc="08090005" w:tentative="1">
+      <w:start w:val="1"/>
+      <w:numFmt w:val="bullet"/>
+      <w:lvlText w:val=""/>
+      <w:lvlJc w:val="left"/>
+      <w:pPr>
+        <w:ind w:left="6480" w:hanging="360"/>
+      </w:pPr>
+      <w:rPr>
+        <w:rFonts w:ascii="Wingdings" w:hAnsi="Wingdings" w:hint="default"/>
+      </w:rPr>
+    </w:lvl>
+  </w:abstractNum>
+  <w:abstractNum w:abstractNumId="23" w15:restartNumberingAfterBreak="0">
+    <w:nsid w:val="712207F1"/>
+    <w:multiLevelType w:val="hybridMultilevel"/>
+    <w:tmpl w:val="88EAFEEC"/>
+    <w:lvl w:ilvl="0" w:tplc="6B40DE1E">
+      <w:numFmt w:val="bullet"/>
+      <w:lvlText w:val="-"/>
+      <w:lvlJc w:val="left"/>
+      <w:pPr>
+        <w:ind w:left="720" w:hanging="360"/>
+      </w:pPr>
+      <w:rPr>
+        <w:rFonts w:ascii="Cambria" w:eastAsiaTheme="minorHAnsi" w:hAnsi="Cambria" w:cs="Times New Roman" w:hint="default"/>
+      </w:rPr>
+    </w:lvl>
+    <w:lvl w:ilvl="1" w:tplc="08090003" w:tentative="1">
+      <w:start w:val="1"/>
+      <w:numFmt w:val="bullet"/>
+      <w:lvlText w:val="o"/>
+      <w:lvlJc w:val="left"/>
+      <w:pPr>
+        <w:ind w:left="1440" w:hanging="360"/>
+      </w:pPr>
+      <w:rPr>
+        <w:rFonts w:ascii="Courier New" w:hAnsi="Courier New" w:cs="Courier New" w:hint="default"/>
+      </w:rPr>
+    </w:lvl>
+    <w:lvl w:ilvl="2" w:tplc="08090005" w:tentative="1">
+      <w:start w:val="1"/>
+      <w:numFmt w:val="bullet"/>
+      <w:lvlText w:val=""/>
+      <w:lvlJc w:val="left"/>
+      <w:pPr>
+        <w:ind w:left="2160" w:hanging="360"/>
+      </w:pPr>
+      <w:rPr>
+        <w:rFonts w:ascii="Wingdings" w:hAnsi="Wingdings" w:hint="default"/>
+      </w:rPr>
+    </w:lvl>
+    <w:lvl w:ilvl="3" w:tplc="08090001" w:tentative="1">
+      <w:start w:val="1"/>
+      <w:numFmt w:val="bullet"/>
+      <w:lvlText w:val=""/>
+      <w:lvlJc w:val="left"/>
+      <w:pPr>
+        <w:ind w:left="2880" w:hanging="360"/>
+      </w:pPr>
+      <w:rPr>
+        <w:rFonts w:ascii="Symbol" w:hAnsi="Symbol" w:hint="default"/>
+      </w:rPr>
+    </w:lvl>
+    <w:lvl w:ilvl="4" w:tplc="08090003" w:tentative="1">
+      <w:start w:val="1"/>
+      <w:numFmt w:val="bullet"/>
+      <w:lvlText w:val="o"/>
+      <w:lvlJc w:val="left"/>
+      <w:pPr>
+        <w:ind w:left="3600" w:hanging="360"/>
+      </w:pPr>
+      <w:rPr>
+        <w:rFonts w:ascii="Courier New" w:hAnsi="Courier New" w:cs="Courier New" w:hint="default"/>
+      </w:rPr>
+    </w:lvl>
+    <w:lvl w:ilvl="5" w:tplc="08090005" w:tentative="1">
+      <w:start w:val="1"/>
+      <w:numFmt w:val="bullet"/>
+      <w:lvlText w:val=""/>
+      <w:lvlJc w:val="left"/>
+      <w:pPr>
+        <w:ind w:left="4320" w:hanging="360"/>
+      </w:pPr>
+      <w:rPr>
+        <w:rFonts w:ascii="Wingdings" w:hAnsi="Wingdings" w:hint="default"/>
+      </w:rPr>
+    </w:lvl>
+    <w:lvl w:ilvl="6" w:tplc="08090001" w:tentative="1">
+      <w:start w:val="1"/>
+      <w:numFmt w:val="bullet"/>
+      <w:lvlText w:val=""/>
+      <w:lvlJc w:val="left"/>
+      <w:pPr>
+        <w:ind w:left="5040" w:hanging="360"/>
+      </w:pPr>
+      <w:rPr>
+        <w:rFonts w:ascii="Symbol" w:hAnsi="Symbol" w:hint="default"/>
+      </w:rPr>
+    </w:lvl>
+    <w:lvl w:ilvl="7" w:tplc="08090003" w:tentative="1">
+      <w:start w:val="1"/>
+      <w:numFmt w:val="bullet"/>
+      <w:lvlText w:val="o"/>
+      <w:lvlJc w:val="left"/>
+      <w:pPr>
+        <w:ind w:left="5760" w:hanging="360"/>
+      </w:pPr>
+      <w:rPr>
+        <w:rFonts w:ascii="Courier New" w:hAnsi="Courier New" w:cs="Courier New" w:hint="default"/>
+      </w:rPr>
+    </w:lvl>
+    <w:lvl w:ilvl="8" w:tplc="08090005" w:tentative="1">
+      <w:start w:val="1"/>
+      <w:numFmt w:val="bullet"/>
+      <w:lvlText w:val=""/>
+      <w:lvlJc w:val="left"/>
+      <w:pPr>
+        <w:ind w:left="6480" w:hanging="360"/>
+      </w:pPr>
+      <w:rPr>
+        <w:rFonts w:ascii="Wingdings" w:hAnsi="Wingdings" w:hint="default"/>
+      </w:rPr>
+    </w:lvl>
+  </w:abstractNum>
+  <w:abstractNum w:abstractNumId="24" w15:restartNumberingAfterBreak="0">
+    <w:nsid w:val="79B96F88"/>
+    <w:multiLevelType w:val="hybridMultilevel"/>
+    <w:tmpl w:val="0F28F71C"/>
+    <w:lvl w:ilvl="0" w:tplc="08090001">
+      <w:start w:val="1"/>
+      <w:numFmt w:val="bullet"/>
+      <w:lvlText w:val=""/>
+      <w:lvlJc w:val="left"/>
+      <w:pPr>
+        <w:ind w:left="720" w:hanging="360"/>
+      </w:pPr>
+      <w:rPr>
+        <w:rFonts w:ascii="Symbol" w:hAnsi="Symbol" w:hint="default"/>
+      </w:rPr>
+    </w:lvl>
+    <w:lvl w:ilvl="1" w:tplc="08090003" w:tentative="1">
+      <w:start w:val="1"/>
+      <w:numFmt w:val="bullet"/>
+      <w:lvlText w:val="o"/>
+      <w:lvlJc w:val="left"/>
+      <w:pPr>
+        <w:ind w:left="1440" w:hanging="360"/>
+      </w:pPr>
+      <w:rPr>
+        <w:rFonts w:ascii="Courier New" w:hAnsi="Courier New" w:cs="Courier New" w:hint="default"/>
+      </w:rPr>
+    </w:lvl>
+    <w:lvl w:ilvl="2" w:tplc="08090005" w:tentative="1">
+      <w:start w:val="1"/>
+      <w:numFmt w:val="bullet"/>
+      <w:lvlText w:val=""/>
+      <w:lvlJc w:val="left"/>
+      <w:pPr>
+        <w:ind w:left="2160" w:hanging="360"/>
+      </w:pPr>
+      <w:rPr>
+        <w:rFonts w:ascii="Wingdings" w:hAnsi="Wingdings" w:hint="default"/>
+      </w:rPr>
+    </w:lvl>
+    <w:lvl w:ilvl="3" w:tplc="08090001" w:tentative="1">
+      <w:start w:val="1"/>
+      <w:numFmt w:val="bullet"/>
+      <w:lvlText w:val=""/>
+      <w:lvlJc w:val="left"/>
+      <w:pPr>
+        <w:ind w:left="2880" w:hanging="360"/>
+      </w:pPr>
+      <w:rPr>
+        <w:rFonts w:ascii="Symbol" w:hAnsi="Symbol" w:hint="default"/>
+      </w:rPr>
+    </w:lvl>
+    <w:lvl w:ilvl="4" w:tplc="08090003" w:tentative="1">
+      <w:start w:val="1"/>
+      <w:numFmt w:val="bullet"/>
+      <w:lvlText w:val="o"/>
+      <w:lvlJc w:val="left"/>
+      <w:pPr>
+        <w:ind w:left="3600" w:hanging="360"/>
+      </w:pPr>
+      <w:rPr>
+        <w:rFonts w:ascii="Courier New" w:hAnsi="Courier New" w:cs="Courier New" w:hint="default"/>
+      </w:rPr>
+    </w:lvl>
+    <w:lvl w:ilvl="5" w:tplc="08090005" w:tentative="1">
+      <w:start w:val="1"/>
+      <w:numFmt w:val="bullet"/>
+      <w:lvlText w:val=""/>
+      <w:lvlJc w:val="left"/>
+      <w:pPr>
+        <w:ind w:left="4320" w:hanging="360"/>
+      </w:pPr>
+      <w:rPr>
+        <w:rFonts w:ascii="Wingdings" w:hAnsi="Wingdings" w:hint="default"/>
+      </w:rPr>
+    </w:lvl>
+    <w:lvl w:ilvl="6" w:tplc="08090001" w:tentative="1">
+      <w:start w:val="1"/>
+      <w:numFmt w:val="bullet"/>
+      <w:lvlText w:val=""/>
+      <w:lvlJc w:val="left"/>
+      <w:pPr>
+        <w:ind w:left="5040" w:hanging="360"/>
+      </w:pPr>
+      <w:rPr>
+        <w:rFonts w:ascii="Symbol" w:hAnsi="Symbol" w:hint="default"/>
+      </w:rPr>
+    </w:lvl>
+    <w:lvl w:ilvl="7" w:tplc="08090003" w:tentative="1">
+      <w:start w:val="1"/>
+      <w:numFmt w:val="bullet"/>
+      <w:lvlText w:val="o"/>
+      <w:lvlJc w:val="left"/>
+      <w:pPr>
+        <w:ind w:left="5760" w:hanging="360"/>
+      </w:pPr>
+      <w:rPr>
+        <w:rFonts w:ascii="Courier New" w:hAnsi="Courier New" w:cs="Courier New" w:hint="default"/>
+      </w:rPr>
+    </w:lvl>
+    <w:lvl w:ilvl="8" w:tplc="08090005" w:tentative="1">
+      <w:start w:val="1"/>
+      <w:numFmt w:val="bullet"/>
+      <w:lvlText w:val=""/>
+      <w:lvlJc w:val="left"/>
+      <w:pPr>
+        <w:ind w:left="6480" w:hanging="360"/>
+      </w:pPr>
+      <w:rPr>
+        <w:rFonts w:ascii="Wingdings" w:hAnsi="Wingdings" w:hint="default"/>
+      </w:rPr>
+    </w:lvl>
+  </w:abstractNum>
+  <w:abstractNum w:abstractNumId="25" w15:restartNumberingAfterBreak="0">
     <w:nsid w:val="79F74B84"/>
     <w:multiLevelType w:val="hybridMultilevel"/>
     <w:tmpl w:val="CF28D4EE"/>
@@ -2519,25 +4955,82 @@
     </w:lvl>
   </w:abstractNum>
   <w:num w:numId="1" w16cid:durableId="1055009549">
-    <w:abstractNumId w:val="1"/>
+    <w:abstractNumId w:val="4"/>
   </w:num>
   <w:num w:numId="2" w16cid:durableId="873925989">
+    <w:abstractNumId w:val="20"/>
+  </w:num>
+  <w:num w:numId="3" w16cid:durableId="1145048583">
     <w:abstractNumId w:val="5"/>
   </w:num>
-  <w:num w:numId="3" w16cid:durableId="1145048583">
-    <w:abstractNumId w:val="2"/>
-  </w:num>
   <w:num w:numId="4" w16cid:durableId="428891247">
-    <w:abstractNumId w:val="4"/>
+    <w:abstractNumId w:val="9"/>
   </w:num>
   <w:num w:numId="5" w16cid:durableId="1991596441">
     <w:abstractNumId w:val="0"/>
   </w:num>
   <w:num w:numId="6" w16cid:durableId="1864589465">
+    <w:abstractNumId w:val="25"/>
+  </w:num>
+  <w:num w:numId="7" w16cid:durableId="1581325901">
+    <w:abstractNumId w:val="8"/>
+  </w:num>
+  <w:num w:numId="8" w16cid:durableId="535894307">
+    <w:abstractNumId w:val="2"/>
+  </w:num>
+  <w:num w:numId="9" w16cid:durableId="1577741180">
+    <w:abstractNumId w:val="19"/>
+  </w:num>
+  <w:num w:numId="10" w16cid:durableId="1045367639">
+    <w:abstractNumId w:val="1"/>
+  </w:num>
+  <w:num w:numId="11" w16cid:durableId="1533500055">
+    <w:abstractNumId w:val="7"/>
+  </w:num>
+  <w:num w:numId="12" w16cid:durableId="1773671008">
+    <w:abstractNumId w:val="17"/>
+  </w:num>
+  <w:num w:numId="13" w16cid:durableId="561404930">
+    <w:abstractNumId w:val="18"/>
+  </w:num>
+  <w:num w:numId="14" w16cid:durableId="1167089005">
+    <w:abstractNumId w:val="13"/>
+  </w:num>
+  <w:num w:numId="15" w16cid:durableId="1063407616">
+    <w:abstractNumId w:val="12"/>
+  </w:num>
+  <w:num w:numId="16" w16cid:durableId="304161195">
     <w:abstractNumId w:val="6"/>
   </w:num>
-  <w:num w:numId="7" w16cid:durableId="1581325901">
+  <w:num w:numId="17" w16cid:durableId="575211940">
+    <w:abstractNumId w:val="24"/>
+  </w:num>
+  <w:num w:numId="18" w16cid:durableId="130901267">
+    <w:abstractNumId w:val="10"/>
+  </w:num>
+  <w:num w:numId="19" w16cid:durableId="808017722">
+    <w:abstractNumId w:val="14"/>
+  </w:num>
+  <w:num w:numId="20" w16cid:durableId="1521970755">
+    <w:abstractNumId w:val="11"/>
+  </w:num>
+  <w:num w:numId="21" w16cid:durableId="1295719815">
+    <w:abstractNumId w:val="21"/>
+  </w:num>
+  <w:num w:numId="22" w16cid:durableId="279265558">
+    <w:abstractNumId w:val="15"/>
+  </w:num>
+  <w:num w:numId="23" w16cid:durableId="647903719">
     <w:abstractNumId w:val="3"/>
+  </w:num>
+  <w:num w:numId="24" w16cid:durableId="1993020245">
+    <w:abstractNumId w:val="22"/>
+  </w:num>
+  <w:num w:numId="25" w16cid:durableId="578946236">
+    <w:abstractNumId w:val="23"/>
+  </w:num>
+  <w:num w:numId="26" w16cid:durableId="1826774031">
+    <w:abstractNumId w:val="16"/>
   </w:num>
 </w:numbering>
 </file>
@@ -2935,7 +5428,7 @@
   <w:style w:type="paragraph" w:default="1" w:styleId="Normal">
     <w:name w:val="Normal"/>
     <w:qFormat/>
-    <w:rsid w:val="001F42BB"/>
+    <w:rsid w:val="00BD25E1"/>
     <w:pPr>
       <w:spacing w:after="0"/>
       <w:jc w:val="both"/>
@@ -2970,6 +5463,7 @@
   <w:style w:type="character" w:default="1" w:styleId="DefaultParagraphFont">
     <w:name w:val="Default Paragraph Font"/>
     <w:uiPriority w:val="1"/>
+    <w:semiHidden/>
     <w:unhideWhenUsed/>
   </w:style>
   <w:style w:type="table" w:default="1" w:styleId="TableNormal">
@@ -3326,6 +5820,31 @@
       <w:sz w:val="14"/>
     </w:rPr>
   </w:style>
+  <w:style w:type="paragraph" w:styleId="TOCHeading">
+    <w:name w:val="TOC Heading"/>
+    <w:basedOn w:val="Heading1"/>
+    <w:next w:val="Normal"/>
+    <w:uiPriority w:val="39"/>
+    <w:unhideWhenUsed/>
+    <w:qFormat/>
+    <w:rsid w:val="00FF7C89"/>
+    <w:pPr>
+      <w:keepNext/>
+      <w:keepLines/>
+      <w:spacing w:before="240" w:after="0"/>
+      <w:jc w:val="left"/>
+      <w:outlineLvl w:val="9"/>
+    </w:pPr>
+    <w:rPr>
+      <w:rFonts w:asciiTheme="majorHAnsi" w:eastAsiaTheme="majorEastAsia" w:hAnsiTheme="majorHAnsi" w:cstheme="majorBidi"/>
+      <w:b w:val="0"/>
+      <w:caps w:val="0"/>
+      <w:color w:val="002040" w:themeColor="accent1" w:themeShade="BF"/>
+      <w:position w:val="0"/>
+      <w:sz w:val="32"/>
+      <w:szCs w:val="32"/>
+    </w:rPr>
+  </w:style>
 </w:styles>
 </file>
 
@@ -3531,42 +6050,6 @@
 </file>
 
 <file path=customXml/item1.xml><?xml version="1.0" encoding="utf-8"?>
-<p:properties xmlns:p="http://schemas.microsoft.com/office/2006/metadata/properties" xmlns:xsi="http://www.w3.org/2001/XMLSchema-instance" xmlns:pc="http://schemas.microsoft.com/office/infopath/2007/PartnerControls">
-  <documentManagement>
-    <_ip_UnifiedCompliancePolicyUIAction xmlns="http://schemas.microsoft.com/sharepoint/v3" xsi:nil="true"/>
-    <_ip_UnifiedCompliancePolicyProperties xmlns="http://schemas.microsoft.com/sharepoint/v3" xsi:nil="true"/>
-    <TaxCatchAll xmlns="230e9df3-be65-4c73-a93b-d1236ebd677e" xsi:nil="true"/>
-    <ImageTagsTaxHTField xmlns="71af3243-3dd4-4a8d-8c0d-dd76da1f02a5">
-      <Terms xmlns="http://schemas.microsoft.com/office/infopath/2007/PartnerControls"/>
-    </ImageTagsTaxHTField>
-    <Image xmlns="71af3243-3dd4-4a8d-8c0d-dd76da1f02a5">
-      <Url xsi:nil="true"/>
-      <Description xsi:nil="true"/>
-    </Image>
-    <Status xmlns="71af3243-3dd4-4a8d-8c0d-dd76da1f02a5">Not started</Status>
-    <Background xmlns="71af3243-3dd4-4a8d-8c0d-dd76da1f02a5">false</Background>
-    <MediaServiceKeyPoints xmlns="71af3243-3dd4-4a8d-8c0d-dd76da1f02a5" xsi:nil="true"/>
-    <SharedWithUsers xmlns="16c05727-aa75-4e4a-9b5f-8a80a1165891">
-      <UserInfo>
-        <DisplayName/>
-        <AccountId xsi:nil="true"/>
-        <AccountType/>
-      </UserInfo>
-    </SharedWithUsers>
-  </documentManagement>
-</p:properties>
-</file>
-
-<file path=customXml/item2.xml><?xml version="1.0" encoding="utf-8"?>
-<?mso-contentType ?>
-<FormTemplates xmlns="http://schemas.microsoft.com/sharepoint/v3/contenttype/forms">
-  <Display>DocumentLibraryForm</Display>
-  <Edit>DocumentLibraryForm</Edit>
-  <New>DocumentLibraryForm</New>
-</FormTemplates>
-</file>
-
-<file path=customXml/item3.xml><?xml version="1.0" encoding="utf-8"?>
 <ct:contentTypeSchema xmlns:ct="http://schemas.microsoft.com/office/2006/metadata/contentType" xmlns:ma="http://schemas.microsoft.com/office/2006/metadata/properties/metaAttributes" ct:_="" ma:_="" ma:contentTypeName="Document" ma:contentTypeID="0x01010079F111ED35F8CC479449609E8A0923A6" ma:contentTypeVersion="30" ma:contentTypeDescription="Create a new document." ma:contentTypeScope="" ma:versionID="cec0622158e8f13124e9e8fd4de31bd1">
   <xsd:schema xmlns:xsd="http://www.w3.org/2001/XMLSchema" xmlns:xs="http://www.w3.org/2001/XMLSchema" xmlns:p="http://schemas.microsoft.com/office/2006/metadata/properties" xmlns:ns1="http://schemas.microsoft.com/sharepoint/v3" xmlns:ns2="71af3243-3dd4-4a8d-8c0d-dd76da1f02a5" xmlns:ns3="16c05727-aa75-4e4a-9b5f-8a80a1165891" xmlns:ns4="230e9df3-be65-4c73-a93b-d1236ebd677e" targetNamespace="http://schemas.microsoft.com/office/2006/metadata/properties" ma:root="true" ma:fieldsID="3b52f30ab005d15df08657af532e6e38" ns1:_="" ns2:_="" ns3:_="" ns4:_="">
     <xsd:import namespace="http://schemas.microsoft.com/sharepoint/v3"/>
@@ -3884,28 +6367,43 @@
 </ct:contentTypeSchema>
 </file>
 
-<file path=customXml/itemProps1.xml><?xml version="1.0" encoding="utf-8"?>
-<ds:datastoreItem xmlns:ds="http://schemas.openxmlformats.org/officeDocument/2006/customXml" ds:itemID="{2FA1C4FC-8415-4BF3-9F42-41DE68C426A1}">
-  <ds:schemaRefs>
-    <ds:schemaRef ds:uri="http://schemas.microsoft.com/office/2006/metadata/properties"/>
-    <ds:schemaRef ds:uri="http://schemas.microsoft.com/office/infopath/2007/PartnerControls"/>
-    <ds:schemaRef ds:uri="http://schemas.microsoft.com/sharepoint/v3"/>
-    <ds:schemaRef ds:uri="230e9df3-be65-4c73-a93b-d1236ebd677e"/>
-    <ds:schemaRef ds:uri="71af3243-3dd4-4a8d-8c0d-dd76da1f02a5"/>
-    <ds:schemaRef ds:uri="16c05727-aa75-4e4a-9b5f-8a80a1165891"/>
-  </ds:schemaRefs>
-</ds:datastoreItem>
+<file path=customXml/item2.xml><?xml version="1.0" encoding="utf-8"?>
+<?mso-contentType ?>
+<FormTemplates xmlns="http://schemas.microsoft.com/sharepoint/v3/contenttype/forms">
+  <Display>DocumentLibraryForm</Display>
+  <Edit>DocumentLibraryForm</Edit>
+  <New>DocumentLibraryForm</New>
+</FormTemplates>
 </file>
 
-<file path=customXml/itemProps2.xml><?xml version="1.0" encoding="utf-8"?>
-<ds:datastoreItem xmlns:ds="http://schemas.openxmlformats.org/officeDocument/2006/customXml" ds:itemID="{F8158BE5-FF4A-47EA-ABCC-F2FC8C69734F}">
-  <ds:schemaRefs>
-    <ds:schemaRef ds:uri="http://schemas.microsoft.com/sharepoint/v3/contenttype/forms"/>
-  </ds:schemaRefs>
-</ds:datastoreItem>
+<file path=customXml/item3.xml><?xml version="1.0" encoding="utf-8"?>
+<p:properties xmlns:p="http://schemas.microsoft.com/office/2006/metadata/properties" xmlns:xsi="http://www.w3.org/2001/XMLSchema-instance" xmlns:pc="http://schemas.microsoft.com/office/infopath/2007/PartnerControls">
+  <documentManagement>
+    <_ip_UnifiedCompliancePolicyUIAction xmlns="http://schemas.microsoft.com/sharepoint/v3" xsi:nil="true"/>
+    <_ip_UnifiedCompliancePolicyProperties xmlns="http://schemas.microsoft.com/sharepoint/v3" xsi:nil="true"/>
+    <TaxCatchAll xmlns="230e9df3-be65-4c73-a93b-d1236ebd677e" xsi:nil="true"/>
+    <ImageTagsTaxHTField xmlns="71af3243-3dd4-4a8d-8c0d-dd76da1f02a5">
+      <Terms xmlns="http://schemas.microsoft.com/office/infopath/2007/PartnerControls"/>
+    </ImageTagsTaxHTField>
+    <Image xmlns="71af3243-3dd4-4a8d-8c0d-dd76da1f02a5">
+      <Url xsi:nil="true"/>
+      <Description xsi:nil="true"/>
+    </Image>
+    <Status xmlns="71af3243-3dd4-4a8d-8c0d-dd76da1f02a5">Not started</Status>
+    <Background xmlns="71af3243-3dd4-4a8d-8c0d-dd76da1f02a5">false</Background>
+    <MediaServiceKeyPoints xmlns="71af3243-3dd4-4a8d-8c0d-dd76da1f02a5" xsi:nil="true"/>
+    <SharedWithUsers xmlns="16c05727-aa75-4e4a-9b5f-8a80a1165891">
+      <UserInfo>
+        <DisplayName/>
+        <AccountId xsi:nil="true"/>
+        <AccountType/>
+      </UserInfo>
+    </SharedWithUsers>
+  </documentManagement>
+</p:properties>
 </file>
 
-<file path=customXml/itemProps3.xml><?xml version="1.0" encoding="utf-8"?>
+<file path=customXml/itemProps1.xml><?xml version="1.0" encoding="utf-8"?>
 <ds:datastoreItem xmlns:ds="http://schemas.openxmlformats.org/officeDocument/2006/customXml" ds:itemID="{E334ADCA-0391-45BE-A0B8-AA9AA9016254}">
   <ds:schemaRefs>
     <ds:schemaRef ds:uri="http://schemas.microsoft.com/office/2006/metadata/contentType"/>
@@ -3926,6 +6424,27 @@
 </ds:datastoreItem>
 </file>
 
+<file path=customXml/itemProps2.xml><?xml version="1.0" encoding="utf-8"?>
+<ds:datastoreItem xmlns:ds="http://schemas.openxmlformats.org/officeDocument/2006/customXml" ds:itemID="{F8158BE5-FF4A-47EA-ABCC-F2FC8C69734F}">
+  <ds:schemaRefs>
+    <ds:schemaRef ds:uri="http://schemas.microsoft.com/sharepoint/v3/contenttype/forms"/>
+  </ds:schemaRefs>
+</ds:datastoreItem>
+</file>
+
+<file path=customXml/itemProps3.xml><?xml version="1.0" encoding="utf-8"?>
+<ds:datastoreItem xmlns:ds="http://schemas.openxmlformats.org/officeDocument/2006/customXml" ds:itemID="{2FA1C4FC-8415-4BF3-9F42-41DE68C426A1}">
+  <ds:schemaRefs>
+    <ds:schemaRef ds:uri="http://schemas.microsoft.com/office/2006/metadata/properties"/>
+    <ds:schemaRef ds:uri="http://schemas.microsoft.com/office/infopath/2007/PartnerControls"/>
+    <ds:schemaRef ds:uri="http://schemas.microsoft.com/sharepoint/v3"/>
+    <ds:schemaRef ds:uri="230e9df3-be65-4c73-a93b-d1236ebd677e"/>
+    <ds:schemaRef ds:uri="71af3243-3dd4-4a8d-8c0d-dd76da1f02a5"/>
+    <ds:schemaRef ds:uri="16c05727-aa75-4e4a-9b5f-8a80a1165891"/>
+  </ds:schemaRefs>
+</ds:datastoreItem>
+</file>
+
 <file path=docMetadata/LabelInfo.xml><?xml version="1.0" encoding="utf-8"?>
 <clbl:labelList xmlns:clbl="http://schemas.microsoft.com/office/2020/mipLabelMetadata"/>
 </file>
</xml_diff>

<commit_message>
Change profile picture, fix source link of oop project, change in CV
</commit_message>
<xml_diff>
--- a/Serhii Kozlov CV.docx
+++ b/Serhii Kozlov CV.docx
@@ -430,7 +430,16 @@
           <w:sz w:val="24"/>
           <w:szCs w:val="24"/>
         </w:rPr>
-        <w:t xml:space="preserve"> at University of Greenwich 2023</w:t>
+        <w:t xml:space="preserve"> at University of Greenwich 202</w:t>
+      </w:r>
+      <w:r>
+        <w:rPr>
+          <w:rFonts w:ascii="Cambria" w:hAnsi="Cambria" w:cs="Times New Roman"/>
+          <w:color w:val="000000" w:themeColor="text1"/>
+          <w:sz w:val="24"/>
+          <w:szCs w:val="24"/>
+        </w:rPr>
+        <w:t>4</w:t>
       </w:r>
     </w:p>
     <w:p>
@@ -920,16 +929,7 @@
                                 <w:sz w:val="24"/>
                                 <w:szCs w:val="24"/>
                               </w:rPr>
-                              <w:t xml:space="preserve">- </w:t>
-                            </w:r>
-                            <w:r>
-                              <w:rPr>
-                                <w:rFonts w:ascii="Cambria" w:hAnsi="Cambria" w:cs="Times New Roman"/>
-                                <w:color w:val="000000" w:themeColor="text1"/>
-                                <w:sz w:val="24"/>
-                                <w:szCs w:val="24"/>
-                              </w:rPr>
-                              <w:t>Agile development with SCRUM</w:t>
+                              <w:t>- Agile development with SCRUM</w:t>
                             </w:r>
                           </w:p>
                           <w:p>
@@ -6050,6 +6050,42 @@
 </file>
 
 <file path=customXml/item1.xml><?xml version="1.0" encoding="utf-8"?>
+<p:properties xmlns:p="http://schemas.microsoft.com/office/2006/metadata/properties" xmlns:xsi="http://www.w3.org/2001/XMLSchema-instance" xmlns:pc="http://schemas.microsoft.com/office/infopath/2007/PartnerControls">
+  <documentManagement>
+    <_ip_UnifiedCompliancePolicyUIAction xmlns="http://schemas.microsoft.com/sharepoint/v3" xsi:nil="true"/>
+    <_ip_UnifiedCompliancePolicyProperties xmlns="http://schemas.microsoft.com/sharepoint/v3" xsi:nil="true"/>
+    <TaxCatchAll xmlns="230e9df3-be65-4c73-a93b-d1236ebd677e" xsi:nil="true"/>
+    <ImageTagsTaxHTField xmlns="71af3243-3dd4-4a8d-8c0d-dd76da1f02a5">
+      <Terms xmlns="http://schemas.microsoft.com/office/infopath/2007/PartnerControls"/>
+    </ImageTagsTaxHTField>
+    <Image xmlns="71af3243-3dd4-4a8d-8c0d-dd76da1f02a5">
+      <Url xsi:nil="true"/>
+      <Description xsi:nil="true"/>
+    </Image>
+    <Status xmlns="71af3243-3dd4-4a8d-8c0d-dd76da1f02a5">Not started</Status>
+    <Background xmlns="71af3243-3dd4-4a8d-8c0d-dd76da1f02a5">false</Background>
+    <MediaServiceKeyPoints xmlns="71af3243-3dd4-4a8d-8c0d-dd76da1f02a5" xsi:nil="true"/>
+    <SharedWithUsers xmlns="16c05727-aa75-4e4a-9b5f-8a80a1165891">
+      <UserInfo>
+        <DisplayName/>
+        <AccountId xsi:nil="true"/>
+        <AccountType/>
+      </UserInfo>
+    </SharedWithUsers>
+  </documentManagement>
+</p:properties>
+</file>
+
+<file path=customXml/item2.xml><?xml version="1.0" encoding="utf-8"?>
+<?mso-contentType ?>
+<FormTemplates xmlns="http://schemas.microsoft.com/sharepoint/v3/contenttype/forms">
+  <Display>DocumentLibraryForm</Display>
+  <Edit>DocumentLibraryForm</Edit>
+  <New>DocumentLibraryForm</New>
+</FormTemplates>
+</file>
+
+<file path=customXml/item3.xml><?xml version="1.0" encoding="utf-8"?>
 <ct:contentTypeSchema xmlns:ct="http://schemas.microsoft.com/office/2006/metadata/contentType" xmlns:ma="http://schemas.microsoft.com/office/2006/metadata/properties/metaAttributes" ct:_="" ma:_="" ma:contentTypeName="Document" ma:contentTypeID="0x01010079F111ED35F8CC479449609E8A0923A6" ma:contentTypeVersion="30" ma:contentTypeDescription="Create a new document." ma:contentTypeScope="" ma:versionID="cec0622158e8f13124e9e8fd4de31bd1">
   <xsd:schema xmlns:xsd="http://www.w3.org/2001/XMLSchema" xmlns:xs="http://www.w3.org/2001/XMLSchema" xmlns:p="http://schemas.microsoft.com/office/2006/metadata/properties" xmlns:ns1="http://schemas.microsoft.com/sharepoint/v3" xmlns:ns2="71af3243-3dd4-4a8d-8c0d-dd76da1f02a5" xmlns:ns3="16c05727-aa75-4e4a-9b5f-8a80a1165891" xmlns:ns4="230e9df3-be65-4c73-a93b-d1236ebd677e" targetNamespace="http://schemas.microsoft.com/office/2006/metadata/properties" ma:root="true" ma:fieldsID="3b52f30ab005d15df08657af532e6e38" ns1:_="" ns2:_="" ns3:_="" ns4:_="">
     <xsd:import namespace="http://schemas.microsoft.com/sharepoint/v3"/>
@@ -6367,43 +6403,28 @@
 </ct:contentTypeSchema>
 </file>
 
-<file path=customXml/item2.xml><?xml version="1.0" encoding="utf-8"?>
-<?mso-contentType ?>
-<FormTemplates xmlns="http://schemas.microsoft.com/sharepoint/v3/contenttype/forms">
-  <Display>DocumentLibraryForm</Display>
-  <Edit>DocumentLibraryForm</Edit>
-  <New>DocumentLibraryForm</New>
-</FormTemplates>
+<file path=customXml/itemProps1.xml><?xml version="1.0" encoding="utf-8"?>
+<ds:datastoreItem xmlns:ds="http://schemas.openxmlformats.org/officeDocument/2006/customXml" ds:itemID="{2FA1C4FC-8415-4BF3-9F42-41DE68C426A1}">
+  <ds:schemaRefs>
+    <ds:schemaRef ds:uri="http://schemas.microsoft.com/office/2006/metadata/properties"/>
+    <ds:schemaRef ds:uri="http://schemas.microsoft.com/office/infopath/2007/PartnerControls"/>
+    <ds:schemaRef ds:uri="http://schemas.microsoft.com/sharepoint/v3"/>
+    <ds:schemaRef ds:uri="230e9df3-be65-4c73-a93b-d1236ebd677e"/>
+    <ds:schemaRef ds:uri="71af3243-3dd4-4a8d-8c0d-dd76da1f02a5"/>
+    <ds:schemaRef ds:uri="16c05727-aa75-4e4a-9b5f-8a80a1165891"/>
+  </ds:schemaRefs>
+</ds:datastoreItem>
 </file>
 
-<file path=customXml/item3.xml><?xml version="1.0" encoding="utf-8"?>
-<p:properties xmlns:p="http://schemas.microsoft.com/office/2006/metadata/properties" xmlns:xsi="http://www.w3.org/2001/XMLSchema-instance" xmlns:pc="http://schemas.microsoft.com/office/infopath/2007/PartnerControls">
-  <documentManagement>
-    <_ip_UnifiedCompliancePolicyUIAction xmlns="http://schemas.microsoft.com/sharepoint/v3" xsi:nil="true"/>
-    <_ip_UnifiedCompliancePolicyProperties xmlns="http://schemas.microsoft.com/sharepoint/v3" xsi:nil="true"/>
-    <TaxCatchAll xmlns="230e9df3-be65-4c73-a93b-d1236ebd677e" xsi:nil="true"/>
-    <ImageTagsTaxHTField xmlns="71af3243-3dd4-4a8d-8c0d-dd76da1f02a5">
-      <Terms xmlns="http://schemas.microsoft.com/office/infopath/2007/PartnerControls"/>
-    </ImageTagsTaxHTField>
-    <Image xmlns="71af3243-3dd4-4a8d-8c0d-dd76da1f02a5">
-      <Url xsi:nil="true"/>
-      <Description xsi:nil="true"/>
-    </Image>
-    <Status xmlns="71af3243-3dd4-4a8d-8c0d-dd76da1f02a5">Not started</Status>
-    <Background xmlns="71af3243-3dd4-4a8d-8c0d-dd76da1f02a5">false</Background>
-    <MediaServiceKeyPoints xmlns="71af3243-3dd4-4a8d-8c0d-dd76da1f02a5" xsi:nil="true"/>
-    <SharedWithUsers xmlns="16c05727-aa75-4e4a-9b5f-8a80a1165891">
-      <UserInfo>
-        <DisplayName/>
-        <AccountId xsi:nil="true"/>
-        <AccountType/>
-      </UserInfo>
-    </SharedWithUsers>
-  </documentManagement>
-</p:properties>
+<file path=customXml/itemProps2.xml><?xml version="1.0" encoding="utf-8"?>
+<ds:datastoreItem xmlns:ds="http://schemas.openxmlformats.org/officeDocument/2006/customXml" ds:itemID="{F8158BE5-FF4A-47EA-ABCC-F2FC8C69734F}">
+  <ds:schemaRefs>
+    <ds:schemaRef ds:uri="http://schemas.microsoft.com/sharepoint/v3/contenttype/forms"/>
+  </ds:schemaRefs>
+</ds:datastoreItem>
 </file>
 
-<file path=customXml/itemProps1.xml><?xml version="1.0" encoding="utf-8"?>
+<file path=customXml/itemProps3.xml><?xml version="1.0" encoding="utf-8"?>
 <ds:datastoreItem xmlns:ds="http://schemas.openxmlformats.org/officeDocument/2006/customXml" ds:itemID="{E334ADCA-0391-45BE-A0B8-AA9AA9016254}">
   <ds:schemaRefs>
     <ds:schemaRef ds:uri="http://schemas.microsoft.com/office/2006/metadata/contentType"/>
@@ -6424,27 +6445,6 @@
 </ds:datastoreItem>
 </file>
 
-<file path=customXml/itemProps2.xml><?xml version="1.0" encoding="utf-8"?>
-<ds:datastoreItem xmlns:ds="http://schemas.openxmlformats.org/officeDocument/2006/customXml" ds:itemID="{F8158BE5-FF4A-47EA-ABCC-F2FC8C69734F}">
-  <ds:schemaRefs>
-    <ds:schemaRef ds:uri="http://schemas.microsoft.com/sharepoint/v3/contenttype/forms"/>
-  </ds:schemaRefs>
-</ds:datastoreItem>
-</file>
-
-<file path=customXml/itemProps3.xml><?xml version="1.0" encoding="utf-8"?>
-<ds:datastoreItem xmlns:ds="http://schemas.openxmlformats.org/officeDocument/2006/customXml" ds:itemID="{2FA1C4FC-8415-4BF3-9F42-41DE68C426A1}">
-  <ds:schemaRefs>
-    <ds:schemaRef ds:uri="http://schemas.microsoft.com/office/2006/metadata/properties"/>
-    <ds:schemaRef ds:uri="http://schemas.microsoft.com/office/infopath/2007/PartnerControls"/>
-    <ds:schemaRef ds:uri="http://schemas.microsoft.com/sharepoint/v3"/>
-    <ds:schemaRef ds:uri="230e9df3-be65-4c73-a93b-d1236ebd677e"/>
-    <ds:schemaRef ds:uri="71af3243-3dd4-4a8d-8c0d-dd76da1f02a5"/>
-    <ds:schemaRef ds:uri="16c05727-aa75-4e4a-9b5f-8a80a1165891"/>
-  </ds:schemaRefs>
-</ds:datastoreItem>
-</file>
-
 <file path=docMetadata/LabelInfo.xml><?xml version="1.0" encoding="utf-8"?>
 <clbl:labelList xmlns:clbl="http://schemas.microsoft.com/office/2020/mipLabelMetadata"/>
 </file>
</xml_diff>

<commit_message>
Add Mage's Crypt information to CV
</commit_message>
<xml_diff>
--- a/Serhii Kozlov CV.docx
+++ b/Serhii Kozlov CV.docx
@@ -236,6 +236,10 @@
     <w:p>
       <w:pPr>
         <w:pStyle w:val="List"/>
+        <w:rPr>
+          <w:rFonts w:ascii="Cambria" w:hAnsi="Cambria" w:cs="Times New Roman"/>
+          <w:color w:val="000000" w:themeColor="text1"/>
+        </w:rPr>
       </w:pPr>
       <w:r>
         <w:rPr>
@@ -243,11 +247,45 @@
           <w:rFonts w:ascii="Cambria" w:hAnsi="Cambria" w:cs="Times New Roman"/>
           <w:color w:val="000000" w:themeColor="text1"/>
         </w:rPr>
-        <w:t>Coco Dash</w:t>
-      </w:r>
-      <w:r>
-        <w:rPr>
-          <w:rStyle w:val="Emphasis"/>
+        <w:t xml:space="preserve">Mage’s Crypt </w:t>
+      </w:r>
+      <w:r>
+        <w:rPr>
+          <w:rFonts w:ascii="Cambria" w:hAnsi="Cambria" w:cs="Times New Roman"/>
+          <w:color w:val="000000" w:themeColor="text1"/>
+        </w:rPr>
+        <w:t>|</w:t>
+      </w:r>
+      <w:r>
+        <w:rPr>
+          <w:rFonts w:ascii="Cambria" w:hAnsi="Cambria" w:cs="Times New Roman"/>
+          <w:color w:val="000000" w:themeColor="text1"/>
+        </w:rPr>
+        <w:t xml:space="preserve"> Unreal engine, C++, Blueprints</w:t>
+      </w:r>
+      <w:r>
+        <w:rPr>
+          <w:rFonts w:ascii="Cambria" w:hAnsi="Cambria" w:cs="Times New Roman"/>
+          <w:color w:val="000000" w:themeColor="text1"/>
+        </w:rPr>
+        <w:tab/>
+      </w:r>
+      <w:r>
+        <w:rPr>
+          <w:rFonts w:ascii="Cambria" w:hAnsi="Cambria" w:cs="Times New Roman"/>
+          <w:color w:val="000000" w:themeColor="text1"/>
+        </w:rPr>
+        <w:t xml:space="preserve">Jan 2025 </w:t>
+      </w:r>
+      <w:r>
+        <w:rPr>
+          <w:rFonts w:ascii="Cambria" w:hAnsi="Cambria" w:cs="Times New Roman"/>
+          <w:color w:val="000000" w:themeColor="text1"/>
+        </w:rPr>
+        <w:t>–</w:t>
+      </w:r>
+      <w:r>
+        <w:rPr>
           <w:rFonts w:ascii="Cambria" w:hAnsi="Cambria" w:cs="Times New Roman"/>
           <w:color w:val="000000" w:themeColor="text1"/>
         </w:rPr>
@@ -258,38 +296,7 @@
           <w:rFonts w:ascii="Cambria" w:hAnsi="Cambria" w:cs="Times New Roman"/>
           <w:color w:val="000000" w:themeColor="text1"/>
         </w:rPr>
-        <w:t>| Unity, C#</w:t>
-      </w:r>
-      <w:r>
-        <w:rPr>
-          <w:rFonts w:ascii="Cambria" w:hAnsi="Cambria" w:cs="Times New Roman"/>
-          <w:color w:val="000000" w:themeColor="text1"/>
-        </w:rPr>
-        <w:tab/>
-      </w:r>
-      <w:r>
-        <w:rPr>
-          <w:rFonts w:ascii="Cambria" w:hAnsi="Cambria" w:cs="Times New Roman"/>
-          <w:color w:val="000000" w:themeColor="text1"/>
-        </w:rPr>
-        <w:t>Jan 202</w:t>
-      </w:r>
-      <w:r>
-        <w:rPr>
-          <w:rFonts w:ascii="Cambria" w:hAnsi="Cambria" w:cs="Times New Roman"/>
-          <w:color w:val="000000" w:themeColor="text1"/>
-        </w:rPr>
-        <w:t>4</w:t>
-      </w:r>
-      <w:r>
-        <w:rPr>
-          <w:rFonts w:ascii="Cambria" w:hAnsi="Cambria" w:cs="Times New Roman"/>
-          <w:color w:val="000000" w:themeColor="text1"/>
-        </w:rPr>
-        <w:t xml:space="preserve"> – April 202</w:t>
-      </w:r>
-      <w:r>
-        <w:t>4</w:t>
+        <w:t>April 2025</w:t>
       </w:r>
     </w:p>
     <w:p>
@@ -309,61 +316,7 @@
           <w:sz w:val="24"/>
           <w:szCs w:val="24"/>
         </w:rPr>
-        <w:t xml:space="preserve">3D game inspired by PAC-MAN. Created using </w:t>
-      </w:r>
-      <w:r>
-        <w:rPr>
-          <w:rFonts w:ascii="Cambria" w:hAnsi="Cambria" w:cs="Times New Roman"/>
-          <w:color w:val="000000" w:themeColor="text1"/>
-          <w:sz w:val="24"/>
-          <w:szCs w:val="24"/>
-        </w:rPr>
-        <w:t>Unity</w:t>
-      </w:r>
-      <w:r>
-        <w:rPr>
-          <w:rFonts w:ascii="Cambria" w:hAnsi="Cambria" w:cs="Times New Roman"/>
-          <w:color w:val="000000" w:themeColor="text1"/>
-          <w:sz w:val="24"/>
-          <w:szCs w:val="24"/>
-        </w:rPr>
-        <w:t xml:space="preserve"> </w:t>
-      </w:r>
-      <w:r>
-        <w:rPr>
-          <w:rFonts w:ascii="Cambria" w:hAnsi="Cambria" w:cs="Times New Roman"/>
-          <w:color w:val="000000" w:themeColor="text1"/>
-          <w:sz w:val="24"/>
-          <w:szCs w:val="24"/>
-        </w:rPr>
-        <w:t>e</w:t>
-      </w:r>
-      <w:r>
-        <w:rPr>
-          <w:rFonts w:ascii="Cambria" w:hAnsi="Cambria" w:cs="Times New Roman"/>
-          <w:color w:val="000000" w:themeColor="text1"/>
-          <w:sz w:val="24"/>
-          <w:szCs w:val="24"/>
-        </w:rPr>
-        <w:t xml:space="preserve">ngine as a group project for </w:t>
-      </w:r>
-      <w:r>
-        <w:rPr>
-          <w:rFonts w:ascii="Cambria" w:hAnsi="Cambria" w:cs="Times New Roman"/>
-          <w:color w:val="000000" w:themeColor="text1"/>
-          <w:sz w:val="24"/>
-          <w:szCs w:val="24"/>
-        </w:rPr>
-        <w:t xml:space="preserve">the </w:t>
-      </w:r>
-      <w:r>
-        <w:rPr>
-          <w:rFonts w:ascii="Cambria" w:hAnsi="Cambria" w:cs="Times New Roman"/>
-          <w:color w:val="000000" w:themeColor="text1"/>
-          <w:sz w:val="24"/>
-          <w:szCs w:val="24"/>
-        </w:rPr>
-        <w:t>first year</w:t>
+        <w:t>Fast-paced first-person spellcasting shooter</w:t>
       </w:r>
     </w:p>
     <w:p>
@@ -383,25 +336,34 @@
           <w:sz w:val="24"/>
           <w:szCs w:val="24"/>
         </w:rPr>
-        <w:t xml:space="preserve">Lead programmer, worked on player and camera movement, enemy </w:t>
-      </w:r>
-      <w:r>
-        <w:rPr>
-          <w:rFonts w:ascii="Cambria" w:hAnsi="Cambria" w:cs="Times New Roman"/>
-          <w:color w:val="000000" w:themeColor="text1"/>
-          <w:sz w:val="24"/>
-          <w:szCs w:val="24"/>
-        </w:rPr>
-        <w:t>AI</w:t>
-      </w:r>
-      <w:r>
-        <w:rPr>
-          <w:rFonts w:ascii="Cambria" w:hAnsi="Cambria" w:cs="Times New Roman"/>
-          <w:color w:val="000000" w:themeColor="text1"/>
-          <w:sz w:val="24"/>
-          <w:szCs w:val="24"/>
-        </w:rPr>
-        <w:t>, game loop and abilities</w:t>
+        <w:t>Usage of interfaces</w:t>
+      </w:r>
+      <w:r>
+        <w:rPr>
+          <w:rFonts w:ascii="Cambria" w:hAnsi="Cambria" w:cs="Times New Roman"/>
+          <w:color w:val="000000" w:themeColor="text1"/>
+          <w:sz w:val="24"/>
+          <w:szCs w:val="24"/>
+        </w:rPr>
+        <w:t xml:space="preserve">, </w:t>
+      </w:r>
+      <w:r>
+        <w:rPr>
+          <w:rFonts w:ascii="Cambria" w:hAnsi="Cambria" w:cs="Times New Roman"/>
+          <w:color w:val="000000" w:themeColor="text1"/>
+          <w:sz w:val="24"/>
+          <w:szCs w:val="24"/>
+        </w:rPr>
+        <w:t>event dispatchers</w:t>
+      </w:r>
+      <w:r>
+        <w:rPr>
+          <w:rFonts w:ascii="Cambria" w:hAnsi="Cambria" w:cs="Times New Roman"/>
+          <w:color w:val="000000" w:themeColor="text1"/>
+          <w:sz w:val="24"/>
+          <w:szCs w:val="24"/>
+        </w:rPr>
+        <w:t xml:space="preserve"> and behaviour tree</w:t>
       </w:r>
     </w:p>
     <w:p>
@@ -421,25 +383,43 @@
           <w:sz w:val="24"/>
           <w:szCs w:val="24"/>
         </w:rPr>
-        <w:t>Showcased at Digital Shark Expo</w:t>
-      </w:r>
-      <w:r>
-        <w:rPr>
-          <w:rFonts w:ascii="Cambria" w:hAnsi="Cambria" w:cs="Times New Roman"/>
-          <w:color w:val="000000" w:themeColor="text1"/>
-          <w:sz w:val="24"/>
-          <w:szCs w:val="24"/>
-        </w:rPr>
-        <w:t xml:space="preserve"> at University of Greenwich 202</w:t>
-      </w:r>
-      <w:r>
-        <w:rPr>
-          <w:rFonts w:ascii="Cambria" w:hAnsi="Cambria" w:cs="Times New Roman"/>
-          <w:color w:val="000000" w:themeColor="text1"/>
-          <w:sz w:val="24"/>
-          <w:szCs w:val="24"/>
-        </w:rPr>
-        <w:t>4</w:t>
+        <w:t xml:space="preserve">Worked on </w:t>
+      </w:r>
+      <w:r>
+        <w:rPr>
+          <w:rFonts w:ascii="Cambria" w:hAnsi="Cambria" w:cs="Times New Roman"/>
+          <w:color w:val="000000" w:themeColor="text1"/>
+          <w:sz w:val="24"/>
+          <w:szCs w:val="24"/>
+        </w:rPr>
+        <w:t>combat mechanics, enemy AI behaviour, pickup powerups</w:t>
+      </w:r>
+      <w:r>
+        <w:rPr>
+          <w:rFonts w:ascii="Cambria" w:hAnsi="Cambria" w:cs="Times New Roman"/>
+          <w:color w:val="000000" w:themeColor="text1"/>
+          <w:sz w:val="24"/>
+          <w:szCs w:val="24"/>
+        </w:rPr>
+        <w:t xml:space="preserve">, </w:t>
+      </w:r>
+      <w:r>
+        <w:rPr>
+          <w:rFonts w:ascii="Cambria" w:hAnsi="Cambria" w:cs="Times New Roman"/>
+          <w:color w:val="000000" w:themeColor="text1"/>
+          <w:sz w:val="24"/>
+          <w:szCs w:val="24"/>
+        </w:rPr>
+        <w:t>user interface</w:t>
+      </w:r>
+      <w:r>
+        <w:rPr>
+          <w:rFonts w:ascii="Cambria" w:hAnsi="Cambria" w:cs="Times New Roman"/>
+          <w:color w:val="000000" w:themeColor="text1"/>
+          <w:sz w:val="24"/>
+          <w:szCs w:val="24"/>
+        </w:rPr>
+        <w:t>, etc.</w:t>
       </w:r>
     </w:p>
     <w:p>
@@ -459,7 +439,25 @@
           <w:sz w:val="24"/>
           <w:szCs w:val="24"/>
         </w:rPr>
-        <w:t>Grade: 1st</w:t>
+        <w:t>Showcased at Digital Shark Expo</w:t>
+      </w:r>
+      <w:r>
+        <w:rPr>
+          <w:rFonts w:ascii="Cambria" w:hAnsi="Cambria" w:cs="Times New Roman"/>
+          <w:color w:val="000000" w:themeColor="text1"/>
+          <w:sz w:val="24"/>
+          <w:szCs w:val="24"/>
+        </w:rPr>
+        <w:t xml:space="preserve"> at University of Greenwich 202</w:t>
+      </w:r>
+      <w:r>
+        <w:rPr>
+          <w:rFonts w:ascii="Cambria" w:hAnsi="Cambria" w:cs="Times New Roman"/>
+          <w:color w:val="000000" w:themeColor="text1"/>
+          <w:sz w:val="24"/>
+          <w:szCs w:val="24"/>
+        </w:rPr>
+        <w:t>5</w:t>
       </w:r>
     </w:p>
     <w:p>
@@ -481,10 +479,6 @@
     <w:p>
       <w:pPr>
         <w:pStyle w:val="List"/>
-        <w:rPr>
-          <w:rFonts w:ascii="Cambria" w:hAnsi="Cambria" w:cs="Times New Roman"/>
-          <w:color w:val="000000" w:themeColor="text1"/>
-        </w:rPr>
       </w:pPr>
       <w:r>
         <w:rPr>
@@ -492,7 +486,7 @@
           <w:rFonts w:ascii="Cambria" w:hAnsi="Cambria" w:cs="Times New Roman"/>
           <w:color w:val="000000" w:themeColor="text1"/>
         </w:rPr>
-        <w:t xml:space="preserve">2D </w:t>
+        <w:t>Coco Dash</w:t>
       </w:r>
       <w:r>
         <w:rPr>
@@ -500,7 +494,7 @@
           <w:rFonts w:ascii="Cambria" w:hAnsi="Cambria" w:cs="Times New Roman"/>
           <w:color w:val="000000" w:themeColor="text1"/>
         </w:rPr>
-        <w:t xml:space="preserve">Shooter </w:t>
+        <w:t xml:space="preserve"> </w:t>
       </w:r>
       <w:r>
         <w:rPr>
@@ -521,13 +515,23 @@
           <w:rFonts w:ascii="Cambria" w:hAnsi="Cambria" w:cs="Times New Roman"/>
           <w:color w:val="000000" w:themeColor="text1"/>
         </w:rPr>
-        <w:t>April 202</w:t>
-      </w:r>
-      <w:r>
-        <w:rPr>
-          <w:rFonts w:ascii="Cambria" w:hAnsi="Cambria" w:cs="Times New Roman"/>
-          <w:color w:val="000000" w:themeColor="text1"/>
-        </w:rPr>
+        <w:t>Jan 202</w:t>
+      </w:r>
+      <w:r>
+        <w:rPr>
+          <w:rFonts w:ascii="Cambria" w:hAnsi="Cambria" w:cs="Times New Roman"/>
+          <w:color w:val="000000" w:themeColor="text1"/>
+        </w:rPr>
+        <w:t>4</w:t>
+      </w:r>
+      <w:r>
+        <w:rPr>
+          <w:rFonts w:ascii="Cambria" w:hAnsi="Cambria" w:cs="Times New Roman"/>
+          <w:color w:val="000000" w:themeColor="text1"/>
+        </w:rPr>
+        <w:t xml:space="preserve"> – April 202</w:t>
+      </w:r>
+      <w:r>
         <w:t>4</w:t>
       </w:r>
     </w:p>
@@ -548,7 +552,61 @@
           <w:sz w:val="24"/>
           <w:szCs w:val="24"/>
         </w:rPr>
-        <w:t>2D shooter game with different types of enemies and powerups</w:t>
+        <w:t xml:space="preserve">3D game inspired by PAC-MAN. Created using </w:t>
+      </w:r>
+      <w:r>
+        <w:rPr>
+          <w:rFonts w:ascii="Cambria" w:hAnsi="Cambria" w:cs="Times New Roman"/>
+          <w:color w:val="000000" w:themeColor="text1"/>
+          <w:sz w:val="24"/>
+          <w:szCs w:val="24"/>
+        </w:rPr>
+        <w:t>Unity</w:t>
+      </w:r>
+      <w:r>
+        <w:rPr>
+          <w:rFonts w:ascii="Cambria" w:hAnsi="Cambria" w:cs="Times New Roman"/>
+          <w:color w:val="000000" w:themeColor="text1"/>
+          <w:sz w:val="24"/>
+          <w:szCs w:val="24"/>
+        </w:rPr>
+        <w:t xml:space="preserve"> </w:t>
+      </w:r>
+      <w:r>
+        <w:rPr>
+          <w:rFonts w:ascii="Cambria" w:hAnsi="Cambria" w:cs="Times New Roman"/>
+          <w:color w:val="000000" w:themeColor="text1"/>
+          <w:sz w:val="24"/>
+          <w:szCs w:val="24"/>
+        </w:rPr>
+        <w:t>e</w:t>
+      </w:r>
+      <w:r>
+        <w:rPr>
+          <w:rFonts w:ascii="Cambria" w:hAnsi="Cambria" w:cs="Times New Roman"/>
+          <w:color w:val="000000" w:themeColor="text1"/>
+          <w:sz w:val="24"/>
+          <w:szCs w:val="24"/>
+        </w:rPr>
+        <w:t xml:space="preserve">ngine as a group project for </w:t>
+      </w:r>
+      <w:r>
+        <w:rPr>
+          <w:rFonts w:ascii="Cambria" w:hAnsi="Cambria" w:cs="Times New Roman"/>
+          <w:color w:val="000000" w:themeColor="text1"/>
+          <w:sz w:val="24"/>
+          <w:szCs w:val="24"/>
+        </w:rPr>
+        <w:t xml:space="preserve">the </w:t>
+      </w:r>
+      <w:r>
+        <w:rPr>
+          <w:rFonts w:ascii="Cambria" w:hAnsi="Cambria" w:cs="Times New Roman"/>
+          <w:color w:val="000000" w:themeColor="text1"/>
+          <w:sz w:val="24"/>
+          <w:szCs w:val="24"/>
+        </w:rPr>
+        <w:t>first year</w:t>
       </w:r>
     </w:p>
     <w:p>
@@ -568,7 +626,25 @@
           <w:sz w:val="24"/>
           <w:szCs w:val="24"/>
         </w:rPr>
-        <w:t>Strong focus on OOP principles, such as inheritance and overrides</w:t>
+        <w:t xml:space="preserve">Lead programmer, worked on player and camera movement, enemy </w:t>
+      </w:r>
+      <w:r>
+        <w:rPr>
+          <w:rFonts w:ascii="Cambria" w:hAnsi="Cambria" w:cs="Times New Roman"/>
+          <w:color w:val="000000" w:themeColor="text1"/>
+          <w:sz w:val="24"/>
+          <w:szCs w:val="24"/>
+        </w:rPr>
+        <w:t>AI</w:t>
+      </w:r>
+      <w:r>
+        <w:rPr>
+          <w:rFonts w:ascii="Cambria" w:hAnsi="Cambria" w:cs="Times New Roman"/>
+          <w:color w:val="000000" w:themeColor="text1"/>
+          <w:sz w:val="24"/>
+          <w:szCs w:val="24"/>
+        </w:rPr>
+        <w:t>, game loop and abilities</w:t>
       </w:r>
     </w:p>
     <w:p>
@@ -588,16 +664,45 @@
           <w:sz w:val="24"/>
           <w:szCs w:val="24"/>
         </w:rPr>
-        <w:t>Grade: 1</w:t>
-      </w:r>
-      <w:r>
-        <w:rPr>
-          <w:rFonts w:ascii="Cambria" w:hAnsi="Cambria" w:cs="Times New Roman"/>
-          <w:color w:val="000000" w:themeColor="text1"/>
-          <w:sz w:val="24"/>
-          <w:szCs w:val="24"/>
-        </w:rPr>
-        <w:t>st</w:t>
+        <w:t>Showcased at Digital Shark Expo</w:t>
+      </w:r>
+      <w:r>
+        <w:rPr>
+          <w:rFonts w:ascii="Cambria" w:hAnsi="Cambria" w:cs="Times New Roman"/>
+          <w:color w:val="000000" w:themeColor="text1"/>
+          <w:sz w:val="24"/>
+          <w:szCs w:val="24"/>
+        </w:rPr>
+        <w:t xml:space="preserve"> at University of Greenwich 202</w:t>
+      </w:r>
+      <w:r>
+        <w:rPr>
+          <w:rFonts w:ascii="Cambria" w:hAnsi="Cambria" w:cs="Times New Roman"/>
+          <w:color w:val="000000" w:themeColor="text1"/>
+          <w:sz w:val="24"/>
+          <w:szCs w:val="24"/>
+        </w:rPr>
+        <w:t>4</w:t>
+      </w:r>
+    </w:p>
+    <w:p>
+      <w:pPr>
+        <w:pStyle w:val="ListBullet"/>
+        <w:rPr>
+          <w:rFonts w:ascii="Cambria" w:hAnsi="Cambria" w:cs="Times New Roman"/>
+          <w:color w:val="000000" w:themeColor="text1"/>
+          <w:sz w:val="24"/>
+          <w:szCs w:val="24"/>
+        </w:rPr>
+      </w:pPr>
+      <w:r>
+        <w:rPr>
+          <w:rFonts w:ascii="Cambria" w:hAnsi="Cambria" w:cs="Times New Roman"/>
+          <w:color w:val="000000" w:themeColor="text1"/>
+          <w:sz w:val="24"/>
+          <w:szCs w:val="24"/>
+        </w:rPr>
+        <w:t>Grade: 1st</w:t>
       </w:r>
     </w:p>
     <w:p>
@@ -630,21 +735,22 @@
           <w:rFonts w:ascii="Cambria" w:hAnsi="Cambria" w:cs="Times New Roman"/>
           <w:color w:val="000000" w:themeColor="text1"/>
         </w:rPr>
-        <w:t xml:space="preserve">Mage’s Crypt </w:t>
-      </w:r>
-      <w:r>
-        <w:rPr>
-          <w:rFonts w:ascii="Cambria" w:hAnsi="Cambria" w:cs="Times New Roman"/>
-          <w:color w:val="000000" w:themeColor="text1"/>
-        </w:rPr>
-        <w:t>|</w:t>
-      </w:r>
-      <w:r>
-        <w:rPr>
-          <w:rFonts w:ascii="Cambria" w:hAnsi="Cambria" w:cs="Times New Roman"/>
-          <w:color w:val="000000" w:themeColor="text1"/>
-        </w:rPr>
-        <w:t xml:space="preserve"> Unreal engine, C++, Blueprints</w:t>
+        <w:t xml:space="preserve">2D </w:t>
+      </w:r>
+      <w:r>
+        <w:rPr>
+          <w:rStyle w:val="Emphasis"/>
+          <w:rFonts w:ascii="Cambria" w:hAnsi="Cambria" w:cs="Times New Roman"/>
+          <w:color w:val="000000" w:themeColor="text1"/>
+        </w:rPr>
+        <w:t xml:space="preserve">Shooter </w:t>
+      </w:r>
+      <w:r>
+        <w:rPr>
+          <w:rFonts w:ascii="Cambria" w:hAnsi="Cambria" w:cs="Times New Roman"/>
+          <w:color w:val="000000" w:themeColor="text1"/>
+        </w:rPr>
+        <w:t>| Unity, C#</w:t>
       </w:r>
       <w:r>
         <w:rPr>
@@ -658,21 +764,14 @@
           <w:rFonts w:ascii="Cambria" w:hAnsi="Cambria" w:cs="Times New Roman"/>
           <w:color w:val="000000" w:themeColor="text1"/>
         </w:rPr>
-        <w:t>Jan 202</w:t>
-      </w:r>
-      <w:r>
-        <w:rPr>
-          <w:rFonts w:ascii="Cambria" w:hAnsi="Cambria" w:cs="Times New Roman"/>
-          <w:color w:val="000000" w:themeColor="text1"/>
-        </w:rPr>
-        <w:t>5</w:t>
-      </w:r>
-      <w:r>
-        <w:rPr>
-          <w:rFonts w:ascii="Cambria" w:hAnsi="Cambria" w:cs="Times New Roman"/>
-          <w:color w:val="000000" w:themeColor="text1"/>
-        </w:rPr>
-        <w:t xml:space="preserve"> - Now</w:t>
+        <w:t>April 202</w:t>
+      </w:r>
+      <w:r>
+        <w:rPr>
+          <w:rFonts w:ascii="Cambria" w:hAnsi="Cambria" w:cs="Times New Roman"/>
+          <w:color w:val="000000" w:themeColor="text1"/>
+        </w:rPr>
+        <w:t>4</w:t>
       </w:r>
     </w:p>
     <w:p>
@@ -692,7 +791,7 @@
           <w:sz w:val="24"/>
           <w:szCs w:val="24"/>
         </w:rPr>
-        <w:t>Fast-paced first-person slasher and spellcasting shooter</w:t>
+        <w:t>2D shooter game with different types of enemies and powerups</w:t>
       </w:r>
     </w:p>
     <w:p>
@@ -712,7 +811,7 @@
           <w:sz w:val="24"/>
           <w:szCs w:val="24"/>
         </w:rPr>
-        <w:t>Usage of interfaces and event dispatchers</w:t>
+        <w:t>Strong focus on OOP principles, such as inheritance and overrides</w:t>
       </w:r>
     </w:p>
     <w:p>
@@ -732,7 +831,16 @@
           <w:sz w:val="24"/>
           <w:szCs w:val="24"/>
         </w:rPr>
-        <w:t>In development</w:t>
+        <w:t>Grade: 1</w:t>
+      </w:r>
+      <w:r>
+        <w:rPr>
+          <w:rFonts w:ascii="Cambria" w:hAnsi="Cambria" w:cs="Times New Roman"/>
+          <w:color w:val="000000" w:themeColor="text1"/>
+          <w:sz w:val="24"/>
+          <w:szCs w:val="24"/>
+        </w:rPr>
+        <w:t>st</w:t>
       </w:r>
     </w:p>
     <w:p>
@@ -1319,7 +1427,25 @@
           <w:sz w:val="24"/>
           <w:szCs w:val="24"/>
         </w:rPr>
-        <w:t>Programming Languages: C#, C++, HTML, CSS</w:t>
+        <w:t xml:space="preserve">Programming Languages: C++, </w:t>
+      </w:r>
+      <w:r>
+        <w:rPr>
+          <w:rFonts w:ascii="Cambria" w:hAnsi="Cambria" w:cs="Times New Roman"/>
+          <w:color w:val="000000" w:themeColor="text1"/>
+          <w:sz w:val="24"/>
+          <w:szCs w:val="24"/>
+        </w:rPr>
+        <w:t xml:space="preserve">C#, </w:t>
+      </w:r>
+      <w:r>
+        <w:rPr>
+          <w:rFonts w:ascii="Cambria" w:hAnsi="Cambria" w:cs="Times New Roman"/>
+          <w:color w:val="000000" w:themeColor="text1"/>
+          <w:sz w:val="24"/>
+          <w:szCs w:val="24"/>
+        </w:rPr>
+        <w:t>HTML, CSS</w:t>
       </w:r>
     </w:p>
     <w:p>
@@ -1368,7 +1494,25 @@
           <w:sz w:val="24"/>
           <w:szCs w:val="24"/>
         </w:rPr>
-        <w:t>Unity, Unreal Engine</w:t>
+        <w:t>Unreal Engine</w:t>
+      </w:r>
+      <w:r>
+        <w:rPr>
+          <w:rFonts w:ascii="Cambria" w:hAnsi="Cambria" w:cs="Times New Roman"/>
+          <w:color w:val="000000" w:themeColor="text1"/>
+          <w:sz w:val="24"/>
+          <w:szCs w:val="24"/>
+        </w:rPr>
+        <w:t xml:space="preserve">, </w:t>
+      </w:r>
+      <w:r>
+        <w:rPr>
+          <w:rFonts w:ascii="Cambria" w:hAnsi="Cambria" w:cs="Times New Roman"/>
+          <w:color w:val="000000" w:themeColor="text1"/>
+          <w:sz w:val="24"/>
+          <w:szCs w:val="24"/>
+        </w:rPr>
+        <w:t>Unity</w:t>
       </w:r>
     </w:p>
     <w:p>
@@ -1415,7 +1559,25 @@
           <w:sz w:val="24"/>
           <w:szCs w:val="24"/>
         </w:rPr>
-        <w:t>GitKraken, Git Bash</w:t>
+        <w:t>Git Bash</w:t>
+      </w:r>
+      <w:r>
+        <w:rPr>
+          <w:rFonts w:ascii="Cambria" w:hAnsi="Cambria" w:cs="Times New Roman"/>
+          <w:color w:val="000000" w:themeColor="text1"/>
+          <w:sz w:val="24"/>
+          <w:szCs w:val="24"/>
+        </w:rPr>
+        <w:t xml:space="preserve">, </w:t>
+      </w:r>
+      <w:r>
+        <w:rPr>
+          <w:rFonts w:ascii="Cambria" w:hAnsi="Cambria" w:cs="Times New Roman"/>
+          <w:color w:val="000000" w:themeColor="text1"/>
+          <w:sz w:val="24"/>
+          <w:szCs w:val="24"/>
+        </w:rPr>
+        <w:t>GitKraken,</w:t>
       </w:r>
     </w:p>
     <w:p>
@@ -1595,12 +1757,16 @@
         <w:rPr>
           <w:rFonts w:ascii="Cambria" w:hAnsi="Cambria" w:cs="Times New Roman"/>
           <w:color w:val="000000" w:themeColor="text1"/>
-        </w:rPr>
-      </w:pPr>
-      <w:r>
-        <w:rPr>
-          <w:rFonts w:ascii="Cambria" w:hAnsi="Cambria" w:cs="Times New Roman"/>
-          <w:color w:val="000000" w:themeColor="text1"/>
+          <w:sz w:val="14"/>
+          <w:szCs w:val="14"/>
+        </w:rPr>
+      </w:pPr>
+      <w:r>
+        <w:rPr>
+          <w:rFonts w:ascii="Cambria" w:hAnsi="Cambria" w:cs="Times New Roman"/>
+          <w:color w:val="000000" w:themeColor="text1"/>
+          <w:sz w:val="14"/>
+          <w:szCs w:val="14"/>
         </w:rPr>
         <w:tab/>
       </w:r>
@@ -1716,17 +1882,6 @@
         </w:rPr>
         <w:t>ation. Assisted with inventory management and supported customers on the shop floor</w:t>
       </w:r>
-    </w:p>
-    <w:p>
-      <w:pPr>
-        <w:spacing w:line="240" w:lineRule="auto"/>
-        <w:rPr>
-          <w:rFonts w:ascii="Cambria" w:hAnsi="Cambria" w:cs="Times New Roman"/>
-          <w:color w:val="000000" w:themeColor="text1"/>
-          <w:sz w:val="24"/>
-          <w:szCs w:val="24"/>
-        </w:rPr>
-      </w:pPr>
     </w:p>
     <w:p>
       <w:pPr>
@@ -2090,7 +2245,7 @@
   <w:abstractNum w:abstractNumId="0" w15:restartNumberingAfterBreak="0">
     <w:nsid w:val="FFFFFF89"/>
     <w:multiLevelType w:val="singleLevel"/>
-    <w:tmpl w:val="0D3ABEDC"/>
+    <w:tmpl w:val="7B501276"/>
     <w:lvl w:ilvl="0">
       <w:start w:val="1"/>
       <w:numFmt w:val="bullet"/>
@@ -6050,42 +6205,6 @@
 </file>
 
 <file path=customXml/item1.xml><?xml version="1.0" encoding="utf-8"?>
-<p:properties xmlns:p="http://schemas.microsoft.com/office/2006/metadata/properties" xmlns:xsi="http://www.w3.org/2001/XMLSchema-instance" xmlns:pc="http://schemas.microsoft.com/office/infopath/2007/PartnerControls">
-  <documentManagement>
-    <_ip_UnifiedCompliancePolicyUIAction xmlns="http://schemas.microsoft.com/sharepoint/v3" xsi:nil="true"/>
-    <_ip_UnifiedCompliancePolicyProperties xmlns="http://schemas.microsoft.com/sharepoint/v3" xsi:nil="true"/>
-    <TaxCatchAll xmlns="230e9df3-be65-4c73-a93b-d1236ebd677e" xsi:nil="true"/>
-    <ImageTagsTaxHTField xmlns="71af3243-3dd4-4a8d-8c0d-dd76da1f02a5">
-      <Terms xmlns="http://schemas.microsoft.com/office/infopath/2007/PartnerControls"/>
-    </ImageTagsTaxHTField>
-    <Image xmlns="71af3243-3dd4-4a8d-8c0d-dd76da1f02a5">
-      <Url xsi:nil="true"/>
-      <Description xsi:nil="true"/>
-    </Image>
-    <Status xmlns="71af3243-3dd4-4a8d-8c0d-dd76da1f02a5">Not started</Status>
-    <Background xmlns="71af3243-3dd4-4a8d-8c0d-dd76da1f02a5">false</Background>
-    <MediaServiceKeyPoints xmlns="71af3243-3dd4-4a8d-8c0d-dd76da1f02a5" xsi:nil="true"/>
-    <SharedWithUsers xmlns="16c05727-aa75-4e4a-9b5f-8a80a1165891">
-      <UserInfo>
-        <DisplayName/>
-        <AccountId xsi:nil="true"/>
-        <AccountType/>
-      </UserInfo>
-    </SharedWithUsers>
-  </documentManagement>
-</p:properties>
-</file>
-
-<file path=customXml/item2.xml><?xml version="1.0" encoding="utf-8"?>
-<?mso-contentType ?>
-<FormTemplates xmlns="http://schemas.microsoft.com/sharepoint/v3/contenttype/forms">
-  <Display>DocumentLibraryForm</Display>
-  <Edit>DocumentLibraryForm</Edit>
-  <New>DocumentLibraryForm</New>
-</FormTemplates>
-</file>
-
-<file path=customXml/item3.xml><?xml version="1.0" encoding="utf-8"?>
 <ct:contentTypeSchema xmlns:ct="http://schemas.microsoft.com/office/2006/metadata/contentType" xmlns:ma="http://schemas.microsoft.com/office/2006/metadata/properties/metaAttributes" ct:_="" ma:_="" ma:contentTypeName="Document" ma:contentTypeID="0x01010079F111ED35F8CC479449609E8A0923A6" ma:contentTypeVersion="30" ma:contentTypeDescription="Create a new document." ma:contentTypeScope="" ma:versionID="cec0622158e8f13124e9e8fd4de31bd1">
   <xsd:schema xmlns:xsd="http://www.w3.org/2001/XMLSchema" xmlns:xs="http://www.w3.org/2001/XMLSchema" xmlns:p="http://schemas.microsoft.com/office/2006/metadata/properties" xmlns:ns1="http://schemas.microsoft.com/sharepoint/v3" xmlns:ns2="71af3243-3dd4-4a8d-8c0d-dd76da1f02a5" xmlns:ns3="16c05727-aa75-4e4a-9b5f-8a80a1165891" xmlns:ns4="230e9df3-be65-4c73-a93b-d1236ebd677e" targetNamespace="http://schemas.microsoft.com/office/2006/metadata/properties" ma:root="true" ma:fieldsID="3b52f30ab005d15df08657af532e6e38" ns1:_="" ns2:_="" ns3:_="" ns4:_="">
     <xsd:import namespace="http://schemas.microsoft.com/sharepoint/v3"/>
@@ -6403,28 +6522,43 @@
 </ct:contentTypeSchema>
 </file>
 
-<file path=customXml/itemProps1.xml><?xml version="1.0" encoding="utf-8"?>
-<ds:datastoreItem xmlns:ds="http://schemas.openxmlformats.org/officeDocument/2006/customXml" ds:itemID="{2FA1C4FC-8415-4BF3-9F42-41DE68C426A1}">
-  <ds:schemaRefs>
-    <ds:schemaRef ds:uri="http://schemas.microsoft.com/office/2006/metadata/properties"/>
-    <ds:schemaRef ds:uri="http://schemas.microsoft.com/office/infopath/2007/PartnerControls"/>
-    <ds:schemaRef ds:uri="http://schemas.microsoft.com/sharepoint/v3"/>
-    <ds:schemaRef ds:uri="230e9df3-be65-4c73-a93b-d1236ebd677e"/>
-    <ds:schemaRef ds:uri="71af3243-3dd4-4a8d-8c0d-dd76da1f02a5"/>
-    <ds:schemaRef ds:uri="16c05727-aa75-4e4a-9b5f-8a80a1165891"/>
-  </ds:schemaRefs>
-</ds:datastoreItem>
+<file path=customXml/item2.xml><?xml version="1.0" encoding="utf-8"?>
+<?mso-contentType ?>
+<FormTemplates xmlns="http://schemas.microsoft.com/sharepoint/v3/contenttype/forms">
+  <Display>DocumentLibraryForm</Display>
+  <Edit>DocumentLibraryForm</Edit>
+  <New>DocumentLibraryForm</New>
+</FormTemplates>
 </file>
 
-<file path=customXml/itemProps2.xml><?xml version="1.0" encoding="utf-8"?>
-<ds:datastoreItem xmlns:ds="http://schemas.openxmlformats.org/officeDocument/2006/customXml" ds:itemID="{F8158BE5-FF4A-47EA-ABCC-F2FC8C69734F}">
-  <ds:schemaRefs>
-    <ds:schemaRef ds:uri="http://schemas.microsoft.com/sharepoint/v3/contenttype/forms"/>
-  </ds:schemaRefs>
-</ds:datastoreItem>
+<file path=customXml/item3.xml><?xml version="1.0" encoding="utf-8"?>
+<p:properties xmlns:p="http://schemas.microsoft.com/office/2006/metadata/properties" xmlns:xsi="http://www.w3.org/2001/XMLSchema-instance" xmlns:pc="http://schemas.microsoft.com/office/infopath/2007/PartnerControls">
+  <documentManagement>
+    <_ip_UnifiedCompliancePolicyUIAction xmlns="http://schemas.microsoft.com/sharepoint/v3" xsi:nil="true"/>
+    <_ip_UnifiedCompliancePolicyProperties xmlns="http://schemas.microsoft.com/sharepoint/v3" xsi:nil="true"/>
+    <TaxCatchAll xmlns="230e9df3-be65-4c73-a93b-d1236ebd677e" xsi:nil="true"/>
+    <ImageTagsTaxHTField xmlns="71af3243-3dd4-4a8d-8c0d-dd76da1f02a5">
+      <Terms xmlns="http://schemas.microsoft.com/office/infopath/2007/PartnerControls"/>
+    </ImageTagsTaxHTField>
+    <Image xmlns="71af3243-3dd4-4a8d-8c0d-dd76da1f02a5">
+      <Url xsi:nil="true"/>
+      <Description xsi:nil="true"/>
+    </Image>
+    <Status xmlns="71af3243-3dd4-4a8d-8c0d-dd76da1f02a5">Not started</Status>
+    <Background xmlns="71af3243-3dd4-4a8d-8c0d-dd76da1f02a5">false</Background>
+    <MediaServiceKeyPoints xmlns="71af3243-3dd4-4a8d-8c0d-dd76da1f02a5" xsi:nil="true"/>
+    <SharedWithUsers xmlns="16c05727-aa75-4e4a-9b5f-8a80a1165891">
+      <UserInfo>
+        <DisplayName/>
+        <AccountId xsi:nil="true"/>
+        <AccountType/>
+      </UserInfo>
+    </SharedWithUsers>
+  </documentManagement>
+</p:properties>
 </file>
 
-<file path=customXml/itemProps3.xml><?xml version="1.0" encoding="utf-8"?>
+<file path=customXml/itemProps1.xml><?xml version="1.0" encoding="utf-8"?>
 <ds:datastoreItem xmlns:ds="http://schemas.openxmlformats.org/officeDocument/2006/customXml" ds:itemID="{E334ADCA-0391-45BE-A0B8-AA9AA9016254}">
   <ds:schemaRefs>
     <ds:schemaRef ds:uri="http://schemas.microsoft.com/office/2006/metadata/contentType"/>
@@ -6445,6 +6579,27 @@
 </ds:datastoreItem>
 </file>
 
+<file path=customXml/itemProps2.xml><?xml version="1.0" encoding="utf-8"?>
+<ds:datastoreItem xmlns:ds="http://schemas.openxmlformats.org/officeDocument/2006/customXml" ds:itemID="{F8158BE5-FF4A-47EA-ABCC-F2FC8C69734F}">
+  <ds:schemaRefs>
+    <ds:schemaRef ds:uri="http://schemas.microsoft.com/sharepoint/v3/contenttype/forms"/>
+  </ds:schemaRefs>
+</ds:datastoreItem>
+</file>
+
+<file path=customXml/itemProps3.xml><?xml version="1.0" encoding="utf-8"?>
+<ds:datastoreItem xmlns:ds="http://schemas.openxmlformats.org/officeDocument/2006/customXml" ds:itemID="{2FA1C4FC-8415-4BF3-9F42-41DE68C426A1}">
+  <ds:schemaRefs>
+    <ds:schemaRef ds:uri="http://schemas.microsoft.com/office/2006/metadata/properties"/>
+    <ds:schemaRef ds:uri="http://schemas.microsoft.com/office/infopath/2007/PartnerControls"/>
+    <ds:schemaRef ds:uri="http://schemas.microsoft.com/sharepoint/v3"/>
+    <ds:schemaRef ds:uri="230e9df3-be65-4c73-a93b-d1236ebd677e"/>
+    <ds:schemaRef ds:uri="71af3243-3dd4-4a8d-8c0d-dd76da1f02a5"/>
+    <ds:schemaRef ds:uri="16c05727-aa75-4e4a-9b5f-8a80a1165891"/>
+  </ds:schemaRefs>
+</ds:datastoreItem>
+</file>
+
 <file path=docMetadata/LabelInfo.xml><?xml version="1.0" encoding="utf-8"?>
 <clbl:labelList xmlns:clbl="http://schemas.microsoft.com/office/2020/mipLabelMetadata"/>
 </file>
</xml_diff>